<commit_message>
TFS 10904 - Move Surveys to new architecture
git-tfs-id: [https://tfs.omnicloud.local/tfs/cco%20program/]$/eCoaching_V2;C40029
</commit_message>
<xml_diff>
--- a/Unit Test/Scripts/CCO_eCoaching_Log_Script_Notification_UTD.docx
+++ b/Unit Test/Scripts/CCO_eCoaching_Log_Script_Notification_UTD.docx
@@ -134,6 +134,7 @@
           <w:szCs w:val="40"/>
         </w:rPr>
       </w:pPr>
+      <w:proofErr w:type="gramStart"/>
       <w:r>
         <w:rPr>
           <w:b/>
@@ -143,6 +144,7 @@
         </w:rPr>
         <w:t>eCoaching</w:t>
       </w:r>
+      <w:proofErr w:type="gramEnd"/>
       <w:r>
         <w:rPr>
           <w:b/>
@@ -272,7 +274,7 @@
           <w:sz w:val="18"/>
           <w:szCs w:val="18"/>
         </w:rPr>
-        <w:t>April 4, 2018</w:t>
+        <w:t>May 11, 2018</w:t>
       </w:r>
       <w:r>
         <w:rPr>
@@ -1253,7 +1255,21 @@
               <w:rPr>
                 <w:rFonts w:asciiTheme="minorHAnsi" w:hAnsiTheme="minorHAnsi"/>
               </w:rPr>
-              <w:t>Update LCS reminder recipients to Review Mgrs and their Sups</w:t>
+              <w:t xml:space="preserve">Update LCS reminder recipients to Review </w:t>
+            </w:r>
+            <w:proofErr w:type="spellStart"/>
+            <w:r>
+              <w:rPr>
+                <w:rFonts w:asciiTheme="minorHAnsi" w:hAnsiTheme="minorHAnsi"/>
+              </w:rPr>
+              <w:t>Mgrs</w:t>
+            </w:r>
+            <w:proofErr w:type="spellEnd"/>
+            <w:r>
+              <w:rPr>
+                <w:rFonts w:asciiTheme="minorHAnsi" w:hAnsiTheme="minorHAnsi"/>
+              </w:rPr>
+              <w:t xml:space="preserve"> and their Sups</w:t>
             </w:r>
             <w:r>
               <w:rPr>
@@ -1714,6 +1730,75 @@
                 <w:i w:val="0"/>
                 <w:sz w:val="20"/>
               </w:rPr>
+              <w:t>Susmitha Palacherla</w:t>
+            </w:r>
+          </w:p>
+        </w:tc>
+      </w:tr>
+      <w:tr>
+        <w:tc>
+          <w:tcPr>
+            <w:tcW w:w="1440" w:type="dxa"/>
+            <w:tcBorders>
+              <w:top w:val="single" w:sz="6" w:space="0" w:color="C0C0C0"/>
+              <w:left w:val="single" w:sz="6" w:space="0" w:color="C0C0C0"/>
+              <w:bottom w:val="single" w:sz="6" w:space="0" w:color="C0C0C0"/>
+              <w:right w:val="single" w:sz="6" w:space="0" w:color="C0C0C0"/>
+            </w:tcBorders>
+          </w:tcPr>
+          <w:p>
+            <w:r>
+              <w:t>05/09/2018</w:t>
+            </w:r>
+          </w:p>
+        </w:tc>
+        <w:tc>
+          <w:tcPr>
+            <w:tcW w:w="1998" w:type="dxa"/>
+            <w:tcBorders>
+              <w:top w:val="single" w:sz="6" w:space="0" w:color="C0C0C0"/>
+              <w:left w:val="single" w:sz="6" w:space="0" w:color="C0C0C0"/>
+              <w:bottom w:val="single" w:sz="6" w:space="0" w:color="C0C0C0"/>
+              <w:right w:val="single" w:sz="6" w:space="0" w:color="C0C0C0"/>
+            </w:tcBorders>
+          </w:tcPr>
+          <w:p>
+            <w:r>
+              <w:t>8.0</w:t>
+            </w:r>
+          </w:p>
+        </w:tc>
+        <w:tc>
+          <w:tcPr>
+            <w:tcW w:w="5220" w:type="dxa"/>
+            <w:tcBorders>
+              <w:top w:val="single" w:sz="6" w:space="0" w:color="C0C0C0"/>
+              <w:left w:val="single" w:sz="6" w:space="0" w:color="C0C0C0"/>
+              <w:bottom w:val="single" w:sz="6" w:space="0" w:color="C0C0C0"/>
+              <w:right w:val="single" w:sz="6" w:space="0" w:color="C0C0C0"/>
+            </w:tcBorders>
+          </w:tcPr>
+          <w:p>
+            <w:r>
+              <w:t xml:space="preserve">TFS 10904 - </w:t>
+            </w:r>
+            <w:r>
+              <w:t>New architecture for eCoaching Surveys</w:t>
+            </w:r>
+          </w:p>
+        </w:tc>
+        <w:tc>
+          <w:tcPr>
+            <w:tcW w:w="2970" w:type="dxa"/>
+            <w:tcBorders>
+              <w:top w:val="single" w:sz="6" w:space="0" w:color="C0C0C0"/>
+              <w:left w:val="single" w:sz="6" w:space="0" w:color="C0C0C0"/>
+              <w:bottom w:val="single" w:sz="6" w:space="0" w:color="C0C0C0"/>
+              <w:right w:val="single" w:sz="6" w:space="0" w:color="C0C0C0"/>
+            </w:tcBorders>
+          </w:tcPr>
+          <w:p>
+            <w:r>
               <w:t>Susmitha Palacherla</w:t>
             </w:r>
           </w:p>
@@ -2713,7 +2798,21 @@
               <w:rPr>
                 <w:i/>
               </w:rPr>
-              <w:t>Identify the formIDs of the records displayed</w:t>
+              <w:t xml:space="preserve">Identify the </w:t>
+            </w:r>
+            <w:proofErr w:type="spellStart"/>
+            <w:r>
+              <w:rPr>
+                <w:i/>
+              </w:rPr>
+              <w:t>formIDs</w:t>
+            </w:r>
+            <w:proofErr w:type="spellEnd"/>
+            <w:r>
+              <w:rPr>
+                <w:i/>
+              </w:rPr>
+              <w:t xml:space="preserve"> of the records displayed</w:t>
             </w:r>
           </w:p>
         </w:tc>
@@ -3070,7 +3169,43 @@
                 <w:bCs/>
                 <w:szCs w:val="20"/>
               </w:rPr>
-              <w:t>Open the EC.Coaching_Log database table and modify SQL query to locate formIDs from original run of EC.sp_SelectCoaching4Contact</w:t>
+              <w:t xml:space="preserve">Open the </w:t>
+            </w:r>
+            <w:proofErr w:type="spellStart"/>
+            <w:r>
+              <w:rPr>
+                <w:rFonts w:asciiTheme="minorHAnsi" w:hAnsiTheme="minorHAnsi"/>
+                <w:bCs/>
+                <w:szCs w:val="20"/>
+              </w:rPr>
+              <w:t>EC.Coaching_Log</w:t>
+            </w:r>
+            <w:proofErr w:type="spellEnd"/>
+            <w:r>
+              <w:rPr>
+                <w:rFonts w:asciiTheme="minorHAnsi" w:hAnsiTheme="minorHAnsi"/>
+                <w:bCs/>
+                <w:szCs w:val="20"/>
+              </w:rPr>
+              <w:t xml:space="preserve"> database table and modify SQL query to locate </w:t>
+            </w:r>
+            <w:proofErr w:type="spellStart"/>
+            <w:r>
+              <w:rPr>
+                <w:rFonts w:asciiTheme="minorHAnsi" w:hAnsiTheme="minorHAnsi"/>
+                <w:bCs/>
+                <w:szCs w:val="20"/>
+              </w:rPr>
+              <w:t>formIDs</w:t>
+            </w:r>
+            <w:proofErr w:type="spellEnd"/>
+            <w:r>
+              <w:rPr>
+                <w:rFonts w:asciiTheme="minorHAnsi" w:hAnsiTheme="minorHAnsi"/>
+                <w:bCs/>
+                <w:szCs w:val="20"/>
+              </w:rPr>
+              <w:t xml:space="preserve"> from original run of EC.sp_SelectCoaching4Contact</w:t>
             </w:r>
           </w:p>
         </w:tc>
@@ -3096,11 +3231,19 @@
               </w:rPr>
               <w:t xml:space="preserve">Verify that </w:t>
             </w:r>
-            <w:r>
-              <w:rPr>
-                <w:rFonts w:asciiTheme="minorHAnsi" w:hAnsiTheme="minorHAnsi"/>
-              </w:rPr>
-              <w:t>EmailSent value of record(s) are set to “1”</w:t>
+            <w:proofErr w:type="spellStart"/>
+            <w:r>
+              <w:rPr>
+                <w:rFonts w:asciiTheme="minorHAnsi" w:hAnsiTheme="minorHAnsi"/>
+              </w:rPr>
+              <w:t>EmailSent</w:t>
+            </w:r>
+            <w:proofErr w:type="spellEnd"/>
+            <w:r>
+              <w:rPr>
+                <w:rFonts w:asciiTheme="minorHAnsi" w:hAnsiTheme="minorHAnsi"/>
+              </w:rPr>
+              <w:t xml:space="preserve"> value of record(s) are set to “1”</w:t>
             </w:r>
           </w:p>
         </w:tc>
@@ -3374,7 +3517,21 @@
               <w:rPr>
                 <w:rFonts w:asciiTheme="minorHAnsi" w:hAnsiTheme="minorHAnsi"/>
               </w:rPr>
-              <w:t>Updated web server name in url in script</w:t>
+              <w:t xml:space="preserve">Updated web server name in </w:t>
+            </w:r>
+            <w:proofErr w:type="spellStart"/>
+            <w:r>
+              <w:rPr>
+                <w:rFonts w:asciiTheme="minorHAnsi" w:hAnsiTheme="minorHAnsi"/>
+              </w:rPr>
+              <w:t>url</w:t>
+            </w:r>
+            <w:proofErr w:type="spellEnd"/>
+            <w:r>
+              <w:rPr>
+                <w:rFonts w:asciiTheme="minorHAnsi" w:hAnsiTheme="minorHAnsi"/>
+              </w:rPr>
+              <w:t xml:space="preserve"> in script</w:t>
             </w:r>
           </w:p>
         </w:tc>
@@ -3413,11 +3570,19 @@
                 <w:rFonts w:asciiTheme="minorHAnsi" w:hAnsiTheme="minorHAnsi"/>
               </w:rPr>
             </w:pPr>
-            <w:r>
-              <w:rPr>
-                <w:rFonts w:asciiTheme="minorHAnsi" w:hAnsiTheme="minorHAnsi"/>
-              </w:rPr>
-              <w:t>Ecoaching_dev db on vrivfssdbt02\scord01,1437</w:t>
+            <w:proofErr w:type="spellStart"/>
+            <w:r>
+              <w:rPr>
+                <w:rFonts w:asciiTheme="minorHAnsi" w:hAnsiTheme="minorHAnsi"/>
+              </w:rPr>
+              <w:t>Ecoaching_dev</w:t>
+            </w:r>
+            <w:proofErr w:type="spellEnd"/>
+            <w:r>
+              <w:rPr>
+                <w:rFonts w:asciiTheme="minorHAnsi" w:hAnsiTheme="minorHAnsi"/>
+              </w:rPr>
+              <w:t xml:space="preserve"> db on vrivfssdbt02\scord01,1437</w:t>
             </w:r>
             <w:r>
               <w:rPr>
@@ -4274,7 +4439,21 @@
               <w:rPr>
                 <w:i/>
               </w:rPr>
-              <w:t>Identify the formIDs of the records displayed</w:t>
+              <w:t xml:space="preserve">Identify the </w:t>
+            </w:r>
+            <w:proofErr w:type="spellStart"/>
+            <w:r>
+              <w:rPr>
+                <w:i/>
+              </w:rPr>
+              <w:t>formIDs</w:t>
+            </w:r>
+            <w:proofErr w:type="spellEnd"/>
+            <w:r>
+              <w:rPr>
+                <w:i/>
+              </w:rPr>
+              <w:t xml:space="preserve"> of the records displayed</w:t>
             </w:r>
           </w:p>
         </w:tc>
@@ -4598,7 +4777,43 @@
                 <w:bCs/>
                 <w:szCs w:val="20"/>
               </w:rPr>
-              <w:t>Open the EC.Coaching_Log database table and modify SQL query to locate formIDs from original run of EC.sp_SelectCoaching4Contact</w:t>
+              <w:t xml:space="preserve">Open the </w:t>
+            </w:r>
+            <w:proofErr w:type="spellStart"/>
+            <w:r>
+              <w:rPr>
+                <w:rFonts w:asciiTheme="minorHAnsi" w:hAnsiTheme="minorHAnsi"/>
+                <w:bCs/>
+                <w:szCs w:val="20"/>
+              </w:rPr>
+              <w:t>EC.Coaching_Log</w:t>
+            </w:r>
+            <w:proofErr w:type="spellEnd"/>
+            <w:r>
+              <w:rPr>
+                <w:rFonts w:asciiTheme="minorHAnsi" w:hAnsiTheme="minorHAnsi"/>
+                <w:bCs/>
+                <w:szCs w:val="20"/>
+              </w:rPr>
+              <w:t xml:space="preserve"> database table and modify SQL query to locate </w:t>
+            </w:r>
+            <w:proofErr w:type="spellStart"/>
+            <w:r>
+              <w:rPr>
+                <w:rFonts w:asciiTheme="minorHAnsi" w:hAnsiTheme="minorHAnsi"/>
+                <w:bCs/>
+                <w:szCs w:val="20"/>
+              </w:rPr>
+              <w:t>formIDs</w:t>
+            </w:r>
+            <w:proofErr w:type="spellEnd"/>
+            <w:r>
+              <w:rPr>
+                <w:rFonts w:asciiTheme="minorHAnsi" w:hAnsiTheme="minorHAnsi"/>
+                <w:bCs/>
+                <w:szCs w:val="20"/>
+              </w:rPr>
+              <w:t xml:space="preserve"> from original run of EC.sp_SelectCoaching4Contact</w:t>
             </w:r>
           </w:p>
         </w:tc>
@@ -4622,7 +4837,21 @@
               <w:rPr>
                 <w:rFonts w:asciiTheme="minorHAnsi" w:hAnsiTheme="minorHAnsi"/>
               </w:rPr>
-              <w:t>Verify that EmailSent value of record(s) are set to “1”</w:t>
+              <w:t xml:space="preserve">Verify that </w:t>
+            </w:r>
+            <w:proofErr w:type="spellStart"/>
+            <w:r>
+              <w:rPr>
+                <w:rFonts w:asciiTheme="minorHAnsi" w:hAnsiTheme="minorHAnsi"/>
+              </w:rPr>
+              <w:t>EmailSent</w:t>
+            </w:r>
+            <w:proofErr w:type="spellEnd"/>
+            <w:r>
+              <w:rPr>
+                <w:rFonts w:asciiTheme="minorHAnsi" w:hAnsiTheme="minorHAnsi"/>
+              </w:rPr>
+              <w:t xml:space="preserve"> value of record(s) are set to “1”</w:t>
             </w:r>
           </w:p>
         </w:tc>
@@ -4890,7 +5119,21 @@
               <w:rPr>
                 <w:rFonts w:asciiTheme="minorHAnsi" w:hAnsiTheme="minorHAnsi"/>
               </w:rPr>
-              <w:t>Set up a process to send Email reminders for Coachings that are past due.</w:t>
+              <w:t xml:space="preserve">Set up a process to send Email reminders for </w:t>
+            </w:r>
+            <w:proofErr w:type="spellStart"/>
+            <w:r>
+              <w:rPr>
+                <w:rFonts w:asciiTheme="minorHAnsi" w:hAnsiTheme="minorHAnsi"/>
+              </w:rPr>
+              <w:t>Coachings</w:t>
+            </w:r>
+            <w:proofErr w:type="spellEnd"/>
+            <w:r>
+              <w:rPr>
+                <w:rFonts w:asciiTheme="minorHAnsi" w:hAnsiTheme="minorHAnsi"/>
+              </w:rPr>
+              <w:t xml:space="preserve"> that are past due.</w:t>
             </w:r>
           </w:p>
           <w:p>
@@ -4936,11 +5179,19 @@
                 <w:rFonts w:asciiTheme="minorHAnsi" w:hAnsiTheme="minorHAnsi"/>
               </w:rPr>
             </w:pPr>
-            <w:r>
-              <w:rPr>
-                <w:rFonts w:asciiTheme="minorHAnsi" w:hAnsiTheme="minorHAnsi"/>
-              </w:rPr>
-              <w:t>Ecoaching_dev db on vrivfssdbt02\scord01,1437</w:t>
+            <w:proofErr w:type="spellStart"/>
+            <w:r>
+              <w:rPr>
+                <w:rFonts w:asciiTheme="minorHAnsi" w:hAnsiTheme="minorHAnsi"/>
+              </w:rPr>
+              <w:t>Ecoaching_dev</w:t>
+            </w:r>
+            <w:proofErr w:type="spellEnd"/>
+            <w:r>
+              <w:rPr>
+                <w:rFonts w:asciiTheme="minorHAnsi" w:hAnsiTheme="minorHAnsi"/>
+              </w:rPr>
+              <w:t xml:space="preserve"> db on vrivfssdbt02\scord01,1437</w:t>
             </w:r>
             <w:r>
               <w:rPr>
@@ -4977,13 +5228,27 @@
               <w:rPr>
                 <w:rFonts w:asciiTheme="minorHAnsi" w:hAnsiTheme="minorHAnsi"/>
               </w:rPr>
-              <w:t>Updated File</w:t>
-            </w:r>
-            <w:r>
-              <w:rPr>
-                <w:rFonts w:asciiTheme="minorHAnsi" w:hAnsiTheme="minorHAnsi"/>
-              </w:rPr>
-              <w:t>and Code Modules</w:t>
+              <w:t xml:space="preserve">Updated </w:t>
+            </w:r>
+            <w:proofErr w:type="spellStart"/>
+            <w:r>
+              <w:rPr>
+                <w:rFonts w:asciiTheme="minorHAnsi" w:hAnsiTheme="minorHAnsi"/>
+              </w:rPr>
+              <w:t>File</w:t>
+            </w:r>
+            <w:r>
+              <w:rPr>
+                <w:rFonts w:asciiTheme="minorHAnsi" w:hAnsiTheme="minorHAnsi"/>
+              </w:rPr>
+              <w:t>and</w:t>
+            </w:r>
+            <w:proofErr w:type="spellEnd"/>
+            <w:r>
+              <w:rPr>
+                <w:rFonts w:asciiTheme="minorHAnsi" w:hAnsiTheme="minorHAnsi"/>
+              </w:rPr>
+              <w:t xml:space="preserve"> Code Modules</w:t>
             </w:r>
           </w:p>
         </w:tc>
@@ -5039,7 +5304,21 @@
               <w:rPr>
                 <w:rFonts w:asciiTheme="minorHAnsi" w:hAnsiTheme="minorHAnsi"/>
               </w:rPr>
-              <w:t>Supporting Fn - [EC].[fnGetMaxDateTime](@Date1,@Date2)</w:t>
+              <w:t>Supporting Fn - [EC].[</w:t>
+            </w:r>
+            <w:proofErr w:type="spellStart"/>
+            <w:r>
+              <w:rPr>
+                <w:rFonts w:asciiTheme="minorHAnsi" w:hAnsiTheme="minorHAnsi"/>
+              </w:rPr>
+              <w:t>fnGetMaxDateTime</w:t>
+            </w:r>
+            <w:proofErr w:type="spellEnd"/>
+            <w:r>
+              <w:rPr>
+                <w:rFonts w:asciiTheme="minorHAnsi" w:hAnsiTheme="minorHAnsi"/>
+              </w:rPr>
+              <w:t>](@Date1,@Date2)</w:t>
             </w:r>
           </w:p>
         </w:tc>
@@ -9102,7 +9381,43 @@
                 <w:bCs/>
                 <w:szCs w:val="20"/>
               </w:rPr>
-              <w:t>date NULL and Notification date set to 48 hrs or more before current datetime.)</w:t>
+              <w:t xml:space="preserve">date NULL and Notification date set to 48 </w:t>
+            </w:r>
+            <w:proofErr w:type="spellStart"/>
+            <w:r>
+              <w:rPr>
+                <w:rFonts w:asciiTheme="minorHAnsi" w:hAnsiTheme="minorHAnsi"/>
+                <w:bCs/>
+                <w:szCs w:val="20"/>
+              </w:rPr>
+              <w:t>hrs</w:t>
+            </w:r>
+            <w:proofErr w:type="spellEnd"/>
+            <w:r>
+              <w:rPr>
+                <w:rFonts w:asciiTheme="minorHAnsi" w:hAnsiTheme="minorHAnsi"/>
+                <w:bCs/>
+                <w:szCs w:val="20"/>
+              </w:rPr>
+              <w:t xml:space="preserve"> or more before current </w:t>
+            </w:r>
+            <w:proofErr w:type="spellStart"/>
+            <w:r>
+              <w:rPr>
+                <w:rFonts w:asciiTheme="minorHAnsi" w:hAnsiTheme="minorHAnsi"/>
+                <w:bCs/>
+                <w:szCs w:val="20"/>
+              </w:rPr>
+              <w:t>datetime</w:t>
+            </w:r>
+            <w:proofErr w:type="spellEnd"/>
+            <w:r>
+              <w:rPr>
+                <w:rFonts w:asciiTheme="minorHAnsi" w:hAnsiTheme="minorHAnsi"/>
+                <w:bCs/>
+                <w:szCs w:val="20"/>
+              </w:rPr>
+              <w:t>.)</w:t>
             </w:r>
           </w:p>
           <w:p>
@@ -9615,7 +9930,25 @@
                 <w:bCs/>
                 <w:szCs w:val="20"/>
               </w:rPr>
-              <w:t>date NULL and Notification date   set to less than 48 before current datetime.)</w:t>
+              <w:t xml:space="preserve">date NULL and Notification date   set to less than 48 before current </w:t>
+            </w:r>
+            <w:proofErr w:type="spellStart"/>
+            <w:r>
+              <w:rPr>
+                <w:rFonts w:asciiTheme="minorHAnsi" w:hAnsiTheme="minorHAnsi"/>
+                <w:bCs/>
+                <w:szCs w:val="20"/>
+              </w:rPr>
+              <w:t>datetime</w:t>
+            </w:r>
+            <w:proofErr w:type="spellEnd"/>
+            <w:r>
+              <w:rPr>
+                <w:rFonts w:asciiTheme="minorHAnsi" w:hAnsiTheme="minorHAnsi"/>
+                <w:bCs/>
+                <w:szCs w:val="20"/>
+              </w:rPr>
+              <w:t>.)</w:t>
             </w:r>
           </w:p>
           <w:p>
@@ -10166,7 +10499,43 @@
                 <w:bCs/>
                 <w:szCs w:val="20"/>
               </w:rPr>
-              <w:t>(Reassign date populated and set to 48 hrs or more before current datetime.)</w:t>
+              <w:t xml:space="preserve">(Reassign date populated and set to 48 </w:t>
+            </w:r>
+            <w:proofErr w:type="spellStart"/>
+            <w:r>
+              <w:rPr>
+                <w:rFonts w:asciiTheme="minorHAnsi" w:hAnsiTheme="minorHAnsi"/>
+                <w:bCs/>
+                <w:szCs w:val="20"/>
+              </w:rPr>
+              <w:t>hrs</w:t>
+            </w:r>
+            <w:proofErr w:type="spellEnd"/>
+            <w:r>
+              <w:rPr>
+                <w:rFonts w:asciiTheme="minorHAnsi" w:hAnsiTheme="minorHAnsi"/>
+                <w:bCs/>
+                <w:szCs w:val="20"/>
+              </w:rPr>
+              <w:t xml:space="preserve"> or more before current </w:t>
+            </w:r>
+            <w:proofErr w:type="spellStart"/>
+            <w:r>
+              <w:rPr>
+                <w:rFonts w:asciiTheme="minorHAnsi" w:hAnsiTheme="minorHAnsi"/>
+                <w:bCs/>
+                <w:szCs w:val="20"/>
+              </w:rPr>
+              <w:t>datetime</w:t>
+            </w:r>
+            <w:proofErr w:type="spellEnd"/>
+            <w:r>
+              <w:rPr>
+                <w:rFonts w:asciiTheme="minorHAnsi" w:hAnsiTheme="minorHAnsi"/>
+                <w:bCs/>
+                <w:szCs w:val="20"/>
+              </w:rPr>
+              <w:t>.)</w:t>
             </w:r>
           </w:p>
           <w:p>
@@ -10705,7 +11074,25 @@
                 <w:bCs/>
                 <w:szCs w:val="20"/>
               </w:rPr>
-              <w:t>(Reassign date populated and set to less than 48 before current datetime.)</w:t>
+              <w:t xml:space="preserve">(Reassign date populated and set to less than 48 before current </w:t>
+            </w:r>
+            <w:proofErr w:type="spellStart"/>
+            <w:r>
+              <w:rPr>
+                <w:rFonts w:asciiTheme="minorHAnsi" w:hAnsiTheme="minorHAnsi"/>
+                <w:bCs/>
+                <w:szCs w:val="20"/>
+              </w:rPr>
+              <w:t>datetime</w:t>
+            </w:r>
+            <w:proofErr w:type="spellEnd"/>
+            <w:r>
+              <w:rPr>
+                <w:rFonts w:asciiTheme="minorHAnsi" w:hAnsiTheme="minorHAnsi"/>
+                <w:bCs/>
+                <w:szCs w:val="20"/>
+              </w:rPr>
+              <w:t>.)</w:t>
             </w:r>
           </w:p>
           <w:p>
@@ -10789,7 +11176,21 @@
               <w:rPr>
                 <w:rFonts w:asciiTheme="minorHAnsi" w:hAnsiTheme="minorHAnsi"/>
               </w:rPr>
-              <w:t>Verify that EmailSent value of record(s) are set to “1”</w:t>
+              <w:t xml:space="preserve">Verify that </w:t>
+            </w:r>
+            <w:proofErr w:type="spellStart"/>
+            <w:r>
+              <w:rPr>
+                <w:rFonts w:asciiTheme="minorHAnsi" w:hAnsiTheme="minorHAnsi"/>
+              </w:rPr>
+              <w:t>EmailSent</w:t>
+            </w:r>
+            <w:proofErr w:type="spellEnd"/>
+            <w:r>
+              <w:rPr>
+                <w:rFonts w:asciiTheme="minorHAnsi" w:hAnsiTheme="minorHAnsi"/>
+              </w:rPr>
+              <w:t xml:space="preserve"> value of record(s) are set to “1”</w:t>
             </w:r>
           </w:p>
         </w:tc>
@@ -11289,7 +11690,43 @@
                 <w:bCs/>
                 <w:szCs w:val="20"/>
               </w:rPr>
-              <w:t xml:space="preserve"> date set to 48 hrs or more before current datetime.)</w:t>
+              <w:t xml:space="preserve"> date set to 48 </w:t>
+            </w:r>
+            <w:proofErr w:type="spellStart"/>
+            <w:r>
+              <w:rPr>
+                <w:rFonts w:asciiTheme="minorHAnsi" w:hAnsiTheme="minorHAnsi"/>
+                <w:bCs/>
+                <w:szCs w:val="20"/>
+              </w:rPr>
+              <w:t>hrs</w:t>
+            </w:r>
+            <w:proofErr w:type="spellEnd"/>
+            <w:r>
+              <w:rPr>
+                <w:rFonts w:asciiTheme="minorHAnsi" w:hAnsiTheme="minorHAnsi"/>
+                <w:bCs/>
+                <w:szCs w:val="20"/>
+              </w:rPr>
+              <w:t xml:space="preserve"> or more before current </w:t>
+            </w:r>
+            <w:proofErr w:type="spellStart"/>
+            <w:r>
+              <w:rPr>
+                <w:rFonts w:asciiTheme="minorHAnsi" w:hAnsiTheme="minorHAnsi"/>
+                <w:bCs/>
+                <w:szCs w:val="20"/>
+              </w:rPr>
+              <w:t>datetime</w:t>
+            </w:r>
+            <w:proofErr w:type="spellEnd"/>
+            <w:r>
+              <w:rPr>
+                <w:rFonts w:asciiTheme="minorHAnsi" w:hAnsiTheme="minorHAnsi"/>
+                <w:bCs/>
+                <w:szCs w:val="20"/>
+              </w:rPr>
+              <w:t>.)</w:t>
             </w:r>
           </w:p>
           <w:p>
@@ -11880,15 +12317,43 @@
                 <w:bCs/>
                 <w:szCs w:val="20"/>
               </w:rPr>
-              <w:t>48 hrs</w:t>
-            </w:r>
+              <w:t xml:space="preserve">48 </w:t>
+            </w:r>
+            <w:proofErr w:type="spellStart"/>
             <w:r>
               <w:rPr>
                 <w:rFonts w:asciiTheme="minorHAnsi" w:hAnsiTheme="minorHAnsi"/>
                 <w:bCs/>
                 <w:szCs w:val="20"/>
               </w:rPr>
-              <w:t xml:space="preserve"> before current datetime.)</w:t>
+              <w:t>hrs</w:t>
+            </w:r>
+            <w:proofErr w:type="spellEnd"/>
+            <w:r>
+              <w:rPr>
+                <w:rFonts w:asciiTheme="minorHAnsi" w:hAnsiTheme="minorHAnsi"/>
+                <w:bCs/>
+                <w:szCs w:val="20"/>
+              </w:rPr>
+              <w:t xml:space="preserve"> before current </w:t>
+            </w:r>
+            <w:proofErr w:type="spellStart"/>
+            <w:r>
+              <w:rPr>
+                <w:rFonts w:asciiTheme="minorHAnsi" w:hAnsiTheme="minorHAnsi"/>
+                <w:bCs/>
+                <w:szCs w:val="20"/>
+              </w:rPr>
+              <w:t>datetime</w:t>
+            </w:r>
+            <w:proofErr w:type="spellEnd"/>
+            <w:r>
+              <w:rPr>
+                <w:rFonts w:asciiTheme="minorHAnsi" w:hAnsiTheme="minorHAnsi"/>
+                <w:bCs/>
+                <w:szCs w:val="20"/>
+              </w:rPr>
+              <w:t>.)</w:t>
             </w:r>
           </w:p>
           <w:p>
@@ -12452,7 +12917,43 @@
                 <w:bCs/>
                 <w:szCs w:val="20"/>
               </w:rPr>
-              <w:t>(Reassign date populated and set to 48 hrs or more before current datetime.)</w:t>
+              <w:t xml:space="preserve">(Reassign date populated and set to 48 </w:t>
+            </w:r>
+            <w:proofErr w:type="spellStart"/>
+            <w:r>
+              <w:rPr>
+                <w:rFonts w:asciiTheme="minorHAnsi" w:hAnsiTheme="minorHAnsi"/>
+                <w:bCs/>
+                <w:szCs w:val="20"/>
+              </w:rPr>
+              <w:t>hrs</w:t>
+            </w:r>
+            <w:proofErr w:type="spellEnd"/>
+            <w:r>
+              <w:rPr>
+                <w:rFonts w:asciiTheme="minorHAnsi" w:hAnsiTheme="minorHAnsi"/>
+                <w:bCs/>
+                <w:szCs w:val="20"/>
+              </w:rPr>
+              <w:t xml:space="preserve"> or more before current </w:t>
+            </w:r>
+            <w:proofErr w:type="spellStart"/>
+            <w:r>
+              <w:rPr>
+                <w:rFonts w:asciiTheme="minorHAnsi" w:hAnsiTheme="minorHAnsi"/>
+                <w:bCs/>
+                <w:szCs w:val="20"/>
+              </w:rPr>
+              <w:t>datetime</w:t>
+            </w:r>
+            <w:proofErr w:type="spellEnd"/>
+            <w:r>
+              <w:rPr>
+                <w:rFonts w:asciiTheme="minorHAnsi" w:hAnsiTheme="minorHAnsi"/>
+                <w:bCs/>
+                <w:szCs w:val="20"/>
+              </w:rPr>
+              <w:t>.)</w:t>
             </w:r>
           </w:p>
           <w:p>
@@ -12998,7 +13499,43 @@
                 <w:bCs/>
                 <w:szCs w:val="20"/>
               </w:rPr>
-              <w:t>(Reassign date populated and set to less than 48 hrs before current datetime.)</w:t>
+              <w:t xml:space="preserve">(Reassign date populated and set to less than 48 </w:t>
+            </w:r>
+            <w:proofErr w:type="spellStart"/>
+            <w:r>
+              <w:rPr>
+                <w:rFonts w:asciiTheme="minorHAnsi" w:hAnsiTheme="minorHAnsi"/>
+                <w:bCs/>
+                <w:szCs w:val="20"/>
+              </w:rPr>
+              <w:t>hrs</w:t>
+            </w:r>
+            <w:proofErr w:type="spellEnd"/>
+            <w:r>
+              <w:rPr>
+                <w:rFonts w:asciiTheme="minorHAnsi" w:hAnsiTheme="minorHAnsi"/>
+                <w:bCs/>
+                <w:szCs w:val="20"/>
+              </w:rPr>
+              <w:t xml:space="preserve"> before current </w:t>
+            </w:r>
+            <w:proofErr w:type="spellStart"/>
+            <w:r>
+              <w:rPr>
+                <w:rFonts w:asciiTheme="minorHAnsi" w:hAnsiTheme="minorHAnsi"/>
+                <w:bCs/>
+                <w:szCs w:val="20"/>
+              </w:rPr>
+              <w:t>datetime</w:t>
+            </w:r>
+            <w:proofErr w:type="spellEnd"/>
+            <w:r>
+              <w:rPr>
+                <w:rFonts w:asciiTheme="minorHAnsi" w:hAnsiTheme="minorHAnsi"/>
+                <w:bCs/>
+                <w:szCs w:val="20"/>
+              </w:rPr>
+              <w:t>.)</w:t>
             </w:r>
           </w:p>
           <w:p>
@@ -13543,7 +14080,43 @@
                 <w:bCs/>
                 <w:szCs w:val="20"/>
               </w:rPr>
-              <w:t xml:space="preserve"> hrs or more before current datetime.)</w:t>
+              <w:t xml:space="preserve"> </w:t>
+            </w:r>
+            <w:proofErr w:type="spellStart"/>
+            <w:r>
+              <w:rPr>
+                <w:rFonts w:asciiTheme="minorHAnsi" w:hAnsiTheme="minorHAnsi"/>
+                <w:bCs/>
+                <w:szCs w:val="20"/>
+              </w:rPr>
+              <w:t>hrs</w:t>
+            </w:r>
+            <w:proofErr w:type="spellEnd"/>
+            <w:r>
+              <w:rPr>
+                <w:rFonts w:asciiTheme="minorHAnsi" w:hAnsiTheme="minorHAnsi"/>
+                <w:bCs/>
+                <w:szCs w:val="20"/>
+              </w:rPr>
+              <w:t xml:space="preserve"> or more before current </w:t>
+            </w:r>
+            <w:proofErr w:type="spellStart"/>
+            <w:r>
+              <w:rPr>
+                <w:rFonts w:asciiTheme="minorHAnsi" w:hAnsiTheme="minorHAnsi"/>
+                <w:bCs/>
+                <w:szCs w:val="20"/>
+              </w:rPr>
+              <w:t>datetime</w:t>
+            </w:r>
+            <w:proofErr w:type="spellEnd"/>
+            <w:r>
+              <w:rPr>
+                <w:rFonts w:asciiTheme="minorHAnsi" w:hAnsiTheme="minorHAnsi"/>
+                <w:bCs/>
+                <w:szCs w:val="20"/>
+              </w:rPr>
+              <w:t>.)</w:t>
             </w:r>
           </w:p>
           <w:p>
@@ -14084,7 +14657,25 @@
                 <w:bCs/>
                 <w:szCs w:val="20"/>
               </w:rPr>
-              <w:t>before current datetime.)</w:t>
+              <w:t xml:space="preserve">before current </w:t>
+            </w:r>
+            <w:proofErr w:type="spellStart"/>
+            <w:r>
+              <w:rPr>
+                <w:rFonts w:asciiTheme="minorHAnsi" w:hAnsiTheme="minorHAnsi"/>
+                <w:bCs/>
+                <w:szCs w:val="20"/>
+              </w:rPr>
+              <w:t>datetime</w:t>
+            </w:r>
+            <w:proofErr w:type="spellEnd"/>
+            <w:r>
+              <w:rPr>
+                <w:rFonts w:asciiTheme="minorHAnsi" w:hAnsiTheme="minorHAnsi"/>
+                <w:bCs/>
+                <w:szCs w:val="20"/>
+              </w:rPr>
+              <w:t>.)</w:t>
             </w:r>
           </w:p>
           <w:p>
@@ -14672,7 +15263,43 @@
                 <w:bCs/>
                 <w:szCs w:val="20"/>
               </w:rPr>
-              <w:t xml:space="preserve"> hrs or more before current datetime.)</w:t>
+              <w:t xml:space="preserve"> </w:t>
+            </w:r>
+            <w:proofErr w:type="spellStart"/>
+            <w:r>
+              <w:rPr>
+                <w:rFonts w:asciiTheme="minorHAnsi" w:hAnsiTheme="minorHAnsi"/>
+                <w:bCs/>
+                <w:szCs w:val="20"/>
+              </w:rPr>
+              <w:t>hrs</w:t>
+            </w:r>
+            <w:proofErr w:type="spellEnd"/>
+            <w:r>
+              <w:rPr>
+                <w:rFonts w:asciiTheme="minorHAnsi" w:hAnsiTheme="minorHAnsi"/>
+                <w:bCs/>
+                <w:szCs w:val="20"/>
+              </w:rPr>
+              <w:t xml:space="preserve"> or more before current </w:t>
+            </w:r>
+            <w:proofErr w:type="spellStart"/>
+            <w:r>
+              <w:rPr>
+                <w:rFonts w:asciiTheme="minorHAnsi" w:hAnsiTheme="minorHAnsi"/>
+                <w:bCs/>
+                <w:szCs w:val="20"/>
+              </w:rPr>
+              <w:t>datetime</w:t>
+            </w:r>
+            <w:proofErr w:type="spellEnd"/>
+            <w:r>
+              <w:rPr>
+                <w:rFonts w:asciiTheme="minorHAnsi" w:hAnsiTheme="minorHAnsi"/>
+                <w:bCs/>
+                <w:szCs w:val="20"/>
+              </w:rPr>
+              <w:t>.)</w:t>
             </w:r>
           </w:p>
           <w:p>
@@ -15240,7 +15867,25 @@
                 <w:bCs/>
                 <w:szCs w:val="20"/>
               </w:rPr>
-              <w:t xml:space="preserve"> before current datetime.)</w:t>
+              <w:t xml:space="preserve"> before current </w:t>
+            </w:r>
+            <w:proofErr w:type="spellStart"/>
+            <w:r>
+              <w:rPr>
+                <w:rFonts w:asciiTheme="minorHAnsi" w:hAnsiTheme="minorHAnsi"/>
+                <w:bCs/>
+                <w:szCs w:val="20"/>
+              </w:rPr>
+              <w:t>datetime</w:t>
+            </w:r>
+            <w:proofErr w:type="spellEnd"/>
+            <w:r>
+              <w:rPr>
+                <w:rFonts w:asciiTheme="minorHAnsi" w:hAnsiTheme="minorHAnsi"/>
+                <w:bCs/>
+                <w:szCs w:val="20"/>
+              </w:rPr>
+              <w:t>.)</w:t>
             </w:r>
           </w:p>
           <w:p>
@@ -15324,7 +15969,21 @@
               <w:rPr>
                 <w:rFonts w:asciiTheme="minorHAnsi" w:hAnsiTheme="minorHAnsi"/>
               </w:rPr>
-              <w:t>Verify that EmailSent value of record(s) are set to “1”</w:t>
+              <w:t xml:space="preserve">Verify that </w:t>
+            </w:r>
+            <w:proofErr w:type="spellStart"/>
+            <w:r>
+              <w:rPr>
+                <w:rFonts w:asciiTheme="minorHAnsi" w:hAnsiTheme="minorHAnsi"/>
+              </w:rPr>
+              <w:t>EmailSent</w:t>
+            </w:r>
+            <w:proofErr w:type="spellEnd"/>
+            <w:r>
+              <w:rPr>
+                <w:rFonts w:asciiTheme="minorHAnsi" w:hAnsiTheme="minorHAnsi"/>
+              </w:rPr>
+              <w:t xml:space="preserve"> value of record(s) are set to “1”</w:t>
             </w:r>
           </w:p>
         </w:tc>
@@ -15824,7 +16483,43 @@
                 <w:bCs/>
                 <w:szCs w:val="20"/>
               </w:rPr>
-              <w:t xml:space="preserve"> hrs or more before current datetime.)</w:t>
+              <w:t xml:space="preserve"> </w:t>
+            </w:r>
+            <w:proofErr w:type="spellStart"/>
+            <w:r>
+              <w:rPr>
+                <w:rFonts w:asciiTheme="minorHAnsi" w:hAnsiTheme="minorHAnsi"/>
+                <w:bCs/>
+                <w:szCs w:val="20"/>
+              </w:rPr>
+              <w:t>hrs</w:t>
+            </w:r>
+            <w:proofErr w:type="spellEnd"/>
+            <w:r>
+              <w:rPr>
+                <w:rFonts w:asciiTheme="minorHAnsi" w:hAnsiTheme="minorHAnsi"/>
+                <w:bCs/>
+                <w:szCs w:val="20"/>
+              </w:rPr>
+              <w:t xml:space="preserve"> or more before current </w:t>
+            </w:r>
+            <w:proofErr w:type="spellStart"/>
+            <w:r>
+              <w:rPr>
+                <w:rFonts w:asciiTheme="minorHAnsi" w:hAnsiTheme="minorHAnsi"/>
+                <w:bCs/>
+                <w:szCs w:val="20"/>
+              </w:rPr>
+              <w:t>datetime</w:t>
+            </w:r>
+            <w:proofErr w:type="spellEnd"/>
+            <w:r>
+              <w:rPr>
+                <w:rFonts w:asciiTheme="minorHAnsi" w:hAnsiTheme="minorHAnsi"/>
+                <w:bCs/>
+                <w:szCs w:val="20"/>
+              </w:rPr>
+              <w:t>.)</w:t>
             </w:r>
           </w:p>
           <w:p>
@@ -16407,7 +17102,43 @@
                 <w:bCs/>
                 <w:szCs w:val="20"/>
               </w:rPr>
-              <w:t xml:space="preserve"> hrs before current datetime.)</w:t>
+              <w:t xml:space="preserve"> </w:t>
+            </w:r>
+            <w:proofErr w:type="spellStart"/>
+            <w:r>
+              <w:rPr>
+                <w:rFonts w:asciiTheme="minorHAnsi" w:hAnsiTheme="minorHAnsi"/>
+                <w:bCs/>
+                <w:szCs w:val="20"/>
+              </w:rPr>
+              <w:t>hrs</w:t>
+            </w:r>
+            <w:proofErr w:type="spellEnd"/>
+            <w:r>
+              <w:rPr>
+                <w:rFonts w:asciiTheme="minorHAnsi" w:hAnsiTheme="minorHAnsi"/>
+                <w:bCs/>
+                <w:szCs w:val="20"/>
+              </w:rPr>
+              <w:t xml:space="preserve"> before current </w:t>
+            </w:r>
+            <w:proofErr w:type="spellStart"/>
+            <w:r>
+              <w:rPr>
+                <w:rFonts w:asciiTheme="minorHAnsi" w:hAnsiTheme="minorHAnsi"/>
+                <w:bCs/>
+                <w:szCs w:val="20"/>
+              </w:rPr>
+              <w:t>datetime</w:t>
+            </w:r>
+            <w:proofErr w:type="spellEnd"/>
+            <w:r>
+              <w:rPr>
+                <w:rFonts w:asciiTheme="minorHAnsi" w:hAnsiTheme="minorHAnsi"/>
+                <w:bCs/>
+                <w:szCs w:val="20"/>
+              </w:rPr>
+              <w:t>.)</w:t>
             </w:r>
           </w:p>
           <w:p>
@@ -16984,7 +17715,43 @@
                 <w:bCs/>
                 <w:szCs w:val="20"/>
               </w:rPr>
-              <w:t xml:space="preserve"> hrs or more before current datetime.)</w:t>
+              <w:t xml:space="preserve"> </w:t>
+            </w:r>
+            <w:proofErr w:type="spellStart"/>
+            <w:r>
+              <w:rPr>
+                <w:rFonts w:asciiTheme="minorHAnsi" w:hAnsiTheme="minorHAnsi"/>
+                <w:bCs/>
+                <w:szCs w:val="20"/>
+              </w:rPr>
+              <w:t>hrs</w:t>
+            </w:r>
+            <w:proofErr w:type="spellEnd"/>
+            <w:r>
+              <w:rPr>
+                <w:rFonts w:asciiTheme="minorHAnsi" w:hAnsiTheme="minorHAnsi"/>
+                <w:bCs/>
+                <w:szCs w:val="20"/>
+              </w:rPr>
+              <w:t xml:space="preserve"> or more before current </w:t>
+            </w:r>
+            <w:proofErr w:type="spellStart"/>
+            <w:r>
+              <w:rPr>
+                <w:rFonts w:asciiTheme="minorHAnsi" w:hAnsiTheme="minorHAnsi"/>
+                <w:bCs/>
+                <w:szCs w:val="20"/>
+              </w:rPr>
+              <w:t>datetime</w:t>
+            </w:r>
+            <w:proofErr w:type="spellEnd"/>
+            <w:r>
+              <w:rPr>
+                <w:rFonts w:asciiTheme="minorHAnsi" w:hAnsiTheme="minorHAnsi"/>
+                <w:bCs/>
+                <w:szCs w:val="20"/>
+              </w:rPr>
+              <w:t>.)</w:t>
             </w:r>
           </w:p>
           <w:p>
@@ -17559,7 +18326,43 @@
                 <w:bCs/>
                 <w:szCs w:val="20"/>
               </w:rPr>
-              <w:t xml:space="preserve"> hrs before current datetime.)</w:t>
+              <w:t xml:space="preserve"> </w:t>
+            </w:r>
+            <w:proofErr w:type="spellStart"/>
+            <w:r>
+              <w:rPr>
+                <w:rFonts w:asciiTheme="minorHAnsi" w:hAnsiTheme="minorHAnsi"/>
+                <w:bCs/>
+                <w:szCs w:val="20"/>
+              </w:rPr>
+              <w:t>hrs</w:t>
+            </w:r>
+            <w:proofErr w:type="spellEnd"/>
+            <w:r>
+              <w:rPr>
+                <w:rFonts w:asciiTheme="minorHAnsi" w:hAnsiTheme="minorHAnsi"/>
+                <w:bCs/>
+                <w:szCs w:val="20"/>
+              </w:rPr>
+              <w:t xml:space="preserve"> before current </w:t>
+            </w:r>
+            <w:proofErr w:type="spellStart"/>
+            <w:r>
+              <w:rPr>
+                <w:rFonts w:asciiTheme="minorHAnsi" w:hAnsiTheme="minorHAnsi"/>
+                <w:bCs/>
+                <w:szCs w:val="20"/>
+              </w:rPr>
+              <w:t>datetime</w:t>
+            </w:r>
+            <w:proofErr w:type="spellEnd"/>
+            <w:r>
+              <w:rPr>
+                <w:rFonts w:asciiTheme="minorHAnsi" w:hAnsiTheme="minorHAnsi"/>
+                <w:bCs/>
+                <w:szCs w:val="20"/>
+              </w:rPr>
+              <w:t>.)</w:t>
             </w:r>
           </w:p>
           <w:p>
@@ -23080,8 +23883,16 @@
               <w:rPr>
                 <w:rFonts w:asciiTheme="minorHAnsi" w:hAnsiTheme="minorHAnsi"/>
               </w:rPr>
-              <w:t>Set up a process to send Email reminders for Surveys that are open after 48 hrs</w:t>
-            </w:r>
+              <w:t xml:space="preserve">Set up a process to send Email reminders for Surveys that are open after 48 </w:t>
+            </w:r>
+            <w:proofErr w:type="spellStart"/>
+            <w:r>
+              <w:rPr>
+                <w:rFonts w:asciiTheme="minorHAnsi" w:hAnsiTheme="minorHAnsi"/>
+              </w:rPr>
+              <w:t>hrs</w:t>
+            </w:r>
+            <w:proofErr w:type="spellEnd"/>
           </w:p>
           <w:p>
             <w:pPr>
@@ -23126,11 +23937,19 @@
                 <w:rFonts w:asciiTheme="minorHAnsi" w:hAnsiTheme="minorHAnsi"/>
               </w:rPr>
             </w:pPr>
-            <w:r>
-              <w:rPr>
-                <w:rFonts w:asciiTheme="minorHAnsi" w:hAnsiTheme="minorHAnsi"/>
-              </w:rPr>
-              <w:t>Ecoaching_dev db on vrivfssdbt02\scord01,1437</w:t>
+            <w:proofErr w:type="spellStart"/>
+            <w:r>
+              <w:rPr>
+                <w:rFonts w:asciiTheme="minorHAnsi" w:hAnsiTheme="minorHAnsi"/>
+              </w:rPr>
+              <w:t>Ecoaching_dev</w:t>
+            </w:r>
+            <w:proofErr w:type="spellEnd"/>
+            <w:r>
+              <w:rPr>
+                <w:rFonts w:asciiTheme="minorHAnsi" w:hAnsiTheme="minorHAnsi"/>
+              </w:rPr>
+              <w:t xml:space="preserve"> db on vrivfssdbt02\scord01,1437</w:t>
             </w:r>
             <w:r>
               <w:rPr>
@@ -23167,13 +23986,27 @@
               <w:rPr>
                 <w:rFonts w:asciiTheme="minorHAnsi" w:hAnsiTheme="minorHAnsi"/>
               </w:rPr>
-              <w:t>Updated File</w:t>
-            </w:r>
-            <w:r>
-              <w:rPr>
-                <w:rFonts w:asciiTheme="minorHAnsi" w:hAnsiTheme="minorHAnsi"/>
-              </w:rPr>
-              <w:t>and Code Modules</w:t>
+              <w:t xml:space="preserve">Updated </w:t>
+            </w:r>
+            <w:proofErr w:type="spellStart"/>
+            <w:r>
+              <w:rPr>
+                <w:rFonts w:asciiTheme="minorHAnsi" w:hAnsiTheme="minorHAnsi"/>
+              </w:rPr>
+              <w:t>File</w:t>
+            </w:r>
+            <w:r>
+              <w:rPr>
+                <w:rFonts w:asciiTheme="minorHAnsi" w:hAnsiTheme="minorHAnsi"/>
+              </w:rPr>
+              <w:t>and</w:t>
+            </w:r>
+            <w:proofErr w:type="spellEnd"/>
+            <w:r>
+              <w:rPr>
+                <w:rFonts w:asciiTheme="minorHAnsi" w:hAnsiTheme="minorHAnsi"/>
+              </w:rPr>
+              <w:t xml:space="preserve"> Code Modules</w:t>
             </w:r>
           </w:p>
         </w:tc>
@@ -24489,7 +25322,43 @@
                 <w:bCs/>
                 <w:szCs w:val="20"/>
               </w:rPr>
-              <w:t xml:space="preserve"> hrs or more before current datetime.)</w:t>
+              <w:t xml:space="preserve"> </w:t>
+            </w:r>
+            <w:proofErr w:type="spellStart"/>
+            <w:r>
+              <w:rPr>
+                <w:rFonts w:asciiTheme="minorHAnsi" w:hAnsiTheme="minorHAnsi"/>
+                <w:bCs/>
+                <w:szCs w:val="20"/>
+              </w:rPr>
+              <w:t>hrs</w:t>
+            </w:r>
+            <w:proofErr w:type="spellEnd"/>
+            <w:r>
+              <w:rPr>
+                <w:rFonts w:asciiTheme="minorHAnsi" w:hAnsiTheme="minorHAnsi"/>
+                <w:bCs/>
+                <w:szCs w:val="20"/>
+              </w:rPr>
+              <w:t xml:space="preserve"> or more before current </w:t>
+            </w:r>
+            <w:proofErr w:type="spellStart"/>
+            <w:r>
+              <w:rPr>
+                <w:rFonts w:asciiTheme="minorHAnsi" w:hAnsiTheme="minorHAnsi"/>
+                <w:bCs/>
+                <w:szCs w:val="20"/>
+              </w:rPr>
+              <w:t>datetime</w:t>
+            </w:r>
+            <w:proofErr w:type="spellEnd"/>
+            <w:r>
+              <w:rPr>
+                <w:rFonts w:asciiTheme="minorHAnsi" w:hAnsiTheme="minorHAnsi"/>
+                <w:bCs/>
+                <w:szCs w:val="20"/>
+              </w:rPr>
+              <w:t>.)</w:t>
             </w:r>
           </w:p>
           <w:p>
@@ -25151,7 +26020,43 @@
                 <w:bCs/>
                 <w:szCs w:val="20"/>
               </w:rPr>
-              <w:t xml:space="preserve"> (Notification date set to 48 hrs or less before current datetime.)</w:t>
+              <w:t xml:space="preserve"> (Notification date set to 48 </w:t>
+            </w:r>
+            <w:proofErr w:type="spellStart"/>
+            <w:r>
+              <w:rPr>
+                <w:rFonts w:asciiTheme="minorHAnsi" w:hAnsiTheme="minorHAnsi"/>
+                <w:bCs/>
+                <w:szCs w:val="20"/>
+              </w:rPr>
+              <w:t>hrs</w:t>
+            </w:r>
+            <w:proofErr w:type="spellEnd"/>
+            <w:r>
+              <w:rPr>
+                <w:rFonts w:asciiTheme="minorHAnsi" w:hAnsiTheme="minorHAnsi"/>
+                <w:bCs/>
+                <w:szCs w:val="20"/>
+              </w:rPr>
+              <w:t xml:space="preserve"> or less before current </w:t>
+            </w:r>
+            <w:proofErr w:type="spellStart"/>
+            <w:r>
+              <w:rPr>
+                <w:rFonts w:asciiTheme="minorHAnsi" w:hAnsiTheme="minorHAnsi"/>
+                <w:bCs/>
+                <w:szCs w:val="20"/>
+              </w:rPr>
+              <w:t>datetime</w:t>
+            </w:r>
+            <w:proofErr w:type="spellEnd"/>
+            <w:r>
+              <w:rPr>
+                <w:rFonts w:asciiTheme="minorHAnsi" w:hAnsiTheme="minorHAnsi"/>
+                <w:bCs/>
+                <w:szCs w:val="20"/>
+              </w:rPr>
+              <w:t>.)</w:t>
             </w:r>
           </w:p>
           <w:p>
@@ -25832,11 +26737,19 @@
                 <w:rFonts w:asciiTheme="minorHAnsi" w:hAnsiTheme="minorHAnsi"/>
               </w:rPr>
             </w:pPr>
-            <w:r>
-              <w:rPr>
-                <w:rFonts w:asciiTheme="minorHAnsi" w:hAnsiTheme="minorHAnsi"/>
-              </w:rPr>
-              <w:t>Ecoaching_dev db on vrivfssdbt02\scord01,1437</w:t>
+            <w:proofErr w:type="spellStart"/>
+            <w:r>
+              <w:rPr>
+                <w:rFonts w:asciiTheme="minorHAnsi" w:hAnsiTheme="minorHAnsi"/>
+              </w:rPr>
+              <w:t>Ecoaching_dev</w:t>
+            </w:r>
+            <w:proofErr w:type="spellEnd"/>
+            <w:r>
+              <w:rPr>
+                <w:rFonts w:asciiTheme="minorHAnsi" w:hAnsiTheme="minorHAnsi"/>
+              </w:rPr>
+              <w:t xml:space="preserve"> db on vrivfssdbt02\scord01,1437</w:t>
             </w:r>
             <w:r>
               <w:rPr>
@@ -25873,13 +26786,27 @@
               <w:rPr>
                 <w:rFonts w:asciiTheme="minorHAnsi" w:hAnsiTheme="minorHAnsi"/>
               </w:rPr>
-              <w:t>Updated File</w:t>
-            </w:r>
-            <w:r>
-              <w:rPr>
-                <w:rFonts w:asciiTheme="minorHAnsi" w:hAnsiTheme="minorHAnsi"/>
-              </w:rPr>
-              <w:t>and Code Modules</w:t>
+              <w:t xml:space="preserve">Updated </w:t>
+            </w:r>
+            <w:proofErr w:type="spellStart"/>
+            <w:r>
+              <w:rPr>
+                <w:rFonts w:asciiTheme="minorHAnsi" w:hAnsiTheme="minorHAnsi"/>
+              </w:rPr>
+              <w:t>File</w:t>
+            </w:r>
+            <w:r>
+              <w:rPr>
+                <w:rFonts w:asciiTheme="minorHAnsi" w:hAnsiTheme="minorHAnsi"/>
+              </w:rPr>
+              <w:t>and</w:t>
+            </w:r>
+            <w:proofErr w:type="spellEnd"/>
+            <w:r>
+              <w:rPr>
+                <w:rFonts w:asciiTheme="minorHAnsi" w:hAnsiTheme="minorHAnsi"/>
+              </w:rPr>
+              <w:t xml:space="preserve"> Code Modules</w:t>
             </w:r>
           </w:p>
         </w:tc>
@@ -30910,8 +31837,16 @@
               <w:rPr>
                 <w:i/>
               </w:rPr>
-              <w:t>quality/ reminder2/sup/mgr;srmgr</w:t>
-            </w:r>
+              <w:t>quality/ reminder2/sup/</w:t>
+            </w:r>
+            <w:proofErr w:type="spellStart"/>
+            <w:r>
+              <w:rPr>
+                <w:i/>
+              </w:rPr>
+              <w:t>mgr;srmgr</w:t>
+            </w:r>
+            <w:proofErr w:type="spellEnd"/>
           </w:p>
         </w:tc>
       </w:tr>
@@ -32023,6 +32958,7 @@
               </w:rPr>
               <w:t>/</w:t>
             </w:r>
+            <w:proofErr w:type="spellStart"/>
             <w:r>
               <w:rPr>
                 <w:i/>
@@ -32033,7 +32969,14 @@
               <w:rPr>
                 <w:i/>
               </w:rPr>
-              <w:t>sup/</w:t>
+              <w:t>sup</w:t>
+            </w:r>
+            <w:proofErr w:type="spellEnd"/>
+            <w:r>
+              <w:rPr>
+                <w:i/>
+              </w:rPr>
+              <w:t>/</w:t>
             </w:r>
             <w:r>
               <w:rPr>
@@ -32440,7 +33383,25 @@
                 <w:bCs/>
                 <w:szCs w:val="20"/>
               </w:rPr>
-              <w:t>--Reassigned sups mgr (equivalent of emps srmgrlevel1)</w:t>
+              <w:t xml:space="preserve">--Reassigned sups mgr (equivalent of </w:t>
+            </w:r>
+            <w:proofErr w:type="spellStart"/>
+            <w:r>
+              <w:rPr>
+                <w:rFonts w:asciiTheme="minorHAnsi" w:hAnsiTheme="minorHAnsi"/>
+                <w:bCs/>
+                <w:szCs w:val="20"/>
+              </w:rPr>
+              <w:t>emps</w:t>
+            </w:r>
+            <w:proofErr w:type="spellEnd"/>
+            <w:r>
+              <w:rPr>
+                <w:rFonts w:asciiTheme="minorHAnsi" w:hAnsiTheme="minorHAnsi"/>
+                <w:bCs/>
+                <w:szCs w:val="20"/>
+              </w:rPr>
+              <w:t xml:space="preserve"> srmgrlevel1)</w:t>
             </w:r>
           </w:p>
           <w:p>
@@ -33028,12 +33989,27 @@
               <w:rPr>
                 <w:i/>
               </w:rPr>
-              <w:t>/reassignedsup/</w:t>
-            </w:r>
+              <w:t>/</w:t>
+            </w:r>
+            <w:proofErr w:type="spellStart"/>
             <w:r>
               <w:rPr>
                 <w:i/>
               </w:rPr>
+              <w:t>reassignedsup</w:t>
+            </w:r>
+            <w:proofErr w:type="spellEnd"/>
+            <w:r>
+              <w:rPr>
+                <w:i/>
+              </w:rPr>
+              <w:t>/</w:t>
+            </w:r>
+            <w:proofErr w:type="spellStart"/>
+            <w:r>
+              <w:rPr>
+                <w:i/>
+              </w:rPr>
               <w:t>reassignedsupssup;</w:t>
             </w:r>
             <w:r>
@@ -33042,6 +34018,7 @@
               </w:rPr>
               <w:t>reassignedsupsmgr</w:t>
             </w:r>
+            <w:proofErr w:type="spellEnd"/>
           </w:p>
         </w:tc>
       </w:tr>
@@ -33197,7 +34174,21 @@
               <w:rPr>
                 <w:i/>
               </w:rPr>
-              <w:t xml:space="preserve"> Review Mgr (StatusID 5)</w:t>
+              <w:t xml:space="preserve"> Review Mgr (</w:t>
+            </w:r>
+            <w:proofErr w:type="spellStart"/>
+            <w:r>
+              <w:rPr>
+                <w:i/>
+              </w:rPr>
+              <w:t>StatusID</w:t>
+            </w:r>
+            <w:proofErr w:type="spellEnd"/>
+            <w:r>
+              <w:rPr>
+                <w:i/>
+              </w:rPr>
+              <w:t xml:space="preserve"> 5)</w:t>
             </w:r>
           </w:p>
           <w:p>
@@ -34246,7 +35237,21 @@
               <w:rPr>
                 <w:i/>
               </w:rPr>
-              <w:t>LCS Review Mgr (StatusID 5)</w:t>
+              <w:t>LCS Review Mgr (</w:t>
+            </w:r>
+            <w:proofErr w:type="spellStart"/>
+            <w:r>
+              <w:rPr>
+                <w:i/>
+              </w:rPr>
+              <w:t>StatusID</w:t>
+            </w:r>
+            <w:proofErr w:type="spellEnd"/>
+            <w:r>
+              <w:rPr>
+                <w:i/>
+              </w:rPr>
+              <w:t xml:space="preserve"> 5)</w:t>
             </w:r>
           </w:p>
           <w:p>
@@ -36021,19 +37026,47 @@
               <w:rPr>
                 <w:i/>
               </w:rPr>
-              <w:t>reminder1/reassigned</w:t>
-            </w:r>
+              <w:t>reminder1/</w:t>
+            </w:r>
+            <w:proofErr w:type="spellStart"/>
             <w:r>
               <w:rPr>
                 <w:i/>
               </w:rPr>
-              <w:t>mgr/reassigned mgr</w:t>
+              <w:t>reassigned</w:t>
             </w:r>
             <w:r>
               <w:rPr>
                 <w:i/>
               </w:rPr>
-              <w:t>s sup</w:t>
+              <w:t>mgr</w:t>
+            </w:r>
+            <w:proofErr w:type="spellEnd"/>
+            <w:r>
+              <w:rPr>
+                <w:i/>
+              </w:rPr>
+              <w:t xml:space="preserve">/reassigned </w:t>
+            </w:r>
+            <w:proofErr w:type="spellStart"/>
+            <w:r>
+              <w:rPr>
+                <w:i/>
+              </w:rPr>
+              <w:t>mgr</w:t>
+            </w:r>
+            <w:r>
+              <w:rPr>
+                <w:i/>
+              </w:rPr>
+              <w:t>s</w:t>
+            </w:r>
+            <w:proofErr w:type="spellEnd"/>
+            <w:r>
+              <w:rPr>
+                <w:i/>
+              </w:rPr>
+              <w:t xml:space="preserve"> sup</w:t>
             </w:r>
           </w:p>
         </w:tc>
@@ -36940,7 +37973,35 @@
               <w:rPr>
                 <w:i/>
               </w:rPr>
-              <w:t>reminder1/reassignedmgr/reassigned mgrs sup</w:t>
+              <w:t>reminder1/</w:t>
+            </w:r>
+            <w:proofErr w:type="spellStart"/>
+            <w:r>
+              <w:rPr>
+                <w:i/>
+              </w:rPr>
+              <w:t>reassignedmgr</w:t>
+            </w:r>
+            <w:proofErr w:type="spellEnd"/>
+            <w:r>
+              <w:rPr>
+                <w:i/>
+              </w:rPr>
+              <w:t xml:space="preserve">/reassigned </w:t>
+            </w:r>
+            <w:proofErr w:type="spellStart"/>
+            <w:r>
+              <w:rPr>
+                <w:i/>
+              </w:rPr>
+              <w:t>mgrs</w:t>
+            </w:r>
+            <w:proofErr w:type="spellEnd"/>
+            <w:r>
+              <w:rPr>
+                <w:i/>
+              </w:rPr>
+              <w:t xml:space="preserve"> sup</w:t>
             </w:r>
           </w:p>
         </w:tc>
@@ -37091,7 +38152,21 @@
               <w:rPr>
                 <w:i/>
               </w:rPr>
-              <w:t>LCS Sup (StatusID 6)</w:t>
+              <w:t>LCS Sup (</w:t>
+            </w:r>
+            <w:proofErr w:type="spellStart"/>
+            <w:r>
+              <w:rPr>
+                <w:i/>
+              </w:rPr>
+              <w:t>StatusID</w:t>
+            </w:r>
+            <w:proofErr w:type="spellEnd"/>
+            <w:r>
+              <w:rPr>
+                <w:i/>
+              </w:rPr>
+              <w:t xml:space="preserve"> 6)</w:t>
             </w:r>
           </w:p>
           <w:p>
@@ -37927,11 +39002,19 @@
                 <w:i/>
               </w:rPr>
             </w:pPr>
+            <w:proofErr w:type="spellStart"/>
             <w:r>
               <w:rPr>
                 <w:i/>
               </w:rPr>
-              <w:t>lcs sup/ reminder1/sup/mgr</w:t>
+              <w:t>lcs</w:t>
+            </w:r>
+            <w:proofErr w:type="spellEnd"/>
+            <w:r>
+              <w:rPr>
+                <w:i/>
+              </w:rPr>
+              <w:t xml:space="preserve"> sup/ reminder1/sup/mgr</w:t>
             </w:r>
           </w:p>
         </w:tc>
@@ -39215,12 +40298,28 @@
                 <w:i/>
               </w:rPr>
             </w:pPr>
+            <w:proofErr w:type="spellStart"/>
             <w:r>
               <w:rPr>
                 <w:i/>
               </w:rPr>
-              <w:t>lcs sup/ reminder2/sup/mgr;srmgr</w:t>
-            </w:r>
+              <w:t>lcs</w:t>
+            </w:r>
+            <w:proofErr w:type="spellEnd"/>
+            <w:r>
+              <w:rPr>
+                <w:i/>
+              </w:rPr>
+              <w:t xml:space="preserve"> sup/ reminder2/sup/</w:t>
+            </w:r>
+            <w:proofErr w:type="spellStart"/>
+            <w:r>
+              <w:rPr>
+                <w:i/>
+              </w:rPr>
+              <w:t>mgr;srmgr</w:t>
+            </w:r>
+            <w:proofErr w:type="spellEnd"/>
           </w:p>
         </w:tc>
       </w:tr>
@@ -40332,11 +41431,19 @@
                 <w:i/>
               </w:rPr>
             </w:pPr>
+            <w:proofErr w:type="spellStart"/>
             <w:r>
               <w:rPr>
                 <w:i/>
               </w:rPr>
-              <w:t>lcs sup/ reassigned</w:t>
+              <w:t>lcs</w:t>
+            </w:r>
+            <w:proofErr w:type="spellEnd"/>
+            <w:r>
+              <w:rPr>
+                <w:i/>
+              </w:rPr>
+              <w:t xml:space="preserve"> sup/ reassigned</w:t>
             </w:r>
           </w:p>
           <w:p>
@@ -40355,7 +41462,21 @@
               <w:rPr>
                 <w:i/>
               </w:rPr>
-              <w:t>reminder1/reassignedsup/reassigned sups sup</w:t>
+              <w:t>reminder1/</w:t>
+            </w:r>
+            <w:proofErr w:type="spellStart"/>
+            <w:r>
+              <w:rPr>
+                <w:i/>
+              </w:rPr>
+              <w:t>reassignedsup</w:t>
+            </w:r>
+            <w:proofErr w:type="spellEnd"/>
+            <w:r>
+              <w:rPr>
+                <w:i/>
+              </w:rPr>
+              <w:t>/reassigned sups sup</w:t>
             </w:r>
           </w:p>
         </w:tc>
@@ -41297,11 +42418,19 @@
               </w:rPr>
               <w:t xml:space="preserve"> </w:t>
             </w:r>
+            <w:proofErr w:type="spellStart"/>
             <w:r>
               <w:rPr>
                 <w:i/>
               </w:rPr>
-              <w:t>lcs sup/ reassigned</w:t>
+              <w:t>lcs</w:t>
+            </w:r>
+            <w:proofErr w:type="spellEnd"/>
+            <w:r>
+              <w:rPr>
+                <w:i/>
+              </w:rPr>
+              <w:t xml:space="preserve"> sup/ reassigned</w:t>
             </w:r>
           </w:p>
           <w:p>
@@ -41320,8 +42449,30 @@
               <w:rPr>
                 <w:i/>
               </w:rPr>
-              <w:t>reminder 2/reassignedsup/reassignedsupssup;reassignedsupsmgr</w:t>
-            </w:r>
+              <w:t>reminder 2/</w:t>
+            </w:r>
+            <w:proofErr w:type="spellStart"/>
+            <w:r>
+              <w:rPr>
+                <w:i/>
+              </w:rPr>
+              <w:t>reassignedsup</w:t>
+            </w:r>
+            <w:proofErr w:type="spellEnd"/>
+            <w:r>
+              <w:rPr>
+                <w:i/>
+              </w:rPr>
+              <w:t>/</w:t>
+            </w:r>
+            <w:proofErr w:type="spellStart"/>
+            <w:r>
+              <w:rPr>
+                <w:i/>
+              </w:rPr>
+              <w:t>reassignedsupssup;reassignedsupsmgr</w:t>
+            </w:r>
+            <w:proofErr w:type="spellEnd"/>
           </w:p>
         </w:tc>
       </w:tr>
@@ -43206,7 +44357,25 @@
                 <w:bCs/>
                 <w:szCs w:val="20"/>
               </w:rPr>
-              <w:t>Run CoachingNotifications job from SQL Server Management Studio</w:t>
+              <w:t xml:space="preserve">Run </w:t>
+            </w:r>
+            <w:proofErr w:type="spellStart"/>
+            <w:r>
+              <w:rPr>
+                <w:rFonts w:asciiTheme="minorHAnsi" w:hAnsiTheme="minorHAnsi"/>
+                <w:bCs/>
+                <w:szCs w:val="20"/>
+              </w:rPr>
+              <w:t>CoachingNotifications</w:t>
+            </w:r>
+            <w:proofErr w:type="spellEnd"/>
+            <w:r>
+              <w:rPr>
+                <w:rFonts w:asciiTheme="minorHAnsi" w:hAnsiTheme="minorHAnsi"/>
+                <w:bCs/>
+                <w:szCs w:val="20"/>
+              </w:rPr>
+              <w:t xml:space="preserve"> job from SQL Server Management Studio</w:t>
             </w:r>
           </w:p>
           <w:p>
@@ -43806,7 +44975,15 @@
           </w:p>
           <w:p>
             <w:r>
-              <w:t>*Before starting job to send Notifications execute underlying sps to review what emails will be sent and if test distro email is in place.</w:t>
+              <w:t xml:space="preserve">*Before starting job to send Notifications execute underlying </w:t>
+            </w:r>
+            <w:proofErr w:type="spellStart"/>
+            <w:r>
+              <w:t>sps</w:t>
+            </w:r>
+            <w:proofErr w:type="spellEnd"/>
+            <w:r>
+              <w:t xml:space="preserve"> to review what emails will be sent and if test distro email is in place.</w:t>
             </w:r>
           </w:p>
           <w:p/>
@@ -44051,8 +45228,18 @@
                 <w:bCs/>
                 <w:szCs w:val="20"/>
               </w:rPr>
-              <w:t>Run sql agent job CoachingNotifications</w:t>
-            </w:r>
+              <w:t xml:space="preserve">Run sql agent job </w:t>
+            </w:r>
+            <w:proofErr w:type="spellStart"/>
+            <w:r>
+              <w:rPr>
+                <w:rFonts w:asciiTheme="minorHAnsi" w:hAnsiTheme="minorHAnsi"/>
+                <w:bCs/>
+                <w:szCs w:val="20"/>
+              </w:rPr>
+              <w:t>CoachingNotifications</w:t>
+            </w:r>
+            <w:proofErr w:type="spellEnd"/>
           </w:p>
         </w:tc>
         <w:tc>
@@ -44205,8 +45392,18 @@
                 <w:bCs/>
                 <w:szCs w:val="20"/>
               </w:rPr>
-              <w:t>Run sql agent job CoachingReminders</w:t>
-            </w:r>
+              <w:t xml:space="preserve">Run sql agent job </w:t>
+            </w:r>
+            <w:proofErr w:type="spellStart"/>
+            <w:r>
+              <w:rPr>
+                <w:rFonts w:asciiTheme="minorHAnsi" w:hAnsiTheme="minorHAnsi"/>
+                <w:bCs/>
+                <w:szCs w:val="20"/>
+              </w:rPr>
+              <w:t>CoachingReminders</w:t>
+            </w:r>
+            <w:proofErr w:type="spellEnd"/>
           </w:p>
         </w:tc>
         <w:tc>
@@ -44359,8 +45556,18 @@
                 <w:bCs/>
                 <w:szCs w:val="20"/>
               </w:rPr>
-              <w:t>Run sql agent job CoachingSurveyNotifications</w:t>
-            </w:r>
+              <w:t xml:space="preserve">Run sql agent job </w:t>
+            </w:r>
+            <w:proofErr w:type="spellStart"/>
+            <w:r>
+              <w:rPr>
+                <w:rFonts w:asciiTheme="minorHAnsi" w:hAnsiTheme="minorHAnsi"/>
+                <w:bCs/>
+                <w:szCs w:val="20"/>
+              </w:rPr>
+              <w:t>CoachingSurveyNotifications</w:t>
+            </w:r>
+            <w:proofErr w:type="spellEnd"/>
           </w:p>
         </w:tc>
         <w:tc>
@@ -44445,11 +45652,19 @@
                 <w:i/>
               </w:rPr>
             </w:pPr>
+            <w:proofErr w:type="spellStart"/>
             <w:r>
               <w:rPr>
                 <w:i/>
               </w:rPr>
-              <w:t>SurveyID 38</w:t>
+              <w:t>SurveyID</w:t>
+            </w:r>
+            <w:proofErr w:type="spellEnd"/>
+            <w:r>
+              <w:rPr>
+                <w:i/>
+              </w:rPr>
+              <w:t xml:space="preserve"> 38</w:t>
             </w:r>
           </w:p>
         </w:tc>
@@ -44509,8 +45724,18 @@
                 <w:bCs/>
                 <w:szCs w:val="20"/>
               </w:rPr>
-              <w:t>Run sql agent job CoachingSurveyReminders</w:t>
-            </w:r>
+              <w:t xml:space="preserve">Run sql agent job </w:t>
+            </w:r>
+            <w:proofErr w:type="spellStart"/>
+            <w:r>
+              <w:rPr>
+                <w:rFonts w:asciiTheme="minorHAnsi" w:hAnsiTheme="minorHAnsi"/>
+                <w:bCs/>
+                <w:szCs w:val="20"/>
+              </w:rPr>
+              <w:t>CoachingSurveyReminders</w:t>
+            </w:r>
+            <w:proofErr w:type="spellEnd"/>
           </w:p>
         </w:tc>
         <w:tc>
@@ -44595,11 +45820,1804 @@
                 <w:i/>
               </w:rPr>
             </w:pPr>
+            <w:proofErr w:type="spellStart"/>
             <w:r>
               <w:rPr>
                 <w:i/>
               </w:rPr>
-              <w:t>SurveyID 29</w:t>
+              <w:t>SurveyID</w:t>
+            </w:r>
+            <w:proofErr w:type="spellEnd"/>
+            <w:r>
+              <w:rPr>
+                <w:i/>
+              </w:rPr>
+              <w:t xml:space="preserve"> 29</w:t>
+            </w:r>
+          </w:p>
+        </w:tc>
+      </w:tr>
+    </w:tbl>
+    <w:p>
+      <w:pPr>
+        <w:rPr>
+          <w:sz w:val="18"/>
+        </w:rPr>
+      </w:pPr>
+    </w:p>
+    <w:p>
+      <w:pPr>
+        <w:rPr>
+          <w:sz w:val="18"/>
+        </w:rPr>
+      </w:pPr>
+    </w:p>
+    <w:p>
+      <w:pPr>
+        <w:rPr>
+          <w:sz w:val="18"/>
+        </w:rPr>
+      </w:pPr>
+    </w:p>
+    <w:p>
+      <w:pPr>
+        <w:rPr>
+          <w:sz w:val="18"/>
+        </w:rPr>
+      </w:pPr>
+    </w:p>
+    <w:p>
+      <w:pPr>
+        <w:pStyle w:val="ListParagraph"/>
+        <w:numPr>
+          <w:ilvl w:val="0"/>
+          <w:numId w:val="3"/>
+        </w:numPr>
+        <w:rPr>
+          <w:b/>
+        </w:rPr>
+      </w:pPr>
+      <w:r>
+        <w:rPr>
+          <w:b/>
+        </w:rPr>
+        <w:t>TEST CASE:</w:t>
+      </w:r>
+      <w:r>
+        <w:rPr>
+          <w:b/>
+        </w:rPr>
+        <w:t xml:space="preserve"> 08 – TFS 10524 Move apps away from E: Drive</w:t>
+      </w:r>
+    </w:p>
+    <w:tbl>
+      <w:tblPr>
+        <w:tblW w:w="0" w:type="auto"/>
+        <w:tblInd w:w="-612" w:type="dxa"/>
+        <w:tblBorders>
+          <w:top w:val="single" w:sz="4" w:space="0" w:color="auto"/>
+          <w:left w:val="single" w:sz="4" w:space="0" w:color="auto"/>
+          <w:bottom w:val="single" w:sz="4" w:space="0" w:color="auto"/>
+          <w:right w:val="single" w:sz="4" w:space="0" w:color="auto"/>
+          <w:insideH w:val="single" w:sz="4" w:space="0" w:color="auto"/>
+          <w:insideV w:val="single" w:sz="4" w:space="0" w:color="auto"/>
+        </w:tblBorders>
+        <w:tblLayout w:type="fixed"/>
+        <w:tblLook w:val="0000" w:firstRow="0" w:lastRow="0" w:firstColumn="0" w:lastColumn="0" w:noHBand="0" w:noVBand="0"/>
+      </w:tblPr>
+      <w:tblGrid>
+        <w:gridCol w:w="2549"/>
+        <w:gridCol w:w="10455"/>
+      </w:tblGrid>
+      <w:tr>
+        <w:trPr>
+          <w:tblHeader/>
+        </w:trPr>
+        <w:tc>
+          <w:tcPr>
+            <w:tcW w:w="2549" w:type="dxa"/>
+            <w:shd w:val="solid" w:color="auto" w:fill="000000"/>
+          </w:tcPr>
+          <w:p>
+            <w:pPr>
+              <w:numPr>
+                <w:ilvl w:val="12"/>
+                <w:numId w:val="0"/>
+              </w:numPr>
+              <w:jc w:val="center"/>
+              <w:rPr>
+                <w:rFonts w:ascii="Arial" w:hAnsi="Arial"/>
+                <w:b/>
+                <w:sz w:val="18"/>
+              </w:rPr>
+            </w:pPr>
+          </w:p>
+          <w:p>
+            <w:pPr>
+              <w:numPr>
+                <w:ilvl w:val="12"/>
+                <w:numId w:val="0"/>
+              </w:numPr>
+              <w:jc w:val="center"/>
+              <w:rPr>
+                <w:rFonts w:ascii="Arial" w:hAnsi="Arial"/>
+                <w:b/>
+                <w:sz w:val="18"/>
+              </w:rPr>
+            </w:pPr>
+            <w:r>
+              <w:rPr>
+                <w:rFonts w:ascii="Arial" w:hAnsi="Arial"/>
+                <w:b/>
+                <w:sz w:val="18"/>
+              </w:rPr>
+              <w:t>Item</w:t>
+            </w:r>
+          </w:p>
+        </w:tc>
+        <w:tc>
+          <w:tcPr>
+            <w:tcW w:w="10455" w:type="dxa"/>
+            <w:shd w:val="solid" w:color="auto" w:fill="000000"/>
+          </w:tcPr>
+          <w:p>
+            <w:pPr>
+              <w:numPr>
+                <w:ilvl w:val="12"/>
+                <w:numId w:val="0"/>
+              </w:numPr>
+              <w:jc w:val="center"/>
+              <w:rPr>
+                <w:rFonts w:ascii="Arial" w:hAnsi="Arial"/>
+                <w:b/>
+                <w:sz w:val="18"/>
+              </w:rPr>
+            </w:pPr>
+            <w:r>
+              <w:rPr>
+                <w:rFonts w:ascii="Arial" w:hAnsi="Arial"/>
+                <w:b/>
+                <w:sz w:val="18"/>
+              </w:rPr>
+              <w:t>Description</w:t>
+            </w:r>
+          </w:p>
+        </w:tc>
+      </w:tr>
+      <w:tr>
+        <w:tc>
+          <w:tcPr>
+            <w:tcW w:w="2549" w:type="dxa"/>
+          </w:tcPr>
+          <w:p>
+            <w:pPr>
+              <w:pStyle w:val="CommentText"/>
+              <w:numPr>
+                <w:ilvl w:val="12"/>
+                <w:numId w:val="0"/>
+              </w:numPr>
+              <w:rPr>
+                <w:rFonts w:asciiTheme="minorHAnsi" w:hAnsiTheme="minorHAnsi"/>
+              </w:rPr>
+            </w:pPr>
+            <w:r>
+              <w:rPr>
+                <w:rFonts w:asciiTheme="minorHAnsi" w:hAnsiTheme="minorHAnsi"/>
+              </w:rPr>
+              <w:t>Test Case ID</w:t>
+            </w:r>
+          </w:p>
+        </w:tc>
+        <w:tc>
+          <w:tcPr>
+            <w:tcW w:w="10455" w:type="dxa"/>
+          </w:tcPr>
+          <w:p>
+            <w:pPr>
+              <w:rPr>
+                <w:rFonts w:asciiTheme="minorHAnsi" w:hAnsiTheme="minorHAnsi"/>
+              </w:rPr>
+            </w:pPr>
+            <w:r>
+              <w:rPr>
+                <w:rFonts w:asciiTheme="minorHAnsi" w:hAnsiTheme="minorHAnsi"/>
+              </w:rPr>
+              <w:t>08</w:t>
+            </w:r>
+          </w:p>
+        </w:tc>
+      </w:tr>
+      <w:tr>
+        <w:tc>
+          <w:tcPr>
+            <w:tcW w:w="2549" w:type="dxa"/>
+          </w:tcPr>
+          <w:p>
+            <w:pPr>
+              <w:pStyle w:val="CommentText"/>
+              <w:numPr>
+                <w:ilvl w:val="12"/>
+                <w:numId w:val="0"/>
+              </w:numPr>
+              <w:rPr>
+                <w:rFonts w:asciiTheme="minorHAnsi" w:hAnsiTheme="minorHAnsi"/>
+              </w:rPr>
+            </w:pPr>
+            <w:r>
+              <w:rPr>
+                <w:rFonts w:asciiTheme="minorHAnsi" w:hAnsiTheme="minorHAnsi"/>
+              </w:rPr>
+              <w:t>Source Description</w:t>
+            </w:r>
+          </w:p>
+        </w:tc>
+        <w:tc>
+          <w:tcPr>
+            <w:tcW w:w="10455" w:type="dxa"/>
+          </w:tcPr>
+          <w:p>
+            <w:pPr>
+              <w:rPr>
+                <w:rFonts w:asciiTheme="minorHAnsi" w:hAnsiTheme="minorHAnsi"/>
+              </w:rPr>
+            </w:pPr>
+            <w:r>
+              <w:rPr>
+                <w:rFonts w:asciiTheme="minorHAnsi" w:hAnsiTheme="minorHAnsi"/>
+              </w:rPr>
+              <w:t>Notifications_</w:t>
+            </w:r>
+            <w:r>
+              <w:rPr>
+                <w:rFonts w:asciiTheme="minorHAnsi" w:hAnsiTheme="minorHAnsi"/>
+              </w:rPr>
+              <w:t>Survey_</w:t>
+            </w:r>
+            <w:r>
+              <w:rPr>
+                <w:rFonts w:asciiTheme="minorHAnsi" w:hAnsiTheme="minorHAnsi"/>
+              </w:rPr>
+              <w:t>Dev.vbs</w:t>
+            </w:r>
+          </w:p>
+          <w:p>
+            <w:pPr>
+              <w:rPr>
+                <w:rFonts w:asciiTheme="minorHAnsi" w:hAnsiTheme="minorHAnsi"/>
+              </w:rPr>
+            </w:pPr>
+            <w:r>
+              <w:rPr>
+                <w:rFonts w:asciiTheme="minorHAnsi" w:hAnsiTheme="minorHAnsi"/>
+              </w:rPr>
+              <w:t>Reminders</w:t>
+            </w:r>
+            <w:r>
+              <w:rPr>
+                <w:rFonts w:asciiTheme="minorHAnsi" w:hAnsiTheme="minorHAnsi"/>
+              </w:rPr>
+              <w:t>_</w:t>
+            </w:r>
+            <w:r>
+              <w:rPr>
+                <w:rFonts w:asciiTheme="minorHAnsi" w:hAnsiTheme="minorHAnsi"/>
+              </w:rPr>
+              <w:t>Survey_</w:t>
+            </w:r>
+            <w:r>
+              <w:rPr>
+                <w:rFonts w:asciiTheme="minorHAnsi" w:hAnsiTheme="minorHAnsi"/>
+              </w:rPr>
+              <w:t>Dev.vbs</w:t>
+            </w:r>
+          </w:p>
+        </w:tc>
+      </w:tr>
+      <w:tr>
+        <w:tc>
+          <w:tcPr>
+            <w:tcW w:w="2549" w:type="dxa"/>
+          </w:tcPr>
+          <w:p>
+            <w:pPr>
+              <w:pStyle w:val="CommentText"/>
+              <w:numPr>
+                <w:ilvl w:val="12"/>
+                <w:numId w:val="0"/>
+              </w:numPr>
+              <w:rPr>
+                <w:rFonts w:asciiTheme="minorHAnsi" w:hAnsiTheme="minorHAnsi"/>
+              </w:rPr>
+            </w:pPr>
+            <w:r>
+              <w:rPr>
+                <w:rFonts w:asciiTheme="minorHAnsi" w:hAnsiTheme="minorHAnsi"/>
+              </w:rPr>
+              <w:t>Test Location</w:t>
+            </w:r>
+          </w:p>
+        </w:tc>
+        <w:tc>
+          <w:tcPr>
+            <w:tcW w:w="10455" w:type="dxa"/>
+          </w:tcPr>
+          <w:p>
+            <w:pPr>
+              <w:rPr>
+                <w:rFonts w:asciiTheme="minorHAnsi" w:hAnsiTheme="minorHAnsi"/>
+              </w:rPr>
+            </w:pPr>
+            <w:r>
+              <w:rPr>
+                <w:rFonts w:asciiTheme="minorHAnsi" w:hAnsiTheme="minorHAnsi"/>
+              </w:rPr>
+              <w:t>Sql agent on F3420-ECLDBD01 calling Scripts on \\f3420-ecldbd01\ssis\</w:t>
+            </w:r>
+            <w:r>
+              <w:rPr>
+                <w:rFonts w:asciiTheme="minorHAnsi" w:hAnsiTheme="minorHAnsi"/>
+              </w:rPr>
+              <w:t>Coaching\Notifications</w:t>
+            </w:r>
+          </w:p>
+        </w:tc>
+      </w:tr>
+      <w:tr>
+        <w:tc>
+          <w:tcPr>
+            <w:tcW w:w="2549" w:type="dxa"/>
+          </w:tcPr>
+          <w:p>
+            <w:pPr>
+              <w:pStyle w:val="CommentText"/>
+              <w:numPr>
+                <w:ilvl w:val="12"/>
+                <w:numId w:val="0"/>
+              </w:numPr>
+              <w:rPr>
+                <w:rFonts w:asciiTheme="minorHAnsi" w:hAnsiTheme="minorHAnsi"/>
+              </w:rPr>
+            </w:pPr>
+            <w:r>
+              <w:rPr>
+                <w:rFonts w:asciiTheme="minorHAnsi" w:hAnsiTheme="minorHAnsi"/>
+              </w:rPr>
+              <w:t>Updated File(s)</w:t>
+            </w:r>
+          </w:p>
+        </w:tc>
+        <w:tc>
+          <w:tcPr>
+            <w:tcW w:w="10455" w:type="dxa"/>
+          </w:tcPr>
+          <w:p>
+            <w:pPr>
+              <w:rPr>
+                <w:rFonts w:asciiTheme="minorHAnsi" w:hAnsiTheme="minorHAnsi"/>
+              </w:rPr>
+            </w:pPr>
+            <w:r>
+              <w:rPr>
+                <w:rFonts w:asciiTheme="minorHAnsi" w:hAnsiTheme="minorHAnsi"/>
+              </w:rPr>
+              <w:t>Code not updated. Just the physical location of the script on the server</w:t>
+            </w:r>
+          </w:p>
+        </w:tc>
+      </w:tr>
+      <w:tr>
+        <w:tc>
+          <w:tcPr>
+            <w:tcW w:w="2549" w:type="dxa"/>
+          </w:tcPr>
+          <w:p>
+            <w:pPr>
+              <w:pStyle w:val="CommentText"/>
+              <w:numPr>
+                <w:ilvl w:val="12"/>
+                <w:numId w:val="0"/>
+              </w:numPr>
+              <w:rPr>
+                <w:rFonts w:asciiTheme="minorHAnsi" w:hAnsiTheme="minorHAnsi"/>
+              </w:rPr>
+            </w:pPr>
+            <w:r>
+              <w:rPr>
+                <w:rFonts w:asciiTheme="minorHAnsi" w:hAnsiTheme="minorHAnsi"/>
+              </w:rPr>
+              <w:t>Supporting Documentation</w:t>
+            </w:r>
+          </w:p>
+        </w:tc>
+        <w:tc>
+          <w:tcPr>
+            <w:tcW w:w="10455" w:type="dxa"/>
+          </w:tcPr>
+          <w:p>
+            <w:pPr>
+              <w:rPr>
+                <w:rFonts w:asciiTheme="minorHAnsi" w:hAnsiTheme="minorHAnsi"/>
+              </w:rPr>
+            </w:pPr>
+            <w:r>
+              <w:rPr>
+                <w:rFonts w:asciiTheme="minorHAnsi" w:hAnsiTheme="minorHAnsi"/>
+              </w:rPr>
+              <w:t>Reminders_Survey_Dev.vbs</w:t>
+            </w:r>
+          </w:p>
+          <w:p>
+            <w:pPr>
+              <w:rPr>
+                <w:rFonts w:asciiTheme="minorHAnsi" w:hAnsiTheme="minorHAnsi"/>
+              </w:rPr>
+            </w:pPr>
+            <w:r>
+              <w:rPr>
+                <w:rFonts w:asciiTheme="minorHAnsi" w:hAnsiTheme="minorHAnsi"/>
+              </w:rPr>
+              <w:t>Notifications_Survey_Dev.vbs</w:t>
+            </w:r>
+          </w:p>
+        </w:tc>
+      </w:tr>
+      <w:tr>
+        <w:tc>
+          <w:tcPr>
+            <w:tcW w:w="2549" w:type="dxa"/>
+          </w:tcPr>
+          <w:p>
+            <w:pPr>
+              <w:pStyle w:val="CommentText"/>
+              <w:numPr>
+                <w:ilvl w:val="12"/>
+                <w:numId w:val="0"/>
+              </w:numPr>
+              <w:rPr>
+                <w:rFonts w:asciiTheme="minorHAnsi" w:hAnsiTheme="minorHAnsi"/>
+              </w:rPr>
+            </w:pPr>
+            <w:r>
+              <w:rPr>
+                <w:rFonts w:asciiTheme="minorHAnsi" w:hAnsiTheme="minorHAnsi"/>
+              </w:rPr>
+              <w:t>Notes</w:t>
+            </w:r>
+          </w:p>
+        </w:tc>
+        <w:tc>
+          <w:tcPr>
+            <w:tcW w:w="10455" w:type="dxa"/>
+          </w:tcPr>
+          <w:p>
+            <w:r>
+              <w:t>Setup records to send notifications for each script as needed.</w:t>
+            </w:r>
+          </w:p>
+          <w:p>
+            <w:r>
+              <w:t xml:space="preserve">*Before starting job to send Notifications execute underlying </w:t>
+            </w:r>
+            <w:proofErr w:type="spellStart"/>
+            <w:r>
+              <w:t>sps</w:t>
+            </w:r>
+            <w:proofErr w:type="spellEnd"/>
+            <w:r>
+              <w:t xml:space="preserve"> to review what emails will be sent and if test distro email is in place.</w:t>
+            </w:r>
+          </w:p>
+          <w:p>
+            <w:bookmarkStart w:id="15" w:name="_GoBack"/>
+            <w:bookmarkEnd w:id="15"/>
+          </w:p>
+          <w:p>
+            <w:r>
+              <w:t>Update [EC].[</w:t>
+            </w:r>
+            <w:proofErr w:type="spellStart"/>
+            <w:r>
+              <w:t>Coaching_Log</w:t>
+            </w:r>
+            <w:proofErr w:type="spellEnd"/>
+            <w:r>
+              <w:t>]</w:t>
+            </w:r>
+          </w:p>
+          <w:p>
+            <w:r>
+              <w:t xml:space="preserve">set </w:t>
+            </w:r>
+            <w:proofErr w:type="spellStart"/>
+            <w:r>
+              <w:t>siteid</w:t>
+            </w:r>
+            <w:proofErr w:type="spellEnd"/>
+            <w:r>
+              <w:t xml:space="preserve"> = 14,</w:t>
+            </w:r>
+          </w:p>
+          <w:p>
+            <w:r>
+              <w:t xml:space="preserve"> </w:t>
+            </w:r>
+            <w:proofErr w:type="spellStart"/>
+            <w:r>
+              <w:t>CSRReviewAutoDate</w:t>
+            </w:r>
+            <w:proofErr w:type="spellEnd"/>
+            <w:r>
+              <w:t xml:space="preserve"> = '</w:t>
+            </w:r>
+            <w:proofErr w:type="spellStart"/>
+            <w:r>
+              <w:t>yyyy</w:t>
+            </w:r>
+            <w:proofErr w:type="spellEnd"/>
+            <w:r>
+              <w:t>-mm-</w:t>
+            </w:r>
+            <w:proofErr w:type="spellStart"/>
+            <w:r>
+              <w:t>dd</w:t>
+            </w:r>
+            <w:proofErr w:type="spellEnd"/>
+            <w:r>
+              <w:t xml:space="preserve"> 00:00:00.000',</w:t>
+            </w:r>
+          </w:p>
+          <w:p>
+            <w:r>
+              <w:t xml:space="preserve"> </w:t>
+            </w:r>
+            <w:proofErr w:type="spellStart"/>
+            <w:r>
+              <w:t>isCSRAcknowledged</w:t>
+            </w:r>
+            <w:proofErr w:type="spellEnd"/>
+            <w:r>
+              <w:t xml:space="preserve"> = 1,</w:t>
+            </w:r>
+          </w:p>
+          <w:p>
+            <w:r>
+              <w:t xml:space="preserve"> </w:t>
+            </w:r>
+            <w:proofErr w:type="spellStart"/>
+            <w:r>
+              <w:t>EmpID</w:t>
+            </w:r>
+            <w:proofErr w:type="spellEnd"/>
+            <w:r>
+              <w:t xml:space="preserve"> = '345712',</w:t>
+            </w:r>
+          </w:p>
+          <w:p>
+            <w:r>
+              <w:t xml:space="preserve"> </w:t>
+            </w:r>
+            <w:proofErr w:type="spellStart"/>
+            <w:r>
+              <w:t>statusid</w:t>
+            </w:r>
+            <w:proofErr w:type="spellEnd"/>
+            <w:r>
+              <w:t xml:space="preserve"> = 1,</w:t>
+            </w:r>
+          </w:p>
+          <w:p>
+            <w:r>
+              <w:t xml:space="preserve"> </w:t>
+            </w:r>
+            <w:proofErr w:type="spellStart"/>
+            <w:r>
+              <w:t>moduleid</w:t>
+            </w:r>
+            <w:proofErr w:type="spellEnd"/>
+            <w:r>
+              <w:t xml:space="preserve"> = 1</w:t>
+            </w:r>
+          </w:p>
+          <w:p>
+            <w:r>
+              <w:t xml:space="preserve"> where </w:t>
+            </w:r>
+            <w:proofErr w:type="spellStart"/>
+            <w:r>
+              <w:t>formname</w:t>
+            </w:r>
+            <w:proofErr w:type="spellEnd"/>
+            <w:r>
+              <w:t xml:space="preserve"> = 'some form name'</w:t>
+            </w:r>
+          </w:p>
+          <w:p/>
+          <w:p>
+            <w:pPr>
+              <w:overflowPunct/>
+              <w:textAlignment w:val="auto"/>
+              <w:rPr>
+                <w:rFonts w:ascii="Consolas" w:hAnsi="Consolas" w:cs="Consolas"/>
+                <w:sz w:val="19"/>
+                <w:szCs w:val="19"/>
+              </w:rPr>
+            </w:pPr>
+            <w:r>
+              <w:rPr>
+                <w:rFonts w:ascii="Consolas" w:hAnsi="Consolas" w:cs="Consolas"/>
+                <w:color w:val="0000FF"/>
+                <w:sz w:val="19"/>
+                <w:szCs w:val="19"/>
+              </w:rPr>
+              <w:t>DECLARE</w:t>
+            </w:r>
+            <w:r>
+              <w:rPr>
+                <w:rFonts w:ascii="Consolas" w:hAnsi="Consolas" w:cs="Consolas"/>
+                <w:sz w:val="19"/>
+                <w:szCs w:val="19"/>
+              </w:rPr>
+              <w:tab/>
+            </w:r>
+            <w:r>
+              <w:rPr>
+                <w:rFonts w:ascii="Consolas" w:hAnsi="Consolas" w:cs="Consolas"/>
+                <w:color w:val="008080"/>
+                <w:sz w:val="19"/>
+                <w:szCs w:val="19"/>
+              </w:rPr>
+              <w:t>@</w:t>
+            </w:r>
+            <w:proofErr w:type="spellStart"/>
+            <w:r>
+              <w:rPr>
+                <w:rFonts w:ascii="Consolas" w:hAnsi="Consolas" w:cs="Consolas"/>
+                <w:color w:val="008080"/>
+                <w:sz w:val="19"/>
+                <w:szCs w:val="19"/>
+              </w:rPr>
+              <w:t>return_value</w:t>
+            </w:r>
+            <w:proofErr w:type="spellEnd"/>
+            <w:r>
+              <w:rPr>
+                <w:rFonts w:ascii="Consolas" w:hAnsi="Consolas" w:cs="Consolas"/>
+                <w:sz w:val="19"/>
+                <w:szCs w:val="19"/>
+              </w:rPr>
+              <w:t xml:space="preserve"> </w:t>
+            </w:r>
+            <w:proofErr w:type="spellStart"/>
+            <w:r>
+              <w:rPr>
+                <w:rFonts w:ascii="Consolas" w:hAnsi="Consolas" w:cs="Consolas"/>
+                <w:color w:val="0000FF"/>
+                <w:sz w:val="19"/>
+                <w:szCs w:val="19"/>
+              </w:rPr>
+              <w:t>int</w:t>
+            </w:r>
+            <w:proofErr w:type="spellEnd"/>
+          </w:p>
+          <w:p>
+            <w:pPr>
+              <w:overflowPunct/>
+              <w:textAlignment w:val="auto"/>
+              <w:rPr>
+                <w:rFonts w:ascii="Consolas" w:hAnsi="Consolas" w:cs="Consolas"/>
+                <w:sz w:val="19"/>
+                <w:szCs w:val="19"/>
+              </w:rPr>
+            </w:pPr>
+            <w:r>
+              <w:rPr>
+                <w:rFonts w:ascii="Consolas" w:hAnsi="Consolas" w:cs="Consolas"/>
+                <w:color w:val="0000FF"/>
+                <w:sz w:val="19"/>
+                <w:szCs w:val="19"/>
+              </w:rPr>
+              <w:t>EXEC</w:t>
+            </w:r>
+            <w:r>
+              <w:rPr>
+                <w:rFonts w:ascii="Consolas" w:hAnsi="Consolas" w:cs="Consolas"/>
+                <w:sz w:val="19"/>
+                <w:szCs w:val="19"/>
+              </w:rPr>
+              <w:tab/>
+            </w:r>
+            <w:r>
+              <w:rPr>
+                <w:rFonts w:ascii="Consolas" w:hAnsi="Consolas" w:cs="Consolas"/>
+                <w:color w:val="008080"/>
+                <w:sz w:val="19"/>
+                <w:szCs w:val="19"/>
+              </w:rPr>
+              <w:t>@</w:t>
+            </w:r>
+            <w:proofErr w:type="spellStart"/>
+            <w:r>
+              <w:rPr>
+                <w:rFonts w:ascii="Consolas" w:hAnsi="Consolas" w:cs="Consolas"/>
+                <w:color w:val="008080"/>
+                <w:sz w:val="19"/>
+                <w:szCs w:val="19"/>
+              </w:rPr>
+              <w:t>return_value</w:t>
+            </w:r>
+            <w:proofErr w:type="spellEnd"/>
+            <w:r>
+              <w:rPr>
+                <w:rFonts w:ascii="Consolas" w:hAnsi="Consolas" w:cs="Consolas"/>
+                <w:sz w:val="19"/>
+                <w:szCs w:val="19"/>
+              </w:rPr>
+              <w:t xml:space="preserve"> </w:t>
+            </w:r>
+            <w:r>
+              <w:rPr>
+                <w:rFonts w:ascii="Consolas" w:hAnsi="Consolas" w:cs="Consolas"/>
+                <w:color w:val="808080"/>
+                <w:sz w:val="19"/>
+                <w:szCs w:val="19"/>
+              </w:rPr>
+              <w:t>=</w:t>
+            </w:r>
+            <w:r>
+              <w:rPr>
+                <w:rFonts w:ascii="Consolas" w:hAnsi="Consolas" w:cs="Consolas"/>
+                <w:sz w:val="19"/>
+                <w:szCs w:val="19"/>
+              </w:rPr>
+              <w:t xml:space="preserve"> </w:t>
+            </w:r>
+            <w:r>
+              <w:rPr>
+                <w:rFonts w:ascii="Consolas" w:hAnsi="Consolas" w:cs="Consolas"/>
+                <w:color w:val="008080"/>
+                <w:sz w:val="19"/>
+                <w:szCs w:val="19"/>
+              </w:rPr>
+              <w:t>[EC]</w:t>
+            </w:r>
+            <w:r>
+              <w:rPr>
+                <w:rFonts w:ascii="Consolas" w:hAnsi="Consolas" w:cs="Consolas"/>
+                <w:color w:val="808080"/>
+                <w:sz w:val="19"/>
+                <w:szCs w:val="19"/>
+              </w:rPr>
+              <w:t>.</w:t>
+            </w:r>
+            <w:r>
+              <w:rPr>
+                <w:rFonts w:ascii="Consolas" w:hAnsi="Consolas" w:cs="Consolas"/>
+                <w:color w:val="008080"/>
+                <w:sz w:val="19"/>
+                <w:szCs w:val="19"/>
+              </w:rPr>
+              <w:t>[sp_SelectSurvey4Contact]</w:t>
+            </w:r>
+          </w:p>
+          <w:p>
+            <w:pPr>
+              <w:overflowPunct/>
+              <w:textAlignment w:val="auto"/>
+              <w:rPr>
+                <w:rFonts w:ascii="Consolas" w:hAnsi="Consolas" w:cs="Consolas"/>
+                <w:sz w:val="19"/>
+                <w:szCs w:val="19"/>
+              </w:rPr>
+            </w:pPr>
+            <w:r>
+              <w:rPr>
+                <w:rFonts w:ascii="Consolas" w:hAnsi="Consolas" w:cs="Consolas"/>
+                <w:color w:val="0000FF"/>
+                <w:sz w:val="19"/>
+                <w:szCs w:val="19"/>
+              </w:rPr>
+              <w:t>SELECT</w:t>
+            </w:r>
+            <w:r>
+              <w:rPr>
+                <w:rFonts w:ascii="Consolas" w:hAnsi="Consolas" w:cs="Consolas"/>
+                <w:sz w:val="19"/>
+                <w:szCs w:val="19"/>
+              </w:rPr>
+              <w:tab/>
+            </w:r>
+            <w:r>
+              <w:rPr>
+                <w:rFonts w:ascii="Consolas" w:hAnsi="Consolas" w:cs="Consolas"/>
+                <w:color w:val="FF0000"/>
+                <w:sz w:val="19"/>
+                <w:szCs w:val="19"/>
+              </w:rPr>
+              <w:t>'Return Value'</w:t>
+            </w:r>
+            <w:r>
+              <w:rPr>
+                <w:rFonts w:ascii="Consolas" w:hAnsi="Consolas" w:cs="Consolas"/>
+                <w:sz w:val="19"/>
+                <w:szCs w:val="19"/>
+              </w:rPr>
+              <w:t xml:space="preserve"> </w:t>
+            </w:r>
+            <w:r>
+              <w:rPr>
+                <w:rFonts w:ascii="Consolas" w:hAnsi="Consolas" w:cs="Consolas"/>
+                <w:color w:val="808080"/>
+                <w:sz w:val="19"/>
+                <w:szCs w:val="19"/>
+              </w:rPr>
+              <w:t>=</w:t>
+            </w:r>
+            <w:r>
+              <w:rPr>
+                <w:rFonts w:ascii="Consolas" w:hAnsi="Consolas" w:cs="Consolas"/>
+                <w:sz w:val="19"/>
+                <w:szCs w:val="19"/>
+              </w:rPr>
+              <w:t xml:space="preserve"> </w:t>
+            </w:r>
+            <w:r>
+              <w:rPr>
+                <w:rFonts w:ascii="Consolas" w:hAnsi="Consolas" w:cs="Consolas"/>
+                <w:color w:val="008080"/>
+                <w:sz w:val="19"/>
+                <w:szCs w:val="19"/>
+              </w:rPr>
+              <w:t>@</w:t>
+            </w:r>
+            <w:proofErr w:type="spellStart"/>
+            <w:r>
+              <w:rPr>
+                <w:rFonts w:ascii="Consolas" w:hAnsi="Consolas" w:cs="Consolas"/>
+                <w:color w:val="008080"/>
+                <w:sz w:val="19"/>
+                <w:szCs w:val="19"/>
+              </w:rPr>
+              <w:t>return_value</w:t>
+            </w:r>
+            <w:proofErr w:type="spellEnd"/>
+          </w:p>
+          <w:p>
+            <w:pPr>
+              <w:overflowPunct/>
+              <w:textAlignment w:val="auto"/>
+              <w:rPr>
+                <w:rFonts w:ascii="Consolas" w:hAnsi="Consolas" w:cs="Consolas"/>
+                <w:color w:val="0000FF"/>
+                <w:sz w:val="19"/>
+                <w:szCs w:val="19"/>
+              </w:rPr>
+            </w:pPr>
+            <w:r>
+              <w:rPr>
+                <w:rFonts w:ascii="Consolas" w:hAnsi="Consolas" w:cs="Consolas"/>
+                <w:color w:val="0000FF"/>
+                <w:sz w:val="19"/>
+                <w:szCs w:val="19"/>
+              </w:rPr>
+              <w:t>GO</w:t>
+            </w:r>
+          </w:p>
+          <w:p/>
+          <w:p/>
+          <w:p>
+            <w:pPr>
+              <w:overflowPunct/>
+              <w:textAlignment w:val="auto"/>
+              <w:rPr>
+                <w:rFonts w:ascii="Consolas" w:hAnsi="Consolas" w:cs="Consolas"/>
+                <w:sz w:val="19"/>
+                <w:szCs w:val="19"/>
+              </w:rPr>
+            </w:pPr>
+            <w:r>
+              <w:rPr>
+                <w:rFonts w:ascii="Consolas" w:hAnsi="Consolas" w:cs="Consolas"/>
+                <w:color w:val="0000FF"/>
+                <w:sz w:val="19"/>
+                <w:szCs w:val="19"/>
+              </w:rPr>
+              <w:t>DECLARE</w:t>
+            </w:r>
+            <w:r>
+              <w:rPr>
+                <w:rFonts w:ascii="Consolas" w:hAnsi="Consolas" w:cs="Consolas"/>
+                <w:sz w:val="19"/>
+                <w:szCs w:val="19"/>
+              </w:rPr>
+              <w:tab/>
+            </w:r>
+            <w:r>
+              <w:rPr>
+                <w:rFonts w:ascii="Consolas" w:hAnsi="Consolas" w:cs="Consolas"/>
+                <w:color w:val="008080"/>
+                <w:sz w:val="19"/>
+                <w:szCs w:val="19"/>
+              </w:rPr>
+              <w:t>@</w:t>
+            </w:r>
+            <w:proofErr w:type="spellStart"/>
+            <w:r>
+              <w:rPr>
+                <w:rFonts w:ascii="Consolas" w:hAnsi="Consolas" w:cs="Consolas"/>
+                <w:color w:val="008080"/>
+                <w:sz w:val="19"/>
+                <w:szCs w:val="19"/>
+              </w:rPr>
+              <w:t>return_value</w:t>
+            </w:r>
+            <w:proofErr w:type="spellEnd"/>
+            <w:r>
+              <w:rPr>
+                <w:rFonts w:ascii="Consolas" w:hAnsi="Consolas" w:cs="Consolas"/>
+                <w:sz w:val="19"/>
+                <w:szCs w:val="19"/>
+              </w:rPr>
+              <w:t xml:space="preserve"> </w:t>
+            </w:r>
+            <w:proofErr w:type="spellStart"/>
+            <w:r>
+              <w:rPr>
+                <w:rFonts w:ascii="Consolas" w:hAnsi="Consolas" w:cs="Consolas"/>
+                <w:color w:val="0000FF"/>
+                <w:sz w:val="19"/>
+                <w:szCs w:val="19"/>
+              </w:rPr>
+              <w:t>int</w:t>
+            </w:r>
+            <w:proofErr w:type="spellEnd"/>
+          </w:p>
+          <w:p>
+            <w:pPr>
+              <w:overflowPunct/>
+              <w:textAlignment w:val="auto"/>
+              <w:rPr>
+                <w:rFonts w:ascii="Consolas" w:hAnsi="Consolas" w:cs="Consolas"/>
+                <w:sz w:val="19"/>
+                <w:szCs w:val="19"/>
+              </w:rPr>
+            </w:pPr>
+            <w:r>
+              <w:rPr>
+                <w:rFonts w:ascii="Consolas" w:hAnsi="Consolas" w:cs="Consolas"/>
+                <w:color w:val="0000FF"/>
+                <w:sz w:val="19"/>
+                <w:szCs w:val="19"/>
+              </w:rPr>
+              <w:t>EXEC</w:t>
+            </w:r>
+            <w:r>
+              <w:rPr>
+                <w:rFonts w:ascii="Consolas" w:hAnsi="Consolas" w:cs="Consolas"/>
+                <w:sz w:val="19"/>
+                <w:szCs w:val="19"/>
+              </w:rPr>
+              <w:tab/>
+            </w:r>
+            <w:r>
+              <w:rPr>
+                <w:rFonts w:ascii="Consolas" w:hAnsi="Consolas" w:cs="Consolas"/>
+                <w:color w:val="008080"/>
+                <w:sz w:val="19"/>
+                <w:szCs w:val="19"/>
+              </w:rPr>
+              <w:t>@</w:t>
+            </w:r>
+            <w:proofErr w:type="spellStart"/>
+            <w:r>
+              <w:rPr>
+                <w:rFonts w:ascii="Consolas" w:hAnsi="Consolas" w:cs="Consolas"/>
+                <w:color w:val="008080"/>
+                <w:sz w:val="19"/>
+                <w:szCs w:val="19"/>
+              </w:rPr>
+              <w:t>return_value</w:t>
+            </w:r>
+            <w:proofErr w:type="spellEnd"/>
+            <w:r>
+              <w:rPr>
+                <w:rFonts w:ascii="Consolas" w:hAnsi="Consolas" w:cs="Consolas"/>
+                <w:sz w:val="19"/>
+                <w:szCs w:val="19"/>
+              </w:rPr>
+              <w:t xml:space="preserve"> </w:t>
+            </w:r>
+            <w:r>
+              <w:rPr>
+                <w:rFonts w:ascii="Consolas" w:hAnsi="Consolas" w:cs="Consolas"/>
+                <w:color w:val="808080"/>
+                <w:sz w:val="19"/>
+                <w:szCs w:val="19"/>
+              </w:rPr>
+              <w:t>=</w:t>
+            </w:r>
+            <w:r>
+              <w:rPr>
+                <w:rFonts w:ascii="Consolas" w:hAnsi="Consolas" w:cs="Consolas"/>
+                <w:sz w:val="19"/>
+                <w:szCs w:val="19"/>
+              </w:rPr>
+              <w:t xml:space="preserve"> </w:t>
+            </w:r>
+            <w:r>
+              <w:rPr>
+                <w:rFonts w:ascii="Consolas" w:hAnsi="Consolas" w:cs="Consolas"/>
+                <w:color w:val="008080"/>
+                <w:sz w:val="19"/>
+                <w:szCs w:val="19"/>
+              </w:rPr>
+              <w:t>[EC]</w:t>
+            </w:r>
+            <w:r>
+              <w:rPr>
+                <w:rFonts w:ascii="Consolas" w:hAnsi="Consolas" w:cs="Consolas"/>
+                <w:color w:val="808080"/>
+                <w:sz w:val="19"/>
+                <w:szCs w:val="19"/>
+              </w:rPr>
+              <w:t>.</w:t>
+            </w:r>
+            <w:r>
+              <w:rPr>
+                <w:rFonts w:ascii="Consolas" w:hAnsi="Consolas" w:cs="Consolas"/>
+                <w:color w:val="008080"/>
+                <w:sz w:val="19"/>
+                <w:szCs w:val="19"/>
+              </w:rPr>
+              <w:t>[sp_SelectSurvey4Reminder]</w:t>
+            </w:r>
+          </w:p>
+          <w:p>
+            <w:pPr>
+              <w:overflowPunct/>
+              <w:textAlignment w:val="auto"/>
+              <w:rPr>
+                <w:rFonts w:ascii="Consolas" w:hAnsi="Consolas" w:cs="Consolas"/>
+                <w:sz w:val="19"/>
+                <w:szCs w:val="19"/>
+              </w:rPr>
+            </w:pPr>
+            <w:r>
+              <w:rPr>
+                <w:rFonts w:ascii="Consolas" w:hAnsi="Consolas" w:cs="Consolas"/>
+                <w:color w:val="0000FF"/>
+                <w:sz w:val="19"/>
+                <w:szCs w:val="19"/>
+              </w:rPr>
+              <w:t>SELECT</w:t>
+            </w:r>
+            <w:r>
+              <w:rPr>
+                <w:rFonts w:ascii="Consolas" w:hAnsi="Consolas" w:cs="Consolas"/>
+                <w:sz w:val="19"/>
+                <w:szCs w:val="19"/>
+              </w:rPr>
+              <w:tab/>
+            </w:r>
+            <w:r>
+              <w:rPr>
+                <w:rFonts w:ascii="Consolas" w:hAnsi="Consolas" w:cs="Consolas"/>
+                <w:color w:val="FF0000"/>
+                <w:sz w:val="19"/>
+                <w:szCs w:val="19"/>
+              </w:rPr>
+              <w:t>'Return Value'</w:t>
+            </w:r>
+            <w:r>
+              <w:rPr>
+                <w:rFonts w:ascii="Consolas" w:hAnsi="Consolas" w:cs="Consolas"/>
+                <w:sz w:val="19"/>
+                <w:szCs w:val="19"/>
+              </w:rPr>
+              <w:t xml:space="preserve"> </w:t>
+            </w:r>
+            <w:r>
+              <w:rPr>
+                <w:rFonts w:ascii="Consolas" w:hAnsi="Consolas" w:cs="Consolas"/>
+                <w:color w:val="808080"/>
+                <w:sz w:val="19"/>
+                <w:szCs w:val="19"/>
+              </w:rPr>
+              <w:t>=</w:t>
+            </w:r>
+            <w:r>
+              <w:rPr>
+                <w:rFonts w:ascii="Consolas" w:hAnsi="Consolas" w:cs="Consolas"/>
+                <w:sz w:val="19"/>
+                <w:szCs w:val="19"/>
+              </w:rPr>
+              <w:t xml:space="preserve"> </w:t>
+            </w:r>
+            <w:r>
+              <w:rPr>
+                <w:rFonts w:ascii="Consolas" w:hAnsi="Consolas" w:cs="Consolas"/>
+                <w:color w:val="008080"/>
+                <w:sz w:val="19"/>
+                <w:szCs w:val="19"/>
+              </w:rPr>
+              <w:t>@</w:t>
+            </w:r>
+            <w:proofErr w:type="spellStart"/>
+            <w:r>
+              <w:rPr>
+                <w:rFonts w:ascii="Consolas" w:hAnsi="Consolas" w:cs="Consolas"/>
+                <w:color w:val="008080"/>
+                <w:sz w:val="19"/>
+                <w:szCs w:val="19"/>
+              </w:rPr>
+              <w:t>return_value</w:t>
+            </w:r>
+            <w:proofErr w:type="spellEnd"/>
+          </w:p>
+          <w:p>
+            <w:pPr>
+              <w:overflowPunct/>
+              <w:textAlignment w:val="auto"/>
+              <w:rPr>
+                <w:rFonts w:ascii="Consolas" w:hAnsi="Consolas" w:cs="Consolas"/>
+                <w:sz w:val="19"/>
+                <w:szCs w:val="19"/>
+              </w:rPr>
+            </w:pPr>
+            <w:r>
+              <w:rPr>
+                <w:rFonts w:ascii="Consolas" w:hAnsi="Consolas" w:cs="Consolas"/>
+                <w:color w:val="0000FF"/>
+                <w:sz w:val="19"/>
+                <w:szCs w:val="19"/>
+              </w:rPr>
+              <w:t>GO</w:t>
+            </w:r>
+          </w:p>
+          <w:p>
+            <w:pPr>
+              <w:overflowPunct/>
+              <w:textAlignment w:val="auto"/>
+              <w:rPr>
+                <w:rFonts w:ascii="Consolas" w:hAnsi="Consolas" w:cs="Consolas"/>
+                <w:sz w:val="19"/>
+                <w:szCs w:val="19"/>
+              </w:rPr>
+            </w:pPr>
+          </w:p>
+          <w:p/>
+          <w:p/>
+        </w:tc>
+      </w:tr>
+    </w:tbl>
+    <w:p/>
+    <w:p/>
+    <w:tbl>
+      <w:tblPr>
+        <w:tblW w:w="13500" w:type="dxa"/>
+        <w:tblInd w:w="-612" w:type="dxa"/>
+        <w:tblBorders>
+          <w:top w:val="double" w:sz="4" w:space="0" w:color="auto"/>
+          <w:left w:val="double" w:sz="4" w:space="0" w:color="auto"/>
+          <w:bottom w:val="double" w:sz="4" w:space="0" w:color="auto"/>
+          <w:right w:val="double" w:sz="4" w:space="0" w:color="auto"/>
+          <w:insideH w:val="single" w:sz="6" w:space="0" w:color="auto"/>
+          <w:insideV w:val="single" w:sz="6" w:space="0" w:color="auto"/>
+        </w:tblBorders>
+        <w:tblLayout w:type="fixed"/>
+        <w:tblLook w:val="0000" w:firstRow="0" w:lastRow="0" w:firstColumn="0" w:lastColumn="0" w:noHBand="0" w:noVBand="0"/>
+      </w:tblPr>
+      <w:tblGrid>
+        <w:gridCol w:w="900"/>
+        <w:gridCol w:w="3960"/>
+        <w:gridCol w:w="4500"/>
+        <w:gridCol w:w="1260"/>
+        <w:gridCol w:w="2880"/>
+      </w:tblGrid>
+      <w:tr>
+        <w:trPr>
+          <w:cantSplit/>
+          <w:tblHeader/>
+        </w:trPr>
+        <w:tc>
+          <w:tcPr>
+            <w:tcW w:w="900" w:type="dxa"/>
+            <w:shd w:val="clear" w:color="auto" w:fill="A6A6A6"/>
+          </w:tcPr>
+          <w:p>
+            <w:pPr>
+              <w:pStyle w:val="Header"/>
+              <w:tabs>
+                <w:tab w:val="clear" w:pos="4320"/>
+                <w:tab w:val="clear" w:pos="8640"/>
+              </w:tabs>
+              <w:spacing w:before="40" w:after="40"/>
+              <w:jc w:val="both"/>
+              <w:rPr>
+                <w:b/>
+                <w:i/>
+              </w:rPr>
+            </w:pPr>
+            <w:r>
+              <w:rPr>
+                <w:b/>
+              </w:rPr>
+              <w:t>TEST#</w:t>
+            </w:r>
+          </w:p>
+        </w:tc>
+        <w:tc>
+          <w:tcPr>
+            <w:tcW w:w="3960" w:type="dxa"/>
+            <w:shd w:val="clear" w:color="auto" w:fill="A6A6A6"/>
+          </w:tcPr>
+          <w:p>
+            <w:pPr>
+              <w:pStyle w:val="Header"/>
+              <w:tabs>
+                <w:tab w:val="clear" w:pos="4320"/>
+                <w:tab w:val="clear" w:pos="8640"/>
+              </w:tabs>
+              <w:spacing w:before="20" w:after="20"/>
+              <w:rPr>
+                <w:b/>
+                <w:i/>
+              </w:rPr>
+            </w:pPr>
+            <w:r>
+              <w:rPr>
+                <w:b/>
+              </w:rPr>
+              <w:t>ACTION</w:t>
+            </w:r>
+          </w:p>
+        </w:tc>
+        <w:tc>
+          <w:tcPr>
+            <w:tcW w:w="4500" w:type="dxa"/>
+            <w:shd w:val="clear" w:color="auto" w:fill="A6A6A6"/>
+          </w:tcPr>
+          <w:p>
+            <w:pPr>
+              <w:pStyle w:val="Header"/>
+              <w:tabs>
+                <w:tab w:val="clear" w:pos="4320"/>
+                <w:tab w:val="clear" w:pos="8640"/>
+              </w:tabs>
+              <w:spacing w:before="40" w:after="40"/>
+              <w:rPr>
+                <w:b/>
+                <w:i/>
+              </w:rPr>
+            </w:pPr>
+            <w:r>
+              <w:rPr>
+                <w:b/>
+              </w:rPr>
+              <w:t xml:space="preserve">EXPECTED RESULTS </w:t>
+            </w:r>
+          </w:p>
+        </w:tc>
+        <w:tc>
+          <w:tcPr>
+            <w:tcW w:w="1260" w:type="dxa"/>
+            <w:shd w:val="clear" w:color="auto" w:fill="A6A6A6"/>
+          </w:tcPr>
+          <w:p>
+            <w:pPr>
+              <w:pStyle w:val="Header"/>
+              <w:tabs>
+                <w:tab w:val="clear" w:pos="4320"/>
+                <w:tab w:val="clear" w:pos="8640"/>
+              </w:tabs>
+              <w:spacing w:before="40" w:after="40"/>
+              <w:jc w:val="center"/>
+              <w:rPr>
+                <w:b/>
+                <w:i/>
+              </w:rPr>
+            </w:pPr>
+            <w:r>
+              <w:rPr>
+                <w:b/>
+              </w:rPr>
+              <w:t>RESULTS</w:t>
+            </w:r>
+          </w:p>
+          <w:p>
+            <w:pPr>
+              <w:pStyle w:val="Header"/>
+              <w:tabs>
+                <w:tab w:val="clear" w:pos="4320"/>
+                <w:tab w:val="clear" w:pos="8640"/>
+              </w:tabs>
+              <w:spacing w:before="40" w:after="40"/>
+              <w:jc w:val="center"/>
+              <w:rPr>
+                <w:b/>
+                <w:i/>
+              </w:rPr>
+            </w:pPr>
+            <w:r>
+              <w:rPr>
+                <w:b/>
+              </w:rPr>
+              <w:t>P/F/I</w:t>
+            </w:r>
+          </w:p>
+        </w:tc>
+        <w:tc>
+          <w:tcPr>
+            <w:tcW w:w="2880" w:type="dxa"/>
+            <w:shd w:val="clear" w:color="auto" w:fill="A6A6A6"/>
+          </w:tcPr>
+          <w:p>
+            <w:pPr>
+              <w:pStyle w:val="Header"/>
+              <w:tabs>
+                <w:tab w:val="clear" w:pos="4320"/>
+                <w:tab w:val="clear" w:pos="8640"/>
+              </w:tabs>
+              <w:spacing w:before="40" w:after="40"/>
+              <w:rPr>
+                <w:b/>
+                <w:i/>
+              </w:rPr>
+            </w:pPr>
+            <w:r>
+              <w:rPr>
+                <w:b/>
+              </w:rPr>
+              <w:t>COMMENTS</w:t>
+            </w:r>
+          </w:p>
+        </w:tc>
+      </w:tr>
+      <w:tr>
+        <w:trPr>
+          <w:cantSplit/>
+        </w:trPr>
+        <w:tc>
+          <w:tcPr>
+            <w:tcW w:w="900" w:type="dxa"/>
+          </w:tcPr>
+          <w:p>
+            <w:pPr>
+              <w:pStyle w:val="Header"/>
+              <w:tabs>
+                <w:tab w:val="clear" w:pos="4320"/>
+                <w:tab w:val="clear" w:pos="8640"/>
+              </w:tabs>
+              <w:overflowPunct/>
+              <w:autoSpaceDE/>
+              <w:autoSpaceDN/>
+              <w:adjustRightInd/>
+              <w:spacing w:before="40" w:after="40"/>
+              <w:ind w:left="360"/>
+              <w:jc w:val="both"/>
+              <w:textAlignment w:val="auto"/>
+              <w:rPr>
+                <w:i/>
+              </w:rPr>
+            </w:pPr>
+            <w:r>
+              <w:rPr>
+                <w:i/>
+              </w:rPr>
+              <w:t>1.</w:t>
+            </w:r>
+          </w:p>
+        </w:tc>
+        <w:tc>
+          <w:tcPr>
+            <w:tcW w:w="3960" w:type="dxa"/>
+          </w:tcPr>
+          <w:p>
+            <w:pPr>
+              <w:pStyle w:val="CSETableText"/>
+              <w:ind w:left="159"/>
+              <w:rPr>
+                <w:rFonts w:asciiTheme="minorHAnsi" w:hAnsiTheme="minorHAnsi"/>
+                <w:bCs/>
+                <w:szCs w:val="20"/>
+              </w:rPr>
+            </w:pPr>
+            <w:r>
+              <w:rPr>
+                <w:rFonts w:asciiTheme="minorHAnsi" w:hAnsiTheme="minorHAnsi"/>
+                <w:bCs/>
+                <w:szCs w:val="20"/>
+              </w:rPr>
+              <w:t xml:space="preserve">Run sql agent job </w:t>
+            </w:r>
+            <w:proofErr w:type="spellStart"/>
+            <w:r>
+              <w:rPr>
+                <w:rFonts w:asciiTheme="minorHAnsi" w:hAnsiTheme="minorHAnsi"/>
+                <w:bCs/>
+                <w:szCs w:val="20"/>
+              </w:rPr>
+              <w:t>CoachingSurveyNotifications</w:t>
+            </w:r>
+            <w:proofErr w:type="spellEnd"/>
+          </w:p>
+          <w:p>
+            <w:pPr>
+              <w:pStyle w:val="CSETableText"/>
+              <w:ind w:left="159"/>
+              <w:rPr>
+                <w:rFonts w:asciiTheme="minorHAnsi" w:hAnsiTheme="minorHAnsi"/>
+                <w:bCs/>
+                <w:szCs w:val="20"/>
+              </w:rPr>
+            </w:pPr>
+            <w:r>
+              <w:rPr>
+                <w:rFonts w:asciiTheme="minorHAnsi" w:hAnsiTheme="minorHAnsi"/>
+                <w:bCs/>
+                <w:szCs w:val="20"/>
+              </w:rPr>
+              <w:t>Click Survey link in email.</w:t>
+            </w:r>
+          </w:p>
+          <w:p>
+            <w:pPr>
+              <w:pStyle w:val="Header"/>
+              <w:tabs>
+                <w:tab w:val="clear" w:pos="4320"/>
+                <w:tab w:val="clear" w:pos="8640"/>
+              </w:tabs>
+              <w:spacing w:before="40" w:after="40"/>
+              <w:rPr>
+                <w:rFonts w:ascii="Tahoma" w:hAnsi="Tahoma" w:cs="Tahoma"/>
+              </w:rPr>
+            </w:pPr>
+            <w:hyperlink r:id="rId35" w:history="1">
+              <w:r>
+                <w:rPr>
+                  <w:rStyle w:val="Hyperlink"/>
+                  <w:rFonts w:ascii="Tahoma" w:hAnsi="Tahoma" w:cs="Tahoma"/>
+                </w:rPr>
+                <w:t>Please click here to open the survey form and respond to the questions.</w:t>
+              </w:r>
+            </w:hyperlink>
+          </w:p>
+          <w:p>
+            <w:pPr>
+              <w:pStyle w:val="CSETableText"/>
+              <w:ind w:left="159"/>
+              <w:rPr>
+                <w:rFonts w:asciiTheme="minorHAnsi" w:hAnsiTheme="minorHAnsi"/>
+                <w:bCs/>
+                <w:szCs w:val="20"/>
+              </w:rPr>
+            </w:pPr>
+          </w:p>
+        </w:tc>
+        <w:tc>
+          <w:tcPr>
+            <w:tcW w:w="4500" w:type="dxa"/>
+          </w:tcPr>
+          <w:p>
+            <w:pPr>
+              <w:pStyle w:val="Header"/>
+              <w:tabs>
+                <w:tab w:val="clear" w:pos="4320"/>
+                <w:tab w:val="clear" w:pos="8640"/>
+              </w:tabs>
+              <w:spacing w:before="40" w:after="40"/>
+              <w:rPr>
+                <w:rFonts w:ascii="Tahoma" w:hAnsi="Tahoma" w:cs="Tahoma"/>
+              </w:rPr>
+            </w:pPr>
+            <w:r>
+              <w:rPr>
+                <w:rFonts w:asciiTheme="minorHAnsi" w:hAnsiTheme="minorHAnsi"/>
+                <w:bCs/>
+              </w:rPr>
+              <w:t>Should open survey in new link.</w:t>
+            </w:r>
+          </w:p>
+          <w:p>
+            <w:pPr>
+              <w:pStyle w:val="Header"/>
+              <w:tabs>
+                <w:tab w:val="clear" w:pos="4320"/>
+                <w:tab w:val="clear" w:pos="8640"/>
+              </w:tabs>
+              <w:spacing w:before="40" w:after="40"/>
+              <w:rPr>
+                <w:rFonts w:ascii="Tahoma" w:hAnsi="Tahoma" w:cs="Tahoma"/>
+              </w:rPr>
+            </w:pPr>
+          </w:p>
+          <w:p>
+            <w:pPr>
+              <w:pStyle w:val="Header"/>
+              <w:tabs>
+                <w:tab w:val="clear" w:pos="4320"/>
+                <w:tab w:val="clear" w:pos="8640"/>
+              </w:tabs>
+              <w:spacing w:before="40" w:after="40"/>
+              <w:rPr>
+                <w:rFonts w:asciiTheme="minorHAnsi" w:hAnsiTheme="minorHAnsi"/>
+              </w:rPr>
+            </w:pPr>
+            <w:r>
+              <w:rPr>
+                <w:rFonts w:asciiTheme="minorHAnsi" w:hAnsiTheme="minorHAnsi"/>
+              </w:rPr>
+              <w:t>https://f3420-mpmd01.vangent.local/eCoachingLog_Dev/Survey?id=39</w:t>
+            </w:r>
+          </w:p>
+        </w:tc>
+        <w:tc>
+          <w:tcPr>
+            <w:tcW w:w="1260" w:type="dxa"/>
+          </w:tcPr>
+          <w:p>
+            <w:pPr>
+              <w:pStyle w:val="Header"/>
+              <w:tabs>
+                <w:tab w:val="clear" w:pos="4320"/>
+                <w:tab w:val="clear" w:pos="8640"/>
+              </w:tabs>
+              <w:spacing w:before="40" w:after="40"/>
+              <w:jc w:val="center"/>
+              <w:rPr>
+                <w:i/>
+              </w:rPr>
+            </w:pPr>
+            <w:r>
+              <w:rPr>
+                <w:i/>
+              </w:rPr>
+              <w:t>P</w:t>
+            </w:r>
+          </w:p>
+        </w:tc>
+        <w:tc>
+          <w:tcPr>
+            <w:tcW w:w="2880" w:type="dxa"/>
+          </w:tcPr>
+          <w:p>
+            <w:pPr>
+              <w:pStyle w:val="Header"/>
+              <w:tabs>
+                <w:tab w:val="clear" w:pos="4320"/>
+                <w:tab w:val="clear" w:pos="8640"/>
+              </w:tabs>
+              <w:spacing w:before="40" w:after="40"/>
+              <w:rPr>
+                <w:i/>
+              </w:rPr>
+            </w:pPr>
+            <w:r>
+              <w:rPr>
+                <w:i/>
+              </w:rPr>
+              <w:t>eCL-274943-141274</w:t>
+            </w:r>
+          </w:p>
+          <w:p>
+            <w:pPr>
+              <w:pStyle w:val="Header"/>
+              <w:tabs>
+                <w:tab w:val="clear" w:pos="4320"/>
+                <w:tab w:val="clear" w:pos="8640"/>
+              </w:tabs>
+              <w:spacing w:before="40" w:after="40"/>
+              <w:rPr>
+                <w:i/>
+              </w:rPr>
+            </w:pPr>
+          </w:p>
+        </w:tc>
+      </w:tr>
+      <w:tr>
+        <w:trPr>
+          <w:cantSplit/>
+        </w:trPr>
+        <w:tc>
+          <w:tcPr>
+            <w:tcW w:w="900" w:type="dxa"/>
+          </w:tcPr>
+          <w:p>
+            <w:pPr>
+              <w:pStyle w:val="Header"/>
+              <w:tabs>
+                <w:tab w:val="clear" w:pos="4320"/>
+                <w:tab w:val="clear" w:pos="8640"/>
+              </w:tabs>
+              <w:overflowPunct/>
+              <w:autoSpaceDE/>
+              <w:autoSpaceDN/>
+              <w:adjustRightInd/>
+              <w:spacing w:before="40" w:after="40"/>
+              <w:ind w:left="360"/>
+              <w:jc w:val="both"/>
+              <w:textAlignment w:val="auto"/>
+              <w:rPr>
+                <w:i/>
+              </w:rPr>
+            </w:pPr>
+            <w:r>
+              <w:rPr>
+                <w:i/>
+              </w:rPr>
+              <w:t>2.</w:t>
+            </w:r>
+          </w:p>
+        </w:tc>
+        <w:tc>
+          <w:tcPr>
+            <w:tcW w:w="3960" w:type="dxa"/>
+          </w:tcPr>
+          <w:p>
+            <w:pPr>
+              <w:pStyle w:val="CSETableText"/>
+              <w:ind w:left="159"/>
+              <w:rPr>
+                <w:rFonts w:asciiTheme="minorHAnsi" w:hAnsiTheme="minorHAnsi"/>
+                <w:bCs/>
+                <w:szCs w:val="20"/>
+              </w:rPr>
+            </w:pPr>
+            <w:r>
+              <w:rPr>
+                <w:rFonts w:asciiTheme="minorHAnsi" w:hAnsiTheme="minorHAnsi"/>
+                <w:bCs/>
+                <w:szCs w:val="20"/>
+              </w:rPr>
+              <w:t xml:space="preserve">Run sql agent job </w:t>
+            </w:r>
+            <w:proofErr w:type="spellStart"/>
+            <w:r>
+              <w:rPr>
+                <w:rFonts w:asciiTheme="minorHAnsi" w:hAnsiTheme="minorHAnsi"/>
+                <w:bCs/>
+                <w:szCs w:val="20"/>
+              </w:rPr>
+              <w:t>CoachingSurveyReminders</w:t>
+            </w:r>
+            <w:proofErr w:type="spellEnd"/>
+          </w:p>
+          <w:p>
+            <w:pPr>
+              <w:pStyle w:val="Header"/>
+              <w:tabs>
+                <w:tab w:val="clear" w:pos="4320"/>
+                <w:tab w:val="clear" w:pos="8640"/>
+              </w:tabs>
+              <w:spacing w:before="40" w:after="40"/>
+              <w:rPr>
+                <w:rFonts w:ascii="Tahoma" w:hAnsi="Tahoma" w:cs="Tahoma"/>
+              </w:rPr>
+            </w:pPr>
+            <w:hyperlink r:id="rId36" w:history="1">
+              <w:r>
+                <w:rPr>
+                  <w:rStyle w:val="Hyperlink"/>
+                  <w:rFonts w:ascii="Tahoma" w:hAnsi="Tahoma" w:cs="Tahoma"/>
+                </w:rPr>
+                <w:t>Please click here to open the survey form and respond to the questions.</w:t>
+              </w:r>
+            </w:hyperlink>
+          </w:p>
+          <w:p>
+            <w:pPr>
+              <w:pStyle w:val="CSETableText"/>
+              <w:ind w:left="159"/>
+              <w:rPr>
+                <w:rFonts w:asciiTheme="minorHAnsi" w:hAnsiTheme="minorHAnsi"/>
+                <w:bCs/>
+                <w:szCs w:val="20"/>
+              </w:rPr>
+            </w:pPr>
+          </w:p>
+        </w:tc>
+        <w:tc>
+          <w:tcPr>
+            <w:tcW w:w="4500" w:type="dxa"/>
+          </w:tcPr>
+          <w:p>
+            <w:pPr>
+              <w:pStyle w:val="Header"/>
+              <w:tabs>
+                <w:tab w:val="clear" w:pos="4320"/>
+                <w:tab w:val="clear" w:pos="8640"/>
+              </w:tabs>
+              <w:spacing w:before="40" w:after="40"/>
+              <w:rPr>
+                <w:rFonts w:ascii="Tahoma" w:hAnsi="Tahoma" w:cs="Tahoma"/>
+              </w:rPr>
+            </w:pPr>
+            <w:r>
+              <w:rPr>
+                <w:rFonts w:asciiTheme="minorHAnsi" w:hAnsiTheme="minorHAnsi"/>
+                <w:bCs/>
+              </w:rPr>
+              <w:t>Should open survey in new link.</w:t>
+            </w:r>
+          </w:p>
+          <w:p>
+            <w:pPr>
+              <w:pStyle w:val="Header"/>
+              <w:tabs>
+                <w:tab w:val="clear" w:pos="4320"/>
+                <w:tab w:val="clear" w:pos="8640"/>
+              </w:tabs>
+              <w:spacing w:before="40" w:after="40"/>
+              <w:rPr>
+                <w:rFonts w:ascii="Tahoma" w:hAnsi="Tahoma" w:cs="Tahoma"/>
+              </w:rPr>
+            </w:pPr>
+          </w:p>
+          <w:p>
+            <w:pPr>
+              <w:pStyle w:val="Header"/>
+              <w:tabs>
+                <w:tab w:val="clear" w:pos="4320"/>
+                <w:tab w:val="clear" w:pos="8640"/>
+              </w:tabs>
+              <w:spacing w:before="40" w:after="40"/>
+              <w:rPr>
+                <w:rFonts w:asciiTheme="minorHAnsi" w:hAnsiTheme="minorHAnsi"/>
+              </w:rPr>
+            </w:pPr>
+            <w:r>
+              <w:rPr>
+                <w:rFonts w:asciiTheme="minorHAnsi" w:hAnsiTheme="minorHAnsi"/>
+              </w:rPr>
+              <w:t>https://f3420-mpmd01.vangent.local/eCoachingLog_Dev/Survey?id=39</w:t>
+            </w:r>
+          </w:p>
+        </w:tc>
+        <w:tc>
+          <w:tcPr>
+            <w:tcW w:w="1260" w:type="dxa"/>
+          </w:tcPr>
+          <w:p>
+            <w:pPr>
+              <w:pStyle w:val="Header"/>
+              <w:tabs>
+                <w:tab w:val="clear" w:pos="4320"/>
+                <w:tab w:val="clear" w:pos="8640"/>
+              </w:tabs>
+              <w:spacing w:before="40" w:after="40"/>
+              <w:jc w:val="center"/>
+              <w:rPr>
+                <w:i/>
+              </w:rPr>
+            </w:pPr>
+            <w:r>
+              <w:rPr>
+                <w:i/>
+              </w:rPr>
+              <w:t>P</w:t>
+            </w:r>
+          </w:p>
+        </w:tc>
+        <w:tc>
+          <w:tcPr>
+            <w:tcW w:w="2880" w:type="dxa"/>
+          </w:tcPr>
+          <w:p>
+            <w:pPr>
+              <w:pStyle w:val="Header"/>
+              <w:tabs>
+                <w:tab w:val="clear" w:pos="4320"/>
+                <w:tab w:val="clear" w:pos="8640"/>
+              </w:tabs>
+              <w:spacing w:before="40" w:after="40"/>
+              <w:rPr>
+                <w:i/>
+              </w:rPr>
+            </w:pPr>
+            <w:r>
+              <w:rPr>
+                <w:i/>
+              </w:rPr>
+              <w:t>eCL-274943-141274</w:t>
             </w:r>
           </w:p>
         </w:tc>
@@ -44620,9 +47638,9 @@
       </w:pPr>
     </w:p>
     <w:sectPr>
-      <w:headerReference w:type="default" r:id="rId35"/>
-      <w:footerReference w:type="default" r:id="rId36"/>
-      <w:footerReference w:type="first" r:id="rId37"/>
+      <w:headerReference w:type="default" r:id="rId37"/>
+      <w:footerReference w:type="default" r:id="rId38"/>
+      <w:footerReference w:type="first" r:id="rId39"/>
       <w:pgSz w:w="15840" w:h="12240" w:orient="landscape" w:code="1"/>
       <w:pgMar w:top="720" w:right="1080" w:bottom="720" w:left="1080" w:header="720" w:footer="720" w:gutter="0"/>
       <w:cols w:space="720"/>
@@ -44773,7 +47791,7 @@
         <w:sz w:val="18"/>
         <w:szCs w:val="18"/>
       </w:rPr>
-      <w:t>53</w:t>
+      <w:t>21</w:t>
     </w:r>
     <w:r>
       <w:rPr>
@@ -44822,7 +47840,7 @@
         <w:sz w:val="18"/>
         <w:szCs w:val="18"/>
       </w:rPr>
-      <w:t>53</w:t>
+      <w:t>55</w:t>
     </w:r>
     <w:r>
       <w:rPr>
@@ -45018,7 +48036,21 @@
       <w:rPr>
         <w:sz w:val="18"/>
       </w:rPr>
-      <w:t xml:space="preserve">                                                              eCoaching Submission Test Plan</w:t>
+      <w:t xml:space="preserve">                                                              </w:t>
+    </w:r>
+    <w:proofErr w:type="gramStart"/>
+    <w:r>
+      <w:rPr>
+        <w:sz w:val="18"/>
+      </w:rPr>
+      <w:t>eCoaching</w:t>
+    </w:r>
+    <w:proofErr w:type="gramEnd"/>
+    <w:r>
+      <w:rPr>
+        <w:sz w:val="18"/>
+      </w:rPr>
+      <w:t xml:space="preserve"> Submission Test Plan</w:t>
     </w:r>
     <w:r>
       <w:rPr>
@@ -45494,7 +48526,7 @@
   <w:abstractNum w:abstractNumId="4" w15:restartNumberingAfterBreak="0">
     <w:nsid w:val="3B9A3BBD"/>
     <w:multiLevelType w:val="hybridMultilevel"/>
-    <w:tmpl w:val="0A0A7EA6"/>
+    <w:tmpl w:val="9A9277EE"/>
     <w:lvl w:ilvl="0" w:tplc="0409000F">
       <w:start w:val="1"/>
       <w:numFmt w:val="decimal"/>
@@ -46269,6 +49301,92 @@
       </w:pPr>
     </w:lvl>
   </w:abstractNum>
+  <w:abstractNum w:abstractNumId="12" w15:restartNumberingAfterBreak="0">
+    <w:nsid w:val="7F0E1164"/>
+    <w:multiLevelType w:val="hybridMultilevel"/>
+    <w:tmpl w:val="0A0A7EA6"/>
+    <w:lvl w:ilvl="0" w:tplc="0409000F">
+      <w:start w:val="1"/>
+      <w:numFmt w:val="decimal"/>
+      <w:lvlText w:val="%1."/>
+      <w:lvlJc w:val="left"/>
+      <w:pPr>
+        <w:ind w:left="720" w:hanging="360"/>
+      </w:pPr>
+    </w:lvl>
+    <w:lvl w:ilvl="1" w:tplc="04090019" w:tentative="1">
+      <w:start w:val="1"/>
+      <w:numFmt w:val="lowerLetter"/>
+      <w:lvlText w:val="%2."/>
+      <w:lvlJc w:val="left"/>
+      <w:pPr>
+        <w:ind w:left="1440" w:hanging="360"/>
+      </w:pPr>
+    </w:lvl>
+    <w:lvl w:ilvl="2" w:tplc="0409001B" w:tentative="1">
+      <w:start w:val="1"/>
+      <w:numFmt w:val="lowerRoman"/>
+      <w:lvlText w:val="%3."/>
+      <w:lvlJc w:val="right"/>
+      <w:pPr>
+        <w:ind w:left="2160" w:hanging="180"/>
+      </w:pPr>
+    </w:lvl>
+    <w:lvl w:ilvl="3" w:tplc="0409000F" w:tentative="1">
+      <w:start w:val="1"/>
+      <w:numFmt w:val="decimal"/>
+      <w:lvlText w:val="%4."/>
+      <w:lvlJc w:val="left"/>
+      <w:pPr>
+        <w:ind w:left="2880" w:hanging="360"/>
+      </w:pPr>
+    </w:lvl>
+    <w:lvl w:ilvl="4" w:tplc="04090019" w:tentative="1">
+      <w:start w:val="1"/>
+      <w:numFmt w:val="lowerLetter"/>
+      <w:lvlText w:val="%5."/>
+      <w:lvlJc w:val="left"/>
+      <w:pPr>
+        <w:ind w:left="3600" w:hanging="360"/>
+      </w:pPr>
+    </w:lvl>
+    <w:lvl w:ilvl="5" w:tplc="0409001B" w:tentative="1">
+      <w:start w:val="1"/>
+      <w:numFmt w:val="lowerRoman"/>
+      <w:lvlText w:val="%6."/>
+      <w:lvlJc w:val="right"/>
+      <w:pPr>
+        <w:ind w:left="4320" w:hanging="180"/>
+      </w:pPr>
+    </w:lvl>
+    <w:lvl w:ilvl="6" w:tplc="0409000F" w:tentative="1">
+      <w:start w:val="1"/>
+      <w:numFmt w:val="decimal"/>
+      <w:lvlText w:val="%7."/>
+      <w:lvlJc w:val="left"/>
+      <w:pPr>
+        <w:ind w:left="5040" w:hanging="360"/>
+      </w:pPr>
+    </w:lvl>
+    <w:lvl w:ilvl="7" w:tplc="04090019" w:tentative="1">
+      <w:start w:val="1"/>
+      <w:numFmt w:val="lowerLetter"/>
+      <w:lvlText w:val="%8."/>
+      <w:lvlJc w:val="left"/>
+      <w:pPr>
+        <w:ind w:left="5760" w:hanging="360"/>
+      </w:pPr>
+    </w:lvl>
+    <w:lvl w:ilvl="8" w:tplc="0409001B" w:tentative="1">
+      <w:start w:val="1"/>
+      <w:numFmt w:val="lowerRoman"/>
+      <w:lvlText w:val="%9."/>
+      <w:lvlJc w:val="right"/>
+      <w:pPr>
+        <w:ind w:left="6480" w:hanging="180"/>
+      </w:pPr>
+    </w:lvl>
+  </w:abstractNum>
   <w:num w:numId="1">
     <w:abstractNumId w:val="9"/>
   </w:num>
@@ -46304,6 +49422,9 @@
   </w:num>
   <w:num w:numId="12">
     <w:abstractNumId w:val="1"/>
+  </w:num>
+  <w:num w:numId="13">
+    <w:abstractNumId w:val="12"/>
   </w:num>
   <w:numIdMacAtCleanup w:val="4"/>
 </w:numbering>
@@ -47541,7 +50662,7 @@
 </file>
 
 <file path=customXml/itemProps1.xml><?xml version="1.0" encoding="utf-8"?>
-<ds:datastoreItem xmlns:ds="http://schemas.openxmlformats.org/officeDocument/2006/customXml" ds:itemID="{614D64DE-9DDA-484C-82E2-A67576275A91}">
+<ds:datastoreItem xmlns:ds="http://schemas.openxmlformats.org/officeDocument/2006/customXml" ds:itemID="{6C9BC771-4B55-4F0B-8591-FFB68A0009FC}">
   <ds:schemaRefs>
     <ds:schemaRef ds:uri="http://schemas.openxmlformats.org/officeDocument/2006/bibliography"/>
   </ds:schemaRefs>

</xml_diff>

<commit_message>
TFS 13413 - Web server move to AD domain
git-tfs-id: [https://tfs.omnicloud.local/tfs/cco%20program/]$/eCoaching_V2;C41787
</commit_message>
<xml_diff>
--- a/Unit Test/Scripts/CCO_eCoaching_Log_Script_Notification_UTD.docx
+++ b/Unit Test/Scripts/CCO_eCoaching_Log_Script_Notification_UTD.docx
@@ -274,7 +274,7 @@
           <w:sz w:val="18"/>
           <w:szCs w:val="18"/>
         </w:rPr>
-        <w:t>May 11, 2018</w:t>
+        <w:t>February 19, 2019</w:t>
       </w:r>
       <w:r>
         <w:rPr>
@@ -1255,21 +1255,7 @@
               <w:rPr>
                 <w:rFonts w:asciiTheme="minorHAnsi" w:hAnsiTheme="minorHAnsi"/>
               </w:rPr>
-              <w:t xml:space="preserve">Update LCS reminder recipients to Review </w:t>
-            </w:r>
-            <w:proofErr w:type="spellStart"/>
-            <w:r>
-              <w:rPr>
-                <w:rFonts w:asciiTheme="minorHAnsi" w:hAnsiTheme="minorHAnsi"/>
-              </w:rPr>
-              <w:t>Mgrs</w:t>
-            </w:r>
-            <w:proofErr w:type="spellEnd"/>
-            <w:r>
-              <w:rPr>
-                <w:rFonts w:asciiTheme="minorHAnsi" w:hAnsiTheme="minorHAnsi"/>
-              </w:rPr>
-              <w:t xml:space="preserve"> and their Sups</w:t>
+              <w:t>Update LCS reminder recipients to Review Mgrs and their Sups</w:t>
             </w:r>
             <w:r>
               <w:rPr>
@@ -1784,6 +1770,80 @@
             </w:r>
             <w:r>
               <w:t>New architecture for eCoaching Surveys</w:t>
+            </w:r>
+          </w:p>
+        </w:tc>
+        <w:tc>
+          <w:tcPr>
+            <w:tcW w:w="2970" w:type="dxa"/>
+            <w:tcBorders>
+              <w:top w:val="single" w:sz="6" w:space="0" w:color="C0C0C0"/>
+              <w:left w:val="single" w:sz="6" w:space="0" w:color="C0C0C0"/>
+              <w:bottom w:val="single" w:sz="6" w:space="0" w:color="C0C0C0"/>
+              <w:right w:val="single" w:sz="6" w:space="0" w:color="C0C0C0"/>
+            </w:tcBorders>
+          </w:tcPr>
+          <w:p>
+            <w:r>
+              <w:t>Susmitha Palacherla</w:t>
+            </w:r>
+          </w:p>
+        </w:tc>
+      </w:tr>
+      <w:tr>
+        <w:tc>
+          <w:tcPr>
+            <w:tcW w:w="1440" w:type="dxa"/>
+            <w:tcBorders>
+              <w:top w:val="single" w:sz="6" w:space="0" w:color="C0C0C0"/>
+              <w:left w:val="single" w:sz="6" w:space="0" w:color="C0C0C0"/>
+              <w:bottom w:val="single" w:sz="6" w:space="0" w:color="C0C0C0"/>
+              <w:right w:val="single" w:sz="6" w:space="0" w:color="C0C0C0"/>
+            </w:tcBorders>
+          </w:tcPr>
+          <w:p>
+            <w:r>
+              <w:t>02/19/2018</w:t>
+            </w:r>
+          </w:p>
+        </w:tc>
+        <w:tc>
+          <w:tcPr>
+            <w:tcW w:w="1998" w:type="dxa"/>
+            <w:tcBorders>
+              <w:top w:val="single" w:sz="6" w:space="0" w:color="C0C0C0"/>
+              <w:left w:val="single" w:sz="6" w:space="0" w:color="C0C0C0"/>
+              <w:bottom w:val="single" w:sz="6" w:space="0" w:color="C0C0C0"/>
+              <w:right w:val="single" w:sz="6" w:space="0" w:color="C0C0C0"/>
+            </w:tcBorders>
+          </w:tcPr>
+          <w:p>
+            <w:r>
+              <w:t>9.0</w:t>
+            </w:r>
+          </w:p>
+        </w:tc>
+        <w:tc>
+          <w:tcPr>
+            <w:tcW w:w="5220" w:type="dxa"/>
+            <w:tcBorders>
+              <w:top w:val="single" w:sz="6" w:space="0" w:color="C0C0C0"/>
+              <w:left w:val="single" w:sz="6" w:space="0" w:color="C0C0C0"/>
+              <w:bottom w:val="single" w:sz="6" w:space="0" w:color="C0C0C0"/>
+              <w:right w:val="single" w:sz="6" w:space="0" w:color="C0C0C0"/>
+            </w:tcBorders>
+          </w:tcPr>
+          <w:p>
+            <w:r>
+              <w:t xml:space="preserve">TFS 13413 – Dev webserver move to </w:t>
+            </w:r>
+            <w:proofErr w:type="spellStart"/>
+            <w:r>
+              <w:t>AD.local</w:t>
+            </w:r>
+            <w:proofErr w:type="spellEnd"/>
+            <w:r>
+              <w:t xml:space="preserve"> domain</w:t>
             </w:r>
           </w:p>
         </w:tc>
@@ -3169,25 +3229,7 @@
                 <w:bCs/>
                 <w:szCs w:val="20"/>
               </w:rPr>
-              <w:t xml:space="preserve">Open the </w:t>
-            </w:r>
-            <w:proofErr w:type="spellStart"/>
-            <w:r>
-              <w:rPr>
-                <w:rFonts w:asciiTheme="minorHAnsi" w:hAnsiTheme="minorHAnsi"/>
-                <w:bCs/>
-                <w:szCs w:val="20"/>
-              </w:rPr>
-              <w:t>EC.Coaching_Log</w:t>
-            </w:r>
-            <w:proofErr w:type="spellEnd"/>
-            <w:r>
-              <w:rPr>
-                <w:rFonts w:asciiTheme="minorHAnsi" w:hAnsiTheme="minorHAnsi"/>
-                <w:bCs/>
-                <w:szCs w:val="20"/>
-              </w:rPr>
-              <w:t xml:space="preserve"> database table and modify SQL query to locate </w:t>
+              <w:t xml:space="preserve">Open the EC.Coaching_Log database table and modify SQL query to locate </w:t>
             </w:r>
             <w:proofErr w:type="spellStart"/>
             <w:r>
@@ -3231,19 +3273,11 @@
               </w:rPr>
               <w:t xml:space="preserve">Verify that </w:t>
             </w:r>
-            <w:proofErr w:type="spellStart"/>
-            <w:r>
-              <w:rPr>
-                <w:rFonts w:asciiTheme="minorHAnsi" w:hAnsiTheme="minorHAnsi"/>
-              </w:rPr>
-              <w:t>EmailSent</w:t>
-            </w:r>
-            <w:proofErr w:type="spellEnd"/>
-            <w:r>
-              <w:rPr>
-                <w:rFonts w:asciiTheme="minorHAnsi" w:hAnsiTheme="minorHAnsi"/>
-              </w:rPr>
-              <w:t xml:space="preserve"> value of record(s) are set to “1”</w:t>
+            <w:r>
+              <w:rPr>
+                <w:rFonts w:asciiTheme="minorHAnsi" w:hAnsiTheme="minorHAnsi"/>
+              </w:rPr>
+              <w:t>EmailSent value of record(s) are set to “1”</w:t>
             </w:r>
           </w:p>
         </w:tc>
@@ -4777,25 +4811,7 @@
                 <w:bCs/>
                 <w:szCs w:val="20"/>
               </w:rPr>
-              <w:t xml:space="preserve">Open the </w:t>
-            </w:r>
-            <w:proofErr w:type="spellStart"/>
-            <w:r>
-              <w:rPr>
-                <w:rFonts w:asciiTheme="minorHAnsi" w:hAnsiTheme="minorHAnsi"/>
-                <w:bCs/>
-                <w:szCs w:val="20"/>
-              </w:rPr>
-              <w:t>EC.Coaching_Log</w:t>
-            </w:r>
-            <w:proofErr w:type="spellEnd"/>
-            <w:r>
-              <w:rPr>
-                <w:rFonts w:asciiTheme="minorHAnsi" w:hAnsiTheme="minorHAnsi"/>
-                <w:bCs/>
-                <w:szCs w:val="20"/>
-              </w:rPr>
-              <w:t xml:space="preserve"> database table and modify SQL query to locate </w:t>
+              <w:t xml:space="preserve">Open the EC.Coaching_Log database table and modify SQL query to locate </w:t>
             </w:r>
             <w:proofErr w:type="spellStart"/>
             <w:r>
@@ -4837,21 +4853,7 @@
               <w:rPr>
                 <w:rFonts w:asciiTheme="minorHAnsi" w:hAnsiTheme="minorHAnsi"/>
               </w:rPr>
-              <w:t xml:space="preserve">Verify that </w:t>
-            </w:r>
-            <w:proofErr w:type="spellStart"/>
-            <w:r>
-              <w:rPr>
-                <w:rFonts w:asciiTheme="minorHAnsi" w:hAnsiTheme="minorHAnsi"/>
-              </w:rPr>
-              <w:t>EmailSent</w:t>
-            </w:r>
-            <w:proofErr w:type="spellEnd"/>
-            <w:r>
-              <w:rPr>
-                <w:rFonts w:asciiTheme="minorHAnsi" w:hAnsiTheme="minorHAnsi"/>
-              </w:rPr>
-              <w:t xml:space="preserve"> value of record(s) are set to “1”</w:t>
+              <w:t>Verify that EmailSent value of record(s) are set to “1”</w:t>
             </w:r>
           </w:p>
         </w:tc>
@@ -5119,21 +5121,7 @@
               <w:rPr>
                 <w:rFonts w:asciiTheme="minorHAnsi" w:hAnsiTheme="minorHAnsi"/>
               </w:rPr>
-              <w:t xml:space="preserve">Set up a process to send Email reminders for </w:t>
-            </w:r>
-            <w:proofErr w:type="spellStart"/>
-            <w:r>
-              <w:rPr>
-                <w:rFonts w:asciiTheme="minorHAnsi" w:hAnsiTheme="minorHAnsi"/>
-              </w:rPr>
-              <w:t>Coachings</w:t>
-            </w:r>
-            <w:proofErr w:type="spellEnd"/>
-            <w:r>
-              <w:rPr>
-                <w:rFonts w:asciiTheme="minorHAnsi" w:hAnsiTheme="minorHAnsi"/>
-              </w:rPr>
-              <w:t xml:space="preserve"> that are past due.</w:t>
+              <w:t>Set up a process to send Email reminders for Coachings that are past due.</w:t>
             </w:r>
           </w:p>
           <w:p>
@@ -5304,21 +5292,7 @@
               <w:rPr>
                 <w:rFonts w:asciiTheme="minorHAnsi" w:hAnsiTheme="minorHAnsi"/>
               </w:rPr>
-              <w:t>Supporting Fn - [EC].[</w:t>
-            </w:r>
-            <w:proofErr w:type="spellStart"/>
-            <w:r>
-              <w:rPr>
-                <w:rFonts w:asciiTheme="minorHAnsi" w:hAnsiTheme="minorHAnsi"/>
-              </w:rPr>
-              <w:t>fnGetMaxDateTime</w:t>
-            </w:r>
-            <w:proofErr w:type="spellEnd"/>
-            <w:r>
-              <w:rPr>
-                <w:rFonts w:asciiTheme="minorHAnsi" w:hAnsiTheme="minorHAnsi"/>
-              </w:rPr>
-              <w:t>](@Date1,@Date2)</w:t>
+              <w:t>Supporting Fn - [EC].[fnGetMaxDateTime](@Date1,@Date2)</w:t>
             </w:r>
           </w:p>
         </w:tc>
@@ -9399,25 +9373,7 @@
                 <w:bCs/>
                 <w:szCs w:val="20"/>
               </w:rPr>
-              <w:t xml:space="preserve"> or more before current </w:t>
-            </w:r>
-            <w:proofErr w:type="spellStart"/>
-            <w:r>
-              <w:rPr>
-                <w:rFonts w:asciiTheme="minorHAnsi" w:hAnsiTheme="minorHAnsi"/>
-                <w:bCs/>
-                <w:szCs w:val="20"/>
-              </w:rPr>
-              <w:t>datetime</w:t>
-            </w:r>
-            <w:proofErr w:type="spellEnd"/>
-            <w:r>
-              <w:rPr>
-                <w:rFonts w:asciiTheme="minorHAnsi" w:hAnsiTheme="minorHAnsi"/>
-                <w:bCs/>
-                <w:szCs w:val="20"/>
-              </w:rPr>
-              <w:t>.)</w:t>
+              <w:t xml:space="preserve"> or more before current datetime.)</w:t>
             </w:r>
           </w:p>
           <w:p>
@@ -9930,25 +9886,7 @@
                 <w:bCs/>
                 <w:szCs w:val="20"/>
               </w:rPr>
-              <w:t xml:space="preserve">date NULL and Notification date   set to less than 48 before current </w:t>
-            </w:r>
-            <w:proofErr w:type="spellStart"/>
-            <w:r>
-              <w:rPr>
-                <w:rFonts w:asciiTheme="minorHAnsi" w:hAnsiTheme="minorHAnsi"/>
-                <w:bCs/>
-                <w:szCs w:val="20"/>
-              </w:rPr>
-              <w:t>datetime</w:t>
-            </w:r>
-            <w:proofErr w:type="spellEnd"/>
-            <w:r>
-              <w:rPr>
-                <w:rFonts w:asciiTheme="minorHAnsi" w:hAnsiTheme="minorHAnsi"/>
-                <w:bCs/>
-                <w:szCs w:val="20"/>
-              </w:rPr>
-              <w:t>.)</w:t>
+              <w:t>date NULL and Notification date   set to less than 48 before current datetime.)</w:t>
             </w:r>
           </w:p>
           <w:p>
@@ -10517,25 +10455,7 @@
                 <w:bCs/>
                 <w:szCs w:val="20"/>
               </w:rPr>
-              <w:t xml:space="preserve"> or more before current </w:t>
-            </w:r>
-            <w:proofErr w:type="spellStart"/>
-            <w:r>
-              <w:rPr>
-                <w:rFonts w:asciiTheme="minorHAnsi" w:hAnsiTheme="minorHAnsi"/>
-                <w:bCs/>
-                <w:szCs w:val="20"/>
-              </w:rPr>
-              <w:t>datetime</w:t>
-            </w:r>
-            <w:proofErr w:type="spellEnd"/>
-            <w:r>
-              <w:rPr>
-                <w:rFonts w:asciiTheme="minorHAnsi" w:hAnsiTheme="minorHAnsi"/>
-                <w:bCs/>
-                <w:szCs w:val="20"/>
-              </w:rPr>
-              <w:t>.)</w:t>
+              <w:t xml:space="preserve"> or more before current datetime.)</w:t>
             </w:r>
           </w:p>
           <w:p>
@@ -11074,25 +10994,7 @@
                 <w:bCs/>
                 <w:szCs w:val="20"/>
               </w:rPr>
-              <w:t xml:space="preserve">(Reassign date populated and set to less than 48 before current </w:t>
-            </w:r>
-            <w:proofErr w:type="spellStart"/>
-            <w:r>
-              <w:rPr>
-                <w:rFonts w:asciiTheme="minorHAnsi" w:hAnsiTheme="minorHAnsi"/>
-                <w:bCs/>
-                <w:szCs w:val="20"/>
-              </w:rPr>
-              <w:t>datetime</w:t>
-            </w:r>
-            <w:proofErr w:type="spellEnd"/>
-            <w:r>
-              <w:rPr>
-                <w:rFonts w:asciiTheme="minorHAnsi" w:hAnsiTheme="minorHAnsi"/>
-                <w:bCs/>
-                <w:szCs w:val="20"/>
-              </w:rPr>
-              <w:t>.)</w:t>
+              <w:t>(Reassign date populated and set to less than 48 before current datetime.)</w:t>
             </w:r>
           </w:p>
           <w:p>
@@ -11176,21 +11078,7 @@
               <w:rPr>
                 <w:rFonts w:asciiTheme="minorHAnsi" w:hAnsiTheme="minorHAnsi"/>
               </w:rPr>
-              <w:t xml:space="preserve">Verify that </w:t>
-            </w:r>
-            <w:proofErr w:type="spellStart"/>
-            <w:r>
-              <w:rPr>
-                <w:rFonts w:asciiTheme="minorHAnsi" w:hAnsiTheme="minorHAnsi"/>
-              </w:rPr>
-              <w:t>EmailSent</w:t>
-            </w:r>
-            <w:proofErr w:type="spellEnd"/>
-            <w:r>
-              <w:rPr>
-                <w:rFonts w:asciiTheme="minorHAnsi" w:hAnsiTheme="minorHAnsi"/>
-              </w:rPr>
-              <w:t xml:space="preserve"> value of record(s) are set to “1”</w:t>
+              <w:t>Verify that EmailSent value of record(s) are set to “1”</w:t>
             </w:r>
           </w:p>
         </w:tc>
@@ -11708,25 +11596,7 @@
                 <w:bCs/>
                 <w:szCs w:val="20"/>
               </w:rPr>
-              <w:t xml:space="preserve"> or more before current </w:t>
-            </w:r>
-            <w:proofErr w:type="spellStart"/>
-            <w:r>
-              <w:rPr>
-                <w:rFonts w:asciiTheme="minorHAnsi" w:hAnsiTheme="minorHAnsi"/>
-                <w:bCs/>
-                <w:szCs w:val="20"/>
-              </w:rPr>
-              <w:t>datetime</w:t>
-            </w:r>
-            <w:proofErr w:type="spellEnd"/>
-            <w:r>
-              <w:rPr>
-                <w:rFonts w:asciiTheme="minorHAnsi" w:hAnsiTheme="minorHAnsi"/>
-                <w:bCs/>
-                <w:szCs w:val="20"/>
-              </w:rPr>
-              <w:t>.)</w:t>
+              <w:t xml:space="preserve"> or more before current datetime.)</w:t>
             </w:r>
           </w:p>
           <w:p>
@@ -12335,25 +12205,7 @@
                 <w:bCs/>
                 <w:szCs w:val="20"/>
               </w:rPr>
-              <w:t xml:space="preserve"> before current </w:t>
-            </w:r>
-            <w:proofErr w:type="spellStart"/>
-            <w:r>
-              <w:rPr>
-                <w:rFonts w:asciiTheme="minorHAnsi" w:hAnsiTheme="minorHAnsi"/>
-                <w:bCs/>
-                <w:szCs w:val="20"/>
-              </w:rPr>
-              <w:t>datetime</w:t>
-            </w:r>
-            <w:proofErr w:type="spellEnd"/>
-            <w:r>
-              <w:rPr>
-                <w:rFonts w:asciiTheme="minorHAnsi" w:hAnsiTheme="minorHAnsi"/>
-                <w:bCs/>
-                <w:szCs w:val="20"/>
-              </w:rPr>
-              <w:t>.)</w:t>
+              <w:t xml:space="preserve"> before current datetime.)</w:t>
             </w:r>
           </w:p>
           <w:p>
@@ -12935,25 +12787,7 @@
                 <w:bCs/>
                 <w:szCs w:val="20"/>
               </w:rPr>
-              <w:t xml:space="preserve"> or more before current </w:t>
-            </w:r>
-            <w:proofErr w:type="spellStart"/>
-            <w:r>
-              <w:rPr>
-                <w:rFonts w:asciiTheme="minorHAnsi" w:hAnsiTheme="minorHAnsi"/>
-                <w:bCs/>
-                <w:szCs w:val="20"/>
-              </w:rPr>
-              <w:t>datetime</w:t>
-            </w:r>
-            <w:proofErr w:type="spellEnd"/>
-            <w:r>
-              <w:rPr>
-                <w:rFonts w:asciiTheme="minorHAnsi" w:hAnsiTheme="minorHAnsi"/>
-                <w:bCs/>
-                <w:szCs w:val="20"/>
-              </w:rPr>
-              <w:t>.)</w:t>
+              <w:t xml:space="preserve"> or more before current datetime.)</w:t>
             </w:r>
           </w:p>
           <w:p>
@@ -13517,25 +13351,7 @@
                 <w:bCs/>
                 <w:szCs w:val="20"/>
               </w:rPr>
-              <w:t xml:space="preserve"> before current </w:t>
-            </w:r>
-            <w:proofErr w:type="spellStart"/>
-            <w:r>
-              <w:rPr>
-                <w:rFonts w:asciiTheme="minorHAnsi" w:hAnsiTheme="minorHAnsi"/>
-                <w:bCs/>
-                <w:szCs w:val="20"/>
-              </w:rPr>
-              <w:t>datetime</w:t>
-            </w:r>
-            <w:proofErr w:type="spellEnd"/>
-            <w:r>
-              <w:rPr>
-                <w:rFonts w:asciiTheme="minorHAnsi" w:hAnsiTheme="minorHAnsi"/>
-                <w:bCs/>
-                <w:szCs w:val="20"/>
-              </w:rPr>
-              <w:t>.)</w:t>
+              <w:t xml:space="preserve"> before current datetime.)</w:t>
             </w:r>
           </w:p>
           <w:p>
@@ -14098,25 +13914,7 @@
                 <w:bCs/>
                 <w:szCs w:val="20"/>
               </w:rPr>
-              <w:t xml:space="preserve"> or more before current </w:t>
-            </w:r>
-            <w:proofErr w:type="spellStart"/>
-            <w:r>
-              <w:rPr>
-                <w:rFonts w:asciiTheme="minorHAnsi" w:hAnsiTheme="minorHAnsi"/>
-                <w:bCs/>
-                <w:szCs w:val="20"/>
-              </w:rPr>
-              <w:t>datetime</w:t>
-            </w:r>
-            <w:proofErr w:type="spellEnd"/>
-            <w:r>
-              <w:rPr>
-                <w:rFonts w:asciiTheme="minorHAnsi" w:hAnsiTheme="minorHAnsi"/>
-                <w:bCs/>
-                <w:szCs w:val="20"/>
-              </w:rPr>
-              <w:t>.)</w:t>
+              <w:t xml:space="preserve"> or more before current datetime.)</w:t>
             </w:r>
           </w:p>
           <w:p>
@@ -14657,25 +14455,7 @@
                 <w:bCs/>
                 <w:szCs w:val="20"/>
               </w:rPr>
-              <w:t xml:space="preserve">before current </w:t>
-            </w:r>
-            <w:proofErr w:type="spellStart"/>
-            <w:r>
-              <w:rPr>
-                <w:rFonts w:asciiTheme="minorHAnsi" w:hAnsiTheme="minorHAnsi"/>
-                <w:bCs/>
-                <w:szCs w:val="20"/>
-              </w:rPr>
-              <w:t>datetime</w:t>
-            </w:r>
-            <w:proofErr w:type="spellEnd"/>
-            <w:r>
-              <w:rPr>
-                <w:rFonts w:asciiTheme="minorHAnsi" w:hAnsiTheme="minorHAnsi"/>
-                <w:bCs/>
-                <w:szCs w:val="20"/>
-              </w:rPr>
-              <w:t>.)</w:t>
+              <w:t>before current datetime.)</w:t>
             </w:r>
           </w:p>
           <w:p>
@@ -15281,25 +15061,7 @@
                 <w:bCs/>
                 <w:szCs w:val="20"/>
               </w:rPr>
-              <w:t xml:space="preserve"> or more before current </w:t>
-            </w:r>
-            <w:proofErr w:type="spellStart"/>
-            <w:r>
-              <w:rPr>
-                <w:rFonts w:asciiTheme="minorHAnsi" w:hAnsiTheme="minorHAnsi"/>
-                <w:bCs/>
-                <w:szCs w:val="20"/>
-              </w:rPr>
-              <w:t>datetime</w:t>
-            </w:r>
-            <w:proofErr w:type="spellEnd"/>
-            <w:r>
-              <w:rPr>
-                <w:rFonts w:asciiTheme="minorHAnsi" w:hAnsiTheme="minorHAnsi"/>
-                <w:bCs/>
-                <w:szCs w:val="20"/>
-              </w:rPr>
-              <w:t>.)</w:t>
+              <w:t xml:space="preserve"> or more before current datetime.)</w:t>
             </w:r>
           </w:p>
           <w:p>
@@ -15867,25 +15629,7 @@
                 <w:bCs/>
                 <w:szCs w:val="20"/>
               </w:rPr>
-              <w:t xml:space="preserve"> before current </w:t>
-            </w:r>
-            <w:proofErr w:type="spellStart"/>
-            <w:r>
-              <w:rPr>
-                <w:rFonts w:asciiTheme="minorHAnsi" w:hAnsiTheme="minorHAnsi"/>
-                <w:bCs/>
-                <w:szCs w:val="20"/>
-              </w:rPr>
-              <w:t>datetime</w:t>
-            </w:r>
-            <w:proofErr w:type="spellEnd"/>
-            <w:r>
-              <w:rPr>
-                <w:rFonts w:asciiTheme="minorHAnsi" w:hAnsiTheme="minorHAnsi"/>
-                <w:bCs/>
-                <w:szCs w:val="20"/>
-              </w:rPr>
-              <w:t>.)</w:t>
+              <w:t xml:space="preserve"> before current datetime.)</w:t>
             </w:r>
           </w:p>
           <w:p>
@@ -15969,21 +15713,7 @@
               <w:rPr>
                 <w:rFonts w:asciiTheme="minorHAnsi" w:hAnsiTheme="minorHAnsi"/>
               </w:rPr>
-              <w:t xml:space="preserve">Verify that </w:t>
-            </w:r>
-            <w:proofErr w:type="spellStart"/>
-            <w:r>
-              <w:rPr>
-                <w:rFonts w:asciiTheme="minorHAnsi" w:hAnsiTheme="minorHAnsi"/>
-              </w:rPr>
-              <w:t>EmailSent</w:t>
-            </w:r>
-            <w:proofErr w:type="spellEnd"/>
-            <w:r>
-              <w:rPr>
-                <w:rFonts w:asciiTheme="minorHAnsi" w:hAnsiTheme="minorHAnsi"/>
-              </w:rPr>
-              <w:t xml:space="preserve"> value of record(s) are set to “1”</w:t>
+              <w:t>Verify that EmailSent value of record(s) are set to “1”</w:t>
             </w:r>
           </w:p>
         </w:tc>
@@ -16501,25 +16231,7 @@
                 <w:bCs/>
                 <w:szCs w:val="20"/>
               </w:rPr>
-              <w:t xml:space="preserve"> or more before current </w:t>
-            </w:r>
-            <w:proofErr w:type="spellStart"/>
-            <w:r>
-              <w:rPr>
-                <w:rFonts w:asciiTheme="minorHAnsi" w:hAnsiTheme="minorHAnsi"/>
-                <w:bCs/>
-                <w:szCs w:val="20"/>
-              </w:rPr>
-              <w:t>datetime</w:t>
-            </w:r>
-            <w:proofErr w:type="spellEnd"/>
-            <w:r>
-              <w:rPr>
-                <w:rFonts w:asciiTheme="minorHAnsi" w:hAnsiTheme="minorHAnsi"/>
-                <w:bCs/>
-                <w:szCs w:val="20"/>
-              </w:rPr>
-              <w:t>.)</w:t>
+              <w:t xml:space="preserve"> or more before current datetime.)</w:t>
             </w:r>
           </w:p>
           <w:p>
@@ -17120,25 +16832,7 @@
                 <w:bCs/>
                 <w:szCs w:val="20"/>
               </w:rPr>
-              <w:t xml:space="preserve"> before current </w:t>
-            </w:r>
-            <w:proofErr w:type="spellStart"/>
-            <w:r>
-              <w:rPr>
-                <w:rFonts w:asciiTheme="minorHAnsi" w:hAnsiTheme="minorHAnsi"/>
-                <w:bCs/>
-                <w:szCs w:val="20"/>
-              </w:rPr>
-              <w:t>datetime</w:t>
-            </w:r>
-            <w:proofErr w:type="spellEnd"/>
-            <w:r>
-              <w:rPr>
-                <w:rFonts w:asciiTheme="minorHAnsi" w:hAnsiTheme="minorHAnsi"/>
-                <w:bCs/>
-                <w:szCs w:val="20"/>
-              </w:rPr>
-              <w:t>.)</w:t>
+              <w:t xml:space="preserve"> before current datetime.)</w:t>
             </w:r>
           </w:p>
           <w:p>
@@ -17733,25 +17427,7 @@
                 <w:bCs/>
                 <w:szCs w:val="20"/>
               </w:rPr>
-              <w:t xml:space="preserve"> or more before current </w:t>
-            </w:r>
-            <w:proofErr w:type="spellStart"/>
-            <w:r>
-              <w:rPr>
-                <w:rFonts w:asciiTheme="minorHAnsi" w:hAnsiTheme="minorHAnsi"/>
-                <w:bCs/>
-                <w:szCs w:val="20"/>
-              </w:rPr>
-              <w:t>datetime</w:t>
-            </w:r>
-            <w:proofErr w:type="spellEnd"/>
-            <w:r>
-              <w:rPr>
-                <w:rFonts w:asciiTheme="minorHAnsi" w:hAnsiTheme="minorHAnsi"/>
-                <w:bCs/>
-                <w:szCs w:val="20"/>
-              </w:rPr>
-              <w:t>.)</w:t>
+              <w:t xml:space="preserve"> or more before current datetime.)</w:t>
             </w:r>
           </w:p>
           <w:p>
@@ -18344,25 +18020,7 @@
                 <w:bCs/>
                 <w:szCs w:val="20"/>
               </w:rPr>
-              <w:t xml:space="preserve"> before current </w:t>
-            </w:r>
-            <w:proofErr w:type="spellStart"/>
-            <w:r>
-              <w:rPr>
-                <w:rFonts w:asciiTheme="minorHAnsi" w:hAnsiTheme="minorHAnsi"/>
-                <w:bCs/>
-                <w:szCs w:val="20"/>
-              </w:rPr>
-              <w:t>datetime</w:t>
-            </w:r>
-            <w:proofErr w:type="spellEnd"/>
-            <w:r>
-              <w:rPr>
-                <w:rFonts w:asciiTheme="minorHAnsi" w:hAnsiTheme="minorHAnsi"/>
-                <w:bCs/>
-                <w:szCs w:val="20"/>
-              </w:rPr>
-              <w:t>.)</w:t>
+              <w:t xml:space="preserve"> before current datetime.)</w:t>
             </w:r>
           </w:p>
           <w:p>
@@ -25340,25 +24998,7 @@
                 <w:bCs/>
                 <w:szCs w:val="20"/>
               </w:rPr>
-              <w:t xml:space="preserve"> or more before current </w:t>
-            </w:r>
-            <w:proofErr w:type="spellStart"/>
-            <w:r>
-              <w:rPr>
-                <w:rFonts w:asciiTheme="minorHAnsi" w:hAnsiTheme="minorHAnsi"/>
-                <w:bCs/>
-                <w:szCs w:val="20"/>
-              </w:rPr>
-              <w:t>datetime</w:t>
-            </w:r>
-            <w:proofErr w:type="spellEnd"/>
-            <w:r>
-              <w:rPr>
-                <w:rFonts w:asciiTheme="minorHAnsi" w:hAnsiTheme="minorHAnsi"/>
-                <w:bCs/>
-                <w:szCs w:val="20"/>
-              </w:rPr>
-              <w:t>.)</w:t>
+              <w:t xml:space="preserve"> or more before current datetime.)</w:t>
             </w:r>
           </w:p>
           <w:p>
@@ -26038,25 +25678,7 @@
                 <w:bCs/>
                 <w:szCs w:val="20"/>
               </w:rPr>
-              <w:t xml:space="preserve"> or less before current </w:t>
-            </w:r>
-            <w:proofErr w:type="spellStart"/>
-            <w:r>
-              <w:rPr>
-                <w:rFonts w:asciiTheme="minorHAnsi" w:hAnsiTheme="minorHAnsi"/>
-                <w:bCs/>
-                <w:szCs w:val="20"/>
-              </w:rPr>
-              <w:t>datetime</w:t>
-            </w:r>
-            <w:proofErr w:type="spellEnd"/>
-            <w:r>
-              <w:rPr>
-                <w:rFonts w:asciiTheme="minorHAnsi" w:hAnsiTheme="minorHAnsi"/>
-                <w:bCs/>
-                <w:szCs w:val="20"/>
-              </w:rPr>
-              <w:t>.)</w:t>
+              <w:t xml:space="preserve"> or less before current datetime.)</w:t>
             </w:r>
           </w:p>
           <w:p>
@@ -34174,21 +33796,7 @@
               <w:rPr>
                 <w:i/>
               </w:rPr>
-              <w:t xml:space="preserve"> Review Mgr (</w:t>
-            </w:r>
-            <w:proofErr w:type="spellStart"/>
-            <w:r>
-              <w:rPr>
-                <w:i/>
-              </w:rPr>
-              <w:t>StatusID</w:t>
-            </w:r>
-            <w:proofErr w:type="spellEnd"/>
-            <w:r>
-              <w:rPr>
-                <w:i/>
-              </w:rPr>
-              <w:t xml:space="preserve"> 5)</w:t>
+              <w:t xml:space="preserve"> Review Mgr (StatusID 5)</w:t>
             </w:r>
           </w:p>
           <w:p>
@@ -35237,21 +34845,7 @@
               <w:rPr>
                 <w:i/>
               </w:rPr>
-              <w:t>LCS Review Mgr (</w:t>
-            </w:r>
-            <w:proofErr w:type="spellStart"/>
-            <w:r>
-              <w:rPr>
-                <w:i/>
-              </w:rPr>
-              <w:t>StatusID</w:t>
-            </w:r>
-            <w:proofErr w:type="spellEnd"/>
-            <w:r>
-              <w:rPr>
-                <w:i/>
-              </w:rPr>
-              <w:t xml:space="preserve"> 5)</w:t>
+              <w:t>LCS Review Mgr (StatusID 5)</w:t>
             </w:r>
           </w:p>
           <w:p>
@@ -38152,21 +37746,7 @@
               <w:rPr>
                 <w:i/>
               </w:rPr>
-              <w:t>LCS Sup (</w:t>
-            </w:r>
-            <w:proofErr w:type="spellStart"/>
-            <w:r>
-              <w:rPr>
-                <w:i/>
-              </w:rPr>
-              <w:t>StatusID</w:t>
-            </w:r>
-            <w:proofErr w:type="spellEnd"/>
-            <w:r>
-              <w:rPr>
-                <w:i/>
-              </w:rPr>
-              <w:t xml:space="preserve"> 6)</w:t>
+              <w:t>LCS Sup (StatusID 6)</w:t>
             </w:r>
           </w:p>
           <w:p>
@@ -44357,25 +43937,7 @@
                 <w:bCs/>
                 <w:szCs w:val="20"/>
               </w:rPr>
-              <w:t xml:space="preserve">Run </w:t>
-            </w:r>
-            <w:proofErr w:type="spellStart"/>
-            <w:r>
-              <w:rPr>
-                <w:rFonts w:asciiTheme="minorHAnsi" w:hAnsiTheme="minorHAnsi"/>
-                <w:bCs/>
-                <w:szCs w:val="20"/>
-              </w:rPr>
-              <w:t>CoachingNotifications</w:t>
-            </w:r>
-            <w:proofErr w:type="spellEnd"/>
-            <w:r>
-              <w:rPr>
-                <w:rFonts w:asciiTheme="minorHAnsi" w:hAnsiTheme="minorHAnsi"/>
-                <w:bCs/>
-                <w:szCs w:val="20"/>
-              </w:rPr>
-              <w:t xml:space="preserve"> job from SQL Server Management Studio</w:t>
+              <w:t>Run CoachingNotifications job from SQL Server Management Studio</w:t>
             </w:r>
           </w:p>
           <w:p>
@@ -44975,15 +44537,7 @@
           </w:p>
           <w:p>
             <w:r>
-              <w:t xml:space="preserve">*Before starting job to send Notifications execute underlying </w:t>
-            </w:r>
-            <w:proofErr w:type="spellStart"/>
-            <w:r>
-              <w:t>sps</w:t>
-            </w:r>
-            <w:proofErr w:type="spellEnd"/>
-            <w:r>
-              <w:t xml:space="preserve"> to review what emails will be sent and if test distro email is in place.</w:t>
+              <w:t>*Before starting job to send Notifications execute underlying sps to review what emails will be sent and if test distro email is in place.</w:t>
             </w:r>
           </w:p>
           <w:p/>
@@ -45228,18 +44782,8 @@
                 <w:bCs/>
                 <w:szCs w:val="20"/>
               </w:rPr>
-              <w:t xml:space="preserve">Run sql agent job </w:t>
-            </w:r>
-            <w:proofErr w:type="spellStart"/>
-            <w:r>
-              <w:rPr>
-                <w:rFonts w:asciiTheme="minorHAnsi" w:hAnsiTheme="minorHAnsi"/>
-                <w:bCs/>
-                <w:szCs w:val="20"/>
-              </w:rPr>
-              <w:t>CoachingNotifications</w:t>
-            </w:r>
-            <w:proofErr w:type="spellEnd"/>
+              <w:t>Run sql agent job CoachingNotifications</w:t>
+            </w:r>
           </w:p>
         </w:tc>
         <w:tc>
@@ -45392,18 +44936,8 @@
                 <w:bCs/>
                 <w:szCs w:val="20"/>
               </w:rPr>
-              <w:t xml:space="preserve">Run sql agent job </w:t>
-            </w:r>
-            <w:proofErr w:type="spellStart"/>
-            <w:r>
-              <w:rPr>
-                <w:rFonts w:asciiTheme="minorHAnsi" w:hAnsiTheme="minorHAnsi"/>
-                <w:bCs/>
-                <w:szCs w:val="20"/>
-              </w:rPr>
-              <w:t>CoachingReminders</w:t>
-            </w:r>
-            <w:proofErr w:type="spellEnd"/>
+              <w:t>Run sql agent job CoachingReminders</w:t>
+            </w:r>
           </w:p>
         </w:tc>
         <w:tc>
@@ -45556,18 +45090,8 @@
                 <w:bCs/>
                 <w:szCs w:val="20"/>
               </w:rPr>
-              <w:t xml:space="preserve">Run sql agent job </w:t>
-            </w:r>
-            <w:proofErr w:type="spellStart"/>
-            <w:r>
-              <w:rPr>
-                <w:rFonts w:asciiTheme="minorHAnsi" w:hAnsiTheme="minorHAnsi"/>
-                <w:bCs/>
-                <w:szCs w:val="20"/>
-              </w:rPr>
-              <w:t>CoachingSurveyNotifications</w:t>
-            </w:r>
-            <w:proofErr w:type="spellEnd"/>
+              <w:t>Run sql agent job CoachingSurveyNotifications</w:t>
+            </w:r>
           </w:p>
         </w:tc>
         <w:tc>
@@ -45724,18 +45248,8 @@
                 <w:bCs/>
                 <w:szCs w:val="20"/>
               </w:rPr>
-              <w:t xml:space="preserve">Run sql agent job </w:t>
-            </w:r>
-            <w:proofErr w:type="spellStart"/>
-            <w:r>
-              <w:rPr>
-                <w:rFonts w:asciiTheme="minorHAnsi" w:hAnsiTheme="minorHAnsi"/>
-                <w:bCs/>
-                <w:szCs w:val="20"/>
-              </w:rPr>
-              <w:t>CoachingSurveyReminders</w:t>
-            </w:r>
-            <w:proofErr w:type="spellEnd"/>
+              <w:t>Run sql agent job CoachingSurveyReminders</w:t>
+            </w:r>
           </w:p>
         </w:tc>
         <w:tc>
@@ -45887,7 +45401,19 @@
         <w:rPr>
           <w:b/>
         </w:rPr>
-        <w:t xml:space="preserve"> 08 – TFS 10524 Move apps away from E: Drive</w:t>
+        <w:t xml:space="preserve"> 0</w:t>
+      </w:r>
+      <w:r>
+        <w:rPr>
+          <w:b/>
+        </w:rPr>
+        <w:t xml:space="preserve">9 – </w:t>
+      </w:r>
+      <w:r>
+        <w:rPr>
+          <w:b/>
+        </w:rPr>
+        <w:t>TFS 10904 - New architecture for eCoaching Surveys</w:t>
       </w:r>
     </w:p>
     <w:tbl>
@@ -46296,100 +45822,49 @@
           </w:p>
           <w:p>
             <w:r>
-              <w:t xml:space="preserve">*Before starting job to send Notifications execute underlying </w:t>
+              <w:t>*Before starting job to send Notifications execute underlying sps to review what emails will be sent and if test distro email is in place.</w:t>
+            </w:r>
+          </w:p>
+          <w:p/>
+          <w:p>
+            <w:r>
+              <w:t>Update [EC].[Coaching_Log]</w:t>
+            </w:r>
+          </w:p>
+          <w:p>
+            <w:r>
+              <w:t xml:space="preserve">set </w:t>
             </w:r>
             <w:proofErr w:type="spellStart"/>
             <w:r>
-              <w:t>sps</w:t>
+              <w:t>siteid</w:t>
             </w:r>
             <w:proofErr w:type="spellEnd"/>
             <w:r>
-              <w:t xml:space="preserve"> to review what emails will be sent and if test distro email is in place.</w:t>
-            </w:r>
-          </w:p>
-          <w:p>
-            <w:bookmarkStart w:id="15" w:name="_GoBack"/>
-            <w:bookmarkEnd w:id="15"/>
-          </w:p>
-          <w:p>
-            <w:r>
-              <w:t>Update [EC].[</w:t>
+              <w:t xml:space="preserve"> = 14,</w:t>
+            </w:r>
+          </w:p>
+          <w:p>
+            <w:r>
+              <w:t xml:space="preserve"> CSRReviewAutoDate = 'yyyy-mm-</w:t>
             </w:r>
             <w:proofErr w:type="spellStart"/>
             <w:r>
-              <w:t>Coaching_Log</w:t>
+              <w:t>dd</w:t>
             </w:r>
             <w:proofErr w:type="spellEnd"/>
             <w:r>
-              <w:t>]</w:t>
-            </w:r>
-          </w:p>
-          <w:p>
-            <w:r>
-              <w:t xml:space="preserve">set </w:t>
-            </w:r>
-            <w:proofErr w:type="spellStart"/>
-            <w:r>
-              <w:t>siteid</w:t>
-            </w:r>
-            <w:proofErr w:type="spellEnd"/>
-            <w:r>
-              <w:t xml:space="preserve"> = 14,</w:t>
-            </w:r>
-          </w:p>
-          <w:p>
-            <w:r>
-              <w:t xml:space="preserve"> </w:t>
-            </w:r>
-            <w:proofErr w:type="spellStart"/>
-            <w:r>
-              <w:t>CSRReviewAutoDate</w:t>
-            </w:r>
-            <w:proofErr w:type="spellEnd"/>
-            <w:r>
-              <w:t xml:space="preserve"> = '</w:t>
-            </w:r>
-            <w:proofErr w:type="spellStart"/>
-            <w:r>
-              <w:t>yyyy</w:t>
-            </w:r>
-            <w:proofErr w:type="spellEnd"/>
-            <w:r>
-              <w:t>-mm-</w:t>
-            </w:r>
-            <w:proofErr w:type="spellStart"/>
-            <w:r>
-              <w:t>dd</w:t>
-            </w:r>
-            <w:proofErr w:type="spellEnd"/>
-            <w:r>
               <w:t xml:space="preserve"> 00:00:00.000',</w:t>
             </w:r>
           </w:p>
           <w:p>
             <w:r>
-              <w:t xml:space="preserve"> </w:t>
-            </w:r>
-            <w:proofErr w:type="spellStart"/>
-            <w:r>
-              <w:t>isCSRAcknowledged</w:t>
-            </w:r>
-            <w:proofErr w:type="spellEnd"/>
-            <w:r>
-              <w:t xml:space="preserve"> = 1,</w:t>
-            </w:r>
-          </w:p>
-          <w:p>
-            <w:r>
-              <w:t xml:space="preserve"> </w:t>
-            </w:r>
-            <w:proofErr w:type="spellStart"/>
-            <w:r>
-              <w:t>EmpID</w:t>
-            </w:r>
-            <w:proofErr w:type="spellEnd"/>
-            <w:r>
-              <w:t xml:space="preserve"> = '345712',</w:t>
+              <w:t xml:space="preserve"> isCSRAcknowledged = 1,</w:t>
+            </w:r>
+          </w:p>
+          <w:p>
+            <w:r>
+              <w:t xml:space="preserve"> EmpID = '345712',</w:t>
             </w:r>
           </w:p>
           <w:p>
@@ -46487,7 +45962,6 @@
               </w:rPr>
               <w:t xml:space="preserve"> </w:t>
             </w:r>
-            <w:proofErr w:type="spellStart"/>
             <w:r>
               <w:rPr>
                 <w:rFonts w:ascii="Consolas" w:hAnsi="Consolas" w:cs="Consolas"/>
@@ -46497,7 +45971,6 @@
               </w:rPr>
               <w:t>int</w:t>
             </w:r>
-            <w:proofErr w:type="spellEnd"/>
           </w:p>
           <w:p>
             <w:pPr>
@@ -46759,7 +46232,6 @@
               </w:rPr>
               <w:t xml:space="preserve"> </w:t>
             </w:r>
-            <w:proofErr w:type="spellStart"/>
             <w:r>
               <w:rPr>
                 <w:rFonts w:ascii="Consolas" w:hAnsi="Consolas" w:cs="Consolas"/>
@@ -46769,7 +46241,6 @@
               </w:rPr>
               <w:t>int</w:t>
             </w:r>
-            <w:proofErr w:type="spellEnd"/>
           </w:p>
           <w:p>
             <w:pPr>
@@ -47227,18 +46698,8 @@
                 <w:bCs/>
                 <w:szCs w:val="20"/>
               </w:rPr>
-              <w:t xml:space="preserve">Run sql agent job </w:t>
-            </w:r>
-            <w:proofErr w:type="spellStart"/>
-            <w:r>
-              <w:rPr>
-                <w:rFonts w:asciiTheme="minorHAnsi" w:hAnsiTheme="minorHAnsi"/>
-                <w:bCs/>
-                <w:szCs w:val="20"/>
-              </w:rPr>
-              <w:t>CoachingSurveyNotifications</w:t>
-            </w:r>
-            <w:proofErr w:type="spellEnd"/>
+              <w:t>Run sql agent job CoachingSurveyNotifications</w:t>
+            </w:r>
           </w:p>
           <w:p>
             <w:pPr>
@@ -47468,18 +46929,8 @@
                 <w:bCs/>
                 <w:szCs w:val="20"/>
               </w:rPr>
-              <w:t xml:space="preserve">Run sql agent job </w:t>
-            </w:r>
-            <w:proofErr w:type="spellStart"/>
-            <w:r>
-              <w:rPr>
-                <w:rFonts w:asciiTheme="minorHAnsi" w:hAnsiTheme="minorHAnsi"/>
-                <w:bCs/>
-                <w:szCs w:val="20"/>
-              </w:rPr>
-              <w:t>CoachingSurveyReminders</w:t>
-            </w:r>
-            <w:proofErr w:type="spellEnd"/>
+              <w:t>Run sql agent job CoachingSurveyReminders</w:t>
+            </w:r>
           </w:p>
           <w:p>
             <w:pPr>
@@ -47637,10 +47088,2220 @@
         </w:rPr>
       </w:pPr>
     </w:p>
+    <w:p>
+      <w:pPr>
+        <w:pStyle w:val="ListParagraph"/>
+        <w:numPr>
+          <w:ilvl w:val="0"/>
+          <w:numId w:val="3"/>
+        </w:numPr>
+        <w:rPr>
+          <w:b/>
+        </w:rPr>
+      </w:pPr>
+      <w:r>
+        <w:rPr>
+          <w:b/>
+        </w:rPr>
+        <w:t>TEST CASE:</w:t>
+      </w:r>
+      <w:r>
+        <w:rPr>
+          <w:b/>
+        </w:rPr>
+        <w:t xml:space="preserve"> 0</w:t>
+      </w:r>
+      <w:r>
+        <w:rPr>
+          <w:b/>
+        </w:rPr>
+        <w:t>9</w:t>
+      </w:r>
+      <w:r>
+        <w:rPr>
+          <w:b/>
+        </w:rPr>
+        <w:t xml:space="preserve"> – TFS 1</w:t>
+      </w:r>
+      <w:r>
+        <w:rPr>
+          <w:b/>
+        </w:rPr>
+        <w:t>3413</w:t>
+      </w:r>
+      <w:r>
+        <w:rPr>
+          <w:b/>
+        </w:rPr>
+        <w:t xml:space="preserve"> Move </w:t>
+      </w:r>
+      <w:r>
+        <w:rPr>
+          <w:b/>
+        </w:rPr>
+        <w:t xml:space="preserve">dev web server to </w:t>
+      </w:r>
+      <w:proofErr w:type="spellStart"/>
+      <w:r>
+        <w:rPr>
+          <w:b/>
+        </w:rPr>
+        <w:t>AD.local</w:t>
+      </w:r>
+      <w:proofErr w:type="spellEnd"/>
+    </w:p>
+    <w:tbl>
+      <w:tblPr>
+        <w:tblW w:w="0" w:type="auto"/>
+        <w:tblInd w:w="-612" w:type="dxa"/>
+        <w:tblBorders>
+          <w:top w:val="single" w:sz="4" w:space="0" w:color="auto"/>
+          <w:left w:val="single" w:sz="4" w:space="0" w:color="auto"/>
+          <w:bottom w:val="single" w:sz="4" w:space="0" w:color="auto"/>
+          <w:right w:val="single" w:sz="4" w:space="0" w:color="auto"/>
+          <w:insideH w:val="single" w:sz="4" w:space="0" w:color="auto"/>
+          <w:insideV w:val="single" w:sz="4" w:space="0" w:color="auto"/>
+        </w:tblBorders>
+        <w:tblLayout w:type="fixed"/>
+        <w:tblLook w:val="0000" w:firstRow="0" w:lastRow="0" w:firstColumn="0" w:lastColumn="0" w:noHBand="0" w:noVBand="0"/>
+      </w:tblPr>
+      <w:tblGrid>
+        <w:gridCol w:w="2549"/>
+        <w:gridCol w:w="10455"/>
+      </w:tblGrid>
+      <w:tr>
+        <w:trPr>
+          <w:tblHeader/>
+        </w:trPr>
+        <w:tc>
+          <w:tcPr>
+            <w:tcW w:w="2549" w:type="dxa"/>
+            <w:shd w:val="solid" w:color="auto" w:fill="000000"/>
+          </w:tcPr>
+          <w:p>
+            <w:pPr>
+              <w:numPr>
+                <w:ilvl w:val="12"/>
+                <w:numId w:val="0"/>
+              </w:numPr>
+              <w:jc w:val="center"/>
+              <w:rPr>
+                <w:rFonts w:ascii="Arial" w:hAnsi="Arial"/>
+                <w:b/>
+                <w:sz w:val="18"/>
+              </w:rPr>
+            </w:pPr>
+          </w:p>
+          <w:p>
+            <w:pPr>
+              <w:numPr>
+                <w:ilvl w:val="12"/>
+                <w:numId w:val="0"/>
+              </w:numPr>
+              <w:jc w:val="center"/>
+              <w:rPr>
+                <w:rFonts w:ascii="Arial" w:hAnsi="Arial"/>
+                <w:b/>
+                <w:sz w:val="18"/>
+              </w:rPr>
+            </w:pPr>
+            <w:r>
+              <w:rPr>
+                <w:rFonts w:ascii="Arial" w:hAnsi="Arial"/>
+                <w:b/>
+                <w:sz w:val="18"/>
+              </w:rPr>
+              <w:t>Item</w:t>
+            </w:r>
+          </w:p>
+        </w:tc>
+        <w:tc>
+          <w:tcPr>
+            <w:tcW w:w="10455" w:type="dxa"/>
+            <w:shd w:val="solid" w:color="auto" w:fill="000000"/>
+          </w:tcPr>
+          <w:p>
+            <w:pPr>
+              <w:numPr>
+                <w:ilvl w:val="12"/>
+                <w:numId w:val="0"/>
+              </w:numPr>
+              <w:jc w:val="center"/>
+              <w:rPr>
+                <w:rFonts w:ascii="Arial" w:hAnsi="Arial"/>
+                <w:b/>
+                <w:sz w:val="18"/>
+              </w:rPr>
+            </w:pPr>
+            <w:r>
+              <w:rPr>
+                <w:rFonts w:ascii="Arial" w:hAnsi="Arial"/>
+                <w:b/>
+                <w:sz w:val="18"/>
+              </w:rPr>
+              <w:t>Description</w:t>
+            </w:r>
+          </w:p>
+        </w:tc>
+      </w:tr>
+      <w:tr>
+        <w:tc>
+          <w:tcPr>
+            <w:tcW w:w="2549" w:type="dxa"/>
+          </w:tcPr>
+          <w:p>
+            <w:pPr>
+              <w:pStyle w:val="CommentText"/>
+              <w:numPr>
+                <w:ilvl w:val="12"/>
+                <w:numId w:val="0"/>
+              </w:numPr>
+              <w:rPr>
+                <w:rFonts w:asciiTheme="minorHAnsi" w:hAnsiTheme="minorHAnsi"/>
+              </w:rPr>
+            </w:pPr>
+            <w:r>
+              <w:rPr>
+                <w:rFonts w:asciiTheme="minorHAnsi" w:hAnsiTheme="minorHAnsi"/>
+              </w:rPr>
+              <w:t>Test Case ID</w:t>
+            </w:r>
+          </w:p>
+        </w:tc>
+        <w:tc>
+          <w:tcPr>
+            <w:tcW w:w="10455" w:type="dxa"/>
+          </w:tcPr>
+          <w:p>
+            <w:pPr>
+              <w:rPr>
+                <w:rFonts w:asciiTheme="minorHAnsi" w:hAnsiTheme="minorHAnsi"/>
+              </w:rPr>
+            </w:pPr>
+            <w:r>
+              <w:rPr>
+                <w:rFonts w:asciiTheme="minorHAnsi" w:hAnsiTheme="minorHAnsi"/>
+              </w:rPr>
+              <w:t>0</w:t>
+            </w:r>
+            <w:r>
+              <w:rPr>
+                <w:rFonts w:asciiTheme="minorHAnsi" w:hAnsiTheme="minorHAnsi"/>
+              </w:rPr>
+              <w:t>9</w:t>
+            </w:r>
+          </w:p>
+        </w:tc>
+      </w:tr>
+      <w:tr>
+        <w:tc>
+          <w:tcPr>
+            <w:tcW w:w="2549" w:type="dxa"/>
+          </w:tcPr>
+          <w:p>
+            <w:pPr>
+              <w:pStyle w:val="CommentText"/>
+              <w:numPr>
+                <w:ilvl w:val="12"/>
+                <w:numId w:val="0"/>
+              </w:numPr>
+              <w:rPr>
+                <w:rFonts w:asciiTheme="minorHAnsi" w:hAnsiTheme="minorHAnsi"/>
+              </w:rPr>
+            </w:pPr>
+            <w:r>
+              <w:rPr>
+                <w:rFonts w:asciiTheme="minorHAnsi" w:hAnsiTheme="minorHAnsi"/>
+              </w:rPr>
+              <w:t xml:space="preserve">Change </w:t>
+            </w:r>
+            <w:r>
+              <w:rPr>
+                <w:rFonts w:asciiTheme="minorHAnsi" w:hAnsiTheme="minorHAnsi"/>
+              </w:rPr>
+              <w:t>Description</w:t>
+            </w:r>
+          </w:p>
+        </w:tc>
+        <w:tc>
+          <w:tcPr>
+            <w:tcW w:w="10455" w:type="dxa"/>
+          </w:tcPr>
+          <w:p>
+            <w:pPr>
+              <w:rPr>
+                <w:rFonts w:asciiTheme="minorHAnsi" w:hAnsiTheme="minorHAnsi"/>
+              </w:rPr>
+            </w:pPr>
+            <w:r>
+              <w:rPr>
+                <w:rFonts w:asciiTheme="minorHAnsi" w:hAnsiTheme="minorHAnsi"/>
+              </w:rPr>
+              <w:t xml:space="preserve">Web Server is moving from </w:t>
+            </w:r>
+            <w:proofErr w:type="spellStart"/>
+            <w:r>
+              <w:rPr>
+                <w:rFonts w:asciiTheme="minorHAnsi" w:hAnsiTheme="minorHAnsi"/>
+              </w:rPr>
+              <w:t>Vangent.local</w:t>
+            </w:r>
+            <w:proofErr w:type="spellEnd"/>
+            <w:r>
+              <w:rPr>
+                <w:rFonts w:asciiTheme="minorHAnsi" w:hAnsiTheme="minorHAnsi"/>
+              </w:rPr>
+              <w:t xml:space="preserve"> to </w:t>
+            </w:r>
+            <w:proofErr w:type="spellStart"/>
+            <w:r>
+              <w:rPr>
+                <w:rFonts w:asciiTheme="minorHAnsi" w:hAnsiTheme="minorHAnsi"/>
+              </w:rPr>
+              <w:t>AD.local</w:t>
+            </w:r>
+            <w:proofErr w:type="spellEnd"/>
+          </w:p>
+          <w:p>
+            <w:pPr>
+              <w:rPr>
+                <w:rFonts w:asciiTheme="minorHAnsi" w:hAnsiTheme="minorHAnsi"/>
+              </w:rPr>
+            </w:pPr>
+            <w:r>
+              <w:rPr>
+                <w:rFonts w:asciiTheme="minorHAnsi" w:hAnsiTheme="minorHAnsi"/>
+              </w:rPr>
+              <w:t xml:space="preserve">UI URL in notification scripts updated to remove </w:t>
+            </w:r>
+            <w:proofErr w:type="spellStart"/>
+            <w:r>
+              <w:rPr>
+                <w:rFonts w:asciiTheme="minorHAnsi" w:hAnsiTheme="minorHAnsi"/>
+              </w:rPr>
+              <w:t>vangent.local</w:t>
+            </w:r>
+            <w:proofErr w:type="spellEnd"/>
+            <w:r>
+              <w:rPr>
+                <w:rFonts w:asciiTheme="minorHAnsi" w:hAnsiTheme="minorHAnsi"/>
+              </w:rPr>
+              <w:t xml:space="preserve"> from path.</w:t>
+            </w:r>
+          </w:p>
+        </w:tc>
+      </w:tr>
+      <w:tr>
+        <w:tc>
+          <w:tcPr>
+            <w:tcW w:w="2549" w:type="dxa"/>
+          </w:tcPr>
+          <w:p>
+            <w:pPr>
+              <w:pStyle w:val="CommentText"/>
+              <w:numPr>
+                <w:ilvl w:val="12"/>
+                <w:numId w:val="0"/>
+              </w:numPr>
+              <w:rPr>
+                <w:rFonts w:asciiTheme="minorHAnsi" w:hAnsiTheme="minorHAnsi"/>
+              </w:rPr>
+            </w:pPr>
+            <w:r>
+              <w:rPr>
+                <w:rFonts w:asciiTheme="minorHAnsi" w:hAnsiTheme="minorHAnsi"/>
+              </w:rPr>
+              <w:t>Test Location</w:t>
+            </w:r>
+          </w:p>
+        </w:tc>
+        <w:tc>
+          <w:tcPr>
+            <w:tcW w:w="10455" w:type="dxa"/>
+          </w:tcPr>
+          <w:p>
+            <w:pPr>
+              <w:rPr>
+                <w:rFonts w:asciiTheme="minorHAnsi" w:hAnsiTheme="minorHAnsi"/>
+              </w:rPr>
+            </w:pPr>
+            <w:r>
+              <w:rPr>
+                <w:rFonts w:asciiTheme="minorHAnsi" w:hAnsiTheme="minorHAnsi"/>
+              </w:rPr>
+              <w:t>Sql agent on F3420-ECLDBD01 calling Scripts on \\f3420-ecldbd01\ssis\</w:t>
+            </w:r>
+            <w:r>
+              <w:rPr>
+                <w:rFonts w:asciiTheme="minorHAnsi" w:hAnsiTheme="minorHAnsi"/>
+              </w:rPr>
+              <w:t>Coaching\Notifications</w:t>
+            </w:r>
+          </w:p>
+        </w:tc>
+      </w:tr>
+      <w:tr>
+        <w:tc>
+          <w:tcPr>
+            <w:tcW w:w="2549" w:type="dxa"/>
+          </w:tcPr>
+          <w:p>
+            <w:pPr>
+              <w:pStyle w:val="CommentText"/>
+              <w:numPr>
+                <w:ilvl w:val="12"/>
+                <w:numId w:val="0"/>
+              </w:numPr>
+              <w:rPr>
+                <w:rFonts w:asciiTheme="minorHAnsi" w:hAnsiTheme="minorHAnsi"/>
+              </w:rPr>
+            </w:pPr>
+            <w:r>
+              <w:rPr>
+                <w:rFonts w:asciiTheme="minorHAnsi" w:hAnsiTheme="minorHAnsi"/>
+              </w:rPr>
+              <w:t>Updated File(s)</w:t>
+            </w:r>
+          </w:p>
+        </w:tc>
+        <w:tc>
+          <w:tcPr>
+            <w:tcW w:w="10455" w:type="dxa"/>
+          </w:tcPr>
+          <w:p>
+            <w:pPr>
+              <w:rPr>
+                <w:rFonts w:asciiTheme="minorHAnsi" w:hAnsiTheme="minorHAnsi"/>
+              </w:rPr>
+            </w:pPr>
+            <w:r>
+              <w:rPr>
+                <w:rFonts w:asciiTheme="minorHAnsi" w:hAnsiTheme="minorHAnsi"/>
+              </w:rPr>
+              <w:t>Notifications_Dev.vbs</w:t>
+            </w:r>
+          </w:p>
+          <w:p>
+            <w:pPr>
+              <w:rPr>
+                <w:rFonts w:asciiTheme="minorHAnsi" w:hAnsiTheme="minorHAnsi"/>
+              </w:rPr>
+            </w:pPr>
+            <w:r>
+              <w:rPr>
+                <w:rFonts w:asciiTheme="minorHAnsi" w:hAnsiTheme="minorHAnsi"/>
+              </w:rPr>
+              <w:t>Notifications_</w:t>
+            </w:r>
+            <w:r>
+              <w:rPr>
+                <w:rFonts w:asciiTheme="minorHAnsi" w:hAnsiTheme="minorHAnsi"/>
+              </w:rPr>
+              <w:t>Survey_</w:t>
+            </w:r>
+            <w:r>
+              <w:rPr>
+                <w:rFonts w:asciiTheme="minorHAnsi" w:hAnsiTheme="minorHAnsi"/>
+              </w:rPr>
+              <w:t>Dev.vbs</w:t>
+            </w:r>
+          </w:p>
+          <w:p>
+            <w:pPr>
+              <w:rPr>
+                <w:rFonts w:asciiTheme="minorHAnsi" w:hAnsiTheme="minorHAnsi"/>
+              </w:rPr>
+            </w:pPr>
+            <w:r>
+              <w:rPr>
+                <w:rFonts w:asciiTheme="minorHAnsi" w:hAnsiTheme="minorHAnsi"/>
+              </w:rPr>
+              <w:t>Reminders</w:t>
+            </w:r>
+            <w:r>
+              <w:rPr>
+                <w:rFonts w:asciiTheme="minorHAnsi" w:hAnsiTheme="minorHAnsi"/>
+              </w:rPr>
+              <w:t>_Dev.vbs</w:t>
+            </w:r>
+          </w:p>
+          <w:p>
+            <w:pPr>
+              <w:rPr>
+                <w:rFonts w:asciiTheme="minorHAnsi" w:hAnsiTheme="minorHAnsi"/>
+              </w:rPr>
+            </w:pPr>
+            <w:r>
+              <w:rPr>
+                <w:rFonts w:asciiTheme="minorHAnsi" w:hAnsiTheme="minorHAnsi"/>
+              </w:rPr>
+              <w:t>Reminders</w:t>
+            </w:r>
+            <w:r>
+              <w:rPr>
+                <w:rFonts w:asciiTheme="minorHAnsi" w:hAnsiTheme="minorHAnsi"/>
+              </w:rPr>
+              <w:t>_</w:t>
+            </w:r>
+            <w:r>
+              <w:rPr>
+                <w:rFonts w:asciiTheme="minorHAnsi" w:hAnsiTheme="minorHAnsi"/>
+              </w:rPr>
+              <w:t>Survey_</w:t>
+            </w:r>
+            <w:r>
+              <w:rPr>
+                <w:rFonts w:asciiTheme="minorHAnsi" w:hAnsiTheme="minorHAnsi"/>
+              </w:rPr>
+              <w:t>Dev.vbs</w:t>
+            </w:r>
+          </w:p>
+        </w:tc>
+      </w:tr>
+      <w:tr>
+        <w:tc>
+          <w:tcPr>
+            <w:tcW w:w="2549" w:type="dxa"/>
+          </w:tcPr>
+          <w:p>
+            <w:pPr>
+              <w:pStyle w:val="CommentText"/>
+              <w:numPr>
+                <w:ilvl w:val="12"/>
+                <w:numId w:val="0"/>
+              </w:numPr>
+              <w:rPr>
+                <w:rFonts w:asciiTheme="minorHAnsi" w:hAnsiTheme="minorHAnsi"/>
+              </w:rPr>
+            </w:pPr>
+            <w:r>
+              <w:rPr>
+                <w:rFonts w:asciiTheme="minorHAnsi" w:hAnsiTheme="minorHAnsi"/>
+              </w:rPr>
+              <w:t>Supporting Documentation</w:t>
+            </w:r>
+          </w:p>
+        </w:tc>
+        <w:tc>
+          <w:tcPr>
+            <w:tcW w:w="10455" w:type="dxa"/>
+          </w:tcPr>
+          <w:p>
+            <w:pPr>
+              <w:rPr>
+                <w:rFonts w:asciiTheme="minorHAnsi" w:hAnsiTheme="minorHAnsi"/>
+              </w:rPr>
+            </w:pPr>
+          </w:p>
+        </w:tc>
+      </w:tr>
+      <w:tr>
+        <w:tc>
+          <w:tcPr>
+            <w:tcW w:w="2549" w:type="dxa"/>
+          </w:tcPr>
+          <w:p>
+            <w:pPr>
+              <w:pStyle w:val="CommentText"/>
+              <w:numPr>
+                <w:ilvl w:val="12"/>
+                <w:numId w:val="0"/>
+              </w:numPr>
+              <w:rPr>
+                <w:rFonts w:asciiTheme="minorHAnsi" w:hAnsiTheme="minorHAnsi"/>
+              </w:rPr>
+            </w:pPr>
+            <w:r>
+              <w:rPr>
+                <w:rFonts w:asciiTheme="minorHAnsi" w:hAnsiTheme="minorHAnsi"/>
+              </w:rPr>
+              <w:t>Notes</w:t>
+            </w:r>
+          </w:p>
+        </w:tc>
+        <w:tc>
+          <w:tcPr>
+            <w:tcW w:w="10455" w:type="dxa"/>
+          </w:tcPr>
+          <w:p>
+            <w:r>
+              <w:t>Setup records to send notifications for each script as needed.</w:t>
+            </w:r>
+          </w:p>
+          <w:p>
+            <w:r>
+              <w:lastRenderedPageBreak/>
+              <w:t>*Before starting job to send Notifications execute underlying sps to review what emails will be sent and if test distro email is in place.</w:t>
+            </w:r>
+          </w:p>
+          <w:p/>
+        </w:tc>
+      </w:tr>
+    </w:tbl>
+    <w:p/>
+    <w:p/>
+    <w:tbl>
+      <w:tblPr>
+        <w:tblW w:w="13500" w:type="dxa"/>
+        <w:tblInd w:w="-612" w:type="dxa"/>
+        <w:tblBorders>
+          <w:top w:val="double" w:sz="4" w:space="0" w:color="auto"/>
+          <w:left w:val="double" w:sz="4" w:space="0" w:color="auto"/>
+          <w:bottom w:val="double" w:sz="4" w:space="0" w:color="auto"/>
+          <w:right w:val="double" w:sz="4" w:space="0" w:color="auto"/>
+          <w:insideH w:val="single" w:sz="6" w:space="0" w:color="auto"/>
+          <w:insideV w:val="single" w:sz="6" w:space="0" w:color="auto"/>
+        </w:tblBorders>
+        <w:tblLayout w:type="fixed"/>
+        <w:tblLook w:val="0000" w:firstRow="0" w:lastRow="0" w:firstColumn="0" w:lastColumn="0" w:noHBand="0" w:noVBand="0"/>
+      </w:tblPr>
+      <w:tblGrid>
+        <w:gridCol w:w="900"/>
+        <w:gridCol w:w="3960"/>
+        <w:gridCol w:w="4500"/>
+        <w:gridCol w:w="1260"/>
+        <w:gridCol w:w="2880"/>
+      </w:tblGrid>
+      <w:tr>
+        <w:trPr>
+          <w:cantSplit/>
+          <w:tblHeader/>
+        </w:trPr>
+        <w:tc>
+          <w:tcPr>
+            <w:tcW w:w="900" w:type="dxa"/>
+            <w:shd w:val="clear" w:color="auto" w:fill="A6A6A6"/>
+          </w:tcPr>
+          <w:p>
+            <w:pPr>
+              <w:pStyle w:val="Header"/>
+              <w:tabs>
+                <w:tab w:val="clear" w:pos="4320"/>
+                <w:tab w:val="clear" w:pos="8640"/>
+              </w:tabs>
+              <w:spacing w:before="40" w:after="40"/>
+              <w:jc w:val="both"/>
+              <w:rPr>
+                <w:b/>
+                <w:i/>
+              </w:rPr>
+            </w:pPr>
+            <w:r>
+              <w:rPr>
+                <w:b/>
+              </w:rPr>
+              <w:t>TEST#</w:t>
+            </w:r>
+          </w:p>
+        </w:tc>
+        <w:tc>
+          <w:tcPr>
+            <w:tcW w:w="3960" w:type="dxa"/>
+            <w:shd w:val="clear" w:color="auto" w:fill="A6A6A6"/>
+          </w:tcPr>
+          <w:p>
+            <w:pPr>
+              <w:pStyle w:val="Header"/>
+              <w:tabs>
+                <w:tab w:val="clear" w:pos="4320"/>
+                <w:tab w:val="clear" w:pos="8640"/>
+              </w:tabs>
+              <w:spacing w:before="20" w:after="20"/>
+              <w:rPr>
+                <w:b/>
+                <w:i/>
+              </w:rPr>
+            </w:pPr>
+            <w:r>
+              <w:rPr>
+                <w:b/>
+              </w:rPr>
+              <w:t>ACTION</w:t>
+            </w:r>
+          </w:p>
+        </w:tc>
+        <w:tc>
+          <w:tcPr>
+            <w:tcW w:w="4500" w:type="dxa"/>
+            <w:shd w:val="clear" w:color="auto" w:fill="A6A6A6"/>
+          </w:tcPr>
+          <w:p>
+            <w:pPr>
+              <w:pStyle w:val="Header"/>
+              <w:tabs>
+                <w:tab w:val="clear" w:pos="4320"/>
+                <w:tab w:val="clear" w:pos="8640"/>
+              </w:tabs>
+              <w:spacing w:before="40" w:after="40"/>
+              <w:rPr>
+                <w:b/>
+                <w:i/>
+              </w:rPr>
+            </w:pPr>
+            <w:r>
+              <w:rPr>
+                <w:b/>
+              </w:rPr>
+              <w:t xml:space="preserve">EXPECTED RESULTS </w:t>
+            </w:r>
+          </w:p>
+        </w:tc>
+        <w:tc>
+          <w:tcPr>
+            <w:tcW w:w="1260" w:type="dxa"/>
+            <w:shd w:val="clear" w:color="auto" w:fill="A6A6A6"/>
+          </w:tcPr>
+          <w:p>
+            <w:pPr>
+              <w:pStyle w:val="Header"/>
+              <w:tabs>
+                <w:tab w:val="clear" w:pos="4320"/>
+                <w:tab w:val="clear" w:pos="8640"/>
+              </w:tabs>
+              <w:spacing w:before="40" w:after="40"/>
+              <w:jc w:val="center"/>
+              <w:rPr>
+                <w:b/>
+                <w:i/>
+              </w:rPr>
+            </w:pPr>
+            <w:r>
+              <w:rPr>
+                <w:b/>
+              </w:rPr>
+              <w:t>RESULTS</w:t>
+            </w:r>
+          </w:p>
+          <w:p>
+            <w:pPr>
+              <w:pStyle w:val="Header"/>
+              <w:tabs>
+                <w:tab w:val="clear" w:pos="4320"/>
+                <w:tab w:val="clear" w:pos="8640"/>
+              </w:tabs>
+              <w:spacing w:before="40" w:after="40"/>
+              <w:jc w:val="center"/>
+              <w:rPr>
+                <w:b/>
+                <w:i/>
+              </w:rPr>
+            </w:pPr>
+            <w:r>
+              <w:rPr>
+                <w:b/>
+              </w:rPr>
+              <w:t>P/F/I</w:t>
+            </w:r>
+          </w:p>
+        </w:tc>
+        <w:tc>
+          <w:tcPr>
+            <w:tcW w:w="2880" w:type="dxa"/>
+            <w:shd w:val="clear" w:color="auto" w:fill="A6A6A6"/>
+          </w:tcPr>
+          <w:p>
+            <w:pPr>
+              <w:pStyle w:val="Header"/>
+              <w:tabs>
+                <w:tab w:val="clear" w:pos="4320"/>
+                <w:tab w:val="clear" w:pos="8640"/>
+              </w:tabs>
+              <w:spacing w:before="40" w:after="40"/>
+              <w:rPr>
+                <w:b/>
+                <w:i/>
+              </w:rPr>
+            </w:pPr>
+            <w:r>
+              <w:rPr>
+                <w:b/>
+              </w:rPr>
+              <w:t>COMMENTS</w:t>
+            </w:r>
+          </w:p>
+        </w:tc>
+      </w:tr>
+      <w:tr>
+        <w:trPr>
+          <w:cantSplit/>
+        </w:trPr>
+        <w:tc>
+          <w:tcPr>
+            <w:tcW w:w="900" w:type="dxa"/>
+          </w:tcPr>
+          <w:p>
+            <w:pPr>
+              <w:pStyle w:val="Header"/>
+              <w:tabs>
+                <w:tab w:val="clear" w:pos="4320"/>
+                <w:tab w:val="clear" w:pos="8640"/>
+              </w:tabs>
+              <w:overflowPunct/>
+              <w:autoSpaceDE/>
+              <w:autoSpaceDN/>
+              <w:adjustRightInd/>
+              <w:spacing w:before="40" w:after="40"/>
+              <w:ind w:left="360"/>
+              <w:jc w:val="both"/>
+              <w:textAlignment w:val="auto"/>
+              <w:rPr>
+                <w:i/>
+              </w:rPr>
+            </w:pPr>
+            <w:r>
+              <w:rPr>
+                <w:i/>
+              </w:rPr>
+              <w:t>1.</w:t>
+            </w:r>
+          </w:p>
+        </w:tc>
+        <w:tc>
+          <w:tcPr>
+            <w:tcW w:w="3960" w:type="dxa"/>
+          </w:tcPr>
+          <w:p>
+            <w:pPr>
+              <w:pStyle w:val="CSETableText"/>
+              <w:ind w:left="159"/>
+              <w:rPr>
+                <w:rFonts w:asciiTheme="minorHAnsi" w:hAnsiTheme="minorHAnsi"/>
+                <w:bCs/>
+                <w:szCs w:val="20"/>
+              </w:rPr>
+            </w:pPr>
+            <w:r>
+              <w:rPr>
+                <w:rFonts w:asciiTheme="minorHAnsi" w:hAnsiTheme="minorHAnsi"/>
+                <w:bCs/>
+                <w:szCs w:val="20"/>
+              </w:rPr>
+              <w:t>Run sql agent job CoachingNotifications</w:t>
+            </w:r>
+          </w:p>
+        </w:tc>
+        <w:tc>
+          <w:tcPr>
+            <w:tcW w:w="4500" w:type="dxa"/>
+          </w:tcPr>
+          <w:p>
+            <w:pPr>
+              <w:pStyle w:val="Header"/>
+              <w:tabs>
+                <w:tab w:val="clear" w:pos="4320"/>
+                <w:tab w:val="clear" w:pos="8640"/>
+              </w:tabs>
+              <w:spacing w:before="40" w:after="40"/>
+              <w:rPr>
+                <w:rFonts w:asciiTheme="minorHAnsi" w:hAnsiTheme="minorHAnsi"/>
+              </w:rPr>
+            </w:pPr>
+            <w:r>
+              <w:rPr>
+                <w:rFonts w:asciiTheme="minorHAnsi" w:hAnsiTheme="minorHAnsi"/>
+              </w:rPr>
+              <w:t xml:space="preserve">Verify </w:t>
+            </w:r>
+            <w:r>
+              <w:rPr>
+                <w:rFonts w:asciiTheme="minorHAnsi" w:hAnsiTheme="minorHAnsi"/>
+              </w:rPr>
+              <w:t xml:space="preserve">script gets executed and emails sent successfully. This verifies that the </w:t>
+            </w:r>
+            <w:r>
+              <w:rPr>
+                <w:rFonts w:asciiTheme="minorHAnsi" w:hAnsiTheme="minorHAnsi"/>
+              </w:rPr>
+              <w:t>script is working as expected.</w:t>
+            </w:r>
+          </w:p>
+        </w:tc>
+        <w:tc>
+          <w:tcPr>
+            <w:tcW w:w="1260" w:type="dxa"/>
+          </w:tcPr>
+          <w:p>
+            <w:pPr>
+              <w:pStyle w:val="Header"/>
+              <w:tabs>
+                <w:tab w:val="clear" w:pos="4320"/>
+                <w:tab w:val="clear" w:pos="8640"/>
+              </w:tabs>
+              <w:spacing w:before="40" w:after="40"/>
+              <w:jc w:val="center"/>
+              <w:rPr>
+                <w:i/>
+              </w:rPr>
+            </w:pPr>
+            <w:r>
+              <w:rPr>
+                <w:i/>
+              </w:rPr>
+              <w:t>P</w:t>
+            </w:r>
+          </w:p>
+        </w:tc>
+        <w:tc>
+          <w:tcPr>
+            <w:tcW w:w="2880" w:type="dxa"/>
+          </w:tcPr>
+          <w:p>
+            <w:pPr>
+              <w:pStyle w:val="Header"/>
+              <w:tabs>
+                <w:tab w:val="clear" w:pos="4320"/>
+                <w:tab w:val="clear" w:pos="8640"/>
+              </w:tabs>
+              <w:spacing w:before="40" w:after="40"/>
+              <w:rPr>
+                <w:i/>
+              </w:rPr>
+            </w:pPr>
+            <w:r>
+              <w:rPr>
+                <w:rFonts w:ascii="Tahoma" w:hAnsi="Tahoma" w:cs="Tahoma"/>
+              </w:rPr>
+              <w:t>eCL-221259-156767</w:t>
+            </w:r>
+          </w:p>
+        </w:tc>
+      </w:tr>
+      <w:tr>
+        <w:trPr>
+          <w:cantSplit/>
+        </w:trPr>
+        <w:tc>
+          <w:tcPr>
+            <w:tcW w:w="900" w:type="dxa"/>
+          </w:tcPr>
+          <w:p>
+            <w:pPr>
+              <w:pStyle w:val="Header"/>
+              <w:tabs>
+                <w:tab w:val="clear" w:pos="4320"/>
+                <w:tab w:val="clear" w:pos="8640"/>
+              </w:tabs>
+              <w:overflowPunct/>
+              <w:autoSpaceDE/>
+              <w:autoSpaceDN/>
+              <w:adjustRightInd/>
+              <w:spacing w:before="40" w:after="40"/>
+              <w:ind w:left="360"/>
+              <w:jc w:val="both"/>
+              <w:textAlignment w:val="auto"/>
+              <w:rPr>
+                <w:i/>
+              </w:rPr>
+            </w:pPr>
+            <w:r>
+              <w:rPr>
+                <w:i/>
+              </w:rPr>
+              <w:t>2.</w:t>
+            </w:r>
+          </w:p>
+        </w:tc>
+        <w:tc>
+          <w:tcPr>
+            <w:tcW w:w="3960" w:type="dxa"/>
+          </w:tcPr>
+          <w:p>
+            <w:pPr>
+              <w:pStyle w:val="CSETableText"/>
+              <w:ind w:left="159"/>
+              <w:rPr>
+                <w:rFonts w:asciiTheme="minorHAnsi" w:hAnsiTheme="minorHAnsi"/>
+                <w:bCs/>
+                <w:szCs w:val="20"/>
+              </w:rPr>
+            </w:pPr>
+            <w:r>
+              <w:rPr>
+                <w:rFonts w:asciiTheme="minorHAnsi" w:hAnsiTheme="minorHAnsi"/>
+                <w:bCs/>
+                <w:szCs w:val="20"/>
+              </w:rPr>
+              <w:t xml:space="preserve">Open </w:t>
+            </w:r>
+            <w:proofErr w:type="spellStart"/>
+            <w:r>
+              <w:rPr>
+                <w:rFonts w:asciiTheme="minorHAnsi" w:hAnsiTheme="minorHAnsi"/>
+                <w:bCs/>
+                <w:szCs w:val="20"/>
+              </w:rPr>
+              <w:t>url</w:t>
+            </w:r>
+            <w:proofErr w:type="spellEnd"/>
+            <w:r>
+              <w:rPr>
+                <w:rFonts w:asciiTheme="minorHAnsi" w:hAnsiTheme="minorHAnsi"/>
+                <w:bCs/>
+                <w:szCs w:val="20"/>
+              </w:rPr>
+              <w:t xml:space="preserve"> from Email</w:t>
+            </w:r>
+          </w:p>
+        </w:tc>
+        <w:tc>
+          <w:tcPr>
+            <w:tcW w:w="4500" w:type="dxa"/>
+          </w:tcPr>
+          <w:p>
+            <w:pPr>
+              <w:pStyle w:val="Header"/>
+              <w:tabs>
+                <w:tab w:val="clear" w:pos="4320"/>
+                <w:tab w:val="clear" w:pos="8640"/>
+              </w:tabs>
+              <w:spacing w:before="40" w:after="40"/>
+              <w:rPr>
+                <w:rFonts w:asciiTheme="minorHAnsi" w:hAnsiTheme="minorHAnsi"/>
+              </w:rPr>
+            </w:pPr>
+            <w:r>
+              <w:rPr>
+                <w:rFonts w:asciiTheme="minorHAnsi" w:hAnsiTheme="minorHAnsi"/>
+              </w:rPr>
+              <w:t>eCoaching Dev web site comes up without issue</w:t>
+            </w:r>
+          </w:p>
+        </w:tc>
+        <w:tc>
+          <w:tcPr>
+            <w:tcW w:w="1260" w:type="dxa"/>
+          </w:tcPr>
+          <w:p>
+            <w:pPr>
+              <w:pStyle w:val="Header"/>
+              <w:tabs>
+                <w:tab w:val="clear" w:pos="4320"/>
+                <w:tab w:val="clear" w:pos="8640"/>
+              </w:tabs>
+              <w:spacing w:before="40" w:after="40"/>
+              <w:jc w:val="center"/>
+              <w:rPr>
+                <w:i/>
+              </w:rPr>
+            </w:pPr>
+            <w:r>
+              <w:rPr>
+                <w:i/>
+              </w:rPr>
+              <w:t>P</w:t>
+            </w:r>
+          </w:p>
+        </w:tc>
+        <w:tc>
+          <w:tcPr>
+            <w:tcW w:w="2880" w:type="dxa"/>
+          </w:tcPr>
+          <w:p>
+            <w:pPr>
+              <w:pStyle w:val="Header"/>
+              <w:tabs>
+                <w:tab w:val="clear" w:pos="4320"/>
+                <w:tab w:val="clear" w:pos="8640"/>
+              </w:tabs>
+              <w:spacing w:before="40" w:after="40"/>
+              <w:rPr>
+                <w:rFonts w:ascii="Tahoma" w:hAnsi="Tahoma" w:cs="Tahoma"/>
+              </w:rPr>
+            </w:pPr>
+            <w:hyperlink r:id="rId37" w:tgtFrame="_blank" w:history="1">
+              <w:r>
+                <w:rPr>
+                  <w:rStyle w:val="Hyperlink"/>
+                  <w:rFonts w:ascii="Tahoma" w:hAnsi="Tahoma" w:cs="Tahoma"/>
+                </w:rPr>
+                <w:t>Please click here to open the eCoaching application and view the form details from the 'My Pending' section on My Dashboard page.</w:t>
+              </w:r>
+            </w:hyperlink>
+          </w:p>
+          <w:p>
+            <w:pPr>
+              <w:pStyle w:val="Header"/>
+              <w:tabs>
+                <w:tab w:val="clear" w:pos="4320"/>
+                <w:tab w:val="clear" w:pos="8640"/>
+              </w:tabs>
+              <w:spacing w:before="40" w:after="40"/>
+              <w:rPr>
+                <w:rFonts w:ascii="Tahoma" w:hAnsi="Tahoma" w:cs="Tahoma"/>
+              </w:rPr>
+            </w:pPr>
+          </w:p>
+          <w:p>
+            <w:pPr>
+              <w:pStyle w:val="Header"/>
+              <w:tabs>
+                <w:tab w:val="clear" w:pos="4320"/>
+                <w:tab w:val="clear" w:pos="8640"/>
+              </w:tabs>
+              <w:spacing w:before="40" w:after="40"/>
+              <w:rPr>
+                <w:rFonts w:ascii="Tahoma" w:hAnsi="Tahoma" w:cs="Tahoma"/>
+              </w:rPr>
+            </w:pPr>
+            <w:r>
+              <w:rPr>
+                <w:rFonts w:ascii="Tahoma" w:hAnsi="Tahoma" w:cs="Tahoma"/>
+              </w:rPr>
+              <w:t>Opens up</w:t>
+            </w:r>
+          </w:p>
+          <w:p>
+            <w:pPr>
+              <w:pStyle w:val="Header"/>
+              <w:tabs>
+                <w:tab w:val="clear" w:pos="4320"/>
+                <w:tab w:val="clear" w:pos="8640"/>
+              </w:tabs>
+              <w:spacing w:before="40" w:after="40"/>
+              <w:rPr>
+                <w:i/>
+              </w:rPr>
+            </w:pPr>
+            <w:hyperlink r:id="rId38" w:history="1">
+              <w:r>
+                <w:rPr>
+                  <w:rStyle w:val="Hyperlink"/>
+                  <w:i/>
+                </w:rPr>
+                <w:t>https://f3420-mpmd01/eCoachingLog_dev/</w:t>
+              </w:r>
+            </w:hyperlink>
+          </w:p>
+          <w:p>
+            <w:pPr>
+              <w:pStyle w:val="Header"/>
+              <w:tabs>
+                <w:tab w:val="clear" w:pos="4320"/>
+                <w:tab w:val="clear" w:pos="8640"/>
+              </w:tabs>
+              <w:spacing w:before="40" w:after="40"/>
+              <w:rPr>
+                <w:i/>
+              </w:rPr>
+            </w:pPr>
+          </w:p>
+        </w:tc>
+      </w:tr>
+      <w:tr>
+        <w:trPr>
+          <w:cantSplit/>
+        </w:trPr>
+        <w:tc>
+          <w:tcPr>
+            <w:tcW w:w="900" w:type="dxa"/>
+          </w:tcPr>
+          <w:p>
+            <w:pPr>
+              <w:pStyle w:val="Header"/>
+              <w:tabs>
+                <w:tab w:val="clear" w:pos="4320"/>
+                <w:tab w:val="clear" w:pos="8640"/>
+              </w:tabs>
+              <w:overflowPunct/>
+              <w:autoSpaceDE/>
+              <w:autoSpaceDN/>
+              <w:adjustRightInd/>
+              <w:spacing w:before="40" w:after="40"/>
+              <w:ind w:left="360"/>
+              <w:jc w:val="both"/>
+              <w:textAlignment w:val="auto"/>
+              <w:rPr>
+                <w:i/>
+              </w:rPr>
+            </w:pPr>
+            <w:r>
+              <w:rPr>
+                <w:i/>
+              </w:rPr>
+              <w:t>3.</w:t>
+            </w:r>
+          </w:p>
+        </w:tc>
+        <w:tc>
+          <w:tcPr>
+            <w:tcW w:w="3960" w:type="dxa"/>
+          </w:tcPr>
+          <w:p>
+            <w:pPr>
+              <w:pStyle w:val="CSETableText"/>
+              <w:ind w:left="159"/>
+              <w:rPr>
+                <w:rFonts w:asciiTheme="minorHAnsi" w:hAnsiTheme="minorHAnsi"/>
+                <w:bCs/>
+                <w:szCs w:val="20"/>
+              </w:rPr>
+            </w:pPr>
+            <w:r>
+              <w:rPr>
+                <w:rFonts w:asciiTheme="minorHAnsi" w:hAnsiTheme="minorHAnsi"/>
+                <w:bCs/>
+                <w:szCs w:val="20"/>
+              </w:rPr>
+              <w:t>Run sql agent job CoachingReminders</w:t>
+            </w:r>
+          </w:p>
+        </w:tc>
+        <w:tc>
+          <w:tcPr>
+            <w:tcW w:w="4500" w:type="dxa"/>
+          </w:tcPr>
+          <w:p>
+            <w:pPr>
+              <w:pStyle w:val="Header"/>
+              <w:tabs>
+                <w:tab w:val="clear" w:pos="4320"/>
+                <w:tab w:val="clear" w:pos="8640"/>
+              </w:tabs>
+              <w:spacing w:before="40" w:after="40"/>
+              <w:rPr>
+                <w:rFonts w:asciiTheme="minorHAnsi" w:hAnsiTheme="minorHAnsi"/>
+              </w:rPr>
+            </w:pPr>
+            <w:r>
+              <w:rPr>
+                <w:rFonts w:asciiTheme="minorHAnsi" w:hAnsiTheme="minorHAnsi"/>
+              </w:rPr>
+              <w:t xml:space="preserve">Verify </w:t>
+            </w:r>
+            <w:r>
+              <w:rPr>
+                <w:rFonts w:asciiTheme="minorHAnsi" w:hAnsiTheme="minorHAnsi"/>
+              </w:rPr>
+              <w:t>script gets executed and reminders sent successfully. This verifies that the script is working as expected.</w:t>
+            </w:r>
+          </w:p>
+        </w:tc>
+        <w:tc>
+          <w:tcPr>
+            <w:tcW w:w="1260" w:type="dxa"/>
+          </w:tcPr>
+          <w:p>
+            <w:pPr>
+              <w:pStyle w:val="Header"/>
+              <w:tabs>
+                <w:tab w:val="clear" w:pos="4320"/>
+                <w:tab w:val="clear" w:pos="8640"/>
+              </w:tabs>
+              <w:spacing w:before="40" w:after="40"/>
+              <w:jc w:val="center"/>
+              <w:rPr>
+                <w:i/>
+              </w:rPr>
+            </w:pPr>
+            <w:r>
+              <w:rPr>
+                <w:i/>
+              </w:rPr>
+              <w:t>P</w:t>
+            </w:r>
+          </w:p>
+        </w:tc>
+        <w:tc>
+          <w:tcPr>
+            <w:tcW w:w="2880" w:type="dxa"/>
+          </w:tcPr>
+          <w:p>
+            <w:pPr>
+              <w:pStyle w:val="Header"/>
+              <w:tabs>
+                <w:tab w:val="clear" w:pos="4320"/>
+                <w:tab w:val="clear" w:pos="8640"/>
+              </w:tabs>
+              <w:spacing w:before="40" w:after="40"/>
+              <w:rPr>
+                <w:rFonts w:ascii="Tahoma" w:hAnsi="Tahoma" w:cs="Tahoma"/>
+              </w:rPr>
+            </w:pPr>
+            <w:r>
+              <w:rPr>
+                <w:rFonts w:ascii="Tahoma" w:hAnsi="Tahoma" w:cs="Tahoma"/>
+              </w:rPr>
+              <w:t>eCL-222545-41427</w:t>
+            </w:r>
+          </w:p>
+          <w:p>
+            <w:pPr>
+              <w:pStyle w:val="Header"/>
+              <w:tabs>
+                <w:tab w:val="clear" w:pos="4320"/>
+                <w:tab w:val="clear" w:pos="8640"/>
+              </w:tabs>
+              <w:spacing w:before="40" w:after="40"/>
+              <w:rPr>
+                <w:rFonts w:ascii="Tahoma" w:hAnsi="Tahoma" w:cs="Tahoma"/>
+              </w:rPr>
+            </w:pPr>
+            <w:r>
+              <w:rPr>
+                <w:rFonts w:ascii="Tahoma" w:hAnsi="Tahoma" w:cs="Tahoma"/>
+              </w:rPr>
+              <w:t>and</w:t>
+            </w:r>
+          </w:p>
+          <w:p>
+            <w:pPr>
+              <w:pStyle w:val="Header"/>
+              <w:tabs>
+                <w:tab w:val="clear" w:pos="4320"/>
+                <w:tab w:val="clear" w:pos="8640"/>
+              </w:tabs>
+              <w:spacing w:before="40" w:after="40"/>
+              <w:rPr>
+                <w:i/>
+              </w:rPr>
+            </w:pPr>
+            <w:r>
+              <w:rPr>
+                <w:rFonts w:ascii="Tahoma" w:hAnsi="Tahoma" w:cs="Tahoma"/>
+              </w:rPr>
+              <w:t>eCL-219829-143975</w:t>
+            </w:r>
+          </w:p>
+        </w:tc>
+      </w:tr>
+      <w:tr>
+        <w:trPr>
+          <w:cantSplit/>
+        </w:trPr>
+        <w:tc>
+          <w:tcPr>
+            <w:tcW w:w="900" w:type="dxa"/>
+          </w:tcPr>
+          <w:p>
+            <w:pPr>
+              <w:pStyle w:val="Header"/>
+              <w:tabs>
+                <w:tab w:val="clear" w:pos="4320"/>
+                <w:tab w:val="clear" w:pos="8640"/>
+              </w:tabs>
+              <w:overflowPunct/>
+              <w:autoSpaceDE/>
+              <w:autoSpaceDN/>
+              <w:adjustRightInd/>
+              <w:spacing w:before="40" w:after="40"/>
+              <w:ind w:left="360"/>
+              <w:jc w:val="both"/>
+              <w:textAlignment w:val="auto"/>
+              <w:rPr>
+                <w:i/>
+              </w:rPr>
+            </w:pPr>
+            <w:r>
+              <w:rPr>
+                <w:i/>
+              </w:rPr>
+              <w:lastRenderedPageBreak/>
+              <w:t>4.</w:t>
+            </w:r>
+          </w:p>
+        </w:tc>
+        <w:tc>
+          <w:tcPr>
+            <w:tcW w:w="3960" w:type="dxa"/>
+          </w:tcPr>
+          <w:p>
+            <w:pPr>
+              <w:pStyle w:val="CSETableText"/>
+              <w:ind w:left="159"/>
+              <w:rPr>
+                <w:rFonts w:asciiTheme="minorHAnsi" w:hAnsiTheme="minorHAnsi"/>
+                <w:bCs/>
+                <w:szCs w:val="20"/>
+              </w:rPr>
+            </w:pPr>
+            <w:r>
+              <w:rPr>
+                <w:rFonts w:asciiTheme="minorHAnsi" w:hAnsiTheme="minorHAnsi"/>
+                <w:bCs/>
+                <w:szCs w:val="20"/>
+              </w:rPr>
+              <w:t xml:space="preserve">Open </w:t>
+            </w:r>
+            <w:proofErr w:type="spellStart"/>
+            <w:r>
+              <w:rPr>
+                <w:rFonts w:asciiTheme="minorHAnsi" w:hAnsiTheme="minorHAnsi"/>
+                <w:bCs/>
+                <w:szCs w:val="20"/>
+              </w:rPr>
+              <w:t>url</w:t>
+            </w:r>
+            <w:proofErr w:type="spellEnd"/>
+            <w:r>
+              <w:rPr>
+                <w:rFonts w:asciiTheme="minorHAnsi" w:hAnsiTheme="minorHAnsi"/>
+                <w:bCs/>
+                <w:szCs w:val="20"/>
+              </w:rPr>
+              <w:t xml:space="preserve"> from Email</w:t>
+            </w:r>
+          </w:p>
+        </w:tc>
+        <w:tc>
+          <w:tcPr>
+            <w:tcW w:w="4500" w:type="dxa"/>
+          </w:tcPr>
+          <w:p>
+            <w:pPr>
+              <w:pStyle w:val="Header"/>
+              <w:tabs>
+                <w:tab w:val="clear" w:pos="4320"/>
+                <w:tab w:val="clear" w:pos="8640"/>
+              </w:tabs>
+              <w:spacing w:before="40" w:after="40"/>
+              <w:rPr>
+                <w:rFonts w:asciiTheme="minorHAnsi" w:hAnsiTheme="minorHAnsi"/>
+              </w:rPr>
+            </w:pPr>
+            <w:r>
+              <w:rPr>
+                <w:rFonts w:asciiTheme="minorHAnsi" w:hAnsiTheme="minorHAnsi"/>
+              </w:rPr>
+              <w:t>eCoaching Dev web site comes up without issue</w:t>
+            </w:r>
+          </w:p>
+        </w:tc>
+        <w:tc>
+          <w:tcPr>
+            <w:tcW w:w="1260" w:type="dxa"/>
+          </w:tcPr>
+          <w:p>
+            <w:pPr>
+              <w:pStyle w:val="Header"/>
+              <w:tabs>
+                <w:tab w:val="clear" w:pos="4320"/>
+                <w:tab w:val="clear" w:pos="8640"/>
+              </w:tabs>
+              <w:spacing w:before="40" w:after="40"/>
+              <w:jc w:val="center"/>
+              <w:rPr>
+                <w:i/>
+              </w:rPr>
+            </w:pPr>
+            <w:r>
+              <w:rPr>
+                <w:i/>
+              </w:rPr>
+              <w:t>P</w:t>
+            </w:r>
+          </w:p>
+        </w:tc>
+        <w:tc>
+          <w:tcPr>
+            <w:tcW w:w="2880" w:type="dxa"/>
+          </w:tcPr>
+          <w:p>
+            <w:pPr>
+              <w:pStyle w:val="Header"/>
+              <w:tabs>
+                <w:tab w:val="clear" w:pos="4320"/>
+                <w:tab w:val="clear" w:pos="8640"/>
+              </w:tabs>
+              <w:spacing w:before="40" w:after="40"/>
+              <w:rPr>
+                <w:rFonts w:ascii="Tahoma" w:hAnsi="Tahoma" w:cs="Tahoma"/>
+              </w:rPr>
+            </w:pPr>
+            <w:hyperlink r:id="rId39" w:tgtFrame="_blank" w:history="1">
+              <w:r>
+                <w:rPr>
+                  <w:rStyle w:val="Hyperlink"/>
+                  <w:rFonts w:ascii="Tahoma" w:hAnsi="Tahoma" w:cs="Tahoma"/>
+                </w:rPr>
+                <w:t>Please click here to open the eCoaching application and view the form details from the 'My Pending' section on My Dashboard page.</w:t>
+              </w:r>
+            </w:hyperlink>
+          </w:p>
+          <w:p>
+            <w:pPr>
+              <w:pStyle w:val="Header"/>
+              <w:tabs>
+                <w:tab w:val="clear" w:pos="4320"/>
+                <w:tab w:val="clear" w:pos="8640"/>
+              </w:tabs>
+              <w:spacing w:before="40" w:after="40"/>
+              <w:rPr>
+                <w:rFonts w:ascii="Tahoma" w:hAnsi="Tahoma" w:cs="Tahoma"/>
+              </w:rPr>
+            </w:pPr>
+          </w:p>
+          <w:p>
+            <w:pPr>
+              <w:pStyle w:val="Header"/>
+              <w:tabs>
+                <w:tab w:val="clear" w:pos="4320"/>
+                <w:tab w:val="clear" w:pos="8640"/>
+              </w:tabs>
+              <w:spacing w:before="40" w:after="40"/>
+              <w:rPr>
+                <w:rFonts w:ascii="Tahoma" w:hAnsi="Tahoma" w:cs="Tahoma"/>
+              </w:rPr>
+            </w:pPr>
+            <w:r>
+              <w:rPr>
+                <w:rFonts w:ascii="Tahoma" w:hAnsi="Tahoma" w:cs="Tahoma"/>
+              </w:rPr>
+              <w:t>Opens up</w:t>
+            </w:r>
+          </w:p>
+          <w:p>
+            <w:pPr>
+              <w:pStyle w:val="Header"/>
+              <w:tabs>
+                <w:tab w:val="clear" w:pos="4320"/>
+                <w:tab w:val="clear" w:pos="8640"/>
+              </w:tabs>
+              <w:spacing w:before="40" w:after="40"/>
+              <w:rPr>
+                <w:rFonts w:ascii="Tahoma" w:hAnsi="Tahoma" w:cs="Tahoma"/>
+              </w:rPr>
+            </w:pPr>
+            <w:hyperlink r:id="rId40" w:history="1">
+              <w:r>
+                <w:rPr>
+                  <w:rStyle w:val="Hyperlink"/>
+                  <w:rFonts w:ascii="Tahoma" w:hAnsi="Tahoma" w:cs="Tahoma"/>
+                </w:rPr>
+                <w:t>https://f3420-mpmd01/eCoachingLog_Dev/MyDashboard</w:t>
+              </w:r>
+            </w:hyperlink>
+          </w:p>
+          <w:p>
+            <w:pPr>
+              <w:pStyle w:val="Header"/>
+              <w:tabs>
+                <w:tab w:val="clear" w:pos="4320"/>
+                <w:tab w:val="clear" w:pos="8640"/>
+              </w:tabs>
+              <w:spacing w:before="40" w:after="40"/>
+              <w:rPr>
+                <w:rFonts w:ascii="Tahoma" w:hAnsi="Tahoma" w:cs="Tahoma"/>
+              </w:rPr>
+            </w:pPr>
+          </w:p>
+          <w:p>
+            <w:pPr>
+              <w:pStyle w:val="Header"/>
+              <w:tabs>
+                <w:tab w:val="clear" w:pos="4320"/>
+                <w:tab w:val="clear" w:pos="8640"/>
+              </w:tabs>
+              <w:spacing w:before="40" w:after="40"/>
+              <w:rPr>
+                <w:i/>
+              </w:rPr>
+            </w:pPr>
+          </w:p>
+        </w:tc>
+      </w:tr>
+      <w:tr>
+        <w:trPr>
+          <w:cantSplit/>
+        </w:trPr>
+        <w:tc>
+          <w:tcPr>
+            <w:tcW w:w="900" w:type="dxa"/>
+          </w:tcPr>
+          <w:p>
+            <w:pPr>
+              <w:pStyle w:val="Header"/>
+              <w:tabs>
+                <w:tab w:val="clear" w:pos="4320"/>
+                <w:tab w:val="clear" w:pos="8640"/>
+              </w:tabs>
+              <w:overflowPunct/>
+              <w:autoSpaceDE/>
+              <w:autoSpaceDN/>
+              <w:adjustRightInd/>
+              <w:spacing w:before="40" w:after="40"/>
+              <w:ind w:left="360"/>
+              <w:jc w:val="both"/>
+              <w:textAlignment w:val="auto"/>
+              <w:rPr>
+                <w:i/>
+              </w:rPr>
+            </w:pPr>
+            <w:r>
+              <w:rPr>
+                <w:i/>
+              </w:rPr>
+              <w:t>5.</w:t>
+            </w:r>
+          </w:p>
+        </w:tc>
+        <w:tc>
+          <w:tcPr>
+            <w:tcW w:w="3960" w:type="dxa"/>
+          </w:tcPr>
+          <w:p>
+            <w:pPr>
+              <w:pStyle w:val="CSETableText"/>
+              <w:ind w:left="159"/>
+              <w:rPr>
+                <w:rFonts w:asciiTheme="minorHAnsi" w:hAnsiTheme="minorHAnsi"/>
+                <w:bCs/>
+                <w:szCs w:val="20"/>
+              </w:rPr>
+            </w:pPr>
+            <w:r>
+              <w:rPr>
+                <w:rFonts w:asciiTheme="minorHAnsi" w:hAnsiTheme="minorHAnsi"/>
+                <w:bCs/>
+                <w:szCs w:val="20"/>
+              </w:rPr>
+              <w:t>Run sql agent job CoachingSurveyNotifications</w:t>
+            </w:r>
+          </w:p>
+        </w:tc>
+        <w:tc>
+          <w:tcPr>
+            <w:tcW w:w="4500" w:type="dxa"/>
+          </w:tcPr>
+          <w:p>
+            <w:pPr>
+              <w:pStyle w:val="Header"/>
+              <w:tabs>
+                <w:tab w:val="clear" w:pos="4320"/>
+                <w:tab w:val="clear" w:pos="8640"/>
+              </w:tabs>
+              <w:spacing w:before="40" w:after="40"/>
+              <w:rPr>
+                <w:rFonts w:asciiTheme="minorHAnsi" w:hAnsiTheme="minorHAnsi"/>
+              </w:rPr>
+            </w:pPr>
+            <w:r>
+              <w:rPr>
+                <w:rFonts w:asciiTheme="minorHAnsi" w:hAnsiTheme="minorHAnsi"/>
+              </w:rPr>
+              <w:t xml:space="preserve">Verify </w:t>
+            </w:r>
+            <w:r>
+              <w:rPr>
+                <w:rFonts w:asciiTheme="minorHAnsi" w:hAnsiTheme="minorHAnsi"/>
+              </w:rPr>
+              <w:t>script gets executed and emails sent successfully. This verifies that the script is working as expected.</w:t>
+            </w:r>
+          </w:p>
+        </w:tc>
+        <w:tc>
+          <w:tcPr>
+            <w:tcW w:w="1260" w:type="dxa"/>
+          </w:tcPr>
+          <w:p>
+            <w:pPr>
+              <w:pStyle w:val="Header"/>
+              <w:tabs>
+                <w:tab w:val="clear" w:pos="4320"/>
+                <w:tab w:val="clear" w:pos="8640"/>
+              </w:tabs>
+              <w:spacing w:before="40" w:after="40"/>
+              <w:jc w:val="center"/>
+              <w:rPr>
+                <w:i/>
+              </w:rPr>
+            </w:pPr>
+            <w:r>
+              <w:rPr>
+                <w:i/>
+              </w:rPr>
+              <w:t>P</w:t>
+            </w:r>
+          </w:p>
+        </w:tc>
+        <w:tc>
+          <w:tcPr>
+            <w:tcW w:w="2880" w:type="dxa"/>
+          </w:tcPr>
+          <w:p>
+            <w:pPr>
+              <w:pStyle w:val="Header"/>
+              <w:spacing w:before="40" w:after="40"/>
+              <w:rPr>
+                <w:i/>
+              </w:rPr>
+            </w:pPr>
+            <w:r>
+              <w:rPr>
+                <w:rFonts w:ascii="Tahoma" w:hAnsi="Tahoma" w:cs="Tahoma"/>
+              </w:rPr>
+              <w:t>eCL-365226-56181</w:t>
+            </w:r>
+            <w:bookmarkStart w:id="15" w:name="_GoBack"/>
+            <w:bookmarkEnd w:id="15"/>
+          </w:p>
+        </w:tc>
+      </w:tr>
+      <w:tr>
+        <w:trPr>
+          <w:cantSplit/>
+        </w:trPr>
+        <w:tc>
+          <w:tcPr>
+            <w:tcW w:w="900" w:type="dxa"/>
+          </w:tcPr>
+          <w:p>
+            <w:pPr>
+              <w:pStyle w:val="Header"/>
+              <w:tabs>
+                <w:tab w:val="clear" w:pos="4320"/>
+                <w:tab w:val="clear" w:pos="8640"/>
+              </w:tabs>
+              <w:overflowPunct/>
+              <w:autoSpaceDE/>
+              <w:autoSpaceDN/>
+              <w:adjustRightInd/>
+              <w:spacing w:before="40" w:after="40"/>
+              <w:ind w:left="360"/>
+              <w:jc w:val="both"/>
+              <w:textAlignment w:val="auto"/>
+              <w:rPr>
+                <w:i/>
+              </w:rPr>
+            </w:pPr>
+            <w:r>
+              <w:rPr>
+                <w:i/>
+              </w:rPr>
+              <w:t>6.</w:t>
+            </w:r>
+          </w:p>
+        </w:tc>
+        <w:tc>
+          <w:tcPr>
+            <w:tcW w:w="3960" w:type="dxa"/>
+          </w:tcPr>
+          <w:p>
+            <w:pPr>
+              <w:pStyle w:val="CSETableText"/>
+              <w:ind w:left="159"/>
+              <w:rPr>
+                <w:rFonts w:asciiTheme="minorHAnsi" w:hAnsiTheme="minorHAnsi"/>
+                <w:bCs/>
+                <w:szCs w:val="20"/>
+              </w:rPr>
+            </w:pPr>
+            <w:r>
+              <w:rPr>
+                <w:rFonts w:asciiTheme="minorHAnsi" w:hAnsiTheme="minorHAnsi"/>
+                <w:bCs/>
+                <w:szCs w:val="20"/>
+              </w:rPr>
+              <w:t xml:space="preserve">Open Survey from </w:t>
+            </w:r>
+            <w:proofErr w:type="spellStart"/>
+            <w:r>
+              <w:rPr>
+                <w:rFonts w:asciiTheme="minorHAnsi" w:hAnsiTheme="minorHAnsi"/>
+                <w:bCs/>
+                <w:szCs w:val="20"/>
+              </w:rPr>
+              <w:t>url</w:t>
+            </w:r>
+            <w:proofErr w:type="spellEnd"/>
+            <w:r>
+              <w:rPr>
+                <w:rFonts w:asciiTheme="minorHAnsi" w:hAnsiTheme="minorHAnsi"/>
+                <w:bCs/>
+                <w:szCs w:val="20"/>
+              </w:rPr>
+              <w:t xml:space="preserve"> in Email</w:t>
+            </w:r>
+          </w:p>
+        </w:tc>
+        <w:tc>
+          <w:tcPr>
+            <w:tcW w:w="4500" w:type="dxa"/>
+          </w:tcPr>
+          <w:p>
+            <w:pPr>
+              <w:pStyle w:val="Header"/>
+              <w:tabs>
+                <w:tab w:val="clear" w:pos="4320"/>
+                <w:tab w:val="clear" w:pos="8640"/>
+              </w:tabs>
+              <w:spacing w:before="40" w:after="40"/>
+              <w:rPr>
+                <w:rFonts w:asciiTheme="minorHAnsi" w:hAnsiTheme="minorHAnsi"/>
+              </w:rPr>
+            </w:pPr>
+            <w:r>
+              <w:rPr>
+                <w:rFonts w:asciiTheme="minorHAnsi" w:hAnsiTheme="minorHAnsi"/>
+              </w:rPr>
+              <w:t xml:space="preserve">Survey opens up at new </w:t>
+            </w:r>
+            <w:proofErr w:type="spellStart"/>
+            <w:r>
+              <w:rPr>
+                <w:rFonts w:asciiTheme="minorHAnsi" w:hAnsiTheme="minorHAnsi"/>
+              </w:rPr>
+              <w:t>url</w:t>
+            </w:r>
+            <w:proofErr w:type="spellEnd"/>
+          </w:p>
+        </w:tc>
+        <w:tc>
+          <w:tcPr>
+            <w:tcW w:w="1260" w:type="dxa"/>
+          </w:tcPr>
+          <w:p>
+            <w:pPr>
+              <w:pStyle w:val="Header"/>
+              <w:tabs>
+                <w:tab w:val="clear" w:pos="4320"/>
+                <w:tab w:val="clear" w:pos="8640"/>
+              </w:tabs>
+              <w:spacing w:before="40" w:after="40"/>
+              <w:jc w:val="center"/>
+              <w:rPr>
+                <w:i/>
+              </w:rPr>
+            </w:pPr>
+            <w:r>
+              <w:rPr>
+                <w:i/>
+              </w:rPr>
+              <w:t>P</w:t>
+            </w:r>
+          </w:p>
+        </w:tc>
+        <w:tc>
+          <w:tcPr>
+            <w:tcW w:w="2880" w:type="dxa"/>
+          </w:tcPr>
+          <w:p>
+            <w:pPr>
+              <w:pStyle w:val="Header"/>
+              <w:spacing w:before="40" w:after="40"/>
+              <w:rPr>
+                <w:rFonts w:ascii="Tahoma" w:hAnsi="Tahoma" w:cs="Tahoma"/>
+              </w:rPr>
+            </w:pPr>
+            <w:hyperlink r:id="rId41" w:history="1">
+              <w:r>
+                <w:rPr>
+                  <w:rStyle w:val="Hyperlink"/>
+                  <w:rFonts w:ascii="Tahoma" w:hAnsi="Tahoma" w:cs="Tahoma"/>
+                </w:rPr>
+                <w:t>Please click here to open the survey form and respond to the questions.</w:t>
+              </w:r>
+            </w:hyperlink>
+          </w:p>
+          <w:p>
+            <w:pPr>
+              <w:pStyle w:val="Header"/>
+              <w:spacing w:before="40" w:after="40"/>
+              <w:rPr>
+                <w:rFonts w:ascii="Tahoma" w:hAnsi="Tahoma" w:cs="Tahoma"/>
+              </w:rPr>
+            </w:pPr>
+          </w:p>
+          <w:p>
+            <w:pPr>
+              <w:pStyle w:val="Header"/>
+              <w:spacing w:before="40" w:after="40"/>
+              <w:rPr>
+                <w:rFonts w:ascii="Tahoma" w:hAnsi="Tahoma" w:cs="Tahoma"/>
+              </w:rPr>
+            </w:pPr>
+            <w:r>
+              <w:rPr>
+                <w:rFonts w:ascii="Tahoma" w:hAnsi="Tahoma" w:cs="Tahoma"/>
+              </w:rPr>
+              <w:t xml:space="preserve">Opens up </w:t>
+            </w:r>
+          </w:p>
+          <w:p>
+            <w:pPr>
+              <w:pStyle w:val="Header"/>
+              <w:spacing w:before="40" w:after="40"/>
+              <w:rPr>
+                <w:i/>
+              </w:rPr>
+            </w:pPr>
+            <w:hyperlink r:id="rId42" w:history="1">
+              <w:r>
+                <w:rPr>
+                  <w:rStyle w:val="Hyperlink"/>
+                  <w:i/>
+                </w:rPr>
+                <w:t>https://f3420-mpmd01/eCoachingLog_Dev/Survey?id=31</w:t>
+              </w:r>
+            </w:hyperlink>
+          </w:p>
+          <w:p>
+            <w:pPr>
+              <w:pStyle w:val="Header"/>
+              <w:spacing w:before="40" w:after="40"/>
+              <w:rPr>
+                <w:i/>
+              </w:rPr>
+            </w:pPr>
+          </w:p>
+        </w:tc>
+      </w:tr>
+      <w:tr>
+        <w:trPr>
+          <w:cantSplit/>
+        </w:trPr>
+        <w:tc>
+          <w:tcPr>
+            <w:tcW w:w="900" w:type="dxa"/>
+          </w:tcPr>
+          <w:p>
+            <w:pPr>
+              <w:pStyle w:val="Header"/>
+              <w:tabs>
+                <w:tab w:val="clear" w:pos="4320"/>
+                <w:tab w:val="clear" w:pos="8640"/>
+              </w:tabs>
+              <w:overflowPunct/>
+              <w:autoSpaceDE/>
+              <w:autoSpaceDN/>
+              <w:adjustRightInd/>
+              <w:spacing w:before="40" w:after="40"/>
+              <w:ind w:left="360"/>
+              <w:jc w:val="both"/>
+              <w:textAlignment w:val="auto"/>
+              <w:rPr>
+                <w:i/>
+              </w:rPr>
+            </w:pPr>
+            <w:r>
+              <w:rPr>
+                <w:i/>
+              </w:rPr>
+              <w:t>7.</w:t>
+            </w:r>
+          </w:p>
+        </w:tc>
+        <w:tc>
+          <w:tcPr>
+            <w:tcW w:w="3960" w:type="dxa"/>
+          </w:tcPr>
+          <w:p>
+            <w:pPr>
+              <w:pStyle w:val="CSETableText"/>
+              <w:ind w:left="159"/>
+              <w:rPr>
+                <w:rFonts w:asciiTheme="minorHAnsi" w:hAnsiTheme="minorHAnsi"/>
+                <w:bCs/>
+                <w:szCs w:val="20"/>
+              </w:rPr>
+            </w:pPr>
+            <w:r>
+              <w:rPr>
+                <w:rFonts w:asciiTheme="minorHAnsi" w:hAnsiTheme="minorHAnsi"/>
+                <w:bCs/>
+                <w:szCs w:val="20"/>
+              </w:rPr>
+              <w:t>Run sql agent job CoachingSurveyReminders</w:t>
+            </w:r>
+          </w:p>
+        </w:tc>
+        <w:tc>
+          <w:tcPr>
+            <w:tcW w:w="4500" w:type="dxa"/>
+          </w:tcPr>
+          <w:p>
+            <w:pPr>
+              <w:pStyle w:val="Header"/>
+              <w:tabs>
+                <w:tab w:val="clear" w:pos="4320"/>
+                <w:tab w:val="clear" w:pos="8640"/>
+              </w:tabs>
+              <w:spacing w:before="40" w:after="40"/>
+              <w:rPr>
+                <w:rFonts w:asciiTheme="minorHAnsi" w:hAnsiTheme="minorHAnsi"/>
+              </w:rPr>
+            </w:pPr>
+            <w:r>
+              <w:rPr>
+                <w:rFonts w:asciiTheme="minorHAnsi" w:hAnsiTheme="minorHAnsi"/>
+              </w:rPr>
+              <w:t xml:space="preserve">Verify </w:t>
+            </w:r>
+            <w:r>
+              <w:rPr>
+                <w:rFonts w:asciiTheme="minorHAnsi" w:hAnsiTheme="minorHAnsi"/>
+              </w:rPr>
+              <w:t>script gets executed and reminders sent successfully. This verifies that the script is working as expected.</w:t>
+            </w:r>
+          </w:p>
+        </w:tc>
+        <w:tc>
+          <w:tcPr>
+            <w:tcW w:w="1260" w:type="dxa"/>
+          </w:tcPr>
+          <w:p>
+            <w:pPr>
+              <w:pStyle w:val="Header"/>
+              <w:tabs>
+                <w:tab w:val="clear" w:pos="4320"/>
+                <w:tab w:val="clear" w:pos="8640"/>
+              </w:tabs>
+              <w:spacing w:before="40" w:after="40"/>
+              <w:jc w:val="center"/>
+              <w:rPr>
+                <w:i/>
+              </w:rPr>
+            </w:pPr>
+            <w:r>
+              <w:rPr>
+                <w:i/>
+              </w:rPr>
+              <w:t>P</w:t>
+            </w:r>
+          </w:p>
+        </w:tc>
+        <w:tc>
+          <w:tcPr>
+            <w:tcW w:w="2880" w:type="dxa"/>
+          </w:tcPr>
+          <w:p>
+            <w:pPr>
+              <w:pStyle w:val="Header"/>
+              <w:spacing w:before="40" w:after="40"/>
+              <w:rPr>
+                <w:i/>
+              </w:rPr>
+            </w:pPr>
+            <w:r>
+              <w:rPr>
+                <w:rFonts w:ascii="Tahoma" w:hAnsi="Tahoma" w:cs="Tahoma"/>
+              </w:rPr>
+              <w:t>eCL-365226-56181</w:t>
+            </w:r>
+          </w:p>
+        </w:tc>
+      </w:tr>
+      <w:tr>
+        <w:trPr>
+          <w:cantSplit/>
+        </w:trPr>
+        <w:tc>
+          <w:tcPr>
+            <w:tcW w:w="900" w:type="dxa"/>
+          </w:tcPr>
+          <w:p>
+            <w:pPr>
+              <w:pStyle w:val="Header"/>
+              <w:tabs>
+                <w:tab w:val="clear" w:pos="4320"/>
+                <w:tab w:val="clear" w:pos="8640"/>
+              </w:tabs>
+              <w:overflowPunct/>
+              <w:autoSpaceDE/>
+              <w:autoSpaceDN/>
+              <w:adjustRightInd/>
+              <w:spacing w:before="40" w:after="40"/>
+              <w:ind w:left="360"/>
+              <w:jc w:val="both"/>
+              <w:textAlignment w:val="auto"/>
+              <w:rPr>
+                <w:i/>
+              </w:rPr>
+            </w:pPr>
+            <w:r>
+              <w:rPr>
+                <w:i/>
+              </w:rPr>
+              <w:lastRenderedPageBreak/>
+              <w:t>8.</w:t>
+            </w:r>
+          </w:p>
+        </w:tc>
+        <w:tc>
+          <w:tcPr>
+            <w:tcW w:w="3960" w:type="dxa"/>
+          </w:tcPr>
+          <w:p>
+            <w:pPr>
+              <w:pStyle w:val="CSETableText"/>
+              <w:ind w:left="159"/>
+              <w:rPr>
+                <w:rFonts w:asciiTheme="minorHAnsi" w:hAnsiTheme="minorHAnsi"/>
+                <w:bCs/>
+                <w:szCs w:val="20"/>
+              </w:rPr>
+            </w:pPr>
+            <w:r>
+              <w:rPr>
+                <w:rFonts w:asciiTheme="minorHAnsi" w:hAnsiTheme="minorHAnsi"/>
+                <w:bCs/>
+                <w:szCs w:val="20"/>
+              </w:rPr>
+              <w:t xml:space="preserve">Open Survey from </w:t>
+            </w:r>
+            <w:proofErr w:type="spellStart"/>
+            <w:r>
+              <w:rPr>
+                <w:rFonts w:asciiTheme="minorHAnsi" w:hAnsiTheme="minorHAnsi"/>
+                <w:bCs/>
+                <w:szCs w:val="20"/>
+              </w:rPr>
+              <w:t>url</w:t>
+            </w:r>
+            <w:proofErr w:type="spellEnd"/>
+            <w:r>
+              <w:rPr>
+                <w:rFonts w:asciiTheme="minorHAnsi" w:hAnsiTheme="minorHAnsi"/>
+                <w:bCs/>
+                <w:szCs w:val="20"/>
+              </w:rPr>
+              <w:t xml:space="preserve"> in Email</w:t>
+            </w:r>
+          </w:p>
+        </w:tc>
+        <w:tc>
+          <w:tcPr>
+            <w:tcW w:w="4500" w:type="dxa"/>
+          </w:tcPr>
+          <w:p>
+            <w:pPr>
+              <w:pStyle w:val="Header"/>
+              <w:tabs>
+                <w:tab w:val="clear" w:pos="4320"/>
+                <w:tab w:val="clear" w:pos="8640"/>
+              </w:tabs>
+              <w:spacing w:before="40" w:after="40"/>
+              <w:rPr>
+                <w:rFonts w:asciiTheme="minorHAnsi" w:hAnsiTheme="minorHAnsi"/>
+              </w:rPr>
+            </w:pPr>
+            <w:r>
+              <w:rPr>
+                <w:rFonts w:asciiTheme="minorHAnsi" w:hAnsiTheme="minorHAnsi"/>
+              </w:rPr>
+              <w:t xml:space="preserve">Survey opens up at new </w:t>
+            </w:r>
+            <w:proofErr w:type="spellStart"/>
+            <w:r>
+              <w:rPr>
+                <w:rFonts w:asciiTheme="minorHAnsi" w:hAnsiTheme="minorHAnsi"/>
+              </w:rPr>
+              <w:t>url</w:t>
+            </w:r>
+            <w:proofErr w:type="spellEnd"/>
+          </w:p>
+        </w:tc>
+        <w:tc>
+          <w:tcPr>
+            <w:tcW w:w="1260" w:type="dxa"/>
+          </w:tcPr>
+          <w:p>
+            <w:pPr>
+              <w:pStyle w:val="Header"/>
+              <w:tabs>
+                <w:tab w:val="clear" w:pos="4320"/>
+                <w:tab w:val="clear" w:pos="8640"/>
+              </w:tabs>
+              <w:spacing w:before="40" w:after="40"/>
+              <w:jc w:val="center"/>
+              <w:rPr>
+                <w:i/>
+              </w:rPr>
+            </w:pPr>
+            <w:r>
+              <w:rPr>
+                <w:i/>
+              </w:rPr>
+              <w:t>P</w:t>
+            </w:r>
+          </w:p>
+        </w:tc>
+        <w:tc>
+          <w:tcPr>
+            <w:tcW w:w="2880" w:type="dxa"/>
+          </w:tcPr>
+          <w:p>
+            <w:pPr>
+              <w:pStyle w:val="Header"/>
+              <w:spacing w:before="40" w:after="40"/>
+              <w:rPr>
+                <w:rFonts w:ascii="Tahoma" w:hAnsi="Tahoma" w:cs="Tahoma"/>
+              </w:rPr>
+            </w:pPr>
+            <w:hyperlink r:id="rId43" w:history="1">
+              <w:r>
+                <w:rPr>
+                  <w:rStyle w:val="Hyperlink"/>
+                  <w:rFonts w:ascii="Tahoma" w:hAnsi="Tahoma" w:cs="Tahoma"/>
+                </w:rPr>
+                <w:t>Please click here to open the survey form and respond to the questions.</w:t>
+              </w:r>
+            </w:hyperlink>
+          </w:p>
+          <w:p>
+            <w:pPr>
+              <w:pStyle w:val="Header"/>
+              <w:spacing w:before="40" w:after="40"/>
+              <w:rPr>
+                <w:rFonts w:ascii="Tahoma" w:hAnsi="Tahoma" w:cs="Tahoma"/>
+              </w:rPr>
+            </w:pPr>
+          </w:p>
+          <w:p>
+            <w:pPr>
+              <w:pStyle w:val="Header"/>
+              <w:spacing w:before="40" w:after="40"/>
+              <w:rPr>
+                <w:rFonts w:ascii="Tahoma" w:hAnsi="Tahoma" w:cs="Tahoma"/>
+              </w:rPr>
+            </w:pPr>
+            <w:r>
+              <w:rPr>
+                <w:rFonts w:ascii="Tahoma" w:hAnsi="Tahoma" w:cs="Tahoma"/>
+              </w:rPr>
+              <w:t xml:space="preserve">Opens up </w:t>
+            </w:r>
+          </w:p>
+          <w:p>
+            <w:pPr>
+              <w:pStyle w:val="Header"/>
+              <w:spacing w:before="40" w:after="40"/>
+              <w:rPr>
+                <w:i/>
+              </w:rPr>
+            </w:pPr>
+            <w:hyperlink r:id="rId44" w:history="1">
+              <w:r>
+                <w:rPr>
+                  <w:rStyle w:val="Hyperlink"/>
+                  <w:i/>
+                </w:rPr>
+                <w:t>https://f3420-mpmd01/eCoachingLog_Dev/Survey?id=31</w:t>
+              </w:r>
+            </w:hyperlink>
+          </w:p>
+          <w:p>
+            <w:pPr>
+              <w:pStyle w:val="Header"/>
+              <w:spacing w:before="40" w:after="40"/>
+              <w:rPr>
+                <w:i/>
+              </w:rPr>
+            </w:pPr>
+          </w:p>
+        </w:tc>
+      </w:tr>
+    </w:tbl>
+    <w:p>
+      <w:pPr>
+        <w:rPr>
+          <w:sz w:val="18"/>
+        </w:rPr>
+      </w:pPr>
+    </w:p>
     <w:sectPr>
-      <w:headerReference w:type="default" r:id="rId37"/>
-      <w:footerReference w:type="default" r:id="rId38"/>
-      <w:footerReference w:type="first" r:id="rId39"/>
+      <w:headerReference w:type="default" r:id="rId45"/>
+      <w:footerReference w:type="default" r:id="rId46"/>
+      <w:footerReference w:type="first" r:id="rId47"/>
       <w:pgSz w:w="15840" w:h="12240" w:orient="landscape" w:code="1"/>
       <w:pgMar w:top="720" w:right="1080" w:bottom="720" w:left="1080" w:header="720" w:footer="720" w:gutter="0"/>
       <w:cols w:space="720"/>
@@ -47791,7 +49452,7 @@
         <w:sz w:val="18"/>
         <w:szCs w:val="18"/>
       </w:rPr>
-      <w:t>21</w:t>
+      <w:t>4</w:t>
     </w:r>
     <w:r>
       <w:rPr>
@@ -47840,7 +49501,7 @@
         <w:sz w:val="18"/>
         <w:szCs w:val="18"/>
       </w:rPr>
-      <w:t>55</w:t>
+      <w:t>58</w:t>
     </w:r>
     <w:r>
       <w:rPr>
@@ -48435,6 +50096,92 @@
     </w:lvl>
   </w:abstractNum>
   <w:abstractNum w:abstractNumId="3" w15:restartNumberingAfterBreak="0">
+    <w:nsid w:val="2CCF43E6"/>
+    <w:multiLevelType w:val="hybridMultilevel"/>
+    <w:tmpl w:val="9A9277EE"/>
+    <w:lvl w:ilvl="0" w:tplc="0409000F">
+      <w:start w:val="1"/>
+      <w:numFmt w:val="decimal"/>
+      <w:lvlText w:val="%1."/>
+      <w:lvlJc w:val="left"/>
+      <w:pPr>
+        <w:ind w:left="720" w:hanging="360"/>
+      </w:pPr>
+    </w:lvl>
+    <w:lvl w:ilvl="1" w:tplc="04090019" w:tentative="1">
+      <w:start w:val="1"/>
+      <w:numFmt w:val="lowerLetter"/>
+      <w:lvlText w:val="%2."/>
+      <w:lvlJc w:val="left"/>
+      <w:pPr>
+        <w:ind w:left="1440" w:hanging="360"/>
+      </w:pPr>
+    </w:lvl>
+    <w:lvl w:ilvl="2" w:tplc="0409001B" w:tentative="1">
+      <w:start w:val="1"/>
+      <w:numFmt w:val="lowerRoman"/>
+      <w:lvlText w:val="%3."/>
+      <w:lvlJc w:val="right"/>
+      <w:pPr>
+        <w:ind w:left="2160" w:hanging="180"/>
+      </w:pPr>
+    </w:lvl>
+    <w:lvl w:ilvl="3" w:tplc="0409000F" w:tentative="1">
+      <w:start w:val="1"/>
+      <w:numFmt w:val="decimal"/>
+      <w:lvlText w:val="%4."/>
+      <w:lvlJc w:val="left"/>
+      <w:pPr>
+        <w:ind w:left="2880" w:hanging="360"/>
+      </w:pPr>
+    </w:lvl>
+    <w:lvl w:ilvl="4" w:tplc="04090019" w:tentative="1">
+      <w:start w:val="1"/>
+      <w:numFmt w:val="lowerLetter"/>
+      <w:lvlText w:val="%5."/>
+      <w:lvlJc w:val="left"/>
+      <w:pPr>
+        <w:ind w:left="3600" w:hanging="360"/>
+      </w:pPr>
+    </w:lvl>
+    <w:lvl w:ilvl="5" w:tplc="0409001B" w:tentative="1">
+      <w:start w:val="1"/>
+      <w:numFmt w:val="lowerRoman"/>
+      <w:lvlText w:val="%6."/>
+      <w:lvlJc w:val="right"/>
+      <w:pPr>
+        <w:ind w:left="4320" w:hanging="180"/>
+      </w:pPr>
+    </w:lvl>
+    <w:lvl w:ilvl="6" w:tplc="0409000F" w:tentative="1">
+      <w:start w:val="1"/>
+      <w:numFmt w:val="decimal"/>
+      <w:lvlText w:val="%7."/>
+      <w:lvlJc w:val="left"/>
+      <w:pPr>
+        <w:ind w:left="5040" w:hanging="360"/>
+      </w:pPr>
+    </w:lvl>
+    <w:lvl w:ilvl="7" w:tplc="04090019" w:tentative="1">
+      <w:start w:val="1"/>
+      <w:numFmt w:val="lowerLetter"/>
+      <w:lvlText w:val="%8."/>
+      <w:lvlJc w:val="left"/>
+      <w:pPr>
+        <w:ind w:left="5760" w:hanging="360"/>
+      </w:pPr>
+    </w:lvl>
+    <w:lvl w:ilvl="8" w:tplc="0409001B" w:tentative="1">
+      <w:start w:val="1"/>
+      <w:numFmt w:val="lowerRoman"/>
+      <w:lvlText w:val="%9."/>
+      <w:lvlJc w:val="right"/>
+      <w:pPr>
+        <w:ind w:left="6480" w:hanging="180"/>
+      </w:pPr>
+    </w:lvl>
+  </w:abstractNum>
+  <w:abstractNum w:abstractNumId="4" w15:restartNumberingAfterBreak="0">
     <w:nsid w:val="2CE9330F"/>
     <w:multiLevelType w:val="hybridMultilevel"/>
     <w:tmpl w:val="CA2EF298"/>
@@ -48523,10 +50270,10 @@
       </w:pPr>
     </w:lvl>
   </w:abstractNum>
-  <w:abstractNum w:abstractNumId="4" w15:restartNumberingAfterBreak="0">
+  <w:abstractNum w:abstractNumId="5" w15:restartNumberingAfterBreak="0">
     <w:nsid w:val="3B9A3BBD"/>
     <w:multiLevelType w:val="hybridMultilevel"/>
-    <w:tmpl w:val="9A9277EE"/>
+    <w:tmpl w:val="4498E7C4"/>
     <w:lvl w:ilvl="0" w:tplc="0409000F">
       <w:start w:val="1"/>
       <w:numFmt w:val="decimal"/>
@@ -48609,7 +50356,7 @@
       </w:pPr>
     </w:lvl>
   </w:abstractNum>
-  <w:abstractNum w:abstractNumId="5" w15:restartNumberingAfterBreak="0">
+  <w:abstractNum w:abstractNumId="6" w15:restartNumberingAfterBreak="0">
     <w:nsid w:val="3CC10A66"/>
     <w:multiLevelType w:val="hybridMultilevel"/>
     <w:tmpl w:val="93080512"/>
@@ -48722,7 +50469,7 @@
       </w:rPr>
     </w:lvl>
   </w:abstractNum>
-  <w:abstractNum w:abstractNumId="6" w15:restartNumberingAfterBreak="0">
+  <w:abstractNum w:abstractNumId="7" w15:restartNumberingAfterBreak="0">
     <w:nsid w:val="4662645D"/>
     <w:multiLevelType w:val="hybridMultilevel"/>
     <w:tmpl w:val="F10634E0"/>
@@ -48808,7 +50555,7 @@
       </w:pPr>
     </w:lvl>
   </w:abstractNum>
-  <w:abstractNum w:abstractNumId="7" w15:restartNumberingAfterBreak="0">
+  <w:abstractNum w:abstractNumId="8" w15:restartNumberingAfterBreak="0">
     <w:nsid w:val="4ACD51DE"/>
     <w:multiLevelType w:val="hybridMultilevel"/>
     <w:tmpl w:val="CE7AA8CA"/>
@@ -48894,7 +50641,7 @@
       </w:pPr>
     </w:lvl>
   </w:abstractNum>
-  <w:abstractNum w:abstractNumId="8" w15:restartNumberingAfterBreak="0">
+  <w:abstractNum w:abstractNumId="9" w15:restartNumberingAfterBreak="0">
     <w:nsid w:val="4B443458"/>
     <w:multiLevelType w:val="hybridMultilevel"/>
     <w:tmpl w:val="064E2054"/>
@@ -48980,7 +50727,7 @@
       </w:pPr>
     </w:lvl>
   </w:abstractNum>
-  <w:abstractNum w:abstractNumId="9" w15:restartNumberingAfterBreak="0">
+  <w:abstractNum w:abstractNumId="10" w15:restartNumberingAfterBreak="0">
     <w:nsid w:val="4E5C7770"/>
     <w:multiLevelType w:val="hybridMultilevel"/>
     <w:tmpl w:val="A0F2ED22"/>
@@ -49096,7 +50843,7 @@
       </w:pPr>
     </w:lvl>
   </w:abstractNum>
-  <w:abstractNum w:abstractNumId="10" w15:restartNumberingAfterBreak="0">
+  <w:abstractNum w:abstractNumId="11" w15:restartNumberingAfterBreak="0">
     <w:nsid w:val="5AE7244B"/>
     <w:multiLevelType w:val="hybridMultilevel"/>
     <w:tmpl w:val="3D8C7DA2"/>
@@ -49185,7 +50932,7 @@
       </w:pPr>
     </w:lvl>
   </w:abstractNum>
-  <w:abstractNum w:abstractNumId="11" w15:restartNumberingAfterBreak="0">
+  <w:abstractNum w:abstractNumId="12" w15:restartNumberingAfterBreak="0">
     <w:nsid w:val="6D5F26CD"/>
     <w:multiLevelType w:val="hybridMultilevel"/>
     <w:tmpl w:val="A0F2ED22"/>
@@ -49301,7 +51048,7 @@
       </w:pPr>
     </w:lvl>
   </w:abstractNum>
-  <w:abstractNum w:abstractNumId="12" w15:restartNumberingAfterBreak="0">
+  <w:abstractNum w:abstractNumId="13" w15:restartNumberingAfterBreak="0">
     <w:nsid w:val="7F0E1164"/>
     <w:multiLevelType w:val="hybridMultilevel"/>
     <w:tmpl w:val="0A0A7EA6"/>
@@ -49388,43 +51135,46 @@
     </w:lvl>
   </w:abstractNum>
   <w:num w:numId="1">
-    <w:abstractNumId w:val="9"/>
+    <w:abstractNumId w:val="10"/>
   </w:num>
   <w:num w:numId="2">
-    <w:abstractNumId w:val="3"/>
+    <w:abstractNumId w:val="4"/>
   </w:num>
   <w:num w:numId="3">
-    <w:abstractNumId w:val="4"/>
+    <w:abstractNumId w:val="5"/>
   </w:num>
   <w:num w:numId="4">
-    <w:abstractNumId w:val="11"/>
+    <w:abstractNumId w:val="12"/>
   </w:num>
   <w:num w:numId="5">
-    <w:abstractNumId w:val="8"/>
+    <w:abstractNumId w:val="9"/>
   </w:num>
   <w:num w:numId="6">
     <w:abstractNumId w:val="2"/>
   </w:num>
   <w:num w:numId="7">
-    <w:abstractNumId w:val="7"/>
+    <w:abstractNumId w:val="8"/>
   </w:num>
   <w:num w:numId="8">
-    <w:abstractNumId w:val="5"/>
+    <w:abstractNumId w:val="6"/>
   </w:num>
   <w:num w:numId="9">
     <w:abstractNumId w:val="0"/>
   </w:num>
   <w:num w:numId="10">
-    <w:abstractNumId w:val="10"/>
+    <w:abstractNumId w:val="11"/>
   </w:num>
   <w:num w:numId="11">
-    <w:abstractNumId w:val="6"/>
+    <w:abstractNumId w:val="7"/>
   </w:num>
   <w:num w:numId="12">
     <w:abstractNumId w:val="1"/>
   </w:num>
   <w:num w:numId="13">
-    <w:abstractNumId w:val="12"/>
+    <w:abstractNumId w:val="13"/>
+  </w:num>
+  <w:num w:numId="14">
+    <w:abstractNumId w:val="3"/>
   </w:num>
   <w:numIdMacAtCleanup w:val="4"/>
 </w:numbering>
@@ -50662,7 +52412,7 @@
 </file>
 
 <file path=customXml/itemProps1.xml><?xml version="1.0" encoding="utf-8"?>
-<ds:datastoreItem xmlns:ds="http://schemas.openxmlformats.org/officeDocument/2006/customXml" ds:itemID="{6C9BC771-4B55-4F0B-8591-FFB68A0009FC}">
+<ds:datastoreItem xmlns:ds="http://schemas.openxmlformats.org/officeDocument/2006/customXml" ds:itemID="{5BD5D574-6573-4E7C-B648-C0F767D93EBE}">
   <ds:schemaRefs>
     <ds:schemaRef ds:uri="http://schemas.openxmlformats.org/officeDocument/2006/bibliography"/>
   </ds:schemaRefs>

</xml_diff>

<commit_message>
TFS 13857 - Update From Email to @Maximus.com
git-tfs-id: [https://tfs.omnicloud.local/tfs/cco%20program/]$/eCoaching_V2;C42086
</commit_message>
<xml_diff>
--- a/Unit Test/Scripts/CCO_eCoaching_Log_Script_Notification_UTD.docx
+++ b/Unit Test/Scripts/CCO_eCoaching_Log_Script_Notification_UTD.docx
@@ -134,7 +134,6 @@
           <w:szCs w:val="40"/>
         </w:rPr>
       </w:pPr>
-      <w:proofErr w:type="gramStart"/>
       <w:r>
         <w:rPr>
           <w:b/>
@@ -144,7 +143,6 @@
         </w:rPr>
         <w:t>eCoaching</w:t>
       </w:r>
-      <w:proofErr w:type="gramEnd"/>
       <w:r>
         <w:rPr>
           <w:b/>
@@ -274,7 +272,7 @@
           <w:sz w:val="18"/>
           <w:szCs w:val="18"/>
         </w:rPr>
-        <w:t>February 19, 2019</w:t>
+        <w:t>April 10, 2019</w:t>
       </w:r>
       <w:r>
         <w:rPr>
@@ -1835,15 +1833,76 @@
           </w:tcPr>
           <w:p>
             <w:r>
-              <w:t xml:space="preserve">TFS 13413 – Dev webserver move to </w:t>
-            </w:r>
-            <w:proofErr w:type="spellStart"/>
-            <w:r>
-              <w:t>AD.local</w:t>
-            </w:r>
-            <w:proofErr w:type="spellEnd"/>
-            <w:r>
-              <w:t xml:space="preserve"> domain</w:t>
+              <w:t>TFS 13413 – Dev webserver move to AD.local domain</w:t>
+            </w:r>
+          </w:p>
+        </w:tc>
+        <w:tc>
+          <w:tcPr>
+            <w:tcW w:w="2970" w:type="dxa"/>
+            <w:tcBorders>
+              <w:top w:val="single" w:sz="6" w:space="0" w:color="C0C0C0"/>
+              <w:left w:val="single" w:sz="6" w:space="0" w:color="C0C0C0"/>
+              <w:bottom w:val="single" w:sz="6" w:space="0" w:color="C0C0C0"/>
+              <w:right w:val="single" w:sz="6" w:space="0" w:color="C0C0C0"/>
+            </w:tcBorders>
+          </w:tcPr>
+          <w:p>
+            <w:r>
+              <w:t>Susmitha Palacherla</w:t>
+            </w:r>
+          </w:p>
+        </w:tc>
+      </w:tr>
+      <w:tr>
+        <w:tc>
+          <w:tcPr>
+            <w:tcW w:w="1440" w:type="dxa"/>
+            <w:tcBorders>
+              <w:top w:val="single" w:sz="6" w:space="0" w:color="C0C0C0"/>
+              <w:left w:val="single" w:sz="6" w:space="0" w:color="C0C0C0"/>
+              <w:bottom w:val="single" w:sz="6" w:space="0" w:color="C0C0C0"/>
+              <w:right w:val="single" w:sz="6" w:space="0" w:color="C0C0C0"/>
+            </w:tcBorders>
+          </w:tcPr>
+          <w:p>
+            <w:r>
+              <w:t>04/10/2019</w:t>
+            </w:r>
+          </w:p>
+        </w:tc>
+        <w:tc>
+          <w:tcPr>
+            <w:tcW w:w="1998" w:type="dxa"/>
+            <w:tcBorders>
+              <w:top w:val="single" w:sz="6" w:space="0" w:color="C0C0C0"/>
+              <w:left w:val="single" w:sz="6" w:space="0" w:color="C0C0C0"/>
+              <w:bottom w:val="single" w:sz="6" w:space="0" w:color="C0C0C0"/>
+              <w:right w:val="single" w:sz="6" w:space="0" w:color="C0C0C0"/>
+            </w:tcBorders>
+          </w:tcPr>
+          <w:p>
+            <w:r>
+              <w:t>10.0</w:t>
+            </w:r>
+          </w:p>
+        </w:tc>
+        <w:tc>
+          <w:tcPr>
+            <w:tcW w:w="5220" w:type="dxa"/>
+            <w:tcBorders>
+              <w:top w:val="single" w:sz="6" w:space="0" w:color="C0C0C0"/>
+              <w:left w:val="single" w:sz="6" w:space="0" w:color="C0C0C0"/>
+              <w:bottom w:val="single" w:sz="6" w:space="0" w:color="C0C0C0"/>
+              <w:right w:val="single" w:sz="6" w:space="0" w:color="C0C0C0"/>
+            </w:tcBorders>
+          </w:tcPr>
+          <w:p>
+            <w:r>
+              <w:t xml:space="preserve">TFS 13857 - </w:t>
+            </w:r>
+            <w:r>
+              <w:t>change 'from' email addresses to use @maximus.com instead of @gdit.com</w:t>
             </w:r>
           </w:p>
         </w:tc>
@@ -2858,21 +2917,7 @@
               <w:rPr>
                 <w:i/>
               </w:rPr>
-              <w:t xml:space="preserve">Identify the </w:t>
-            </w:r>
-            <w:proofErr w:type="spellStart"/>
-            <w:r>
-              <w:rPr>
-                <w:i/>
-              </w:rPr>
-              <w:t>formIDs</w:t>
-            </w:r>
-            <w:proofErr w:type="spellEnd"/>
-            <w:r>
-              <w:rPr>
-                <w:i/>
-              </w:rPr>
-              <w:t xml:space="preserve"> of the records displayed</w:t>
+              <w:t>Identify the formIDs of the records displayed</w:t>
             </w:r>
           </w:p>
         </w:tc>
@@ -3229,25 +3274,7 @@
                 <w:bCs/>
                 <w:szCs w:val="20"/>
               </w:rPr>
-              <w:t xml:space="preserve">Open the EC.Coaching_Log database table and modify SQL query to locate </w:t>
-            </w:r>
-            <w:proofErr w:type="spellStart"/>
-            <w:r>
-              <w:rPr>
-                <w:rFonts w:asciiTheme="minorHAnsi" w:hAnsiTheme="minorHAnsi"/>
-                <w:bCs/>
-                <w:szCs w:val="20"/>
-              </w:rPr>
-              <w:t>formIDs</w:t>
-            </w:r>
-            <w:proofErr w:type="spellEnd"/>
-            <w:r>
-              <w:rPr>
-                <w:rFonts w:asciiTheme="minorHAnsi" w:hAnsiTheme="minorHAnsi"/>
-                <w:bCs/>
-                <w:szCs w:val="20"/>
-              </w:rPr>
-              <w:t xml:space="preserve"> from original run of EC.sp_SelectCoaching4Contact</w:t>
+              <w:t>Open the EC.Coaching_Log database table and modify SQL query to locate formIDs from original run of EC.sp_SelectCoaching4Contact</w:t>
             </w:r>
           </w:p>
         </w:tc>
@@ -3551,21 +3578,7 @@
               <w:rPr>
                 <w:rFonts w:asciiTheme="minorHAnsi" w:hAnsiTheme="minorHAnsi"/>
               </w:rPr>
-              <w:t xml:space="preserve">Updated web server name in </w:t>
-            </w:r>
-            <w:proofErr w:type="spellStart"/>
-            <w:r>
-              <w:rPr>
-                <w:rFonts w:asciiTheme="minorHAnsi" w:hAnsiTheme="minorHAnsi"/>
-              </w:rPr>
-              <w:t>url</w:t>
-            </w:r>
-            <w:proofErr w:type="spellEnd"/>
-            <w:r>
-              <w:rPr>
-                <w:rFonts w:asciiTheme="minorHAnsi" w:hAnsiTheme="minorHAnsi"/>
-              </w:rPr>
-              <w:t xml:space="preserve"> in script</w:t>
+              <w:t>Updated web server name in url in script</w:t>
             </w:r>
           </w:p>
         </w:tc>
@@ -3604,19 +3617,11 @@
                 <w:rFonts w:asciiTheme="minorHAnsi" w:hAnsiTheme="minorHAnsi"/>
               </w:rPr>
             </w:pPr>
-            <w:proofErr w:type="spellStart"/>
-            <w:r>
-              <w:rPr>
-                <w:rFonts w:asciiTheme="minorHAnsi" w:hAnsiTheme="minorHAnsi"/>
-              </w:rPr>
-              <w:t>Ecoaching_dev</w:t>
-            </w:r>
-            <w:proofErr w:type="spellEnd"/>
-            <w:r>
-              <w:rPr>
-                <w:rFonts w:asciiTheme="minorHAnsi" w:hAnsiTheme="minorHAnsi"/>
-              </w:rPr>
-              <w:t xml:space="preserve"> db on vrivfssdbt02\scord01,1437</w:t>
+            <w:r>
+              <w:rPr>
+                <w:rFonts w:asciiTheme="minorHAnsi" w:hAnsiTheme="minorHAnsi"/>
+              </w:rPr>
+              <w:t>Ecoaching_dev db on vrivfssdbt02\scord01,1437</w:t>
             </w:r>
             <w:r>
               <w:rPr>
@@ -4473,21 +4478,7 @@
               <w:rPr>
                 <w:i/>
               </w:rPr>
-              <w:t xml:space="preserve">Identify the </w:t>
-            </w:r>
-            <w:proofErr w:type="spellStart"/>
-            <w:r>
-              <w:rPr>
-                <w:i/>
-              </w:rPr>
-              <w:t>formIDs</w:t>
-            </w:r>
-            <w:proofErr w:type="spellEnd"/>
-            <w:r>
-              <w:rPr>
-                <w:i/>
-              </w:rPr>
-              <w:t xml:space="preserve"> of the records displayed</w:t>
+              <w:t>Identify the formIDs of the records displayed</w:t>
             </w:r>
           </w:p>
         </w:tc>
@@ -4811,25 +4802,7 @@
                 <w:bCs/>
                 <w:szCs w:val="20"/>
               </w:rPr>
-              <w:t xml:space="preserve">Open the EC.Coaching_Log database table and modify SQL query to locate </w:t>
-            </w:r>
-            <w:proofErr w:type="spellStart"/>
-            <w:r>
-              <w:rPr>
-                <w:rFonts w:asciiTheme="minorHAnsi" w:hAnsiTheme="minorHAnsi"/>
-                <w:bCs/>
-                <w:szCs w:val="20"/>
-              </w:rPr>
-              <w:t>formIDs</w:t>
-            </w:r>
-            <w:proofErr w:type="spellEnd"/>
-            <w:r>
-              <w:rPr>
-                <w:rFonts w:asciiTheme="minorHAnsi" w:hAnsiTheme="minorHAnsi"/>
-                <w:bCs/>
-                <w:szCs w:val="20"/>
-              </w:rPr>
-              <w:t xml:space="preserve"> from original run of EC.sp_SelectCoaching4Contact</w:t>
+              <w:t>Open the EC.Coaching_Log database table and modify SQL query to locate formIDs from original run of EC.sp_SelectCoaching4Contact</w:t>
             </w:r>
           </w:p>
         </w:tc>
@@ -5167,19 +5140,11 @@
                 <w:rFonts w:asciiTheme="minorHAnsi" w:hAnsiTheme="minorHAnsi"/>
               </w:rPr>
             </w:pPr>
-            <w:proofErr w:type="spellStart"/>
-            <w:r>
-              <w:rPr>
-                <w:rFonts w:asciiTheme="minorHAnsi" w:hAnsiTheme="minorHAnsi"/>
-              </w:rPr>
-              <w:t>Ecoaching_dev</w:t>
-            </w:r>
-            <w:proofErr w:type="spellEnd"/>
-            <w:r>
-              <w:rPr>
-                <w:rFonts w:asciiTheme="minorHAnsi" w:hAnsiTheme="minorHAnsi"/>
-              </w:rPr>
-              <w:t xml:space="preserve"> db on vrivfssdbt02\scord01,1437</w:t>
+            <w:r>
+              <w:rPr>
+                <w:rFonts w:asciiTheme="minorHAnsi" w:hAnsiTheme="minorHAnsi"/>
+              </w:rPr>
+              <w:t>Ecoaching_dev db on vrivfssdbt02\scord01,1437</w:t>
             </w:r>
             <w:r>
               <w:rPr>
@@ -5216,27 +5181,13 @@
               <w:rPr>
                 <w:rFonts w:asciiTheme="minorHAnsi" w:hAnsiTheme="minorHAnsi"/>
               </w:rPr>
-              <w:t xml:space="preserve">Updated </w:t>
-            </w:r>
-            <w:proofErr w:type="spellStart"/>
-            <w:r>
-              <w:rPr>
-                <w:rFonts w:asciiTheme="minorHAnsi" w:hAnsiTheme="minorHAnsi"/>
-              </w:rPr>
-              <w:t>File</w:t>
-            </w:r>
-            <w:r>
-              <w:rPr>
-                <w:rFonts w:asciiTheme="minorHAnsi" w:hAnsiTheme="minorHAnsi"/>
-              </w:rPr>
-              <w:t>and</w:t>
-            </w:r>
-            <w:proofErr w:type="spellEnd"/>
-            <w:r>
-              <w:rPr>
-                <w:rFonts w:asciiTheme="minorHAnsi" w:hAnsiTheme="minorHAnsi"/>
-              </w:rPr>
-              <w:t xml:space="preserve"> Code Modules</w:t>
+              <w:t>Updated File</w:t>
+            </w:r>
+            <w:r>
+              <w:rPr>
+                <w:rFonts w:asciiTheme="minorHAnsi" w:hAnsiTheme="minorHAnsi"/>
+              </w:rPr>
+              <w:t>and Code Modules</w:t>
             </w:r>
           </w:p>
         </w:tc>
@@ -9355,25 +9306,7 @@
                 <w:bCs/>
                 <w:szCs w:val="20"/>
               </w:rPr>
-              <w:t xml:space="preserve">date NULL and Notification date set to 48 </w:t>
-            </w:r>
-            <w:proofErr w:type="spellStart"/>
-            <w:r>
-              <w:rPr>
-                <w:rFonts w:asciiTheme="minorHAnsi" w:hAnsiTheme="minorHAnsi"/>
-                <w:bCs/>
-                <w:szCs w:val="20"/>
-              </w:rPr>
-              <w:t>hrs</w:t>
-            </w:r>
-            <w:proofErr w:type="spellEnd"/>
-            <w:r>
-              <w:rPr>
-                <w:rFonts w:asciiTheme="minorHAnsi" w:hAnsiTheme="minorHAnsi"/>
-                <w:bCs/>
-                <w:szCs w:val="20"/>
-              </w:rPr>
-              <w:t xml:space="preserve"> or more before current datetime.)</w:t>
+              <w:t>date NULL and Notification date set to 48 hrs or more before current datetime.)</w:t>
             </w:r>
           </w:p>
           <w:p>
@@ -10437,25 +10370,7 @@
                 <w:bCs/>
                 <w:szCs w:val="20"/>
               </w:rPr>
-              <w:t xml:space="preserve">(Reassign date populated and set to 48 </w:t>
-            </w:r>
-            <w:proofErr w:type="spellStart"/>
-            <w:r>
-              <w:rPr>
-                <w:rFonts w:asciiTheme="minorHAnsi" w:hAnsiTheme="minorHAnsi"/>
-                <w:bCs/>
-                <w:szCs w:val="20"/>
-              </w:rPr>
-              <w:t>hrs</w:t>
-            </w:r>
-            <w:proofErr w:type="spellEnd"/>
-            <w:r>
-              <w:rPr>
-                <w:rFonts w:asciiTheme="minorHAnsi" w:hAnsiTheme="minorHAnsi"/>
-                <w:bCs/>
-                <w:szCs w:val="20"/>
-              </w:rPr>
-              <w:t xml:space="preserve"> or more before current datetime.)</w:t>
+              <w:t>(Reassign date populated and set to 48 hrs or more before current datetime.)</w:t>
             </w:r>
           </w:p>
           <w:p>
@@ -11578,25 +11493,7 @@
                 <w:bCs/>
                 <w:szCs w:val="20"/>
               </w:rPr>
-              <w:t xml:space="preserve"> date set to 48 </w:t>
-            </w:r>
-            <w:proofErr w:type="spellStart"/>
-            <w:r>
-              <w:rPr>
-                <w:rFonts w:asciiTheme="minorHAnsi" w:hAnsiTheme="minorHAnsi"/>
-                <w:bCs/>
-                <w:szCs w:val="20"/>
-              </w:rPr>
-              <w:t>hrs</w:t>
-            </w:r>
-            <w:proofErr w:type="spellEnd"/>
-            <w:r>
-              <w:rPr>
-                <w:rFonts w:asciiTheme="minorHAnsi" w:hAnsiTheme="minorHAnsi"/>
-                <w:bCs/>
-                <w:szCs w:val="20"/>
-              </w:rPr>
-              <w:t xml:space="preserve"> or more before current datetime.)</w:t>
+              <w:t xml:space="preserve"> date set to 48 hrs or more before current datetime.)</w:t>
             </w:r>
           </w:p>
           <w:p>
@@ -12187,18 +12084,8 @@
                 <w:bCs/>
                 <w:szCs w:val="20"/>
               </w:rPr>
-              <w:t xml:space="preserve">48 </w:t>
-            </w:r>
-            <w:proofErr w:type="spellStart"/>
-            <w:r>
-              <w:rPr>
-                <w:rFonts w:asciiTheme="minorHAnsi" w:hAnsiTheme="minorHAnsi"/>
-                <w:bCs/>
-                <w:szCs w:val="20"/>
-              </w:rPr>
-              <w:t>hrs</w:t>
-            </w:r>
-            <w:proofErr w:type="spellEnd"/>
+              <w:t>48 hrs</w:t>
+            </w:r>
             <w:r>
               <w:rPr>
                 <w:rFonts w:asciiTheme="minorHAnsi" w:hAnsiTheme="minorHAnsi"/>
@@ -12769,25 +12656,7 @@
                 <w:bCs/>
                 <w:szCs w:val="20"/>
               </w:rPr>
-              <w:t xml:space="preserve">(Reassign date populated and set to 48 </w:t>
-            </w:r>
-            <w:proofErr w:type="spellStart"/>
-            <w:r>
-              <w:rPr>
-                <w:rFonts w:asciiTheme="minorHAnsi" w:hAnsiTheme="minorHAnsi"/>
-                <w:bCs/>
-                <w:szCs w:val="20"/>
-              </w:rPr>
-              <w:t>hrs</w:t>
-            </w:r>
-            <w:proofErr w:type="spellEnd"/>
-            <w:r>
-              <w:rPr>
-                <w:rFonts w:asciiTheme="minorHAnsi" w:hAnsiTheme="minorHAnsi"/>
-                <w:bCs/>
-                <w:szCs w:val="20"/>
-              </w:rPr>
-              <w:t xml:space="preserve"> or more before current datetime.)</w:t>
+              <w:t>(Reassign date populated and set to 48 hrs or more before current datetime.)</w:t>
             </w:r>
           </w:p>
           <w:p>
@@ -13333,25 +13202,7 @@
                 <w:bCs/>
                 <w:szCs w:val="20"/>
               </w:rPr>
-              <w:t xml:space="preserve">(Reassign date populated and set to less than 48 </w:t>
-            </w:r>
-            <w:proofErr w:type="spellStart"/>
-            <w:r>
-              <w:rPr>
-                <w:rFonts w:asciiTheme="minorHAnsi" w:hAnsiTheme="minorHAnsi"/>
-                <w:bCs/>
-                <w:szCs w:val="20"/>
-              </w:rPr>
-              <w:t>hrs</w:t>
-            </w:r>
-            <w:proofErr w:type="spellEnd"/>
-            <w:r>
-              <w:rPr>
-                <w:rFonts w:asciiTheme="minorHAnsi" w:hAnsiTheme="minorHAnsi"/>
-                <w:bCs/>
-                <w:szCs w:val="20"/>
-              </w:rPr>
-              <w:t xml:space="preserve"> before current datetime.)</w:t>
+              <w:t>(Reassign date populated and set to less than 48 hrs before current datetime.)</w:t>
             </w:r>
           </w:p>
           <w:p>
@@ -13896,25 +13747,7 @@
                 <w:bCs/>
                 <w:szCs w:val="20"/>
               </w:rPr>
-              <w:t xml:space="preserve"> </w:t>
-            </w:r>
-            <w:proofErr w:type="spellStart"/>
-            <w:r>
-              <w:rPr>
-                <w:rFonts w:asciiTheme="minorHAnsi" w:hAnsiTheme="minorHAnsi"/>
-                <w:bCs/>
-                <w:szCs w:val="20"/>
-              </w:rPr>
-              <w:t>hrs</w:t>
-            </w:r>
-            <w:proofErr w:type="spellEnd"/>
-            <w:r>
-              <w:rPr>
-                <w:rFonts w:asciiTheme="minorHAnsi" w:hAnsiTheme="minorHAnsi"/>
-                <w:bCs/>
-                <w:szCs w:val="20"/>
-              </w:rPr>
-              <w:t xml:space="preserve"> or more before current datetime.)</w:t>
+              <w:t xml:space="preserve"> hrs or more before current datetime.)</w:t>
             </w:r>
           </w:p>
           <w:p>
@@ -15043,25 +14876,7 @@
                 <w:bCs/>
                 <w:szCs w:val="20"/>
               </w:rPr>
-              <w:t xml:space="preserve"> </w:t>
-            </w:r>
-            <w:proofErr w:type="spellStart"/>
-            <w:r>
-              <w:rPr>
-                <w:rFonts w:asciiTheme="minorHAnsi" w:hAnsiTheme="minorHAnsi"/>
-                <w:bCs/>
-                <w:szCs w:val="20"/>
-              </w:rPr>
-              <w:t>hrs</w:t>
-            </w:r>
-            <w:proofErr w:type="spellEnd"/>
-            <w:r>
-              <w:rPr>
-                <w:rFonts w:asciiTheme="minorHAnsi" w:hAnsiTheme="minorHAnsi"/>
-                <w:bCs/>
-                <w:szCs w:val="20"/>
-              </w:rPr>
-              <w:t xml:space="preserve"> or more before current datetime.)</w:t>
+              <w:t xml:space="preserve"> hrs or more before current datetime.)</w:t>
             </w:r>
           </w:p>
           <w:p>
@@ -16213,25 +16028,7 @@
                 <w:bCs/>
                 <w:szCs w:val="20"/>
               </w:rPr>
-              <w:t xml:space="preserve"> </w:t>
-            </w:r>
-            <w:proofErr w:type="spellStart"/>
-            <w:r>
-              <w:rPr>
-                <w:rFonts w:asciiTheme="minorHAnsi" w:hAnsiTheme="minorHAnsi"/>
-                <w:bCs/>
-                <w:szCs w:val="20"/>
-              </w:rPr>
-              <w:t>hrs</w:t>
-            </w:r>
-            <w:proofErr w:type="spellEnd"/>
-            <w:r>
-              <w:rPr>
-                <w:rFonts w:asciiTheme="minorHAnsi" w:hAnsiTheme="minorHAnsi"/>
-                <w:bCs/>
-                <w:szCs w:val="20"/>
-              </w:rPr>
-              <w:t xml:space="preserve"> or more before current datetime.)</w:t>
+              <w:t xml:space="preserve"> hrs or more before current datetime.)</w:t>
             </w:r>
           </w:p>
           <w:p>
@@ -16814,25 +16611,7 @@
                 <w:bCs/>
                 <w:szCs w:val="20"/>
               </w:rPr>
-              <w:t xml:space="preserve"> </w:t>
-            </w:r>
-            <w:proofErr w:type="spellStart"/>
-            <w:r>
-              <w:rPr>
-                <w:rFonts w:asciiTheme="minorHAnsi" w:hAnsiTheme="minorHAnsi"/>
-                <w:bCs/>
-                <w:szCs w:val="20"/>
-              </w:rPr>
-              <w:t>hrs</w:t>
-            </w:r>
-            <w:proofErr w:type="spellEnd"/>
-            <w:r>
-              <w:rPr>
-                <w:rFonts w:asciiTheme="minorHAnsi" w:hAnsiTheme="minorHAnsi"/>
-                <w:bCs/>
-                <w:szCs w:val="20"/>
-              </w:rPr>
-              <w:t xml:space="preserve"> before current datetime.)</w:t>
+              <w:t xml:space="preserve"> hrs before current datetime.)</w:t>
             </w:r>
           </w:p>
           <w:p>
@@ -17409,25 +17188,7 @@
                 <w:bCs/>
                 <w:szCs w:val="20"/>
               </w:rPr>
-              <w:t xml:space="preserve"> </w:t>
-            </w:r>
-            <w:proofErr w:type="spellStart"/>
-            <w:r>
-              <w:rPr>
-                <w:rFonts w:asciiTheme="minorHAnsi" w:hAnsiTheme="minorHAnsi"/>
-                <w:bCs/>
-                <w:szCs w:val="20"/>
-              </w:rPr>
-              <w:t>hrs</w:t>
-            </w:r>
-            <w:proofErr w:type="spellEnd"/>
-            <w:r>
-              <w:rPr>
-                <w:rFonts w:asciiTheme="minorHAnsi" w:hAnsiTheme="minorHAnsi"/>
-                <w:bCs/>
-                <w:szCs w:val="20"/>
-              </w:rPr>
-              <w:t xml:space="preserve"> or more before current datetime.)</w:t>
+              <w:t xml:space="preserve"> hrs or more before current datetime.)</w:t>
             </w:r>
           </w:p>
           <w:p>
@@ -18002,25 +17763,7 @@
                 <w:bCs/>
                 <w:szCs w:val="20"/>
               </w:rPr>
-              <w:t xml:space="preserve"> </w:t>
-            </w:r>
-            <w:proofErr w:type="spellStart"/>
-            <w:r>
-              <w:rPr>
-                <w:rFonts w:asciiTheme="minorHAnsi" w:hAnsiTheme="minorHAnsi"/>
-                <w:bCs/>
-                <w:szCs w:val="20"/>
-              </w:rPr>
-              <w:t>hrs</w:t>
-            </w:r>
-            <w:proofErr w:type="spellEnd"/>
-            <w:r>
-              <w:rPr>
-                <w:rFonts w:asciiTheme="minorHAnsi" w:hAnsiTheme="minorHAnsi"/>
-                <w:bCs/>
-                <w:szCs w:val="20"/>
-              </w:rPr>
-              <w:t xml:space="preserve"> before current datetime.)</w:t>
+              <w:t xml:space="preserve"> hrs before current datetime.)</w:t>
             </w:r>
           </w:p>
           <w:p>
@@ -23541,16 +23284,8 @@
               <w:rPr>
                 <w:rFonts w:asciiTheme="minorHAnsi" w:hAnsiTheme="minorHAnsi"/>
               </w:rPr>
-              <w:t xml:space="preserve">Set up a process to send Email reminders for Surveys that are open after 48 </w:t>
-            </w:r>
-            <w:proofErr w:type="spellStart"/>
-            <w:r>
-              <w:rPr>
-                <w:rFonts w:asciiTheme="minorHAnsi" w:hAnsiTheme="minorHAnsi"/>
-              </w:rPr>
-              <w:t>hrs</w:t>
-            </w:r>
-            <w:proofErr w:type="spellEnd"/>
+              <w:t>Set up a process to send Email reminders for Surveys that are open after 48 hrs</w:t>
+            </w:r>
           </w:p>
           <w:p>
             <w:pPr>
@@ -23595,19 +23330,11 @@
                 <w:rFonts w:asciiTheme="minorHAnsi" w:hAnsiTheme="minorHAnsi"/>
               </w:rPr>
             </w:pPr>
-            <w:proofErr w:type="spellStart"/>
-            <w:r>
-              <w:rPr>
-                <w:rFonts w:asciiTheme="minorHAnsi" w:hAnsiTheme="minorHAnsi"/>
-              </w:rPr>
-              <w:t>Ecoaching_dev</w:t>
-            </w:r>
-            <w:proofErr w:type="spellEnd"/>
-            <w:r>
-              <w:rPr>
-                <w:rFonts w:asciiTheme="minorHAnsi" w:hAnsiTheme="minorHAnsi"/>
-              </w:rPr>
-              <w:t xml:space="preserve"> db on vrivfssdbt02\scord01,1437</w:t>
+            <w:r>
+              <w:rPr>
+                <w:rFonts w:asciiTheme="minorHAnsi" w:hAnsiTheme="minorHAnsi"/>
+              </w:rPr>
+              <w:t>Ecoaching_dev db on vrivfssdbt02\scord01,1437</w:t>
             </w:r>
             <w:r>
               <w:rPr>
@@ -23644,27 +23371,13 @@
               <w:rPr>
                 <w:rFonts w:asciiTheme="minorHAnsi" w:hAnsiTheme="minorHAnsi"/>
               </w:rPr>
-              <w:t xml:space="preserve">Updated </w:t>
-            </w:r>
-            <w:proofErr w:type="spellStart"/>
-            <w:r>
-              <w:rPr>
-                <w:rFonts w:asciiTheme="minorHAnsi" w:hAnsiTheme="minorHAnsi"/>
-              </w:rPr>
-              <w:t>File</w:t>
-            </w:r>
-            <w:r>
-              <w:rPr>
-                <w:rFonts w:asciiTheme="minorHAnsi" w:hAnsiTheme="minorHAnsi"/>
-              </w:rPr>
-              <w:t>and</w:t>
-            </w:r>
-            <w:proofErr w:type="spellEnd"/>
-            <w:r>
-              <w:rPr>
-                <w:rFonts w:asciiTheme="minorHAnsi" w:hAnsiTheme="minorHAnsi"/>
-              </w:rPr>
-              <w:t xml:space="preserve"> Code Modules</w:t>
+              <w:t>Updated File</w:t>
+            </w:r>
+            <w:r>
+              <w:rPr>
+                <w:rFonts w:asciiTheme="minorHAnsi" w:hAnsiTheme="minorHAnsi"/>
+              </w:rPr>
+              <w:t>and Code Modules</w:t>
             </w:r>
           </w:p>
         </w:tc>
@@ -24980,25 +24693,7 @@
                 <w:bCs/>
                 <w:szCs w:val="20"/>
               </w:rPr>
-              <w:t xml:space="preserve"> </w:t>
-            </w:r>
-            <w:proofErr w:type="spellStart"/>
-            <w:r>
-              <w:rPr>
-                <w:rFonts w:asciiTheme="minorHAnsi" w:hAnsiTheme="minorHAnsi"/>
-                <w:bCs/>
-                <w:szCs w:val="20"/>
-              </w:rPr>
-              <w:t>hrs</w:t>
-            </w:r>
-            <w:proofErr w:type="spellEnd"/>
-            <w:r>
-              <w:rPr>
-                <w:rFonts w:asciiTheme="minorHAnsi" w:hAnsiTheme="minorHAnsi"/>
-                <w:bCs/>
-                <w:szCs w:val="20"/>
-              </w:rPr>
-              <w:t xml:space="preserve"> or more before current datetime.)</w:t>
+              <w:t xml:space="preserve"> hrs or more before current datetime.)</w:t>
             </w:r>
           </w:p>
           <w:p>
@@ -25660,25 +25355,7 @@
                 <w:bCs/>
                 <w:szCs w:val="20"/>
               </w:rPr>
-              <w:t xml:space="preserve"> (Notification date set to 48 </w:t>
-            </w:r>
-            <w:proofErr w:type="spellStart"/>
-            <w:r>
-              <w:rPr>
-                <w:rFonts w:asciiTheme="minorHAnsi" w:hAnsiTheme="minorHAnsi"/>
-                <w:bCs/>
-                <w:szCs w:val="20"/>
-              </w:rPr>
-              <w:t>hrs</w:t>
-            </w:r>
-            <w:proofErr w:type="spellEnd"/>
-            <w:r>
-              <w:rPr>
-                <w:rFonts w:asciiTheme="minorHAnsi" w:hAnsiTheme="minorHAnsi"/>
-                <w:bCs/>
-                <w:szCs w:val="20"/>
-              </w:rPr>
-              <w:t xml:space="preserve"> or less before current datetime.)</w:t>
+              <w:t xml:space="preserve"> (Notification date set to 48 hrs or less before current datetime.)</w:t>
             </w:r>
           </w:p>
           <w:p>
@@ -26359,19 +26036,11 @@
                 <w:rFonts w:asciiTheme="minorHAnsi" w:hAnsiTheme="minorHAnsi"/>
               </w:rPr>
             </w:pPr>
-            <w:proofErr w:type="spellStart"/>
-            <w:r>
-              <w:rPr>
-                <w:rFonts w:asciiTheme="minorHAnsi" w:hAnsiTheme="minorHAnsi"/>
-              </w:rPr>
-              <w:t>Ecoaching_dev</w:t>
-            </w:r>
-            <w:proofErr w:type="spellEnd"/>
-            <w:r>
-              <w:rPr>
-                <w:rFonts w:asciiTheme="minorHAnsi" w:hAnsiTheme="minorHAnsi"/>
-              </w:rPr>
-              <w:t xml:space="preserve"> db on vrivfssdbt02\scord01,1437</w:t>
+            <w:r>
+              <w:rPr>
+                <w:rFonts w:asciiTheme="minorHAnsi" w:hAnsiTheme="minorHAnsi"/>
+              </w:rPr>
+              <w:t>Ecoaching_dev db on vrivfssdbt02\scord01,1437</w:t>
             </w:r>
             <w:r>
               <w:rPr>
@@ -26408,27 +26077,13 @@
               <w:rPr>
                 <w:rFonts w:asciiTheme="minorHAnsi" w:hAnsiTheme="minorHAnsi"/>
               </w:rPr>
-              <w:t xml:space="preserve">Updated </w:t>
-            </w:r>
-            <w:proofErr w:type="spellStart"/>
-            <w:r>
-              <w:rPr>
-                <w:rFonts w:asciiTheme="minorHAnsi" w:hAnsiTheme="minorHAnsi"/>
-              </w:rPr>
-              <w:t>File</w:t>
-            </w:r>
-            <w:r>
-              <w:rPr>
-                <w:rFonts w:asciiTheme="minorHAnsi" w:hAnsiTheme="minorHAnsi"/>
-              </w:rPr>
-              <w:t>and</w:t>
-            </w:r>
-            <w:proofErr w:type="spellEnd"/>
-            <w:r>
-              <w:rPr>
-                <w:rFonts w:asciiTheme="minorHAnsi" w:hAnsiTheme="minorHAnsi"/>
-              </w:rPr>
-              <w:t xml:space="preserve"> Code Modules</w:t>
+              <w:t>Updated File</w:t>
+            </w:r>
+            <w:r>
+              <w:rPr>
+                <w:rFonts w:asciiTheme="minorHAnsi" w:hAnsiTheme="minorHAnsi"/>
+              </w:rPr>
+              <w:t>and Code Modules</w:t>
             </w:r>
           </w:p>
         </w:tc>
@@ -31459,16 +31114,8 @@
               <w:rPr>
                 <w:i/>
               </w:rPr>
-              <w:t>quality/ reminder2/sup/</w:t>
-            </w:r>
-            <w:proofErr w:type="spellStart"/>
-            <w:r>
-              <w:rPr>
-                <w:i/>
-              </w:rPr>
-              <w:t>mgr;srmgr</w:t>
-            </w:r>
-            <w:proofErr w:type="spellEnd"/>
+              <w:t>quality/ reminder2/sup/mgr;srmgr</w:t>
+            </w:r>
           </w:p>
         </w:tc>
       </w:tr>
@@ -32580,7 +32227,6 @@
               </w:rPr>
               <w:t>/</w:t>
             </w:r>
-            <w:proofErr w:type="spellStart"/>
             <w:r>
               <w:rPr>
                 <w:i/>
@@ -32591,14 +32237,7 @@
               <w:rPr>
                 <w:i/>
               </w:rPr>
-              <w:t>sup</w:t>
-            </w:r>
-            <w:proofErr w:type="spellEnd"/>
-            <w:r>
-              <w:rPr>
-                <w:i/>
-              </w:rPr>
-              <w:t>/</w:t>
+              <w:t>sup/</w:t>
             </w:r>
             <w:r>
               <w:rPr>
@@ -33005,25 +32644,7 @@
                 <w:bCs/>
                 <w:szCs w:val="20"/>
               </w:rPr>
-              <w:t xml:space="preserve">--Reassigned sups mgr (equivalent of </w:t>
-            </w:r>
-            <w:proofErr w:type="spellStart"/>
-            <w:r>
-              <w:rPr>
-                <w:rFonts w:asciiTheme="minorHAnsi" w:hAnsiTheme="minorHAnsi"/>
-                <w:bCs/>
-                <w:szCs w:val="20"/>
-              </w:rPr>
-              <w:t>emps</w:t>
-            </w:r>
-            <w:proofErr w:type="spellEnd"/>
-            <w:r>
-              <w:rPr>
-                <w:rFonts w:asciiTheme="minorHAnsi" w:hAnsiTheme="minorHAnsi"/>
-                <w:bCs/>
-                <w:szCs w:val="20"/>
-              </w:rPr>
-              <w:t xml:space="preserve"> srmgrlevel1)</w:t>
+              <w:t>--Reassigned sups mgr (equivalent of emps srmgrlevel1)</w:t>
             </w:r>
           </w:p>
           <w:p>
@@ -33611,36 +33232,20 @@
               <w:rPr>
                 <w:i/>
               </w:rPr>
-              <w:t>/</w:t>
-            </w:r>
-            <w:proofErr w:type="spellStart"/>
+              <w:t>/reassignedsup/</w:t>
+            </w:r>
             <w:r>
               <w:rPr>
                 <w:i/>
               </w:rPr>
-              <w:t>reassignedsup</w:t>
-            </w:r>
-            <w:proofErr w:type="spellEnd"/>
+              <w:t>reassignedsupssup;</w:t>
+            </w:r>
             <w:r>
               <w:rPr>
                 <w:i/>
               </w:rPr>
-              <w:t>/</w:t>
-            </w:r>
-            <w:proofErr w:type="spellStart"/>
-            <w:r>
-              <w:rPr>
-                <w:i/>
-              </w:rPr>
-              <w:t>reassignedsupssup;</w:t>
-            </w:r>
-            <w:r>
-              <w:rPr>
-                <w:i/>
-              </w:rPr>
               <w:t>reassignedsupsmgr</w:t>
             </w:r>
-            <w:proofErr w:type="spellEnd"/>
           </w:p>
         </w:tc>
       </w:tr>
@@ -36620,47 +36225,19 @@
               <w:rPr>
                 <w:i/>
               </w:rPr>
-              <w:t>reminder1/</w:t>
-            </w:r>
-            <w:proofErr w:type="spellStart"/>
+              <w:t>reminder1/reassigned</w:t>
+            </w:r>
             <w:r>
               <w:rPr>
                 <w:i/>
               </w:rPr>
-              <w:t>reassigned</w:t>
+              <w:t>mgr/reassigned mgr</w:t>
             </w:r>
             <w:r>
               <w:rPr>
                 <w:i/>
               </w:rPr>
-              <w:t>mgr</w:t>
-            </w:r>
-            <w:proofErr w:type="spellEnd"/>
-            <w:r>
-              <w:rPr>
-                <w:i/>
-              </w:rPr>
-              <w:t xml:space="preserve">/reassigned </w:t>
-            </w:r>
-            <w:proofErr w:type="spellStart"/>
-            <w:r>
-              <w:rPr>
-                <w:i/>
-              </w:rPr>
-              <w:t>mgr</w:t>
-            </w:r>
-            <w:r>
-              <w:rPr>
-                <w:i/>
-              </w:rPr>
-              <w:t>s</w:t>
-            </w:r>
-            <w:proofErr w:type="spellEnd"/>
-            <w:r>
-              <w:rPr>
-                <w:i/>
-              </w:rPr>
-              <w:t xml:space="preserve"> sup</w:t>
+              <w:t>s sup</w:t>
             </w:r>
           </w:p>
         </w:tc>
@@ -37567,35 +37144,7 @@
               <w:rPr>
                 <w:i/>
               </w:rPr>
-              <w:t>reminder1/</w:t>
-            </w:r>
-            <w:proofErr w:type="spellStart"/>
-            <w:r>
-              <w:rPr>
-                <w:i/>
-              </w:rPr>
-              <w:t>reassignedmgr</w:t>
-            </w:r>
-            <w:proofErr w:type="spellEnd"/>
-            <w:r>
-              <w:rPr>
-                <w:i/>
-              </w:rPr>
-              <w:t xml:space="preserve">/reassigned </w:t>
-            </w:r>
-            <w:proofErr w:type="spellStart"/>
-            <w:r>
-              <w:rPr>
-                <w:i/>
-              </w:rPr>
-              <w:t>mgrs</w:t>
-            </w:r>
-            <w:proofErr w:type="spellEnd"/>
-            <w:r>
-              <w:rPr>
-                <w:i/>
-              </w:rPr>
-              <w:t xml:space="preserve"> sup</w:t>
+              <w:t>reminder1/reassignedmgr/reassigned mgrs sup</w:t>
             </w:r>
           </w:p>
         </w:tc>
@@ -38582,19 +38131,11 @@
                 <w:i/>
               </w:rPr>
             </w:pPr>
-            <w:proofErr w:type="spellStart"/>
             <w:r>
               <w:rPr>
                 <w:i/>
               </w:rPr>
-              <w:t>lcs</w:t>
-            </w:r>
-            <w:proofErr w:type="spellEnd"/>
-            <w:r>
-              <w:rPr>
-                <w:i/>
-              </w:rPr>
-              <w:t xml:space="preserve"> sup/ reminder1/sup/mgr</w:t>
+              <w:t>lcs sup/ reminder1/sup/mgr</w:t>
             </w:r>
           </w:p>
         </w:tc>
@@ -39878,28 +39419,12 @@
                 <w:i/>
               </w:rPr>
             </w:pPr>
-            <w:proofErr w:type="spellStart"/>
             <w:r>
               <w:rPr>
                 <w:i/>
               </w:rPr>
-              <w:t>lcs</w:t>
-            </w:r>
-            <w:proofErr w:type="spellEnd"/>
-            <w:r>
-              <w:rPr>
-                <w:i/>
-              </w:rPr>
-              <w:t xml:space="preserve"> sup/ reminder2/sup/</w:t>
-            </w:r>
-            <w:proofErr w:type="spellStart"/>
-            <w:r>
-              <w:rPr>
-                <w:i/>
-              </w:rPr>
-              <w:t>mgr;srmgr</w:t>
-            </w:r>
-            <w:proofErr w:type="spellEnd"/>
+              <w:t>lcs sup/ reminder2/sup/mgr;srmgr</w:t>
+            </w:r>
           </w:p>
         </w:tc>
       </w:tr>
@@ -41011,19 +40536,11 @@
                 <w:i/>
               </w:rPr>
             </w:pPr>
-            <w:proofErr w:type="spellStart"/>
             <w:r>
               <w:rPr>
                 <w:i/>
               </w:rPr>
-              <w:t>lcs</w:t>
-            </w:r>
-            <w:proofErr w:type="spellEnd"/>
-            <w:r>
-              <w:rPr>
-                <w:i/>
-              </w:rPr>
-              <w:t xml:space="preserve"> sup/ reassigned</w:t>
+              <w:t>lcs sup/ reassigned</w:t>
             </w:r>
           </w:p>
           <w:p>
@@ -41042,21 +40559,7 @@
               <w:rPr>
                 <w:i/>
               </w:rPr>
-              <w:t>reminder1/</w:t>
-            </w:r>
-            <w:proofErr w:type="spellStart"/>
-            <w:r>
-              <w:rPr>
-                <w:i/>
-              </w:rPr>
-              <w:t>reassignedsup</w:t>
-            </w:r>
-            <w:proofErr w:type="spellEnd"/>
-            <w:r>
-              <w:rPr>
-                <w:i/>
-              </w:rPr>
-              <w:t>/reassigned sups sup</w:t>
+              <w:t>reminder1/reassignedsup/reassigned sups sup</w:t>
             </w:r>
           </w:p>
         </w:tc>
@@ -41998,19 +41501,11 @@
               </w:rPr>
               <w:t xml:space="preserve"> </w:t>
             </w:r>
-            <w:proofErr w:type="spellStart"/>
             <w:r>
               <w:rPr>
                 <w:i/>
               </w:rPr>
-              <w:t>lcs</w:t>
-            </w:r>
-            <w:proofErr w:type="spellEnd"/>
-            <w:r>
-              <w:rPr>
-                <w:i/>
-              </w:rPr>
-              <w:t xml:space="preserve"> sup/ reassigned</w:t>
+              <w:t>lcs sup/ reassigned</w:t>
             </w:r>
           </w:p>
           <w:p>
@@ -42029,30 +41524,8 @@
               <w:rPr>
                 <w:i/>
               </w:rPr>
-              <w:t>reminder 2/</w:t>
-            </w:r>
-            <w:proofErr w:type="spellStart"/>
-            <w:r>
-              <w:rPr>
-                <w:i/>
-              </w:rPr>
-              <w:t>reassignedsup</w:t>
-            </w:r>
-            <w:proofErr w:type="spellEnd"/>
-            <w:r>
-              <w:rPr>
-                <w:i/>
-              </w:rPr>
-              <w:t>/</w:t>
-            </w:r>
-            <w:proofErr w:type="spellStart"/>
-            <w:r>
-              <w:rPr>
-                <w:i/>
-              </w:rPr>
-              <w:t>reassignedsupssup;reassignedsupsmgr</w:t>
-            </w:r>
-            <w:proofErr w:type="spellEnd"/>
+              <w:t>reminder 2/reassignedsup/reassignedsupssup;reassignedsupsmgr</w:t>
+            </w:r>
           </w:p>
         </w:tc>
       </w:tr>
@@ -45176,19 +44649,11 @@
                 <w:i/>
               </w:rPr>
             </w:pPr>
-            <w:proofErr w:type="spellStart"/>
             <w:r>
               <w:rPr>
                 <w:i/>
               </w:rPr>
-              <w:t>SurveyID</w:t>
-            </w:r>
-            <w:proofErr w:type="spellEnd"/>
-            <w:r>
-              <w:rPr>
-                <w:i/>
-              </w:rPr>
-              <w:t xml:space="preserve"> 38</w:t>
+              <w:t>SurveyID 38</w:t>
             </w:r>
           </w:p>
         </w:tc>
@@ -45334,19 +44799,11 @@
                 <w:i/>
               </w:rPr>
             </w:pPr>
-            <w:proofErr w:type="spellStart"/>
             <w:r>
               <w:rPr>
                 <w:i/>
               </w:rPr>
-              <w:t>SurveyID</w:t>
-            </w:r>
-            <w:proofErr w:type="spellEnd"/>
-            <w:r>
-              <w:rPr>
-                <w:i/>
-              </w:rPr>
-              <w:t xml:space="preserve"> 29</w:t>
+              <w:t>SurveyID 29</w:t>
             </w:r>
           </w:p>
         </w:tc>
@@ -45833,28 +45290,12 @@
           </w:p>
           <w:p>
             <w:r>
-              <w:t xml:space="preserve">set </w:t>
-            </w:r>
-            <w:proofErr w:type="spellStart"/>
-            <w:r>
-              <w:t>siteid</w:t>
-            </w:r>
-            <w:proofErr w:type="spellEnd"/>
-            <w:r>
-              <w:t xml:space="preserve"> = 14,</w:t>
-            </w:r>
-          </w:p>
-          <w:p>
-            <w:r>
-              <w:t xml:space="preserve"> CSRReviewAutoDate = 'yyyy-mm-</w:t>
-            </w:r>
-            <w:proofErr w:type="spellStart"/>
-            <w:r>
-              <w:t>dd</w:t>
-            </w:r>
-            <w:proofErr w:type="spellEnd"/>
-            <w:r>
-              <w:t xml:space="preserve"> 00:00:00.000',</w:t>
+              <w:t>set siteid = 14,</w:t>
+            </w:r>
+          </w:p>
+          <w:p>
+            <w:r>
+              <w:t xml:space="preserve"> CSRReviewAutoDate = 'yyyy-mm-dd 00:00:00.000',</w:t>
             </w:r>
           </w:p>
           <w:p>
@@ -45869,41 +45310,17 @@
           </w:p>
           <w:p>
             <w:r>
-              <w:t xml:space="preserve"> </w:t>
-            </w:r>
-            <w:proofErr w:type="spellStart"/>
-            <w:r>
-              <w:t>statusid</w:t>
-            </w:r>
-            <w:proofErr w:type="spellEnd"/>
-            <w:r>
-              <w:t xml:space="preserve"> = 1,</w:t>
-            </w:r>
-          </w:p>
-          <w:p>
-            <w:r>
-              <w:t xml:space="preserve"> </w:t>
-            </w:r>
-            <w:proofErr w:type="spellStart"/>
-            <w:r>
-              <w:t>moduleid</w:t>
-            </w:r>
-            <w:proofErr w:type="spellEnd"/>
-            <w:r>
-              <w:t xml:space="preserve"> = 1</w:t>
-            </w:r>
-          </w:p>
-          <w:p>
-            <w:r>
-              <w:t xml:space="preserve"> where </w:t>
-            </w:r>
-            <w:proofErr w:type="spellStart"/>
-            <w:r>
-              <w:t>formname</w:t>
-            </w:r>
-            <w:proofErr w:type="spellEnd"/>
-            <w:r>
-              <w:t xml:space="preserve"> = 'some form name'</w:t>
+              <w:t xml:space="preserve"> statusid = 1,</w:t>
+            </w:r>
+          </w:p>
+          <w:p>
+            <w:r>
+              <w:t xml:space="preserve"> moduleid = 1</w:t>
+            </w:r>
+          </w:p>
+          <w:p>
+            <w:r>
+              <w:t xml:space="preserve"> where formname = 'some form name'</w:t>
             </w:r>
           </w:p>
           <w:p/>
@@ -45941,9 +45358,53 @@
                 <w:sz w:val="19"/>
                 <w:szCs w:val="19"/>
               </w:rPr>
-              <w:t>@</w:t>
-            </w:r>
-            <w:proofErr w:type="spellStart"/>
+              <w:t>@return_value</w:t>
+            </w:r>
+            <w:r>
+              <w:rPr>
+                <w:rFonts w:ascii="Consolas" w:hAnsi="Consolas" w:cs="Consolas"/>
+                <w:sz w:val="19"/>
+                <w:szCs w:val="19"/>
+              </w:rPr>
+              <w:t xml:space="preserve"> </w:t>
+            </w:r>
+            <w:r>
+              <w:rPr>
+                <w:rFonts w:ascii="Consolas" w:hAnsi="Consolas" w:cs="Consolas"/>
+                <w:color w:val="0000FF"/>
+                <w:sz w:val="19"/>
+                <w:szCs w:val="19"/>
+              </w:rPr>
+              <w:t>int</w:t>
+            </w:r>
+          </w:p>
+          <w:p>
+            <w:pPr>
+              <w:overflowPunct/>
+              <w:textAlignment w:val="auto"/>
+              <w:rPr>
+                <w:rFonts w:ascii="Consolas" w:hAnsi="Consolas" w:cs="Consolas"/>
+                <w:sz w:val="19"/>
+                <w:szCs w:val="19"/>
+              </w:rPr>
+            </w:pPr>
+            <w:r>
+              <w:rPr>
+                <w:rFonts w:ascii="Consolas" w:hAnsi="Consolas" w:cs="Consolas"/>
+                <w:color w:val="0000FF"/>
+                <w:sz w:val="19"/>
+                <w:szCs w:val="19"/>
+              </w:rPr>
+              <w:t>EXEC</w:t>
+            </w:r>
+            <w:r>
+              <w:rPr>
+                <w:rFonts w:ascii="Consolas" w:hAnsi="Consolas" w:cs="Consolas"/>
+                <w:sz w:val="19"/>
+                <w:szCs w:val="19"/>
+              </w:rPr>
+              <w:tab/>
+            </w:r>
             <w:r>
               <w:rPr>
                 <w:rFonts w:ascii="Consolas" w:hAnsi="Consolas" w:cs="Consolas"/>
@@ -45951,9 +45412,8 @@
                 <w:sz w:val="19"/>
                 <w:szCs w:val="19"/>
               </w:rPr>
-              <w:t>return_value</w:t>
-            </w:r>
-            <w:proofErr w:type="spellEnd"/>
+              <w:t>@return_value</w:t>
+            </w:r>
             <w:r>
               <w:rPr>
                 <w:rFonts w:ascii="Consolas" w:hAnsi="Consolas" w:cs="Consolas"/>
@@ -45962,6 +45422,61 @@
               </w:rPr>
               <w:t xml:space="preserve"> </w:t>
             </w:r>
+            <w:r>
+              <w:rPr>
+                <w:rFonts w:ascii="Consolas" w:hAnsi="Consolas" w:cs="Consolas"/>
+                <w:color w:val="808080"/>
+                <w:sz w:val="19"/>
+                <w:szCs w:val="19"/>
+              </w:rPr>
+              <w:t>=</w:t>
+            </w:r>
+            <w:r>
+              <w:rPr>
+                <w:rFonts w:ascii="Consolas" w:hAnsi="Consolas" w:cs="Consolas"/>
+                <w:sz w:val="19"/>
+                <w:szCs w:val="19"/>
+              </w:rPr>
+              <w:t xml:space="preserve"> </w:t>
+            </w:r>
+            <w:r>
+              <w:rPr>
+                <w:rFonts w:ascii="Consolas" w:hAnsi="Consolas" w:cs="Consolas"/>
+                <w:color w:val="008080"/>
+                <w:sz w:val="19"/>
+                <w:szCs w:val="19"/>
+              </w:rPr>
+              <w:t>[EC]</w:t>
+            </w:r>
+            <w:r>
+              <w:rPr>
+                <w:rFonts w:ascii="Consolas" w:hAnsi="Consolas" w:cs="Consolas"/>
+                <w:color w:val="808080"/>
+                <w:sz w:val="19"/>
+                <w:szCs w:val="19"/>
+              </w:rPr>
+              <w:t>.</w:t>
+            </w:r>
+            <w:r>
+              <w:rPr>
+                <w:rFonts w:ascii="Consolas" w:hAnsi="Consolas" w:cs="Consolas"/>
+                <w:color w:val="008080"/>
+                <w:sz w:val="19"/>
+                <w:szCs w:val="19"/>
+              </w:rPr>
+              <w:t>[sp_SelectSurvey4Contact]</w:t>
+            </w:r>
+          </w:p>
+          <w:p>
+            <w:pPr>
+              <w:overflowPunct/>
+              <w:textAlignment w:val="auto"/>
+              <w:rPr>
+                <w:rFonts w:ascii="Consolas" w:hAnsi="Consolas" w:cs="Consolas"/>
+                <w:sz w:val="19"/>
+                <w:szCs w:val="19"/>
+              </w:rPr>
+            </w:pPr>
             <w:r>
               <w:rPr>
                 <w:rFonts w:ascii="Consolas" w:hAnsi="Consolas" w:cs="Consolas"/>
@@ -45969,27 +45484,101 @@
                 <w:sz w:val="19"/>
                 <w:szCs w:val="19"/>
               </w:rPr>
-              <w:t>int</w:t>
-            </w:r>
-          </w:p>
-          <w:p>
-            <w:pPr>
-              <w:overflowPunct/>
-              <w:textAlignment w:val="auto"/>
+              <w:t>SELECT</w:t>
+            </w:r>
+            <w:r>
               <w:rPr>
                 <w:rFonts w:ascii="Consolas" w:hAnsi="Consolas" w:cs="Consolas"/>
                 <w:sz w:val="19"/>
                 <w:szCs w:val="19"/>
               </w:rPr>
-            </w:pPr>
-            <w:r>
+              <w:tab/>
+            </w:r>
+            <w:r>
+              <w:rPr>
+                <w:rFonts w:ascii="Consolas" w:hAnsi="Consolas" w:cs="Consolas"/>
+                <w:color w:val="FF0000"/>
+                <w:sz w:val="19"/>
+                <w:szCs w:val="19"/>
+              </w:rPr>
+              <w:t>'Return Value'</w:t>
+            </w:r>
+            <w:r>
+              <w:rPr>
+                <w:rFonts w:ascii="Consolas" w:hAnsi="Consolas" w:cs="Consolas"/>
+                <w:sz w:val="19"/>
+                <w:szCs w:val="19"/>
+              </w:rPr>
+              <w:t xml:space="preserve"> </w:t>
+            </w:r>
+            <w:r>
+              <w:rPr>
+                <w:rFonts w:ascii="Consolas" w:hAnsi="Consolas" w:cs="Consolas"/>
+                <w:color w:val="808080"/>
+                <w:sz w:val="19"/>
+                <w:szCs w:val="19"/>
+              </w:rPr>
+              <w:t>=</w:t>
+            </w:r>
+            <w:r>
+              <w:rPr>
+                <w:rFonts w:ascii="Consolas" w:hAnsi="Consolas" w:cs="Consolas"/>
+                <w:sz w:val="19"/>
+                <w:szCs w:val="19"/>
+              </w:rPr>
+              <w:t xml:space="preserve"> </w:t>
+            </w:r>
+            <w:r>
+              <w:rPr>
+                <w:rFonts w:ascii="Consolas" w:hAnsi="Consolas" w:cs="Consolas"/>
+                <w:color w:val="008080"/>
+                <w:sz w:val="19"/>
+                <w:szCs w:val="19"/>
+              </w:rPr>
+              <w:t>@return_value</w:t>
+            </w:r>
+          </w:p>
+          <w:p>
+            <w:pPr>
+              <w:overflowPunct/>
+              <w:textAlignment w:val="auto"/>
               <w:rPr>
                 <w:rFonts w:ascii="Consolas" w:hAnsi="Consolas" w:cs="Consolas"/>
                 <w:color w:val="0000FF"/>
                 <w:sz w:val="19"/>
                 <w:szCs w:val="19"/>
               </w:rPr>
-              <w:t>EXEC</w:t>
+            </w:pPr>
+            <w:r>
+              <w:rPr>
+                <w:rFonts w:ascii="Consolas" w:hAnsi="Consolas" w:cs="Consolas"/>
+                <w:color w:val="0000FF"/>
+                <w:sz w:val="19"/>
+                <w:szCs w:val="19"/>
+              </w:rPr>
+              <w:t>GO</w:t>
+            </w:r>
+          </w:p>
+          <w:p/>
+          <w:p/>
+          <w:p>
+            <w:pPr>
+              <w:overflowPunct/>
+              <w:textAlignment w:val="auto"/>
+              <w:rPr>
+                <w:rFonts w:ascii="Consolas" w:hAnsi="Consolas" w:cs="Consolas"/>
+                <w:sz w:val="19"/>
+                <w:szCs w:val="19"/>
+              </w:rPr>
+            </w:pPr>
+            <w:r>
+              <w:rPr>
+                <w:rFonts w:ascii="Consolas" w:hAnsi="Consolas" w:cs="Consolas"/>
+                <w:color w:val="0000FF"/>
+                <w:sz w:val="19"/>
+                <w:szCs w:val="19"/>
+              </w:rPr>
+              <w:t>DECLARE</w:t>
             </w:r>
             <w:r>
               <w:rPr>
@@ -46006,9 +45595,53 @@
                 <w:sz w:val="19"/>
                 <w:szCs w:val="19"/>
               </w:rPr>
-              <w:t>@</w:t>
-            </w:r>
-            <w:proofErr w:type="spellStart"/>
+              <w:t>@return_value</w:t>
+            </w:r>
+            <w:r>
+              <w:rPr>
+                <w:rFonts w:ascii="Consolas" w:hAnsi="Consolas" w:cs="Consolas"/>
+                <w:sz w:val="19"/>
+                <w:szCs w:val="19"/>
+              </w:rPr>
+              <w:t xml:space="preserve"> </w:t>
+            </w:r>
+            <w:r>
+              <w:rPr>
+                <w:rFonts w:ascii="Consolas" w:hAnsi="Consolas" w:cs="Consolas"/>
+                <w:color w:val="0000FF"/>
+                <w:sz w:val="19"/>
+                <w:szCs w:val="19"/>
+              </w:rPr>
+              <w:t>int</w:t>
+            </w:r>
+          </w:p>
+          <w:p>
+            <w:pPr>
+              <w:overflowPunct/>
+              <w:textAlignment w:val="auto"/>
+              <w:rPr>
+                <w:rFonts w:ascii="Consolas" w:hAnsi="Consolas" w:cs="Consolas"/>
+                <w:sz w:val="19"/>
+                <w:szCs w:val="19"/>
+              </w:rPr>
+            </w:pPr>
+            <w:r>
+              <w:rPr>
+                <w:rFonts w:ascii="Consolas" w:hAnsi="Consolas" w:cs="Consolas"/>
+                <w:color w:val="0000FF"/>
+                <w:sz w:val="19"/>
+                <w:szCs w:val="19"/>
+              </w:rPr>
+              <w:t>EXEC</w:t>
+            </w:r>
+            <w:r>
+              <w:rPr>
+                <w:rFonts w:ascii="Consolas" w:hAnsi="Consolas" w:cs="Consolas"/>
+                <w:sz w:val="19"/>
+                <w:szCs w:val="19"/>
+              </w:rPr>
+              <w:tab/>
+            </w:r>
             <w:r>
               <w:rPr>
                 <w:rFonts w:ascii="Consolas" w:hAnsi="Consolas" w:cs="Consolas"/>
@@ -46016,9 +45649,8 @@
                 <w:sz w:val="19"/>
                 <w:szCs w:val="19"/>
               </w:rPr>
-              <w:t>return_value</w:t>
-            </w:r>
-            <w:proofErr w:type="spellEnd"/>
+              <w:t>@return_value</w:t>
+            </w:r>
             <w:r>
               <w:rPr>
                 <w:rFonts w:ascii="Consolas" w:hAnsi="Consolas" w:cs="Consolas"/>
@@ -46069,7 +45701,7 @@
                 <w:sz w:val="19"/>
                 <w:szCs w:val="19"/>
               </w:rPr>
-              <w:t>[sp_SelectSurvey4Contact]</w:t>
+              <w:t>[sp_SelectSurvey4Reminder]</w:t>
             </w:r>
           </w:p>
           <w:p>
@@ -46140,289 +45772,8 @@
                 <w:sz w:val="19"/>
                 <w:szCs w:val="19"/>
               </w:rPr>
-              <w:t>@</w:t>
-            </w:r>
-            <w:proofErr w:type="spellStart"/>
-            <w:r>
-              <w:rPr>
-                <w:rFonts w:ascii="Consolas" w:hAnsi="Consolas" w:cs="Consolas"/>
-                <w:color w:val="008080"/>
-                <w:sz w:val="19"/>
-                <w:szCs w:val="19"/>
-              </w:rPr>
-              <w:t>return_value</w:t>
-            </w:r>
-            <w:proofErr w:type="spellEnd"/>
-          </w:p>
-          <w:p>
-            <w:pPr>
-              <w:overflowPunct/>
-              <w:textAlignment w:val="auto"/>
-              <w:rPr>
-                <w:rFonts w:ascii="Consolas" w:hAnsi="Consolas" w:cs="Consolas"/>
-                <w:color w:val="0000FF"/>
-                <w:sz w:val="19"/>
-                <w:szCs w:val="19"/>
-              </w:rPr>
-            </w:pPr>
-            <w:r>
-              <w:rPr>
-                <w:rFonts w:ascii="Consolas" w:hAnsi="Consolas" w:cs="Consolas"/>
-                <w:color w:val="0000FF"/>
-                <w:sz w:val="19"/>
-                <w:szCs w:val="19"/>
-              </w:rPr>
-              <w:t>GO</w:t>
-            </w:r>
-          </w:p>
-          <w:p/>
-          <w:p/>
-          <w:p>
-            <w:pPr>
-              <w:overflowPunct/>
-              <w:textAlignment w:val="auto"/>
-              <w:rPr>
-                <w:rFonts w:ascii="Consolas" w:hAnsi="Consolas" w:cs="Consolas"/>
-                <w:sz w:val="19"/>
-                <w:szCs w:val="19"/>
-              </w:rPr>
-            </w:pPr>
-            <w:r>
-              <w:rPr>
-                <w:rFonts w:ascii="Consolas" w:hAnsi="Consolas" w:cs="Consolas"/>
-                <w:color w:val="0000FF"/>
-                <w:sz w:val="19"/>
-                <w:szCs w:val="19"/>
-              </w:rPr>
-              <w:t>DECLARE</w:t>
-            </w:r>
-            <w:r>
-              <w:rPr>
-                <w:rFonts w:ascii="Consolas" w:hAnsi="Consolas" w:cs="Consolas"/>
-                <w:sz w:val="19"/>
-                <w:szCs w:val="19"/>
-              </w:rPr>
-              <w:tab/>
-            </w:r>
-            <w:r>
-              <w:rPr>
-                <w:rFonts w:ascii="Consolas" w:hAnsi="Consolas" w:cs="Consolas"/>
-                <w:color w:val="008080"/>
-                <w:sz w:val="19"/>
-                <w:szCs w:val="19"/>
-              </w:rPr>
-              <w:t>@</w:t>
-            </w:r>
-            <w:proofErr w:type="spellStart"/>
-            <w:r>
-              <w:rPr>
-                <w:rFonts w:ascii="Consolas" w:hAnsi="Consolas" w:cs="Consolas"/>
-                <w:color w:val="008080"/>
-                <w:sz w:val="19"/>
-                <w:szCs w:val="19"/>
-              </w:rPr>
-              <w:t>return_value</w:t>
-            </w:r>
-            <w:proofErr w:type="spellEnd"/>
-            <w:r>
-              <w:rPr>
-                <w:rFonts w:ascii="Consolas" w:hAnsi="Consolas" w:cs="Consolas"/>
-                <w:sz w:val="19"/>
-                <w:szCs w:val="19"/>
-              </w:rPr>
-              <w:t xml:space="preserve"> </w:t>
-            </w:r>
-            <w:r>
-              <w:rPr>
-                <w:rFonts w:ascii="Consolas" w:hAnsi="Consolas" w:cs="Consolas"/>
-                <w:color w:val="0000FF"/>
-                <w:sz w:val="19"/>
-                <w:szCs w:val="19"/>
-              </w:rPr>
-              <w:t>int</w:t>
-            </w:r>
-          </w:p>
-          <w:p>
-            <w:pPr>
-              <w:overflowPunct/>
-              <w:textAlignment w:val="auto"/>
-              <w:rPr>
-                <w:rFonts w:ascii="Consolas" w:hAnsi="Consolas" w:cs="Consolas"/>
-                <w:sz w:val="19"/>
-                <w:szCs w:val="19"/>
-              </w:rPr>
-            </w:pPr>
-            <w:r>
-              <w:rPr>
-                <w:rFonts w:ascii="Consolas" w:hAnsi="Consolas" w:cs="Consolas"/>
-                <w:color w:val="0000FF"/>
-                <w:sz w:val="19"/>
-                <w:szCs w:val="19"/>
-              </w:rPr>
-              <w:t>EXEC</w:t>
-            </w:r>
-            <w:r>
-              <w:rPr>
-                <w:rFonts w:ascii="Consolas" w:hAnsi="Consolas" w:cs="Consolas"/>
-                <w:sz w:val="19"/>
-                <w:szCs w:val="19"/>
-              </w:rPr>
-              <w:tab/>
-            </w:r>
-            <w:r>
-              <w:rPr>
-                <w:rFonts w:ascii="Consolas" w:hAnsi="Consolas" w:cs="Consolas"/>
-                <w:color w:val="008080"/>
-                <w:sz w:val="19"/>
-                <w:szCs w:val="19"/>
-              </w:rPr>
-              <w:t>@</w:t>
-            </w:r>
-            <w:proofErr w:type="spellStart"/>
-            <w:r>
-              <w:rPr>
-                <w:rFonts w:ascii="Consolas" w:hAnsi="Consolas" w:cs="Consolas"/>
-                <w:color w:val="008080"/>
-                <w:sz w:val="19"/>
-                <w:szCs w:val="19"/>
-              </w:rPr>
-              <w:t>return_value</w:t>
-            </w:r>
-            <w:proofErr w:type="spellEnd"/>
-            <w:r>
-              <w:rPr>
-                <w:rFonts w:ascii="Consolas" w:hAnsi="Consolas" w:cs="Consolas"/>
-                <w:sz w:val="19"/>
-                <w:szCs w:val="19"/>
-              </w:rPr>
-              <w:t xml:space="preserve"> </w:t>
-            </w:r>
-            <w:r>
-              <w:rPr>
-                <w:rFonts w:ascii="Consolas" w:hAnsi="Consolas" w:cs="Consolas"/>
-                <w:color w:val="808080"/>
-                <w:sz w:val="19"/>
-                <w:szCs w:val="19"/>
-              </w:rPr>
-              <w:t>=</w:t>
-            </w:r>
-            <w:r>
-              <w:rPr>
-                <w:rFonts w:ascii="Consolas" w:hAnsi="Consolas" w:cs="Consolas"/>
-                <w:sz w:val="19"/>
-                <w:szCs w:val="19"/>
-              </w:rPr>
-              <w:t xml:space="preserve"> </w:t>
-            </w:r>
-            <w:r>
-              <w:rPr>
-                <w:rFonts w:ascii="Consolas" w:hAnsi="Consolas" w:cs="Consolas"/>
-                <w:color w:val="008080"/>
-                <w:sz w:val="19"/>
-                <w:szCs w:val="19"/>
-              </w:rPr>
-              <w:t>[EC]</w:t>
-            </w:r>
-            <w:r>
-              <w:rPr>
-                <w:rFonts w:ascii="Consolas" w:hAnsi="Consolas" w:cs="Consolas"/>
-                <w:color w:val="808080"/>
-                <w:sz w:val="19"/>
-                <w:szCs w:val="19"/>
-              </w:rPr>
-              <w:t>.</w:t>
-            </w:r>
-            <w:r>
-              <w:rPr>
-                <w:rFonts w:ascii="Consolas" w:hAnsi="Consolas" w:cs="Consolas"/>
-                <w:color w:val="008080"/>
-                <w:sz w:val="19"/>
-                <w:szCs w:val="19"/>
-              </w:rPr>
-              <w:t>[sp_SelectSurvey4Reminder]</w:t>
-            </w:r>
-          </w:p>
-          <w:p>
-            <w:pPr>
-              <w:overflowPunct/>
-              <w:textAlignment w:val="auto"/>
-              <w:rPr>
-                <w:rFonts w:ascii="Consolas" w:hAnsi="Consolas" w:cs="Consolas"/>
-                <w:sz w:val="19"/>
-                <w:szCs w:val="19"/>
-              </w:rPr>
-            </w:pPr>
-            <w:r>
-              <w:rPr>
-                <w:rFonts w:ascii="Consolas" w:hAnsi="Consolas" w:cs="Consolas"/>
-                <w:color w:val="0000FF"/>
-                <w:sz w:val="19"/>
-                <w:szCs w:val="19"/>
-              </w:rPr>
-              <w:t>SELECT</w:t>
-            </w:r>
-            <w:r>
-              <w:rPr>
-                <w:rFonts w:ascii="Consolas" w:hAnsi="Consolas" w:cs="Consolas"/>
-                <w:sz w:val="19"/>
-                <w:szCs w:val="19"/>
-              </w:rPr>
-              <w:tab/>
-            </w:r>
-            <w:r>
-              <w:rPr>
-                <w:rFonts w:ascii="Consolas" w:hAnsi="Consolas" w:cs="Consolas"/>
-                <w:color w:val="FF0000"/>
-                <w:sz w:val="19"/>
-                <w:szCs w:val="19"/>
-              </w:rPr>
-              <w:t>'Return Value'</w:t>
-            </w:r>
-            <w:r>
-              <w:rPr>
-                <w:rFonts w:ascii="Consolas" w:hAnsi="Consolas" w:cs="Consolas"/>
-                <w:sz w:val="19"/>
-                <w:szCs w:val="19"/>
-              </w:rPr>
-              <w:t xml:space="preserve"> </w:t>
-            </w:r>
-            <w:r>
-              <w:rPr>
-                <w:rFonts w:ascii="Consolas" w:hAnsi="Consolas" w:cs="Consolas"/>
-                <w:color w:val="808080"/>
-                <w:sz w:val="19"/>
-                <w:szCs w:val="19"/>
-              </w:rPr>
-              <w:t>=</w:t>
-            </w:r>
-            <w:r>
-              <w:rPr>
-                <w:rFonts w:ascii="Consolas" w:hAnsi="Consolas" w:cs="Consolas"/>
-                <w:sz w:val="19"/>
-                <w:szCs w:val="19"/>
-              </w:rPr>
-              <w:t xml:space="preserve"> </w:t>
-            </w:r>
-            <w:r>
-              <w:rPr>
-                <w:rFonts w:ascii="Consolas" w:hAnsi="Consolas" w:cs="Consolas"/>
-                <w:color w:val="008080"/>
-                <w:sz w:val="19"/>
-                <w:szCs w:val="19"/>
-              </w:rPr>
-              <w:t>@</w:t>
-            </w:r>
-            <w:proofErr w:type="spellStart"/>
-            <w:r>
-              <w:rPr>
-                <w:rFonts w:ascii="Consolas" w:hAnsi="Consolas" w:cs="Consolas"/>
-                <w:color w:val="008080"/>
-                <w:sz w:val="19"/>
-                <w:szCs w:val="19"/>
-              </w:rPr>
-              <w:t>return_value</w:t>
-            </w:r>
-            <w:proofErr w:type="spellEnd"/>
+              <w:t>@return_value</w:t>
+            </w:r>
           </w:p>
           <w:p>
             <w:pPr>
@@ -47109,46 +46460,8 @@
         <w:rPr>
           <w:b/>
         </w:rPr>
-        <w:t xml:space="preserve"> 0</w:t>
+        <w:t xml:space="preserve"> 09 – TFS 13413 Move dev web server to AD.local</w:t>
       </w:r>
-      <w:r>
-        <w:rPr>
-          <w:b/>
-        </w:rPr>
-        <w:t>9</w:t>
-      </w:r>
-      <w:r>
-        <w:rPr>
-          <w:b/>
-        </w:rPr>
-        <w:t xml:space="preserve"> – TFS 1</w:t>
-      </w:r>
-      <w:r>
-        <w:rPr>
-          <w:b/>
-        </w:rPr>
-        <w:t>3413</w:t>
-      </w:r>
-      <w:r>
-        <w:rPr>
-          <w:b/>
-        </w:rPr>
-        <w:t xml:space="preserve"> Move </w:t>
-      </w:r>
-      <w:r>
-        <w:rPr>
-          <w:b/>
-        </w:rPr>
-        <w:t xml:space="preserve">dev web server to </w:t>
-      </w:r>
-      <w:proofErr w:type="spellStart"/>
-      <w:r>
-        <w:rPr>
-          <w:b/>
-        </w:rPr>
-        <w:t>AD.local</w:t>
-      </w:r>
-      <w:proofErr w:type="spellEnd"/>
     </w:p>
     <w:tbl>
       <w:tblPr>
@@ -47282,13 +46595,7 @@
               <w:rPr>
                 <w:rFonts w:asciiTheme="minorHAnsi" w:hAnsiTheme="minorHAnsi"/>
               </w:rPr>
-              <w:t>0</w:t>
-            </w:r>
-            <w:r>
-              <w:rPr>
-                <w:rFonts w:asciiTheme="minorHAnsi" w:hAnsiTheme="minorHAnsi"/>
-              </w:rPr>
-              <w:t>9</w:t>
+              <w:t>09</w:t>
             </w:r>
           </w:p>
         </w:tc>
@@ -47337,56 +46644,20 @@
               <w:rPr>
                 <w:rFonts w:asciiTheme="minorHAnsi" w:hAnsiTheme="minorHAnsi"/>
               </w:rPr>
-              <w:t xml:space="preserve">Web Server is moving from </w:t>
-            </w:r>
-            <w:proofErr w:type="spellStart"/>
-            <w:r>
-              <w:rPr>
-                <w:rFonts w:asciiTheme="minorHAnsi" w:hAnsiTheme="minorHAnsi"/>
-              </w:rPr>
-              <w:t>Vangent.local</w:t>
-            </w:r>
-            <w:proofErr w:type="spellEnd"/>
-            <w:r>
-              <w:rPr>
-                <w:rFonts w:asciiTheme="minorHAnsi" w:hAnsiTheme="minorHAnsi"/>
-              </w:rPr>
-              <w:t xml:space="preserve"> to </w:t>
-            </w:r>
-            <w:proofErr w:type="spellStart"/>
-            <w:r>
-              <w:rPr>
-                <w:rFonts w:asciiTheme="minorHAnsi" w:hAnsiTheme="minorHAnsi"/>
-              </w:rPr>
-              <w:t>AD.local</w:t>
-            </w:r>
-            <w:proofErr w:type="spellEnd"/>
-          </w:p>
-          <w:p>
-            <w:pPr>
-              <w:rPr>
-                <w:rFonts w:asciiTheme="minorHAnsi" w:hAnsiTheme="minorHAnsi"/>
-              </w:rPr>
-            </w:pPr>
-            <w:r>
-              <w:rPr>
-                <w:rFonts w:asciiTheme="minorHAnsi" w:hAnsiTheme="minorHAnsi"/>
-              </w:rPr>
-              <w:t xml:space="preserve">UI URL in notification scripts updated to remove </w:t>
-            </w:r>
-            <w:proofErr w:type="spellStart"/>
-            <w:r>
-              <w:rPr>
-                <w:rFonts w:asciiTheme="minorHAnsi" w:hAnsiTheme="minorHAnsi"/>
-              </w:rPr>
-              <w:t>vangent.local</w:t>
-            </w:r>
-            <w:proofErr w:type="spellEnd"/>
-            <w:r>
-              <w:rPr>
-                <w:rFonts w:asciiTheme="minorHAnsi" w:hAnsiTheme="minorHAnsi"/>
-              </w:rPr>
-              <w:t xml:space="preserve"> from path.</w:t>
+              <w:t>Web Server is moving from Vangent.local to AD.local</w:t>
+            </w:r>
+          </w:p>
+          <w:p>
+            <w:pPr>
+              <w:rPr>
+                <w:rFonts w:asciiTheme="minorHAnsi" w:hAnsiTheme="minorHAnsi"/>
+              </w:rPr>
+            </w:pPr>
+            <w:r>
+              <w:rPr>
+                <w:rFonts w:asciiTheme="minorHAnsi" w:hAnsiTheme="minorHAnsi"/>
+              </w:rPr>
+              <w:t>UI URL in notification scripts updated to remove vangent.local from path.</w:t>
             </w:r>
           </w:p>
         </w:tc>
@@ -47906,13 +47177,7 @@
               <w:rPr>
                 <w:rFonts w:asciiTheme="minorHAnsi" w:hAnsiTheme="minorHAnsi"/>
               </w:rPr>
-              <w:t xml:space="preserve">script gets executed and emails sent successfully. This verifies that the </w:t>
-            </w:r>
-            <w:r>
-              <w:rPr>
-                <w:rFonts w:asciiTheme="minorHAnsi" w:hAnsiTheme="minorHAnsi"/>
-              </w:rPr>
-              <w:t>script is working as expected.</w:t>
+              <w:t>script gets executed and emails sent successfully. This verifies that the script is working as expected.</w:t>
             </w:r>
           </w:p>
         </w:tc>
@@ -48021,25 +47286,7 @@
                 <w:bCs/>
                 <w:szCs w:val="20"/>
               </w:rPr>
-              <w:t xml:space="preserve">Open </w:t>
-            </w:r>
-            <w:proofErr w:type="spellStart"/>
-            <w:r>
-              <w:rPr>
-                <w:rFonts w:asciiTheme="minorHAnsi" w:hAnsiTheme="minorHAnsi"/>
-                <w:bCs/>
-                <w:szCs w:val="20"/>
-              </w:rPr>
-              <w:t>url</w:t>
-            </w:r>
-            <w:proofErr w:type="spellEnd"/>
-            <w:r>
-              <w:rPr>
-                <w:rFonts w:asciiTheme="minorHAnsi" w:hAnsiTheme="minorHAnsi"/>
-                <w:bCs/>
-                <w:szCs w:val="20"/>
-              </w:rPr>
-              <w:t xml:space="preserve"> from Email</w:t>
+              <w:t>Open url from Email</w:t>
             </w:r>
           </w:p>
         </w:tc>
@@ -48420,25 +47667,7 @@
                 <w:bCs/>
                 <w:szCs w:val="20"/>
               </w:rPr>
-              <w:t xml:space="preserve">Open </w:t>
-            </w:r>
-            <w:proofErr w:type="spellStart"/>
-            <w:r>
-              <w:rPr>
-                <w:rFonts w:asciiTheme="minorHAnsi" w:hAnsiTheme="minorHAnsi"/>
-                <w:bCs/>
-                <w:szCs w:val="20"/>
-              </w:rPr>
-              <w:t>url</w:t>
-            </w:r>
-            <w:proofErr w:type="spellEnd"/>
-            <w:r>
-              <w:rPr>
-                <w:rFonts w:asciiTheme="minorHAnsi" w:hAnsiTheme="minorHAnsi"/>
-                <w:bCs/>
-                <w:szCs w:val="20"/>
-              </w:rPr>
-              <w:t xml:space="preserve"> from Email</w:t>
+              <w:t>Open url from Email</w:t>
             </w:r>
           </w:p>
         </w:tc>
@@ -48731,8 +47960,6 @@
               </w:rPr>
               <w:t>eCL-365226-56181</w:t>
             </w:r>
-            <w:bookmarkStart w:id="15" w:name="_GoBack"/>
-            <w:bookmarkEnd w:id="15"/>
           </w:p>
         </w:tc>
       </w:tr>
@@ -48791,25 +48018,7 @@
                 <w:bCs/>
                 <w:szCs w:val="20"/>
               </w:rPr>
-              <w:t xml:space="preserve">Open Survey from </w:t>
-            </w:r>
-            <w:proofErr w:type="spellStart"/>
-            <w:r>
-              <w:rPr>
-                <w:rFonts w:asciiTheme="minorHAnsi" w:hAnsiTheme="minorHAnsi"/>
-                <w:bCs/>
-                <w:szCs w:val="20"/>
-              </w:rPr>
-              <w:t>url</w:t>
-            </w:r>
-            <w:proofErr w:type="spellEnd"/>
-            <w:r>
-              <w:rPr>
-                <w:rFonts w:asciiTheme="minorHAnsi" w:hAnsiTheme="minorHAnsi"/>
-                <w:bCs/>
-                <w:szCs w:val="20"/>
-              </w:rPr>
-              <w:t xml:space="preserve"> in Email</w:t>
+              <w:t>Open Survey from url in Email</w:t>
             </w:r>
           </w:p>
         </w:tc>
@@ -48833,16 +48042,8 @@
               <w:rPr>
                 <w:rFonts w:asciiTheme="minorHAnsi" w:hAnsiTheme="minorHAnsi"/>
               </w:rPr>
-              <w:t xml:space="preserve">Survey opens up at new </w:t>
-            </w:r>
-            <w:proofErr w:type="spellStart"/>
-            <w:r>
-              <w:rPr>
-                <w:rFonts w:asciiTheme="minorHAnsi" w:hAnsiTheme="minorHAnsi"/>
-              </w:rPr>
-              <w:t>url</w:t>
-            </w:r>
-            <w:proofErr w:type="spellEnd"/>
+              <w:t>Survey opens up at new url</w:t>
+            </w:r>
           </w:p>
         </w:tc>
         <w:tc>
@@ -49136,25 +48337,7 @@
                 <w:bCs/>
                 <w:szCs w:val="20"/>
               </w:rPr>
-              <w:t xml:space="preserve">Open Survey from </w:t>
-            </w:r>
-            <w:proofErr w:type="spellStart"/>
-            <w:r>
-              <w:rPr>
-                <w:rFonts w:asciiTheme="minorHAnsi" w:hAnsiTheme="minorHAnsi"/>
-                <w:bCs/>
-                <w:szCs w:val="20"/>
-              </w:rPr>
-              <w:t>url</w:t>
-            </w:r>
-            <w:proofErr w:type="spellEnd"/>
-            <w:r>
-              <w:rPr>
-                <w:rFonts w:asciiTheme="minorHAnsi" w:hAnsiTheme="minorHAnsi"/>
-                <w:bCs/>
-                <w:szCs w:val="20"/>
-              </w:rPr>
-              <w:t xml:space="preserve"> in Email</w:t>
+              <w:t>Open Survey from url in Email</w:t>
             </w:r>
           </w:p>
         </w:tc>
@@ -49178,16 +48361,8 @@
               <w:rPr>
                 <w:rFonts w:asciiTheme="minorHAnsi" w:hAnsiTheme="minorHAnsi"/>
               </w:rPr>
-              <w:t xml:space="preserve">Survey opens up at new </w:t>
-            </w:r>
-            <w:proofErr w:type="spellStart"/>
-            <w:r>
-              <w:rPr>
-                <w:rFonts w:asciiTheme="minorHAnsi" w:hAnsiTheme="minorHAnsi"/>
-              </w:rPr>
-              <w:t>url</w:t>
-            </w:r>
-            <w:proofErr w:type="spellEnd"/>
+              <w:t>Survey opens up at new url</w:t>
+            </w:r>
           </w:p>
         </w:tc>
         <w:tc>
@@ -49298,10 +48473,1652 @@
         </w:rPr>
       </w:pPr>
     </w:p>
+    <w:p>
+      <w:pPr>
+        <w:rPr>
+          <w:sz w:val="18"/>
+        </w:rPr>
+      </w:pPr>
+    </w:p>
+    <w:p>
+      <w:pPr>
+        <w:pStyle w:val="ListParagraph"/>
+        <w:numPr>
+          <w:ilvl w:val="0"/>
+          <w:numId w:val="3"/>
+        </w:numPr>
+        <w:rPr>
+          <w:b/>
+        </w:rPr>
+      </w:pPr>
+      <w:r>
+        <w:rPr>
+          <w:b/>
+        </w:rPr>
+        <w:t>TEST CASE:</w:t>
+      </w:r>
+      <w:r>
+        <w:rPr>
+          <w:b/>
+        </w:rPr>
+        <w:t xml:space="preserve"> 10</w:t>
+      </w:r>
+      <w:r>
+        <w:rPr>
+          <w:b/>
+        </w:rPr>
+        <w:t xml:space="preserve"> – TFS 13</w:t>
+      </w:r>
+      <w:r>
+        <w:rPr>
+          <w:b/>
+        </w:rPr>
+        <w:t>857</w:t>
+      </w:r>
+      <w:r>
+        <w:rPr>
+          <w:b/>
+        </w:rPr>
+        <w:t xml:space="preserve"> Move </w:t>
+      </w:r>
+      <w:r>
+        <w:rPr>
+          <w:b/>
+        </w:rPr>
+        <w:t>From Email addresses to maximus.com</w:t>
+      </w:r>
+    </w:p>
+    <w:tbl>
+      <w:tblPr>
+        <w:tblW w:w="0" w:type="auto"/>
+        <w:tblInd w:w="-612" w:type="dxa"/>
+        <w:tblBorders>
+          <w:top w:val="single" w:sz="4" w:space="0" w:color="auto"/>
+          <w:left w:val="single" w:sz="4" w:space="0" w:color="auto"/>
+          <w:bottom w:val="single" w:sz="4" w:space="0" w:color="auto"/>
+          <w:right w:val="single" w:sz="4" w:space="0" w:color="auto"/>
+          <w:insideH w:val="single" w:sz="4" w:space="0" w:color="auto"/>
+          <w:insideV w:val="single" w:sz="4" w:space="0" w:color="auto"/>
+        </w:tblBorders>
+        <w:tblLayout w:type="fixed"/>
+        <w:tblLook w:val="0000" w:firstRow="0" w:lastRow="0" w:firstColumn="0" w:lastColumn="0" w:noHBand="0" w:noVBand="0"/>
+      </w:tblPr>
+      <w:tblGrid>
+        <w:gridCol w:w="2549"/>
+        <w:gridCol w:w="10455"/>
+      </w:tblGrid>
+      <w:tr>
+        <w:trPr>
+          <w:tblHeader/>
+        </w:trPr>
+        <w:tc>
+          <w:tcPr>
+            <w:tcW w:w="2549" w:type="dxa"/>
+            <w:shd w:val="solid" w:color="auto" w:fill="000000"/>
+          </w:tcPr>
+          <w:p>
+            <w:pPr>
+              <w:numPr>
+                <w:ilvl w:val="12"/>
+                <w:numId w:val="0"/>
+              </w:numPr>
+              <w:jc w:val="center"/>
+              <w:rPr>
+                <w:rFonts w:ascii="Arial" w:hAnsi="Arial"/>
+                <w:b/>
+                <w:sz w:val="18"/>
+              </w:rPr>
+            </w:pPr>
+          </w:p>
+          <w:p>
+            <w:pPr>
+              <w:numPr>
+                <w:ilvl w:val="12"/>
+                <w:numId w:val="0"/>
+              </w:numPr>
+              <w:jc w:val="center"/>
+              <w:rPr>
+                <w:rFonts w:ascii="Arial" w:hAnsi="Arial"/>
+                <w:b/>
+                <w:sz w:val="18"/>
+              </w:rPr>
+            </w:pPr>
+            <w:r>
+              <w:rPr>
+                <w:rFonts w:ascii="Arial" w:hAnsi="Arial"/>
+                <w:b/>
+                <w:sz w:val="18"/>
+              </w:rPr>
+              <w:t>Item</w:t>
+            </w:r>
+          </w:p>
+        </w:tc>
+        <w:tc>
+          <w:tcPr>
+            <w:tcW w:w="10455" w:type="dxa"/>
+            <w:shd w:val="solid" w:color="auto" w:fill="000000"/>
+          </w:tcPr>
+          <w:p>
+            <w:pPr>
+              <w:numPr>
+                <w:ilvl w:val="12"/>
+                <w:numId w:val="0"/>
+              </w:numPr>
+              <w:jc w:val="center"/>
+              <w:rPr>
+                <w:rFonts w:ascii="Arial" w:hAnsi="Arial"/>
+                <w:b/>
+                <w:sz w:val="18"/>
+              </w:rPr>
+            </w:pPr>
+            <w:r>
+              <w:rPr>
+                <w:rFonts w:ascii="Arial" w:hAnsi="Arial"/>
+                <w:b/>
+                <w:sz w:val="18"/>
+              </w:rPr>
+              <w:t>Description</w:t>
+            </w:r>
+          </w:p>
+        </w:tc>
+      </w:tr>
+      <w:tr>
+        <w:tc>
+          <w:tcPr>
+            <w:tcW w:w="2549" w:type="dxa"/>
+          </w:tcPr>
+          <w:p>
+            <w:pPr>
+              <w:pStyle w:val="CommentText"/>
+              <w:numPr>
+                <w:ilvl w:val="12"/>
+                <w:numId w:val="0"/>
+              </w:numPr>
+              <w:rPr>
+                <w:rFonts w:asciiTheme="minorHAnsi" w:hAnsiTheme="minorHAnsi"/>
+              </w:rPr>
+            </w:pPr>
+            <w:r>
+              <w:rPr>
+                <w:rFonts w:asciiTheme="minorHAnsi" w:hAnsiTheme="minorHAnsi"/>
+              </w:rPr>
+              <w:t>Test Case ID</w:t>
+            </w:r>
+          </w:p>
+        </w:tc>
+        <w:tc>
+          <w:tcPr>
+            <w:tcW w:w="10455" w:type="dxa"/>
+          </w:tcPr>
+          <w:p>
+            <w:pPr>
+              <w:rPr>
+                <w:rFonts w:asciiTheme="minorHAnsi" w:hAnsiTheme="minorHAnsi"/>
+              </w:rPr>
+            </w:pPr>
+            <w:r>
+              <w:rPr>
+                <w:rFonts w:asciiTheme="minorHAnsi" w:hAnsiTheme="minorHAnsi"/>
+              </w:rPr>
+              <w:t>10</w:t>
+            </w:r>
+          </w:p>
+        </w:tc>
+      </w:tr>
+      <w:tr>
+        <w:tc>
+          <w:tcPr>
+            <w:tcW w:w="2549" w:type="dxa"/>
+          </w:tcPr>
+          <w:p>
+            <w:pPr>
+              <w:pStyle w:val="CommentText"/>
+              <w:numPr>
+                <w:ilvl w:val="12"/>
+                <w:numId w:val="0"/>
+              </w:numPr>
+              <w:rPr>
+                <w:rFonts w:asciiTheme="minorHAnsi" w:hAnsiTheme="minorHAnsi"/>
+              </w:rPr>
+            </w:pPr>
+            <w:r>
+              <w:rPr>
+                <w:rFonts w:asciiTheme="minorHAnsi" w:hAnsiTheme="minorHAnsi"/>
+              </w:rPr>
+              <w:t xml:space="preserve">Change </w:t>
+            </w:r>
+            <w:r>
+              <w:rPr>
+                <w:rFonts w:asciiTheme="minorHAnsi" w:hAnsiTheme="minorHAnsi"/>
+              </w:rPr>
+              <w:t>Description</w:t>
+            </w:r>
+          </w:p>
+        </w:tc>
+        <w:tc>
+          <w:tcPr>
+            <w:tcW w:w="10455" w:type="dxa"/>
+          </w:tcPr>
+          <w:p>
+            <w:pPr>
+              <w:rPr>
+                <w:rFonts w:asciiTheme="minorHAnsi" w:hAnsiTheme="minorHAnsi"/>
+              </w:rPr>
+            </w:pPr>
+            <w:r>
+              <w:rPr>
+                <w:rFonts w:asciiTheme="minorHAnsi" w:hAnsiTheme="minorHAnsi"/>
+              </w:rPr>
+              <w:t>Replace the @gdit.com to maximus.com</w:t>
+            </w:r>
+          </w:p>
+        </w:tc>
+      </w:tr>
+      <w:tr>
+        <w:tc>
+          <w:tcPr>
+            <w:tcW w:w="2549" w:type="dxa"/>
+          </w:tcPr>
+          <w:p>
+            <w:pPr>
+              <w:pStyle w:val="CommentText"/>
+              <w:numPr>
+                <w:ilvl w:val="12"/>
+                <w:numId w:val="0"/>
+              </w:numPr>
+              <w:rPr>
+                <w:rFonts w:asciiTheme="minorHAnsi" w:hAnsiTheme="minorHAnsi"/>
+              </w:rPr>
+            </w:pPr>
+            <w:r>
+              <w:rPr>
+                <w:rFonts w:asciiTheme="minorHAnsi" w:hAnsiTheme="minorHAnsi"/>
+              </w:rPr>
+              <w:t>Test Location</w:t>
+            </w:r>
+          </w:p>
+        </w:tc>
+        <w:tc>
+          <w:tcPr>
+            <w:tcW w:w="10455" w:type="dxa"/>
+          </w:tcPr>
+          <w:p>
+            <w:pPr>
+              <w:rPr>
+                <w:rFonts w:asciiTheme="minorHAnsi" w:hAnsiTheme="minorHAnsi"/>
+              </w:rPr>
+            </w:pPr>
+            <w:r>
+              <w:rPr>
+                <w:rFonts w:asciiTheme="minorHAnsi" w:hAnsiTheme="minorHAnsi"/>
+              </w:rPr>
+              <w:t>Sql agent on F3420-ECLDBD01 calling Scripts on \\f3420-ecldbd01\ssis\</w:t>
+            </w:r>
+            <w:r>
+              <w:rPr>
+                <w:rFonts w:asciiTheme="minorHAnsi" w:hAnsiTheme="minorHAnsi"/>
+              </w:rPr>
+              <w:t>Coaching\Notifications</w:t>
+            </w:r>
+          </w:p>
+        </w:tc>
+      </w:tr>
+      <w:tr>
+        <w:tc>
+          <w:tcPr>
+            <w:tcW w:w="2549" w:type="dxa"/>
+          </w:tcPr>
+          <w:p>
+            <w:pPr>
+              <w:pStyle w:val="CommentText"/>
+              <w:numPr>
+                <w:ilvl w:val="12"/>
+                <w:numId w:val="0"/>
+              </w:numPr>
+              <w:rPr>
+                <w:rFonts w:asciiTheme="minorHAnsi" w:hAnsiTheme="minorHAnsi"/>
+              </w:rPr>
+            </w:pPr>
+            <w:r>
+              <w:rPr>
+                <w:rFonts w:asciiTheme="minorHAnsi" w:hAnsiTheme="minorHAnsi"/>
+              </w:rPr>
+              <w:t>Updated File(s)</w:t>
+            </w:r>
+          </w:p>
+        </w:tc>
+        <w:tc>
+          <w:tcPr>
+            <w:tcW w:w="10455" w:type="dxa"/>
+          </w:tcPr>
+          <w:p>
+            <w:pPr>
+              <w:rPr>
+                <w:rFonts w:asciiTheme="minorHAnsi" w:hAnsiTheme="minorHAnsi"/>
+              </w:rPr>
+            </w:pPr>
+            <w:r>
+              <w:rPr>
+                <w:rFonts w:asciiTheme="minorHAnsi" w:hAnsiTheme="minorHAnsi"/>
+              </w:rPr>
+              <w:t>Notifications_Dev.vbs</w:t>
+            </w:r>
+          </w:p>
+          <w:p>
+            <w:pPr>
+              <w:rPr>
+                <w:rFonts w:asciiTheme="minorHAnsi" w:hAnsiTheme="minorHAnsi"/>
+              </w:rPr>
+            </w:pPr>
+            <w:r>
+              <w:rPr>
+                <w:rFonts w:asciiTheme="minorHAnsi" w:hAnsiTheme="minorHAnsi"/>
+              </w:rPr>
+              <w:t>Notifications_</w:t>
+            </w:r>
+            <w:r>
+              <w:rPr>
+                <w:rFonts w:asciiTheme="minorHAnsi" w:hAnsiTheme="minorHAnsi"/>
+              </w:rPr>
+              <w:t>Survey_</w:t>
+            </w:r>
+            <w:r>
+              <w:rPr>
+                <w:rFonts w:asciiTheme="minorHAnsi" w:hAnsiTheme="minorHAnsi"/>
+              </w:rPr>
+              <w:t>Dev.vbs</w:t>
+            </w:r>
+          </w:p>
+          <w:p>
+            <w:pPr>
+              <w:rPr>
+                <w:rFonts w:asciiTheme="minorHAnsi" w:hAnsiTheme="minorHAnsi"/>
+              </w:rPr>
+            </w:pPr>
+            <w:r>
+              <w:rPr>
+                <w:rFonts w:asciiTheme="minorHAnsi" w:hAnsiTheme="minorHAnsi"/>
+              </w:rPr>
+              <w:t>Reminders</w:t>
+            </w:r>
+            <w:r>
+              <w:rPr>
+                <w:rFonts w:asciiTheme="minorHAnsi" w:hAnsiTheme="minorHAnsi"/>
+              </w:rPr>
+              <w:t>_Dev.vbs</w:t>
+            </w:r>
+          </w:p>
+          <w:p>
+            <w:pPr>
+              <w:rPr>
+                <w:rFonts w:asciiTheme="minorHAnsi" w:hAnsiTheme="minorHAnsi"/>
+              </w:rPr>
+            </w:pPr>
+            <w:r>
+              <w:rPr>
+                <w:rFonts w:asciiTheme="minorHAnsi" w:hAnsiTheme="minorHAnsi"/>
+              </w:rPr>
+              <w:t>Reminders</w:t>
+            </w:r>
+            <w:r>
+              <w:rPr>
+                <w:rFonts w:asciiTheme="minorHAnsi" w:hAnsiTheme="minorHAnsi"/>
+              </w:rPr>
+              <w:t>_</w:t>
+            </w:r>
+            <w:r>
+              <w:rPr>
+                <w:rFonts w:asciiTheme="minorHAnsi" w:hAnsiTheme="minorHAnsi"/>
+              </w:rPr>
+              <w:t>Survey_</w:t>
+            </w:r>
+            <w:r>
+              <w:rPr>
+                <w:rFonts w:asciiTheme="minorHAnsi" w:hAnsiTheme="minorHAnsi"/>
+              </w:rPr>
+              <w:t>Dev.vbs</w:t>
+            </w:r>
+          </w:p>
+        </w:tc>
+      </w:tr>
+      <w:tr>
+        <w:tc>
+          <w:tcPr>
+            <w:tcW w:w="2549" w:type="dxa"/>
+          </w:tcPr>
+          <w:p>
+            <w:pPr>
+              <w:pStyle w:val="CommentText"/>
+              <w:numPr>
+                <w:ilvl w:val="12"/>
+                <w:numId w:val="0"/>
+              </w:numPr>
+              <w:rPr>
+                <w:rFonts w:asciiTheme="minorHAnsi" w:hAnsiTheme="minorHAnsi"/>
+              </w:rPr>
+            </w:pPr>
+            <w:r>
+              <w:rPr>
+                <w:rFonts w:asciiTheme="minorHAnsi" w:hAnsiTheme="minorHAnsi"/>
+              </w:rPr>
+              <w:t>Supporting Documentation</w:t>
+            </w:r>
+          </w:p>
+        </w:tc>
+        <w:tc>
+          <w:tcPr>
+            <w:tcW w:w="10455" w:type="dxa"/>
+          </w:tcPr>
+          <w:p>
+            <w:pPr>
+              <w:rPr>
+                <w:rFonts w:asciiTheme="minorHAnsi" w:hAnsiTheme="minorHAnsi"/>
+              </w:rPr>
+            </w:pPr>
+          </w:p>
+        </w:tc>
+      </w:tr>
+      <w:tr>
+        <w:tc>
+          <w:tcPr>
+            <w:tcW w:w="2549" w:type="dxa"/>
+          </w:tcPr>
+          <w:p>
+            <w:pPr>
+              <w:pStyle w:val="CommentText"/>
+              <w:numPr>
+                <w:ilvl w:val="12"/>
+                <w:numId w:val="0"/>
+              </w:numPr>
+              <w:rPr>
+                <w:rFonts w:asciiTheme="minorHAnsi" w:hAnsiTheme="minorHAnsi"/>
+              </w:rPr>
+            </w:pPr>
+            <w:r>
+              <w:rPr>
+                <w:rFonts w:asciiTheme="minorHAnsi" w:hAnsiTheme="minorHAnsi"/>
+              </w:rPr>
+              <w:t>Notes</w:t>
+            </w:r>
+          </w:p>
+        </w:tc>
+        <w:tc>
+          <w:tcPr>
+            <w:tcW w:w="10455" w:type="dxa"/>
+          </w:tcPr>
+          <w:p>
+            <w:r>
+              <w:t>Setup records to send notifications for each script as needed.</w:t>
+            </w:r>
+          </w:p>
+          <w:p>
+            <w:r>
+              <w:t>*Before starting job to send Notifications execute underlying sps to review what emails will be sent and if test distro email is in place.</w:t>
+            </w:r>
+          </w:p>
+          <w:p/>
+        </w:tc>
+      </w:tr>
+    </w:tbl>
+    <w:p/>
+    <w:p/>
+    <w:tbl>
+      <w:tblPr>
+        <w:tblW w:w="13500" w:type="dxa"/>
+        <w:tblInd w:w="-612" w:type="dxa"/>
+        <w:tblBorders>
+          <w:top w:val="double" w:sz="4" w:space="0" w:color="auto"/>
+          <w:left w:val="double" w:sz="4" w:space="0" w:color="auto"/>
+          <w:bottom w:val="double" w:sz="4" w:space="0" w:color="auto"/>
+          <w:right w:val="double" w:sz="4" w:space="0" w:color="auto"/>
+          <w:insideH w:val="single" w:sz="6" w:space="0" w:color="auto"/>
+          <w:insideV w:val="single" w:sz="6" w:space="0" w:color="auto"/>
+        </w:tblBorders>
+        <w:tblLayout w:type="fixed"/>
+        <w:tblLook w:val="0000" w:firstRow="0" w:lastRow="0" w:firstColumn="0" w:lastColumn="0" w:noHBand="0" w:noVBand="0"/>
+      </w:tblPr>
+      <w:tblGrid>
+        <w:gridCol w:w="900"/>
+        <w:gridCol w:w="3960"/>
+        <w:gridCol w:w="4500"/>
+        <w:gridCol w:w="1260"/>
+        <w:gridCol w:w="2880"/>
+      </w:tblGrid>
+      <w:tr>
+        <w:trPr>
+          <w:cantSplit/>
+          <w:tblHeader/>
+        </w:trPr>
+        <w:tc>
+          <w:tcPr>
+            <w:tcW w:w="900" w:type="dxa"/>
+            <w:shd w:val="clear" w:color="auto" w:fill="A6A6A6"/>
+          </w:tcPr>
+          <w:p>
+            <w:pPr>
+              <w:pStyle w:val="Header"/>
+              <w:tabs>
+                <w:tab w:val="clear" w:pos="4320"/>
+                <w:tab w:val="clear" w:pos="8640"/>
+              </w:tabs>
+              <w:spacing w:before="40" w:after="40"/>
+              <w:jc w:val="both"/>
+              <w:rPr>
+                <w:b/>
+                <w:i/>
+              </w:rPr>
+            </w:pPr>
+            <w:r>
+              <w:rPr>
+                <w:b/>
+              </w:rPr>
+              <w:t>TEST#</w:t>
+            </w:r>
+          </w:p>
+        </w:tc>
+        <w:tc>
+          <w:tcPr>
+            <w:tcW w:w="3960" w:type="dxa"/>
+            <w:shd w:val="clear" w:color="auto" w:fill="A6A6A6"/>
+          </w:tcPr>
+          <w:p>
+            <w:pPr>
+              <w:pStyle w:val="Header"/>
+              <w:tabs>
+                <w:tab w:val="clear" w:pos="4320"/>
+                <w:tab w:val="clear" w:pos="8640"/>
+              </w:tabs>
+              <w:spacing w:before="20" w:after="20"/>
+              <w:rPr>
+                <w:b/>
+                <w:i/>
+              </w:rPr>
+            </w:pPr>
+            <w:r>
+              <w:rPr>
+                <w:b/>
+              </w:rPr>
+              <w:t>ACTION</w:t>
+            </w:r>
+          </w:p>
+        </w:tc>
+        <w:tc>
+          <w:tcPr>
+            <w:tcW w:w="4500" w:type="dxa"/>
+            <w:shd w:val="clear" w:color="auto" w:fill="A6A6A6"/>
+          </w:tcPr>
+          <w:p>
+            <w:pPr>
+              <w:pStyle w:val="Header"/>
+              <w:tabs>
+                <w:tab w:val="clear" w:pos="4320"/>
+                <w:tab w:val="clear" w:pos="8640"/>
+              </w:tabs>
+              <w:spacing w:before="40" w:after="40"/>
+              <w:rPr>
+                <w:b/>
+                <w:i/>
+              </w:rPr>
+            </w:pPr>
+            <w:r>
+              <w:rPr>
+                <w:b/>
+              </w:rPr>
+              <w:t xml:space="preserve">EXPECTED RESULTS </w:t>
+            </w:r>
+          </w:p>
+        </w:tc>
+        <w:tc>
+          <w:tcPr>
+            <w:tcW w:w="1260" w:type="dxa"/>
+            <w:shd w:val="clear" w:color="auto" w:fill="A6A6A6"/>
+          </w:tcPr>
+          <w:p>
+            <w:pPr>
+              <w:pStyle w:val="Header"/>
+              <w:tabs>
+                <w:tab w:val="clear" w:pos="4320"/>
+                <w:tab w:val="clear" w:pos="8640"/>
+              </w:tabs>
+              <w:spacing w:before="40" w:after="40"/>
+              <w:jc w:val="center"/>
+              <w:rPr>
+                <w:b/>
+                <w:i/>
+              </w:rPr>
+            </w:pPr>
+            <w:r>
+              <w:rPr>
+                <w:b/>
+              </w:rPr>
+              <w:t>RESULTS</w:t>
+            </w:r>
+          </w:p>
+          <w:p>
+            <w:pPr>
+              <w:pStyle w:val="Header"/>
+              <w:tabs>
+                <w:tab w:val="clear" w:pos="4320"/>
+                <w:tab w:val="clear" w:pos="8640"/>
+              </w:tabs>
+              <w:spacing w:before="40" w:after="40"/>
+              <w:jc w:val="center"/>
+              <w:rPr>
+                <w:b/>
+                <w:i/>
+              </w:rPr>
+            </w:pPr>
+            <w:r>
+              <w:rPr>
+                <w:b/>
+              </w:rPr>
+              <w:t>P/F/I</w:t>
+            </w:r>
+          </w:p>
+        </w:tc>
+        <w:tc>
+          <w:tcPr>
+            <w:tcW w:w="2880" w:type="dxa"/>
+            <w:shd w:val="clear" w:color="auto" w:fill="A6A6A6"/>
+          </w:tcPr>
+          <w:p>
+            <w:pPr>
+              <w:pStyle w:val="Header"/>
+              <w:tabs>
+                <w:tab w:val="clear" w:pos="4320"/>
+                <w:tab w:val="clear" w:pos="8640"/>
+              </w:tabs>
+              <w:spacing w:before="40" w:after="40"/>
+              <w:rPr>
+                <w:b/>
+                <w:i/>
+              </w:rPr>
+            </w:pPr>
+            <w:r>
+              <w:rPr>
+                <w:b/>
+              </w:rPr>
+              <w:t>COMMENTS</w:t>
+            </w:r>
+          </w:p>
+        </w:tc>
+      </w:tr>
+      <w:tr>
+        <w:trPr>
+          <w:cantSplit/>
+        </w:trPr>
+        <w:tc>
+          <w:tcPr>
+            <w:tcW w:w="900" w:type="dxa"/>
+          </w:tcPr>
+          <w:p>
+            <w:pPr>
+              <w:pStyle w:val="Header"/>
+              <w:tabs>
+                <w:tab w:val="clear" w:pos="4320"/>
+                <w:tab w:val="clear" w:pos="8640"/>
+              </w:tabs>
+              <w:overflowPunct/>
+              <w:autoSpaceDE/>
+              <w:autoSpaceDN/>
+              <w:adjustRightInd/>
+              <w:spacing w:before="40" w:after="40"/>
+              <w:ind w:left="360"/>
+              <w:jc w:val="both"/>
+              <w:textAlignment w:val="auto"/>
+              <w:rPr>
+                <w:i/>
+              </w:rPr>
+            </w:pPr>
+            <w:r>
+              <w:rPr>
+                <w:i/>
+              </w:rPr>
+              <w:lastRenderedPageBreak/>
+              <w:t>1.</w:t>
+            </w:r>
+          </w:p>
+        </w:tc>
+        <w:tc>
+          <w:tcPr>
+            <w:tcW w:w="3960" w:type="dxa"/>
+          </w:tcPr>
+          <w:p>
+            <w:pPr>
+              <w:pStyle w:val="CSETableText"/>
+              <w:ind w:left="159"/>
+              <w:rPr>
+                <w:rFonts w:asciiTheme="minorHAnsi" w:hAnsiTheme="minorHAnsi"/>
+                <w:bCs/>
+                <w:szCs w:val="20"/>
+              </w:rPr>
+            </w:pPr>
+            <w:r>
+              <w:rPr>
+                <w:rFonts w:asciiTheme="minorHAnsi" w:hAnsiTheme="minorHAnsi"/>
+                <w:bCs/>
+                <w:szCs w:val="20"/>
+              </w:rPr>
+              <w:t>Run sql agent job CoachingNotifications</w:t>
+            </w:r>
+          </w:p>
+        </w:tc>
+        <w:tc>
+          <w:tcPr>
+            <w:tcW w:w="4500" w:type="dxa"/>
+          </w:tcPr>
+          <w:p>
+            <w:pPr>
+              <w:pStyle w:val="Header"/>
+              <w:tabs>
+                <w:tab w:val="clear" w:pos="4320"/>
+                <w:tab w:val="clear" w:pos="8640"/>
+              </w:tabs>
+              <w:spacing w:before="40" w:after="40"/>
+              <w:rPr>
+                <w:rFonts w:asciiTheme="minorHAnsi" w:hAnsiTheme="minorHAnsi"/>
+              </w:rPr>
+            </w:pPr>
+            <w:r>
+              <w:rPr>
+                <w:rFonts w:asciiTheme="minorHAnsi" w:hAnsiTheme="minorHAnsi"/>
+              </w:rPr>
+              <w:t xml:space="preserve">Verify </w:t>
+            </w:r>
+            <w:r>
+              <w:rPr>
+                <w:rFonts w:asciiTheme="minorHAnsi" w:hAnsiTheme="minorHAnsi"/>
+              </w:rPr>
+              <w:t xml:space="preserve">script gets executed and emails sent successfully. </w:t>
+            </w:r>
+            <w:r>
+              <w:rPr>
+                <w:rFonts w:asciiTheme="minorHAnsi" w:hAnsiTheme="minorHAnsi"/>
+              </w:rPr>
+              <w:t xml:space="preserve">From address has to be </w:t>
+            </w:r>
+            <w:hyperlink r:id="rId45" w:history="1">
+              <w:r>
+                <w:rPr>
+                  <w:rStyle w:val="Hyperlink"/>
+                  <w:rFonts w:asciiTheme="minorHAnsi" w:hAnsiTheme="minorHAnsi"/>
+                </w:rPr>
+                <w:t>eCoachingDev@maximus.com</w:t>
+              </w:r>
+            </w:hyperlink>
+          </w:p>
+          <w:p>
+            <w:pPr>
+              <w:pStyle w:val="Header"/>
+              <w:tabs>
+                <w:tab w:val="clear" w:pos="4320"/>
+                <w:tab w:val="clear" w:pos="8640"/>
+              </w:tabs>
+              <w:spacing w:before="40" w:after="40"/>
+              <w:rPr>
+                <w:rFonts w:asciiTheme="minorHAnsi" w:hAnsiTheme="minorHAnsi"/>
+              </w:rPr>
+            </w:pPr>
+          </w:p>
+          <w:p>
+            <w:pPr>
+              <w:pStyle w:val="Header"/>
+              <w:tabs>
+                <w:tab w:val="clear" w:pos="4320"/>
+                <w:tab w:val="clear" w:pos="8640"/>
+              </w:tabs>
+              <w:spacing w:before="40" w:after="40"/>
+              <w:rPr>
+                <w:rFonts w:asciiTheme="minorHAnsi" w:hAnsiTheme="minorHAnsi"/>
+              </w:rPr>
+            </w:pPr>
+            <w:r>
+              <w:rPr>
+                <w:noProof/>
+              </w:rPr>
+              <w:drawing>
+                <wp:inline distT="0" distB="0" distL="0" distR="0" wp14:anchorId="69AA9642" wp14:editId="5D609B4A">
+                  <wp:extent cx="2720340" cy="1158875"/>
+                  <wp:effectExtent l="0" t="0" r="3810" b="3175"/>
+                  <wp:docPr id="5" name="Picture 5"/>
+                  <wp:cNvGraphicFramePr>
+                    <a:graphicFrameLocks xmlns:a="http://schemas.openxmlformats.org/drawingml/2006/main" noChangeAspect="1"/>
+                  </wp:cNvGraphicFramePr>
+                  <a:graphic xmlns:a="http://schemas.openxmlformats.org/drawingml/2006/main">
+                    <a:graphicData uri="http://schemas.openxmlformats.org/drawingml/2006/picture">
+                      <pic:pic xmlns:pic="http://schemas.openxmlformats.org/drawingml/2006/picture">
+                        <pic:nvPicPr>
+                          <pic:cNvPr id="1" name=""/>
+                          <pic:cNvPicPr/>
+                        </pic:nvPicPr>
+                        <pic:blipFill>
+                          <a:blip r:embed="rId46"/>
+                          <a:stretch>
+                            <a:fillRect/>
+                          </a:stretch>
+                        </pic:blipFill>
+                        <pic:spPr>
+                          <a:xfrm>
+                            <a:off x="0" y="0"/>
+                            <a:ext cx="2720340" cy="1158875"/>
+                          </a:xfrm>
+                          <a:prstGeom prst="rect">
+                            <a:avLst/>
+                          </a:prstGeom>
+                        </pic:spPr>
+                      </pic:pic>
+                    </a:graphicData>
+                  </a:graphic>
+                </wp:inline>
+              </w:drawing>
+            </w:r>
+            <w:bookmarkStart w:id="15" w:name="_GoBack"/>
+            <w:bookmarkEnd w:id="15"/>
+          </w:p>
+          <w:p>
+            <w:pPr>
+              <w:pStyle w:val="Header"/>
+              <w:tabs>
+                <w:tab w:val="clear" w:pos="4320"/>
+                <w:tab w:val="clear" w:pos="8640"/>
+              </w:tabs>
+              <w:spacing w:before="40" w:after="40"/>
+              <w:rPr>
+                <w:rFonts w:asciiTheme="minorHAnsi" w:hAnsiTheme="minorHAnsi"/>
+              </w:rPr>
+            </w:pPr>
+          </w:p>
+        </w:tc>
+        <w:tc>
+          <w:tcPr>
+            <w:tcW w:w="1260" w:type="dxa"/>
+          </w:tcPr>
+          <w:p>
+            <w:pPr>
+              <w:pStyle w:val="Header"/>
+              <w:tabs>
+                <w:tab w:val="clear" w:pos="4320"/>
+                <w:tab w:val="clear" w:pos="8640"/>
+              </w:tabs>
+              <w:spacing w:before="40" w:after="40"/>
+              <w:jc w:val="center"/>
+              <w:rPr>
+                <w:i/>
+              </w:rPr>
+            </w:pPr>
+            <w:r>
+              <w:rPr>
+                <w:i/>
+              </w:rPr>
+              <w:t>P</w:t>
+            </w:r>
+          </w:p>
+        </w:tc>
+        <w:tc>
+          <w:tcPr>
+            <w:tcW w:w="2880" w:type="dxa"/>
+          </w:tcPr>
+          <w:p>
+            <w:pPr>
+              <w:pStyle w:val="Header"/>
+              <w:tabs>
+                <w:tab w:val="clear" w:pos="4320"/>
+                <w:tab w:val="clear" w:pos="8640"/>
+              </w:tabs>
+              <w:spacing w:before="40" w:after="40"/>
+              <w:rPr>
+                <w:i/>
+              </w:rPr>
+            </w:pPr>
+            <w:r>
+              <w:rPr>
+                <w:rFonts w:ascii="Tahoma" w:hAnsi="Tahoma" w:cs="Tahoma"/>
+              </w:rPr>
+              <w:t>eCL-345712-156789</w:t>
+            </w:r>
+          </w:p>
+        </w:tc>
+      </w:tr>
+      <w:tr>
+        <w:trPr>
+          <w:cantSplit/>
+        </w:trPr>
+        <w:tc>
+          <w:tcPr>
+            <w:tcW w:w="900" w:type="dxa"/>
+          </w:tcPr>
+          <w:p>
+            <w:pPr>
+              <w:pStyle w:val="Header"/>
+              <w:tabs>
+                <w:tab w:val="clear" w:pos="4320"/>
+                <w:tab w:val="clear" w:pos="8640"/>
+              </w:tabs>
+              <w:overflowPunct/>
+              <w:autoSpaceDE/>
+              <w:autoSpaceDN/>
+              <w:adjustRightInd/>
+              <w:spacing w:before="40" w:after="40"/>
+              <w:ind w:left="360"/>
+              <w:jc w:val="both"/>
+              <w:textAlignment w:val="auto"/>
+              <w:rPr>
+                <w:i/>
+              </w:rPr>
+            </w:pPr>
+            <w:r>
+              <w:rPr>
+                <w:i/>
+              </w:rPr>
+              <w:t>2</w:t>
+            </w:r>
+            <w:r>
+              <w:rPr>
+                <w:i/>
+              </w:rPr>
+              <w:t>.</w:t>
+            </w:r>
+          </w:p>
+        </w:tc>
+        <w:tc>
+          <w:tcPr>
+            <w:tcW w:w="3960" w:type="dxa"/>
+          </w:tcPr>
+          <w:p>
+            <w:pPr>
+              <w:pStyle w:val="CSETableText"/>
+              <w:ind w:left="159"/>
+              <w:rPr>
+                <w:rFonts w:asciiTheme="minorHAnsi" w:hAnsiTheme="minorHAnsi"/>
+                <w:bCs/>
+                <w:szCs w:val="20"/>
+              </w:rPr>
+            </w:pPr>
+            <w:r>
+              <w:rPr>
+                <w:rFonts w:asciiTheme="minorHAnsi" w:hAnsiTheme="minorHAnsi"/>
+                <w:bCs/>
+                <w:szCs w:val="20"/>
+              </w:rPr>
+              <w:t>Run sql agent job CoachingReminders</w:t>
+            </w:r>
+          </w:p>
+        </w:tc>
+        <w:tc>
+          <w:tcPr>
+            <w:tcW w:w="4500" w:type="dxa"/>
+          </w:tcPr>
+          <w:p>
+            <w:pPr>
+              <w:pStyle w:val="Header"/>
+              <w:tabs>
+                <w:tab w:val="clear" w:pos="4320"/>
+                <w:tab w:val="clear" w:pos="8640"/>
+              </w:tabs>
+              <w:spacing w:before="40" w:after="40"/>
+              <w:rPr>
+                <w:rFonts w:asciiTheme="minorHAnsi" w:hAnsiTheme="minorHAnsi"/>
+              </w:rPr>
+            </w:pPr>
+            <w:r>
+              <w:rPr>
+                <w:rFonts w:asciiTheme="minorHAnsi" w:hAnsiTheme="minorHAnsi"/>
+              </w:rPr>
+              <w:t xml:space="preserve">Verify </w:t>
+            </w:r>
+            <w:r>
+              <w:rPr>
+                <w:rFonts w:asciiTheme="minorHAnsi" w:hAnsiTheme="minorHAnsi"/>
+              </w:rPr>
+              <w:t xml:space="preserve">script gets executed and emails sent successfully. From address has to be </w:t>
+            </w:r>
+            <w:hyperlink r:id="rId47" w:history="1">
+              <w:r>
+                <w:rPr>
+                  <w:rStyle w:val="Hyperlink"/>
+                  <w:rFonts w:asciiTheme="minorHAnsi" w:hAnsiTheme="minorHAnsi"/>
+                </w:rPr>
+                <w:t>eCoachingDev@maximus.com</w:t>
+              </w:r>
+            </w:hyperlink>
+          </w:p>
+          <w:p>
+            <w:pPr>
+              <w:pStyle w:val="Header"/>
+              <w:tabs>
+                <w:tab w:val="clear" w:pos="4320"/>
+                <w:tab w:val="clear" w:pos="8640"/>
+              </w:tabs>
+              <w:spacing w:before="40" w:after="40"/>
+              <w:rPr>
+                <w:rFonts w:asciiTheme="minorHAnsi" w:hAnsiTheme="minorHAnsi"/>
+              </w:rPr>
+            </w:pPr>
+          </w:p>
+          <w:p>
+            <w:pPr>
+              <w:pStyle w:val="Header"/>
+              <w:tabs>
+                <w:tab w:val="clear" w:pos="4320"/>
+                <w:tab w:val="clear" w:pos="8640"/>
+              </w:tabs>
+              <w:spacing w:before="40" w:after="40"/>
+              <w:rPr>
+                <w:rFonts w:asciiTheme="minorHAnsi" w:hAnsiTheme="minorHAnsi"/>
+              </w:rPr>
+            </w:pPr>
+            <w:r>
+              <w:rPr>
+                <w:noProof/>
+              </w:rPr>
+              <w:drawing>
+                <wp:inline distT="0" distB="0" distL="0" distR="0" wp14:anchorId="24FD04FA" wp14:editId="63221118">
+                  <wp:extent cx="2720340" cy="1166495"/>
+                  <wp:effectExtent l="0" t="0" r="3810" b="0"/>
+                  <wp:docPr id="4" name="Picture 4"/>
+                  <wp:cNvGraphicFramePr>
+                    <a:graphicFrameLocks xmlns:a="http://schemas.openxmlformats.org/drawingml/2006/main" noChangeAspect="1"/>
+                  </wp:cNvGraphicFramePr>
+                  <a:graphic xmlns:a="http://schemas.openxmlformats.org/drawingml/2006/main">
+                    <a:graphicData uri="http://schemas.openxmlformats.org/drawingml/2006/picture">
+                      <pic:pic xmlns:pic="http://schemas.openxmlformats.org/drawingml/2006/picture">
+                        <pic:nvPicPr>
+                          <pic:cNvPr id="1" name=""/>
+                          <pic:cNvPicPr/>
+                        </pic:nvPicPr>
+                        <pic:blipFill>
+                          <a:blip r:embed="rId48"/>
+                          <a:stretch>
+                            <a:fillRect/>
+                          </a:stretch>
+                        </pic:blipFill>
+                        <pic:spPr>
+                          <a:xfrm>
+                            <a:off x="0" y="0"/>
+                            <a:ext cx="2720340" cy="1166495"/>
+                          </a:xfrm>
+                          <a:prstGeom prst="rect">
+                            <a:avLst/>
+                          </a:prstGeom>
+                        </pic:spPr>
+                      </pic:pic>
+                    </a:graphicData>
+                  </a:graphic>
+                </wp:inline>
+              </w:drawing>
+            </w:r>
+          </w:p>
+          <w:p>
+            <w:pPr>
+              <w:pStyle w:val="Header"/>
+              <w:tabs>
+                <w:tab w:val="clear" w:pos="4320"/>
+                <w:tab w:val="clear" w:pos="8640"/>
+              </w:tabs>
+              <w:spacing w:before="40" w:after="40"/>
+              <w:rPr>
+                <w:rFonts w:asciiTheme="minorHAnsi" w:hAnsiTheme="minorHAnsi"/>
+              </w:rPr>
+            </w:pPr>
+          </w:p>
+        </w:tc>
+        <w:tc>
+          <w:tcPr>
+            <w:tcW w:w="1260" w:type="dxa"/>
+          </w:tcPr>
+          <w:p>
+            <w:pPr>
+              <w:pStyle w:val="Header"/>
+              <w:tabs>
+                <w:tab w:val="clear" w:pos="4320"/>
+                <w:tab w:val="clear" w:pos="8640"/>
+              </w:tabs>
+              <w:spacing w:before="40" w:after="40"/>
+              <w:jc w:val="center"/>
+              <w:rPr>
+                <w:i/>
+              </w:rPr>
+            </w:pPr>
+            <w:r>
+              <w:rPr>
+                <w:i/>
+              </w:rPr>
+              <w:t>P</w:t>
+            </w:r>
+          </w:p>
+        </w:tc>
+        <w:tc>
+          <w:tcPr>
+            <w:tcW w:w="2880" w:type="dxa"/>
+          </w:tcPr>
+          <w:p>
+            <w:pPr>
+              <w:pStyle w:val="Header"/>
+              <w:tabs>
+                <w:tab w:val="clear" w:pos="4320"/>
+                <w:tab w:val="clear" w:pos="8640"/>
+              </w:tabs>
+              <w:spacing w:before="40" w:after="40"/>
+              <w:rPr>
+                <w:i/>
+              </w:rPr>
+            </w:pPr>
+            <w:r>
+              <w:rPr>
+                <w:rFonts w:ascii="Tahoma" w:hAnsi="Tahoma" w:cs="Tahoma"/>
+              </w:rPr>
+              <w:t xml:space="preserve">eCL-417493-156743 </w:t>
+            </w:r>
+            <w:r>
+              <w:rPr>
+                <w:rFonts w:ascii="Tahoma" w:hAnsi="Tahoma" w:cs="Tahoma"/>
+              </w:rPr>
+              <w:br/>
+            </w:r>
+          </w:p>
+        </w:tc>
+      </w:tr>
+      <w:tr>
+        <w:trPr>
+          <w:cantSplit/>
+        </w:trPr>
+        <w:tc>
+          <w:tcPr>
+            <w:tcW w:w="900" w:type="dxa"/>
+          </w:tcPr>
+          <w:p>
+            <w:pPr>
+              <w:pStyle w:val="Header"/>
+              <w:tabs>
+                <w:tab w:val="clear" w:pos="4320"/>
+                <w:tab w:val="clear" w:pos="8640"/>
+              </w:tabs>
+              <w:overflowPunct/>
+              <w:autoSpaceDE/>
+              <w:autoSpaceDN/>
+              <w:adjustRightInd/>
+              <w:spacing w:before="40" w:after="40"/>
+              <w:ind w:left="360"/>
+              <w:jc w:val="both"/>
+              <w:textAlignment w:val="auto"/>
+              <w:rPr>
+                <w:i/>
+              </w:rPr>
+            </w:pPr>
+            <w:r>
+              <w:rPr>
+                <w:i/>
+              </w:rPr>
+              <w:lastRenderedPageBreak/>
+              <w:t>3</w:t>
+            </w:r>
+            <w:r>
+              <w:rPr>
+                <w:i/>
+              </w:rPr>
+              <w:t>.</w:t>
+            </w:r>
+          </w:p>
+        </w:tc>
+        <w:tc>
+          <w:tcPr>
+            <w:tcW w:w="3960" w:type="dxa"/>
+          </w:tcPr>
+          <w:p>
+            <w:pPr>
+              <w:pStyle w:val="CSETableText"/>
+              <w:ind w:left="159"/>
+              <w:rPr>
+                <w:rFonts w:asciiTheme="minorHAnsi" w:hAnsiTheme="minorHAnsi"/>
+                <w:bCs/>
+                <w:szCs w:val="20"/>
+              </w:rPr>
+            </w:pPr>
+            <w:r>
+              <w:rPr>
+                <w:rFonts w:asciiTheme="minorHAnsi" w:hAnsiTheme="minorHAnsi"/>
+                <w:bCs/>
+                <w:szCs w:val="20"/>
+              </w:rPr>
+              <w:t>Run sql agent job CoachingSurveyNotifications</w:t>
+            </w:r>
+          </w:p>
+        </w:tc>
+        <w:tc>
+          <w:tcPr>
+            <w:tcW w:w="4500" w:type="dxa"/>
+          </w:tcPr>
+          <w:p>
+            <w:pPr>
+              <w:pStyle w:val="Header"/>
+              <w:tabs>
+                <w:tab w:val="clear" w:pos="4320"/>
+                <w:tab w:val="clear" w:pos="8640"/>
+              </w:tabs>
+              <w:spacing w:before="40" w:after="40"/>
+              <w:rPr>
+                <w:rFonts w:asciiTheme="minorHAnsi" w:hAnsiTheme="minorHAnsi"/>
+              </w:rPr>
+            </w:pPr>
+            <w:r>
+              <w:rPr>
+                <w:rFonts w:asciiTheme="minorHAnsi" w:hAnsiTheme="minorHAnsi"/>
+              </w:rPr>
+              <w:t xml:space="preserve">Verify </w:t>
+            </w:r>
+            <w:r>
+              <w:rPr>
+                <w:rFonts w:asciiTheme="minorHAnsi" w:hAnsiTheme="minorHAnsi"/>
+              </w:rPr>
+              <w:t xml:space="preserve">script gets executed and emails sent successfully. From address has to be </w:t>
+            </w:r>
+            <w:hyperlink r:id="rId49" w:history="1">
+              <w:r>
+                <w:rPr>
+                  <w:rStyle w:val="Hyperlink"/>
+                  <w:rFonts w:asciiTheme="minorHAnsi" w:hAnsiTheme="minorHAnsi"/>
+                </w:rPr>
+                <w:t>eCoachingDev@maximus.com</w:t>
+              </w:r>
+            </w:hyperlink>
+          </w:p>
+          <w:p>
+            <w:pPr>
+              <w:pStyle w:val="Header"/>
+              <w:tabs>
+                <w:tab w:val="clear" w:pos="4320"/>
+                <w:tab w:val="clear" w:pos="8640"/>
+              </w:tabs>
+              <w:spacing w:before="40" w:after="40"/>
+              <w:rPr>
+                <w:rFonts w:asciiTheme="minorHAnsi" w:hAnsiTheme="minorHAnsi"/>
+              </w:rPr>
+            </w:pPr>
+          </w:p>
+          <w:p>
+            <w:pPr>
+              <w:pStyle w:val="Header"/>
+              <w:tabs>
+                <w:tab w:val="clear" w:pos="4320"/>
+                <w:tab w:val="clear" w:pos="8640"/>
+              </w:tabs>
+              <w:spacing w:before="40" w:after="40"/>
+              <w:rPr>
+                <w:rFonts w:asciiTheme="minorHAnsi" w:hAnsiTheme="minorHAnsi"/>
+              </w:rPr>
+            </w:pPr>
+            <w:r>
+              <w:rPr>
+                <w:noProof/>
+              </w:rPr>
+              <w:drawing>
+                <wp:inline distT="0" distB="0" distL="0" distR="0" wp14:anchorId="225A133A" wp14:editId="60DFC08A">
+                  <wp:extent cx="2720340" cy="1219200"/>
+                  <wp:effectExtent l="0" t="0" r="3810" b="0"/>
+                  <wp:docPr id="3" name="Picture 3"/>
+                  <wp:cNvGraphicFramePr>
+                    <a:graphicFrameLocks xmlns:a="http://schemas.openxmlformats.org/drawingml/2006/main" noChangeAspect="1"/>
+                  </wp:cNvGraphicFramePr>
+                  <a:graphic xmlns:a="http://schemas.openxmlformats.org/drawingml/2006/main">
+                    <a:graphicData uri="http://schemas.openxmlformats.org/drawingml/2006/picture">
+                      <pic:pic xmlns:pic="http://schemas.openxmlformats.org/drawingml/2006/picture">
+                        <pic:nvPicPr>
+                          <pic:cNvPr id="1" name=""/>
+                          <pic:cNvPicPr/>
+                        </pic:nvPicPr>
+                        <pic:blipFill>
+                          <a:blip r:embed="rId50"/>
+                          <a:stretch>
+                            <a:fillRect/>
+                          </a:stretch>
+                        </pic:blipFill>
+                        <pic:spPr>
+                          <a:xfrm>
+                            <a:off x="0" y="0"/>
+                            <a:ext cx="2720340" cy="1219200"/>
+                          </a:xfrm>
+                          <a:prstGeom prst="rect">
+                            <a:avLst/>
+                          </a:prstGeom>
+                        </pic:spPr>
+                      </pic:pic>
+                    </a:graphicData>
+                  </a:graphic>
+                </wp:inline>
+              </w:drawing>
+            </w:r>
+          </w:p>
+          <w:p>
+            <w:pPr>
+              <w:pStyle w:val="Header"/>
+              <w:tabs>
+                <w:tab w:val="clear" w:pos="4320"/>
+                <w:tab w:val="clear" w:pos="8640"/>
+              </w:tabs>
+              <w:spacing w:before="40" w:after="40"/>
+              <w:rPr>
+                <w:rFonts w:asciiTheme="minorHAnsi" w:hAnsiTheme="minorHAnsi"/>
+              </w:rPr>
+            </w:pPr>
+          </w:p>
+        </w:tc>
+        <w:tc>
+          <w:tcPr>
+            <w:tcW w:w="1260" w:type="dxa"/>
+          </w:tcPr>
+          <w:p>
+            <w:pPr>
+              <w:pStyle w:val="Header"/>
+              <w:tabs>
+                <w:tab w:val="clear" w:pos="4320"/>
+                <w:tab w:val="clear" w:pos="8640"/>
+              </w:tabs>
+              <w:spacing w:before="40" w:after="40"/>
+              <w:jc w:val="center"/>
+              <w:rPr>
+                <w:i/>
+              </w:rPr>
+            </w:pPr>
+            <w:r>
+              <w:rPr>
+                <w:i/>
+              </w:rPr>
+              <w:t>P</w:t>
+            </w:r>
+          </w:p>
+        </w:tc>
+        <w:tc>
+          <w:tcPr>
+            <w:tcW w:w="2880" w:type="dxa"/>
+          </w:tcPr>
+          <w:p>
+            <w:pPr>
+              <w:pStyle w:val="Header"/>
+              <w:spacing w:before="40" w:after="40"/>
+              <w:rPr>
+                <w:rFonts w:ascii="Tahoma" w:hAnsi="Tahoma" w:cs="Tahoma"/>
+              </w:rPr>
+            </w:pPr>
+            <w:r>
+              <w:rPr>
+                <w:rFonts w:ascii="Tahoma" w:hAnsi="Tahoma" w:cs="Tahoma"/>
+              </w:rPr>
+              <w:t>eCL-231325-153278</w:t>
+            </w:r>
+          </w:p>
+          <w:p>
+            <w:pPr>
+              <w:pStyle w:val="Header"/>
+              <w:spacing w:before="40" w:after="40"/>
+              <w:rPr>
+                <w:i/>
+              </w:rPr>
+            </w:pPr>
+            <w:r>
+              <w:rPr>
+                <w:rFonts w:ascii="Tahoma" w:hAnsi="Tahoma" w:cs="Tahoma"/>
+              </w:rPr>
+              <w:t>survey ID 45</w:t>
+            </w:r>
+          </w:p>
+        </w:tc>
+      </w:tr>
+      <w:tr>
+        <w:trPr>
+          <w:cantSplit/>
+        </w:trPr>
+        <w:tc>
+          <w:tcPr>
+            <w:tcW w:w="900" w:type="dxa"/>
+          </w:tcPr>
+          <w:p>
+            <w:pPr>
+              <w:pStyle w:val="Header"/>
+              <w:tabs>
+                <w:tab w:val="clear" w:pos="4320"/>
+                <w:tab w:val="clear" w:pos="8640"/>
+              </w:tabs>
+              <w:overflowPunct/>
+              <w:autoSpaceDE/>
+              <w:autoSpaceDN/>
+              <w:adjustRightInd/>
+              <w:spacing w:before="40" w:after="40"/>
+              <w:ind w:left="360"/>
+              <w:jc w:val="both"/>
+              <w:textAlignment w:val="auto"/>
+              <w:rPr>
+                <w:i/>
+              </w:rPr>
+            </w:pPr>
+            <w:r>
+              <w:rPr>
+                <w:i/>
+              </w:rPr>
+              <w:t>4</w:t>
+            </w:r>
+            <w:r>
+              <w:rPr>
+                <w:i/>
+              </w:rPr>
+              <w:t>.</w:t>
+            </w:r>
+          </w:p>
+        </w:tc>
+        <w:tc>
+          <w:tcPr>
+            <w:tcW w:w="3960" w:type="dxa"/>
+          </w:tcPr>
+          <w:p>
+            <w:pPr>
+              <w:pStyle w:val="CSETableText"/>
+              <w:ind w:left="159"/>
+              <w:rPr>
+                <w:rFonts w:asciiTheme="minorHAnsi" w:hAnsiTheme="minorHAnsi"/>
+                <w:bCs/>
+                <w:szCs w:val="20"/>
+              </w:rPr>
+            </w:pPr>
+            <w:r>
+              <w:rPr>
+                <w:rFonts w:asciiTheme="minorHAnsi" w:hAnsiTheme="minorHAnsi"/>
+                <w:bCs/>
+                <w:szCs w:val="20"/>
+              </w:rPr>
+              <w:t>Run sql agent job CoachingSurveyReminders</w:t>
+            </w:r>
+          </w:p>
+        </w:tc>
+        <w:tc>
+          <w:tcPr>
+            <w:tcW w:w="4500" w:type="dxa"/>
+          </w:tcPr>
+          <w:p>
+            <w:pPr>
+              <w:pStyle w:val="Header"/>
+              <w:tabs>
+                <w:tab w:val="clear" w:pos="4320"/>
+                <w:tab w:val="clear" w:pos="8640"/>
+              </w:tabs>
+              <w:spacing w:before="40" w:after="40"/>
+              <w:rPr>
+                <w:rFonts w:asciiTheme="minorHAnsi" w:hAnsiTheme="minorHAnsi"/>
+              </w:rPr>
+            </w:pPr>
+            <w:r>
+              <w:rPr>
+                <w:rFonts w:asciiTheme="minorHAnsi" w:hAnsiTheme="minorHAnsi"/>
+              </w:rPr>
+              <w:t xml:space="preserve">Verify </w:t>
+            </w:r>
+            <w:r>
+              <w:rPr>
+                <w:rFonts w:asciiTheme="minorHAnsi" w:hAnsiTheme="minorHAnsi"/>
+              </w:rPr>
+              <w:t xml:space="preserve">script gets executed and emails sent successfully. From address has to be </w:t>
+            </w:r>
+            <w:hyperlink r:id="rId51" w:history="1">
+              <w:r>
+                <w:rPr>
+                  <w:rStyle w:val="Hyperlink"/>
+                  <w:rFonts w:asciiTheme="minorHAnsi" w:hAnsiTheme="minorHAnsi"/>
+                </w:rPr>
+                <w:t>eCoachingDev@maximus.com</w:t>
+              </w:r>
+            </w:hyperlink>
+          </w:p>
+          <w:p>
+            <w:pPr>
+              <w:pStyle w:val="Header"/>
+              <w:tabs>
+                <w:tab w:val="clear" w:pos="4320"/>
+                <w:tab w:val="clear" w:pos="8640"/>
+              </w:tabs>
+              <w:spacing w:before="40" w:after="40"/>
+              <w:rPr>
+                <w:rFonts w:asciiTheme="minorHAnsi" w:hAnsiTheme="minorHAnsi"/>
+              </w:rPr>
+            </w:pPr>
+          </w:p>
+          <w:p>
+            <w:pPr>
+              <w:pStyle w:val="Header"/>
+              <w:tabs>
+                <w:tab w:val="clear" w:pos="4320"/>
+                <w:tab w:val="clear" w:pos="8640"/>
+              </w:tabs>
+              <w:spacing w:before="40" w:after="40"/>
+              <w:rPr>
+                <w:rFonts w:asciiTheme="minorHAnsi" w:hAnsiTheme="minorHAnsi"/>
+              </w:rPr>
+            </w:pPr>
+            <w:r>
+              <w:rPr>
+                <w:noProof/>
+              </w:rPr>
+              <w:drawing>
+                <wp:inline distT="0" distB="0" distL="0" distR="0" wp14:anchorId="2853CD2A" wp14:editId="332D1057">
+                  <wp:extent cx="2720340" cy="1061720"/>
+                  <wp:effectExtent l="0" t="0" r="3810" b="5080"/>
+                  <wp:docPr id="2" name="Picture 2"/>
+                  <wp:cNvGraphicFramePr>
+                    <a:graphicFrameLocks xmlns:a="http://schemas.openxmlformats.org/drawingml/2006/main" noChangeAspect="1"/>
+                  </wp:cNvGraphicFramePr>
+                  <a:graphic xmlns:a="http://schemas.openxmlformats.org/drawingml/2006/main">
+                    <a:graphicData uri="http://schemas.openxmlformats.org/drawingml/2006/picture">
+                      <pic:pic xmlns:pic="http://schemas.openxmlformats.org/drawingml/2006/picture">
+                        <pic:nvPicPr>
+                          <pic:cNvPr id="1" name=""/>
+                          <pic:cNvPicPr/>
+                        </pic:nvPicPr>
+                        <pic:blipFill>
+                          <a:blip r:embed="rId52"/>
+                          <a:stretch>
+                            <a:fillRect/>
+                          </a:stretch>
+                        </pic:blipFill>
+                        <pic:spPr>
+                          <a:xfrm>
+                            <a:off x="0" y="0"/>
+                            <a:ext cx="2720340" cy="1061720"/>
+                          </a:xfrm>
+                          <a:prstGeom prst="rect">
+                            <a:avLst/>
+                          </a:prstGeom>
+                        </pic:spPr>
+                      </pic:pic>
+                    </a:graphicData>
+                  </a:graphic>
+                </wp:inline>
+              </w:drawing>
+            </w:r>
+          </w:p>
+        </w:tc>
+        <w:tc>
+          <w:tcPr>
+            <w:tcW w:w="1260" w:type="dxa"/>
+          </w:tcPr>
+          <w:p>
+            <w:pPr>
+              <w:pStyle w:val="Header"/>
+              <w:tabs>
+                <w:tab w:val="clear" w:pos="4320"/>
+                <w:tab w:val="clear" w:pos="8640"/>
+              </w:tabs>
+              <w:spacing w:before="40" w:after="40"/>
+              <w:jc w:val="center"/>
+              <w:rPr>
+                <w:i/>
+              </w:rPr>
+            </w:pPr>
+            <w:r>
+              <w:rPr>
+                <w:i/>
+              </w:rPr>
+              <w:t>P</w:t>
+            </w:r>
+          </w:p>
+        </w:tc>
+        <w:tc>
+          <w:tcPr>
+            <w:tcW w:w="2880" w:type="dxa"/>
+          </w:tcPr>
+          <w:p>
+            <w:pPr>
+              <w:pStyle w:val="Header"/>
+              <w:spacing w:before="40" w:after="40"/>
+              <w:rPr>
+                <w:rFonts w:ascii="Tahoma" w:hAnsi="Tahoma" w:cs="Tahoma"/>
+              </w:rPr>
+            </w:pPr>
+            <w:r>
+              <w:rPr>
+                <w:rFonts w:ascii="Tahoma" w:hAnsi="Tahoma" w:cs="Tahoma"/>
+              </w:rPr>
+              <w:t>eCL-365226-56181</w:t>
+            </w:r>
+          </w:p>
+          <w:p>
+            <w:pPr>
+              <w:pStyle w:val="Header"/>
+              <w:spacing w:before="40" w:after="40"/>
+              <w:rPr>
+                <w:i/>
+              </w:rPr>
+            </w:pPr>
+            <w:r>
+              <w:rPr>
+                <w:rFonts w:ascii="Tahoma" w:hAnsi="Tahoma" w:cs="Tahoma"/>
+              </w:rPr>
+              <w:t xml:space="preserve">survey ID </w:t>
+            </w:r>
+            <w:r>
+              <w:rPr>
+                <w:rFonts w:ascii="Tahoma" w:hAnsi="Tahoma" w:cs="Tahoma"/>
+              </w:rPr>
+              <w:t>31</w:t>
+            </w:r>
+          </w:p>
+        </w:tc>
+      </w:tr>
+    </w:tbl>
+    <w:p>
+      <w:pPr>
+        <w:rPr>
+          <w:sz w:val="18"/>
+        </w:rPr>
+      </w:pPr>
+    </w:p>
+    <w:p>
+      <w:pPr>
+        <w:rPr>
+          <w:sz w:val="18"/>
+        </w:rPr>
+      </w:pPr>
+    </w:p>
     <w:sectPr>
-      <w:headerReference w:type="default" r:id="rId45"/>
-      <w:footerReference w:type="default" r:id="rId46"/>
-      <w:footerReference w:type="first" r:id="rId47"/>
+      <w:headerReference w:type="default" r:id="rId53"/>
+      <w:footerReference w:type="default" r:id="rId54"/>
+      <w:footerReference w:type="first" r:id="rId55"/>
       <w:pgSz w:w="15840" w:h="12240" w:orient="landscape" w:code="1"/>
       <w:pgMar w:top="720" w:right="1080" w:bottom="720" w:left="1080" w:header="720" w:footer="720" w:gutter="0"/>
       <w:cols w:space="720"/>
@@ -49452,7 +50269,7 @@
         <w:sz w:val="18"/>
         <w:szCs w:val="18"/>
       </w:rPr>
-      <w:t>4</w:t>
+      <w:t>58</w:t>
     </w:r>
     <w:r>
       <w:rPr>
@@ -49501,7 +50318,7 @@
         <w:sz w:val="18"/>
         <w:szCs w:val="18"/>
       </w:rPr>
-      <w:t>58</w:t>
+      <w:t>60</w:t>
     </w:r>
     <w:r>
       <w:rPr>
@@ -49697,21 +50514,7 @@
       <w:rPr>
         <w:sz w:val="18"/>
       </w:rPr>
-      <w:t xml:space="preserve">                                                              </w:t>
-    </w:r>
-    <w:proofErr w:type="gramStart"/>
-    <w:r>
-      <w:rPr>
-        <w:sz w:val="18"/>
-      </w:rPr>
-      <w:t>eCoaching</w:t>
-    </w:r>
-    <w:proofErr w:type="gramEnd"/>
-    <w:r>
-      <w:rPr>
-        <w:sz w:val="18"/>
-      </w:rPr>
-      <w:t xml:space="preserve"> Submission Test Plan</w:t>
+      <w:t xml:space="preserve">                                                              eCoaching Submission Test Plan</w:t>
     </w:r>
     <w:r>
       <w:rPr>
@@ -49983,6 +50786,92 @@
     </w:lvl>
   </w:abstractNum>
   <w:abstractNum w:abstractNumId="2" w15:restartNumberingAfterBreak="0">
+    <w:nsid w:val="238426F4"/>
+    <w:multiLevelType w:val="hybridMultilevel"/>
+    <w:tmpl w:val="4498E7C4"/>
+    <w:lvl w:ilvl="0" w:tplc="0409000F">
+      <w:start w:val="1"/>
+      <w:numFmt w:val="decimal"/>
+      <w:lvlText w:val="%1."/>
+      <w:lvlJc w:val="left"/>
+      <w:pPr>
+        <w:ind w:left="720" w:hanging="360"/>
+      </w:pPr>
+    </w:lvl>
+    <w:lvl w:ilvl="1" w:tplc="04090019" w:tentative="1">
+      <w:start w:val="1"/>
+      <w:numFmt w:val="lowerLetter"/>
+      <w:lvlText w:val="%2."/>
+      <w:lvlJc w:val="left"/>
+      <w:pPr>
+        <w:ind w:left="1440" w:hanging="360"/>
+      </w:pPr>
+    </w:lvl>
+    <w:lvl w:ilvl="2" w:tplc="0409001B" w:tentative="1">
+      <w:start w:val="1"/>
+      <w:numFmt w:val="lowerRoman"/>
+      <w:lvlText w:val="%3."/>
+      <w:lvlJc w:val="right"/>
+      <w:pPr>
+        <w:ind w:left="2160" w:hanging="180"/>
+      </w:pPr>
+    </w:lvl>
+    <w:lvl w:ilvl="3" w:tplc="0409000F" w:tentative="1">
+      <w:start w:val="1"/>
+      <w:numFmt w:val="decimal"/>
+      <w:lvlText w:val="%4."/>
+      <w:lvlJc w:val="left"/>
+      <w:pPr>
+        <w:ind w:left="2880" w:hanging="360"/>
+      </w:pPr>
+    </w:lvl>
+    <w:lvl w:ilvl="4" w:tplc="04090019" w:tentative="1">
+      <w:start w:val="1"/>
+      <w:numFmt w:val="lowerLetter"/>
+      <w:lvlText w:val="%5."/>
+      <w:lvlJc w:val="left"/>
+      <w:pPr>
+        <w:ind w:left="3600" w:hanging="360"/>
+      </w:pPr>
+    </w:lvl>
+    <w:lvl w:ilvl="5" w:tplc="0409001B" w:tentative="1">
+      <w:start w:val="1"/>
+      <w:numFmt w:val="lowerRoman"/>
+      <w:lvlText w:val="%6."/>
+      <w:lvlJc w:val="right"/>
+      <w:pPr>
+        <w:ind w:left="4320" w:hanging="180"/>
+      </w:pPr>
+    </w:lvl>
+    <w:lvl w:ilvl="6" w:tplc="0409000F" w:tentative="1">
+      <w:start w:val="1"/>
+      <w:numFmt w:val="decimal"/>
+      <w:lvlText w:val="%7."/>
+      <w:lvlJc w:val="left"/>
+      <w:pPr>
+        <w:ind w:left="5040" w:hanging="360"/>
+      </w:pPr>
+    </w:lvl>
+    <w:lvl w:ilvl="7" w:tplc="04090019" w:tentative="1">
+      <w:start w:val="1"/>
+      <w:numFmt w:val="lowerLetter"/>
+      <w:lvlText w:val="%8."/>
+      <w:lvlJc w:val="left"/>
+      <w:pPr>
+        <w:ind w:left="5760" w:hanging="360"/>
+      </w:pPr>
+    </w:lvl>
+    <w:lvl w:ilvl="8" w:tplc="0409001B" w:tentative="1">
+      <w:start w:val="1"/>
+      <w:numFmt w:val="lowerRoman"/>
+      <w:lvlText w:val="%9."/>
+      <w:lvlJc w:val="right"/>
+      <w:pPr>
+        <w:ind w:left="6480" w:hanging="180"/>
+      </w:pPr>
+    </w:lvl>
+  </w:abstractNum>
+  <w:abstractNum w:abstractNumId="3" w15:restartNumberingAfterBreak="0">
     <w:nsid w:val="26AB25B4"/>
     <w:multiLevelType w:val="hybridMultilevel"/>
     <w:tmpl w:val="3E188EDE"/>
@@ -50095,7 +50984,7 @@
       </w:rPr>
     </w:lvl>
   </w:abstractNum>
-  <w:abstractNum w:abstractNumId="3" w15:restartNumberingAfterBreak="0">
+  <w:abstractNum w:abstractNumId="4" w15:restartNumberingAfterBreak="0">
     <w:nsid w:val="2CCF43E6"/>
     <w:multiLevelType w:val="hybridMultilevel"/>
     <w:tmpl w:val="9A9277EE"/>
@@ -50181,7 +51070,7 @@
       </w:pPr>
     </w:lvl>
   </w:abstractNum>
-  <w:abstractNum w:abstractNumId="4" w15:restartNumberingAfterBreak="0">
+  <w:abstractNum w:abstractNumId="5" w15:restartNumberingAfterBreak="0">
     <w:nsid w:val="2CE9330F"/>
     <w:multiLevelType w:val="hybridMultilevel"/>
     <w:tmpl w:val="CA2EF298"/>
@@ -50270,10 +51159,10 @@
       </w:pPr>
     </w:lvl>
   </w:abstractNum>
-  <w:abstractNum w:abstractNumId="5" w15:restartNumberingAfterBreak="0">
+  <w:abstractNum w:abstractNumId="6" w15:restartNumberingAfterBreak="0">
     <w:nsid w:val="3B9A3BBD"/>
     <w:multiLevelType w:val="hybridMultilevel"/>
-    <w:tmpl w:val="4498E7C4"/>
+    <w:tmpl w:val="256C14AE"/>
     <w:lvl w:ilvl="0" w:tplc="0409000F">
       <w:start w:val="1"/>
       <w:numFmt w:val="decimal"/>
@@ -50356,7 +51245,7 @@
       </w:pPr>
     </w:lvl>
   </w:abstractNum>
-  <w:abstractNum w:abstractNumId="6" w15:restartNumberingAfterBreak="0">
+  <w:abstractNum w:abstractNumId="7" w15:restartNumberingAfterBreak="0">
     <w:nsid w:val="3CC10A66"/>
     <w:multiLevelType w:val="hybridMultilevel"/>
     <w:tmpl w:val="93080512"/>
@@ -50469,7 +51358,7 @@
       </w:rPr>
     </w:lvl>
   </w:abstractNum>
-  <w:abstractNum w:abstractNumId="7" w15:restartNumberingAfterBreak="0">
+  <w:abstractNum w:abstractNumId="8" w15:restartNumberingAfterBreak="0">
     <w:nsid w:val="4662645D"/>
     <w:multiLevelType w:val="hybridMultilevel"/>
     <w:tmpl w:val="F10634E0"/>
@@ -50555,7 +51444,7 @@
       </w:pPr>
     </w:lvl>
   </w:abstractNum>
-  <w:abstractNum w:abstractNumId="8" w15:restartNumberingAfterBreak="0">
+  <w:abstractNum w:abstractNumId="9" w15:restartNumberingAfterBreak="0">
     <w:nsid w:val="4ACD51DE"/>
     <w:multiLevelType w:val="hybridMultilevel"/>
     <w:tmpl w:val="CE7AA8CA"/>
@@ -50641,7 +51530,7 @@
       </w:pPr>
     </w:lvl>
   </w:abstractNum>
-  <w:abstractNum w:abstractNumId="9" w15:restartNumberingAfterBreak="0">
+  <w:abstractNum w:abstractNumId="10" w15:restartNumberingAfterBreak="0">
     <w:nsid w:val="4B443458"/>
     <w:multiLevelType w:val="hybridMultilevel"/>
     <w:tmpl w:val="064E2054"/>
@@ -50727,7 +51616,7 @@
       </w:pPr>
     </w:lvl>
   </w:abstractNum>
-  <w:abstractNum w:abstractNumId="10" w15:restartNumberingAfterBreak="0">
+  <w:abstractNum w:abstractNumId="11" w15:restartNumberingAfterBreak="0">
     <w:nsid w:val="4E5C7770"/>
     <w:multiLevelType w:val="hybridMultilevel"/>
     <w:tmpl w:val="A0F2ED22"/>
@@ -50843,7 +51732,7 @@
       </w:pPr>
     </w:lvl>
   </w:abstractNum>
-  <w:abstractNum w:abstractNumId="11" w15:restartNumberingAfterBreak="0">
+  <w:abstractNum w:abstractNumId="12" w15:restartNumberingAfterBreak="0">
     <w:nsid w:val="5AE7244B"/>
     <w:multiLevelType w:val="hybridMultilevel"/>
     <w:tmpl w:val="3D8C7DA2"/>
@@ -50932,7 +51821,7 @@
       </w:pPr>
     </w:lvl>
   </w:abstractNum>
-  <w:abstractNum w:abstractNumId="12" w15:restartNumberingAfterBreak="0">
+  <w:abstractNum w:abstractNumId="13" w15:restartNumberingAfterBreak="0">
     <w:nsid w:val="6D5F26CD"/>
     <w:multiLevelType w:val="hybridMultilevel"/>
     <w:tmpl w:val="A0F2ED22"/>
@@ -51048,7 +51937,7 @@
       </w:pPr>
     </w:lvl>
   </w:abstractNum>
-  <w:abstractNum w:abstractNumId="13" w15:restartNumberingAfterBreak="0">
+  <w:abstractNum w:abstractNumId="14" w15:restartNumberingAfterBreak="0">
     <w:nsid w:val="7F0E1164"/>
     <w:multiLevelType w:val="hybridMultilevel"/>
     <w:tmpl w:val="0A0A7EA6"/>
@@ -51135,46 +52024,49 @@
     </w:lvl>
   </w:abstractNum>
   <w:num w:numId="1">
+    <w:abstractNumId w:val="11"/>
+  </w:num>
+  <w:num w:numId="2">
+    <w:abstractNumId w:val="5"/>
+  </w:num>
+  <w:num w:numId="3">
+    <w:abstractNumId w:val="6"/>
+  </w:num>
+  <w:num w:numId="4">
+    <w:abstractNumId w:val="13"/>
+  </w:num>
+  <w:num w:numId="5">
     <w:abstractNumId w:val="10"/>
   </w:num>
-  <w:num w:numId="2">
-    <w:abstractNumId w:val="4"/>
+  <w:num w:numId="6">
+    <w:abstractNumId w:val="3"/>
   </w:num>
-  <w:num w:numId="3">
-    <w:abstractNumId w:val="5"/>
-  </w:num>
-  <w:num w:numId="4">
-    <w:abstractNumId w:val="12"/>
-  </w:num>
-  <w:num w:numId="5">
+  <w:num w:numId="7">
     <w:abstractNumId w:val="9"/>
   </w:num>
-  <w:num w:numId="6">
-    <w:abstractNumId w:val="2"/>
-  </w:num>
-  <w:num w:numId="7">
-    <w:abstractNumId w:val="8"/>
-  </w:num>
   <w:num w:numId="8">
-    <w:abstractNumId w:val="6"/>
+    <w:abstractNumId w:val="7"/>
   </w:num>
   <w:num w:numId="9">
     <w:abstractNumId w:val="0"/>
   </w:num>
   <w:num w:numId="10">
-    <w:abstractNumId w:val="11"/>
+    <w:abstractNumId w:val="12"/>
   </w:num>
   <w:num w:numId="11">
-    <w:abstractNumId w:val="7"/>
+    <w:abstractNumId w:val="8"/>
   </w:num>
   <w:num w:numId="12">
     <w:abstractNumId w:val="1"/>
   </w:num>
   <w:num w:numId="13">
-    <w:abstractNumId w:val="13"/>
+    <w:abstractNumId w:val="14"/>
   </w:num>
   <w:num w:numId="14">
-    <w:abstractNumId w:val="3"/>
+    <w:abstractNumId w:val="4"/>
+  </w:num>
+  <w:num w:numId="15">
+    <w:abstractNumId w:val="2"/>
   </w:num>
   <w:numIdMacAtCleanup w:val="4"/>
 </w:numbering>
@@ -52412,7 +53304,7 @@
 </file>
 
 <file path=customXml/itemProps1.xml><?xml version="1.0" encoding="utf-8"?>
-<ds:datastoreItem xmlns:ds="http://schemas.openxmlformats.org/officeDocument/2006/customXml" ds:itemID="{5BD5D574-6573-4E7C-B648-C0F767D93EBE}">
+<ds:datastoreItem xmlns:ds="http://schemas.openxmlformats.org/officeDocument/2006/customXml" ds:itemID="{F7B02412-2276-4EF3-AEFB-942861529CA1}">
   <ds:schemaRefs>
     <ds:schemaRef ds:uri="http://schemas.openxmlformats.org/officeDocument/2006/bibliography"/>
   </ds:schemaRefs>

</xml_diff>